<commit_message>
Add solution for "AOP Before Advice Type"
- Update Course lecture
</commit_message>
<xml_diff>
--- a/Course lecture 2.docx
+++ b/Course lecture 2.docx
@@ -95,15 +95,7 @@
           <w:szCs w:val="28"/>
           <w:lang w:val="en-US"/>
         </w:rPr>
-        <w:t>Programming</w:t>
-      </w:r>
-      <w:r>
-        <w:rPr>
-          <w:sz w:val="28"/>
-          <w:szCs w:val="28"/>
-          <w:lang w:val="en-US"/>
-        </w:rPr>
-        <w:t xml:space="preserve"> technique based on concept of an Aspect. Aspect encapsulates </w:t>
+        <w:t xml:space="preserve">Programming technique based on concept of an Aspect. Aspect encapsulates </w:t>
       </w:r>
       <w:proofErr w:type="gramStart"/>
       <w:r>
@@ -1206,7 +1198,124 @@
           <w:szCs w:val="28"/>
           <w:lang w:val="en-US"/>
         </w:rPr>
-        <w:t xml:space="preserve">Link: </w:t>
+        <w:t>Link: Aspec</w:t>
+      </w:r>
+      <w:r>
+        <w:rPr>
+          <w:sz w:val="28"/>
+          <w:szCs w:val="28"/>
+          <w:lang w:val="en-US"/>
+        </w:rPr>
+        <w:t>t</w:t>
+      </w:r>
+      <w:r>
+        <w:rPr>
+          <w:sz w:val="28"/>
+          <w:szCs w:val="28"/>
+          <w:lang w:val="en-US"/>
+        </w:rPr>
+        <w:t>J in Action. Aspect Oriented Programming with use Cases</w:t>
+      </w:r>
+    </w:p>
+    <w:p>
+      <w:pPr>
+        <w:rPr>
+          <w:sz w:val="28"/>
+          <w:szCs w:val="28"/>
+          <w:lang w:val="en-US"/>
+        </w:rPr>
+      </w:pPr>
+    </w:p>
+    <w:p>
+      <w:pPr>
+        <w:rPr>
+          <w:sz w:val="28"/>
+          <w:szCs w:val="28"/>
+          <w:lang w:val="en-US"/>
+        </w:rPr>
+      </w:pPr>
+    </w:p>
+    <w:p>
+      <w:pPr>
+        <w:rPr>
+          <w:b/>
+          <w:sz w:val="28"/>
+          <w:szCs w:val="28"/>
+          <w:lang w:val="en-US"/>
+        </w:rPr>
+      </w:pPr>
+      <w:r>
+        <w:rPr>
+          <w:b/>
+          <w:sz w:val="28"/>
+          <w:szCs w:val="28"/>
+          <w:lang w:val="en-US"/>
+        </w:rPr>
+        <w:lastRenderedPageBreak/>
+        <w:t xml:space="preserve">35. AOP </w:t>
+      </w:r>
+      <w:proofErr w:type="gramStart"/>
+      <w:r>
+        <w:rPr>
+          <w:b/>
+          <w:sz w:val="28"/>
+          <w:szCs w:val="28"/>
+          <w:lang w:val="en-US"/>
+        </w:rPr>
+        <w:t>Before</w:t>
+      </w:r>
+      <w:proofErr w:type="gramEnd"/>
+      <w:r>
+        <w:rPr>
+          <w:b/>
+          <w:sz w:val="28"/>
+          <w:szCs w:val="28"/>
+          <w:lang w:val="en-US"/>
+        </w:rPr>
+        <w:t xml:space="preserve"> Advice Type</w:t>
+      </w:r>
+      <w:r>
+        <w:rPr>
+          <w:b/>
+          <w:sz w:val="28"/>
+          <w:szCs w:val="28"/>
+          <w:lang w:val="en-US"/>
+        </w:rPr>
+        <w:t>.</w:t>
+      </w:r>
+    </w:p>
+    <w:p>
+      <w:pPr>
+        <w:rPr>
+          <w:sz w:val="28"/>
+          <w:szCs w:val="28"/>
+          <w:lang w:val="en-US"/>
+        </w:rPr>
+      </w:pPr>
+      <w:r>
+        <w:rPr>
+          <w:sz w:val="28"/>
+          <w:szCs w:val="28"/>
+          <w:lang w:val="en-US"/>
+        </w:rPr>
+        <w:t>@Before - Run custom code BEFORE the Target Object method call</w:t>
+      </w:r>
+    </w:p>
+    <w:p>
+      <w:pPr>
+        <w:rPr>
+          <w:sz w:val="28"/>
+          <w:szCs w:val="28"/>
+          <w:lang w:val="en-US"/>
+        </w:rPr>
+      </w:pPr>
+      <w:r>
+        <w:rPr>
+          <w:sz w:val="28"/>
+          <w:szCs w:val="28"/>
+          <w:lang w:val="en-US"/>
+        </w:rPr>
+        <w:t>@</w:t>
       </w:r>
       <w:proofErr w:type="spellStart"/>
       <w:r>
@@ -1215,7 +1324,7 @@
           <w:szCs w:val="28"/>
           <w:lang w:val="en-US"/>
         </w:rPr>
-        <w:t>AspecJ</w:t>
+        <w:t>AfterReturning</w:t>
       </w:r>
       <w:proofErr w:type="spellEnd"/>
       <w:r>
@@ -1224,8 +1333,356 @@
           <w:szCs w:val="28"/>
           <w:lang w:val="en-US"/>
         </w:rPr>
-        <w:t xml:space="preserve"> in Action. Aspect Oriented Programming with use Cases</w:t>
-      </w:r>
+        <w:t xml:space="preserve"> – Run custom code After the Target Object method call</w:t>
+      </w:r>
+    </w:p>
+    <w:p>
+      <w:pPr>
+        <w:rPr>
+          <w:sz w:val="28"/>
+          <w:szCs w:val="28"/>
+          <w:lang w:val="en-US"/>
+        </w:rPr>
+      </w:pPr>
+      <w:r>
+        <w:rPr>
+          <w:sz w:val="28"/>
+          <w:szCs w:val="28"/>
+          <w:lang w:val="en-US"/>
+        </w:rPr>
+        <w:t>@Before use cases:</w:t>
+      </w:r>
+    </w:p>
+    <w:p>
+      <w:pPr>
+        <w:pStyle w:val="a3"/>
+        <w:numPr>
+          <w:ilvl w:val="0"/>
+          <w:numId w:val="1"/>
+        </w:numPr>
+        <w:rPr>
+          <w:sz w:val="28"/>
+          <w:szCs w:val="28"/>
+          <w:lang w:val="en-US"/>
+        </w:rPr>
+      </w:pPr>
+      <w:r>
+        <w:rPr>
+          <w:sz w:val="28"/>
+          <w:szCs w:val="28"/>
+          <w:lang w:val="en-US"/>
+        </w:rPr>
+        <w:t>Most common: logging, security, transactions</w:t>
+      </w:r>
+    </w:p>
+    <w:p>
+      <w:pPr>
+        <w:pStyle w:val="a3"/>
+        <w:numPr>
+          <w:ilvl w:val="0"/>
+          <w:numId w:val="1"/>
+        </w:numPr>
+        <w:rPr>
+          <w:sz w:val="28"/>
+          <w:szCs w:val="28"/>
+          <w:lang w:val="en-US"/>
+        </w:rPr>
+      </w:pPr>
+      <w:r>
+        <w:rPr>
+          <w:sz w:val="28"/>
+          <w:szCs w:val="28"/>
+          <w:lang w:val="en-US"/>
+        </w:rPr>
+        <w:t>Audit logging: who, what, when, where</w:t>
+      </w:r>
+    </w:p>
+    <w:p>
+      <w:pPr>
+        <w:pStyle w:val="a3"/>
+        <w:numPr>
+          <w:ilvl w:val="0"/>
+          <w:numId w:val="1"/>
+        </w:numPr>
+        <w:rPr>
+          <w:sz w:val="28"/>
+          <w:szCs w:val="28"/>
+          <w:lang w:val="en-US"/>
+        </w:rPr>
+      </w:pPr>
+      <w:r>
+        <w:rPr>
+          <w:sz w:val="28"/>
+          <w:szCs w:val="28"/>
+          <w:lang w:val="en-US"/>
+        </w:rPr>
+        <w:t>API Management: how many times has a method been called</w:t>
+      </w:r>
+    </w:p>
+    <w:p>
+      <w:pPr>
+        <w:rPr>
+          <w:sz w:val="28"/>
+          <w:szCs w:val="28"/>
+          <w:lang w:val="en-US"/>
+        </w:rPr>
+      </w:pPr>
+      <w:r>
+        <w:rPr>
+          <w:sz w:val="28"/>
+          <w:szCs w:val="28"/>
+          <w:lang w:val="en-US"/>
+        </w:rPr>
+        <w:t>Need to download AspectJ JAR file even though we are using Spring AOP (</w:t>
+      </w:r>
+      <w:proofErr w:type="gramStart"/>
+      <w:r>
+        <w:rPr>
+          <w:sz w:val="28"/>
+          <w:szCs w:val="28"/>
+          <w:lang w:val="en-US"/>
+        </w:rPr>
+        <w:t>Spring</w:t>
+      </w:r>
+      <w:proofErr w:type="gramEnd"/>
+      <w:r>
+        <w:rPr>
+          <w:sz w:val="28"/>
+          <w:szCs w:val="28"/>
+          <w:lang w:val="en-US"/>
+        </w:rPr>
+        <w:t xml:space="preserve"> uses AspectJ’s annotations and classes)</w:t>
+      </w:r>
+    </w:p>
+    <w:p>
+      <w:pPr>
+        <w:rPr>
+          <w:sz w:val="28"/>
+          <w:szCs w:val="28"/>
+          <w:lang w:val="en-US"/>
+        </w:rPr>
+      </w:pPr>
+      <w:r>
+        <w:rPr>
+          <w:sz w:val="28"/>
+          <w:szCs w:val="28"/>
+          <w:lang w:val="en-US"/>
+        </w:rPr>
+        <w:t>Development Process:</w:t>
+      </w:r>
+    </w:p>
+    <w:p>
+      <w:pPr>
+        <w:pStyle w:val="a3"/>
+        <w:numPr>
+          <w:ilvl w:val="0"/>
+          <w:numId w:val="2"/>
+        </w:numPr>
+        <w:rPr>
+          <w:sz w:val="28"/>
+          <w:szCs w:val="28"/>
+          <w:lang w:val="en-US"/>
+        </w:rPr>
+      </w:pPr>
+      <w:r>
+        <w:rPr>
+          <w:sz w:val="28"/>
+          <w:szCs w:val="28"/>
+          <w:lang w:val="en-US"/>
+        </w:rPr>
+        <w:t>Create target object</w:t>
+      </w:r>
+    </w:p>
+    <w:p>
+      <w:pPr>
+        <w:pStyle w:val="a3"/>
+        <w:numPr>
+          <w:ilvl w:val="0"/>
+          <w:numId w:val="2"/>
+        </w:numPr>
+        <w:rPr>
+          <w:sz w:val="28"/>
+          <w:szCs w:val="28"/>
+          <w:lang w:val="en-US"/>
+        </w:rPr>
+      </w:pPr>
+      <w:r>
+        <w:rPr>
+          <w:sz w:val="28"/>
+          <w:szCs w:val="28"/>
+          <w:lang w:val="en-US"/>
+        </w:rPr>
+        <w:t xml:space="preserve">Create Spring Java </w:t>
+      </w:r>
+      <w:proofErr w:type="spellStart"/>
+      <w:r>
+        <w:rPr>
+          <w:sz w:val="28"/>
+          <w:szCs w:val="28"/>
+          <w:lang w:val="en-US"/>
+        </w:rPr>
+        <w:t>Config</w:t>
+      </w:r>
+      <w:proofErr w:type="spellEnd"/>
+      <w:r>
+        <w:rPr>
+          <w:sz w:val="28"/>
+          <w:szCs w:val="28"/>
+          <w:lang w:val="en-US"/>
+        </w:rPr>
+        <w:t xml:space="preserve"> class</w:t>
+      </w:r>
+    </w:p>
+    <w:p>
+      <w:pPr>
+        <w:ind w:left="360"/>
+        <w:rPr>
+          <w:sz w:val="28"/>
+          <w:szCs w:val="28"/>
+          <w:lang w:val="en-US"/>
+        </w:rPr>
+      </w:pPr>
+      <w:r>
+        <w:rPr>
+          <w:noProof/>
+          <w:lang w:eastAsia="ru-RU"/>
+        </w:rPr>
+        <w:drawing>
+          <wp:inline distT="0" distB="0" distL="0" distR="0" wp14:anchorId="7DC0D2DE" wp14:editId="0C667BA2">
+            <wp:extent cx="3076575" cy="876300"/>
+            <wp:effectExtent l="0" t="0" r="9525" b="0"/>
+            <wp:docPr id="2" name="Рисунок 2"/>
+            <wp:cNvGraphicFramePr>
+              <a:graphicFrameLocks xmlns:a="http://schemas.openxmlformats.org/drawingml/2006/main" noChangeAspect="1"/>
+            </wp:cNvGraphicFramePr>
+            <a:graphic xmlns:a="http://schemas.openxmlformats.org/drawingml/2006/main">
+              <a:graphicData uri="http://schemas.openxmlformats.org/drawingml/2006/picture">
+                <pic:pic xmlns:pic="http://schemas.openxmlformats.org/drawingml/2006/picture">
+                  <pic:nvPicPr>
+                    <pic:cNvPr id="1" name=""/>
+                    <pic:cNvPicPr/>
+                  </pic:nvPicPr>
+                  <pic:blipFill>
+                    <a:blip r:embed="rId6"/>
+                    <a:stretch>
+                      <a:fillRect/>
+                    </a:stretch>
+                  </pic:blipFill>
+                  <pic:spPr>
+                    <a:xfrm>
+                      <a:off x="0" y="0"/>
+                      <a:ext cx="3076575" cy="876300"/>
+                    </a:xfrm>
+                    <a:prstGeom prst="rect">
+                      <a:avLst/>
+                    </a:prstGeom>
+                  </pic:spPr>
+                </pic:pic>
+              </a:graphicData>
+            </a:graphic>
+          </wp:inline>
+        </w:drawing>
+      </w:r>
+    </w:p>
+    <w:p>
+      <w:pPr>
+        <w:ind w:left="360"/>
+        <w:rPr>
+          <w:sz w:val="28"/>
+          <w:szCs w:val="28"/>
+          <w:lang w:val="en-US"/>
+        </w:rPr>
+      </w:pPr>
+      <w:proofErr w:type="spellStart"/>
+      <w:r>
+        <w:rPr>
+          <w:sz w:val="28"/>
+          <w:szCs w:val="28"/>
+          <w:lang w:val="en-US"/>
+        </w:rPr>
+        <w:t>ComponentScan</w:t>
+      </w:r>
+      <w:proofErr w:type="spellEnd"/>
+      <w:r>
+        <w:rPr>
+          <w:sz w:val="28"/>
+          <w:szCs w:val="28"/>
+          <w:lang w:val="en-US"/>
+        </w:rPr>
+        <w:t xml:space="preserve"> – scans for components and aspects</w:t>
+      </w:r>
+    </w:p>
+    <w:p>
+      <w:pPr>
+        <w:pStyle w:val="a3"/>
+        <w:numPr>
+          <w:ilvl w:val="0"/>
+          <w:numId w:val="2"/>
+        </w:numPr>
+        <w:rPr>
+          <w:sz w:val="28"/>
+          <w:szCs w:val="28"/>
+          <w:lang w:val="en-US"/>
+        </w:rPr>
+      </w:pPr>
+      <w:r>
+        <w:rPr>
+          <w:sz w:val="28"/>
+          <w:szCs w:val="28"/>
+          <w:lang w:val="en-US"/>
+        </w:rPr>
+        <w:t>Create an Aspect with @Before</w:t>
+      </w:r>
+      <w:r>
+        <w:rPr>
+          <w:noProof/>
+          <w:lang w:eastAsia="ru-RU"/>
+        </w:rPr>
+        <w:drawing>
+          <wp:inline distT="0" distB="0" distL="0" distR="0" wp14:anchorId="28BCA573" wp14:editId="488653ED">
+            <wp:extent cx="3486150" cy="1219200"/>
+            <wp:effectExtent l="0" t="0" r="0" b="0"/>
+            <wp:docPr id="3" name="Рисунок 3"/>
+            <wp:cNvGraphicFramePr>
+              <a:graphicFrameLocks xmlns:a="http://schemas.openxmlformats.org/drawingml/2006/main" noChangeAspect="1"/>
+            </wp:cNvGraphicFramePr>
+            <a:graphic xmlns:a="http://schemas.openxmlformats.org/drawingml/2006/main">
+              <a:graphicData uri="http://schemas.openxmlformats.org/drawingml/2006/picture">
+                <pic:pic xmlns:pic="http://schemas.openxmlformats.org/drawingml/2006/picture">
+                  <pic:nvPicPr>
+                    <pic:cNvPr id="1" name=""/>
+                    <pic:cNvPicPr/>
+                  </pic:nvPicPr>
+                  <pic:blipFill>
+                    <a:blip r:embed="rId7"/>
+                    <a:stretch>
+                      <a:fillRect/>
+                    </a:stretch>
+                  </pic:blipFill>
+                  <pic:spPr>
+                    <a:xfrm>
+                      <a:off x="0" y="0"/>
+                      <a:ext cx="3486150" cy="1219200"/>
+                    </a:xfrm>
+                    <a:prstGeom prst="rect">
+                      <a:avLst/>
+                    </a:prstGeom>
+                  </pic:spPr>
+                </pic:pic>
+              </a:graphicData>
+            </a:graphic>
+          </wp:inline>
+        </w:drawing>
+      </w:r>
+    </w:p>
+    <w:p>
+      <w:pPr>
+        <w:rPr>
+          <w:sz w:val="28"/>
+          <w:szCs w:val="28"/>
+          <w:lang w:val="en-US"/>
+        </w:rPr>
+      </w:pPr>
       <w:bookmarkStart w:id="0" w:name="_GoBack"/>
       <w:bookmarkEnd w:id="0"/>
     </w:p>
@@ -1355,8 +1812,100 @@
       </w:rPr>
     </w:lvl>
   </w:abstractNum>
+  <w:abstractNum w:abstractNumId="1" w15:restartNumberingAfterBreak="0">
+    <w:nsid w:val="1AF42F0D"/>
+    <w:multiLevelType w:val="hybridMultilevel"/>
+    <w:tmpl w:val="664018EA"/>
+    <w:lvl w:ilvl="0" w:tplc="04190011">
+      <w:start w:val="1"/>
+      <w:numFmt w:val="decimal"/>
+      <w:lvlText w:val="%1)"/>
+      <w:lvlJc w:val="left"/>
+      <w:pPr>
+        <w:ind w:left="720" w:hanging="360"/>
+      </w:pPr>
+      <w:rPr>
+        <w:rFonts w:hint="default"/>
+      </w:rPr>
+    </w:lvl>
+    <w:lvl w:ilvl="1" w:tplc="04190019" w:tentative="1">
+      <w:start w:val="1"/>
+      <w:numFmt w:val="lowerLetter"/>
+      <w:lvlText w:val="%2."/>
+      <w:lvlJc w:val="left"/>
+      <w:pPr>
+        <w:ind w:left="1440" w:hanging="360"/>
+      </w:pPr>
+    </w:lvl>
+    <w:lvl w:ilvl="2" w:tplc="0419001B" w:tentative="1">
+      <w:start w:val="1"/>
+      <w:numFmt w:val="lowerRoman"/>
+      <w:lvlText w:val="%3."/>
+      <w:lvlJc w:val="right"/>
+      <w:pPr>
+        <w:ind w:left="2160" w:hanging="180"/>
+      </w:pPr>
+    </w:lvl>
+    <w:lvl w:ilvl="3" w:tplc="0419000F" w:tentative="1">
+      <w:start w:val="1"/>
+      <w:numFmt w:val="decimal"/>
+      <w:lvlText w:val="%4."/>
+      <w:lvlJc w:val="left"/>
+      <w:pPr>
+        <w:ind w:left="2880" w:hanging="360"/>
+      </w:pPr>
+    </w:lvl>
+    <w:lvl w:ilvl="4" w:tplc="04190019" w:tentative="1">
+      <w:start w:val="1"/>
+      <w:numFmt w:val="lowerLetter"/>
+      <w:lvlText w:val="%5."/>
+      <w:lvlJc w:val="left"/>
+      <w:pPr>
+        <w:ind w:left="3600" w:hanging="360"/>
+      </w:pPr>
+    </w:lvl>
+    <w:lvl w:ilvl="5" w:tplc="0419001B" w:tentative="1">
+      <w:start w:val="1"/>
+      <w:numFmt w:val="lowerRoman"/>
+      <w:lvlText w:val="%6."/>
+      <w:lvlJc w:val="right"/>
+      <w:pPr>
+        <w:ind w:left="4320" w:hanging="180"/>
+      </w:pPr>
+    </w:lvl>
+    <w:lvl w:ilvl="6" w:tplc="0419000F" w:tentative="1">
+      <w:start w:val="1"/>
+      <w:numFmt w:val="decimal"/>
+      <w:lvlText w:val="%7."/>
+      <w:lvlJc w:val="left"/>
+      <w:pPr>
+        <w:ind w:left="5040" w:hanging="360"/>
+      </w:pPr>
+    </w:lvl>
+    <w:lvl w:ilvl="7" w:tplc="04190019" w:tentative="1">
+      <w:start w:val="1"/>
+      <w:numFmt w:val="lowerLetter"/>
+      <w:lvlText w:val="%8."/>
+      <w:lvlJc w:val="left"/>
+      <w:pPr>
+        <w:ind w:left="5760" w:hanging="360"/>
+      </w:pPr>
+    </w:lvl>
+    <w:lvl w:ilvl="8" w:tplc="0419001B" w:tentative="1">
+      <w:start w:val="1"/>
+      <w:numFmt w:val="lowerRoman"/>
+      <w:lvlText w:val="%9."/>
+      <w:lvlJc w:val="right"/>
+      <w:pPr>
+        <w:ind w:left="6480" w:hanging="180"/>
+      </w:pPr>
+    </w:lvl>
+  </w:abstractNum>
   <w:num w:numId="1">
     <w:abstractNumId w:val="0"/>
+  </w:num>
+  <w:num w:numId="2">
+    <w:abstractNumId w:val="1"/>
   </w:num>
 </w:numbering>
 </file>

</xml_diff>

<commit_message>
Update MembershipDAO and Course lecture
</commit_message>
<xml_diff>
--- a/Course lecture 2.docx
+++ b/Course lecture 2.docx
@@ -1683,8 +1683,341 @@
           <w:lang w:val="en-US"/>
         </w:rPr>
       </w:pPr>
+    </w:p>
+    <w:p>
+      <w:pPr>
+        <w:rPr>
+          <w:b/>
+          <w:sz w:val="28"/>
+          <w:szCs w:val="28"/>
+          <w:lang w:val="en-US"/>
+        </w:rPr>
+      </w:pPr>
+      <w:r>
+        <w:rPr>
+          <w:b/>
+          <w:sz w:val="28"/>
+          <w:szCs w:val="28"/>
+          <w:lang w:val="en-US"/>
+        </w:rPr>
+        <w:t>36</w:t>
+      </w:r>
+      <w:r>
+        <w:rPr>
+          <w:b/>
+          <w:sz w:val="28"/>
+          <w:szCs w:val="28"/>
+          <w:lang w:val="en-US"/>
+        </w:rPr>
+        <w:t>.</w:t>
+      </w:r>
+      <w:r>
+        <w:rPr>
+          <w:b/>
+          <w:sz w:val="28"/>
+          <w:szCs w:val="28"/>
+          <w:lang w:val="en-US"/>
+        </w:rPr>
+        <w:t xml:space="preserve"> AOP </w:t>
+      </w:r>
+      <w:proofErr w:type="spellStart"/>
+      <w:r>
+        <w:rPr>
+          <w:b/>
+          <w:sz w:val="28"/>
+          <w:szCs w:val="28"/>
+          <w:lang w:val="en-US"/>
+        </w:rPr>
+        <w:t>Pointcut</w:t>
+      </w:r>
+      <w:proofErr w:type="spellEnd"/>
+      <w:r>
+        <w:rPr>
+          <w:b/>
+          <w:sz w:val="28"/>
+          <w:szCs w:val="28"/>
+          <w:lang w:val="en-US"/>
+        </w:rPr>
+        <w:t xml:space="preserve"> Expressions - Match Methods and Return Types</w:t>
+      </w:r>
+      <w:r>
+        <w:rPr>
+          <w:b/>
+          <w:sz w:val="28"/>
+          <w:szCs w:val="28"/>
+          <w:lang w:val="en-US"/>
+        </w:rPr>
+        <w:t>.</w:t>
+      </w:r>
+    </w:p>
+    <w:p>
+      <w:pPr>
+        <w:rPr>
+          <w:sz w:val="28"/>
+          <w:szCs w:val="28"/>
+          <w:lang w:val="en-US"/>
+        </w:rPr>
+      </w:pPr>
+      <w:proofErr w:type="spellStart"/>
+      <w:r>
+        <w:rPr>
+          <w:b/>
+          <w:sz w:val="28"/>
+          <w:szCs w:val="28"/>
+          <w:lang w:val="en-US"/>
+        </w:rPr>
+        <w:t>Pointcut</w:t>
+      </w:r>
+      <w:proofErr w:type="spellEnd"/>
+      <w:r>
+        <w:rPr>
+          <w:b/>
+          <w:sz w:val="28"/>
+          <w:szCs w:val="28"/>
+          <w:lang w:val="en-US"/>
+        </w:rPr>
+        <w:t xml:space="preserve">: </w:t>
+      </w:r>
+      <w:r>
+        <w:rPr>
+          <w:sz w:val="28"/>
+          <w:szCs w:val="28"/>
+          <w:lang w:val="en-US"/>
+        </w:rPr>
+        <w:t xml:space="preserve">A predicate expression for where advice </w:t>
+      </w:r>
+      <w:proofErr w:type="gramStart"/>
+      <w:r>
+        <w:rPr>
+          <w:sz w:val="28"/>
+          <w:szCs w:val="28"/>
+          <w:lang w:val="en-US"/>
+        </w:rPr>
+        <w:t>should be applied</w:t>
+      </w:r>
+      <w:proofErr w:type="gramEnd"/>
+    </w:p>
+    <w:p>
+      <w:pPr>
+        <w:rPr>
+          <w:sz w:val="28"/>
+          <w:szCs w:val="28"/>
+          <w:lang w:val="en-US"/>
+        </w:rPr>
+      </w:pPr>
+      <w:r>
+        <w:rPr>
+          <w:sz w:val="28"/>
+          <w:szCs w:val="28"/>
+          <w:lang w:val="en-US"/>
+        </w:rPr>
+        <w:t xml:space="preserve">Spring AOP uses AspectJ’s </w:t>
+      </w:r>
+      <w:proofErr w:type="spellStart"/>
+      <w:r>
+        <w:rPr>
+          <w:sz w:val="28"/>
+          <w:szCs w:val="28"/>
+          <w:lang w:val="en-US"/>
+        </w:rPr>
+        <w:t>pointcut</w:t>
+      </w:r>
+      <w:proofErr w:type="spellEnd"/>
+      <w:r>
+        <w:rPr>
+          <w:sz w:val="28"/>
+          <w:szCs w:val="28"/>
+          <w:lang w:val="en-US"/>
+        </w:rPr>
+        <w:t xml:space="preserve"> expression language. Execution </w:t>
+      </w:r>
+      <w:proofErr w:type="spellStart"/>
+      <w:r>
+        <w:rPr>
+          <w:sz w:val="28"/>
+          <w:szCs w:val="28"/>
+          <w:lang w:val="en-US"/>
+        </w:rPr>
+        <w:t>pointcut</w:t>
+      </w:r>
+      <w:proofErr w:type="spellEnd"/>
+      <w:r>
+        <w:rPr>
+          <w:sz w:val="28"/>
+          <w:szCs w:val="28"/>
+          <w:lang w:val="en-US"/>
+        </w:rPr>
+        <w:t xml:space="preserve"> applies to execution of methods. </w:t>
+      </w:r>
+      <w:proofErr w:type="spellStart"/>
+      <w:r>
+        <w:rPr>
+          <w:sz w:val="28"/>
+          <w:szCs w:val="28"/>
+          <w:lang w:val="en-US"/>
+        </w:rPr>
+        <w:t>Pointcut</w:t>
+      </w:r>
+      <w:proofErr w:type="spellEnd"/>
+      <w:r>
+        <w:rPr>
+          <w:sz w:val="28"/>
+          <w:szCs w:val="28"/>
+          <w:lang w:val="en-US"/>
+        </w:rPr>
+        <w:t xml:space="preserve"> pattern can have wildcards</w:t>
+      </w:r>
+    </w:p>
+    <w:p>
+      <w:pPr>
+        <w:rPr>
+          <w:sz w:val="28"/>
+          <w:szCs w:val="28"/>
+          <w:lang w:val="en-US"/>
+        </w:rPr>
+      </w:pPr>
+      <w:proofErr w:type="gramStart"/>
+      <w:r>
+        <w:rPr>
+          <w:sz w:val="28"/>
+          <w:szCs w:val="28"/>
+          <w:lang w:val="en-US"/>
+        </w:rPr>
+        <w:t>execution(</w:t>
+      </w:r>
+      <w:proofErr w:type="gramEnd"/>
+      <w:r>
+        <w:rPr>
+          <w:sz w:val="28"/>
+          <w:szCs w:val="28"/>
+          <w:lang w:val="en-US"/>
+        </w:rPr>
+        <w:t>modifiers-pattern? return-type-pattern declaring-type-pattern?</w:t>
+      </w:r>
+    </w:p>
+    <w:p>
+      <w:pPr>
+        <w:rPr>
+          <w:sz w:val="28"/>
+          <w:szCs w:val="28"/>
+          <w:lang w:val="en-US"/>
+        </w:rPr>
+      </w:pPr>
+      <w:r>
+        <w:rPr>
+          <w:sz w:val="28"/>
+          <w:szCs w:val="28"/>
+          <w:lang w:val="en-US"/>
+        </w:rPr>
+        <w:lastRenderedPageBreak/>
+        <w:t>method-name-</w:t>
+      </w:r>
+      <w:proofErr w:type="gramStart"/>
+      <w:r>
+        <w:rPr>
+          <w:sz w:val="28"/>
+          <w:szCs w:val="28"/>
+          <w:lang w:val="en-US"/>
+        </w:rPr>
+        <w:t>pattern(</w:t>
+      </w:r>
+      <w:proofErr w:type="spellStart"/>
+      <w:proofErr w:type="gramEnd"/>
+      <w:r>
+        <w:rPr>
+          <w:sz w:val="28"/>
+          <w:szCs w:val="28"/>
+          <w:lang w:val="en-US"/>
+        </w:rPr>
+        <w:t>param</w:t>
+      </w:r>
+      <w:proofErr w:type="spellEnd"/>
+      <w:r>
+        <w:rPr>
+          <w:sz w:val="28"/>
+          <w:szCs w:val="28"/>
+          <w:lang w:val="en-US"/>
+        </w:rPr>
+        <w:t>-pattern) throws-pattern?)</w:t>
+      </w:r>
+    </w:p>
+    <w:p>
+      <w:pPr>
+        <w:rPr>
+          <w:sz w:val="28"/>
+          <w:szCs w:val="28"/>
+          <w:lang w:val="en-US"/>
+        </w:rPr>
+      </w:pPr>
+      <w:r>
+        <w:rPr>
+          <w:sz w:val="28"/>
+          <w:szCs w:val="28"/>
+          <w:lang w:val="en-US"/>
+        </w:rPr>
+        <w:t xml:space="preserve">You can use asterisk (everything) or the star as a wildcard. </w:t>
+      </w:r>
+    </w:p>
+    <w:p>
+      <w:pPr>
+        <w:rPr>
+          <w:sz w:val="28"/>
+          <w:szCs w:val="28"/>
+          <w:lang w:val="en-US"/>
+        </w:rPr>
+      </w:pPr>
+      <w:r>
+        <w:rPr>
+          <w:noProof/>
+          <w:lang w:eastAsia="ru-RU"/>
+        </w:rPr>
+        <w:drawing>
+          <wp:inline distT="0" distB="0" distL="0" distR="0" wp14:anchorId="30E23A4D" wp14:editId="558A2433">
+            <wp:extent cx="5940425" cy="1755775"/>
+            <wp:effectExtent l="0" t="0" r="3175" b="0"/>
+            <wp:docPr id="4" name="Рисунок 4"/>
+            <wp:cNvGraphicFramePr>
+              <a:graphicFrameLocks xmlns:a="http://schemas.openxmlformats.org/drawingml/2006/main" noChangeAspect="1"/>
+            </wp:cNvGraphicFramePr>
+            <a:graphic xmlns:a="http://schemas.openxmlformats.org/drawingml/2006/main">
+              <a:graphicData uri="http://schemas.openxmlformats.org/drawingml/2006/picture">
+                <pic:pic xmlns:pic="http://schemas.openxmlformats.org/drawingml/2006/picture">
+                  <pic:nvPicPr>
+                    <pic:cNvPr id="1" name=""/>
+                    <pic:cNvPicPr/>
+                  </pic:nvPicPr>
+                  <pic:blipFill>
+                    <a:blip r:embed="rId8"/>
+                    <a:stretch>
+                      <a:fillRect/>
+                    </a:stretch>
+                  </pic:blipFill>
+                  <pic:spPr>
+                    <a:xfrm>
+                      <a:off x="0" y="0"/>
+                      <a:ext cx="5940425" cy="1755775"/>
+                    </a:xfrm>
+                    <a:prstGeom prst="rect">
+                      <a:avLst/>
+                    </a:prstGeom>
+                  </pic:spPr>
+                </pic:pic>
+              </a:graphicData>
+            </a:graphic>
+          </wp:inline>
+        </w:drawing>
+      </w:r>
       <w:bookmarkStart w:id="0" w:name="_GoBack"/>
       <w:bookmarkEnd w:id="0"/>
+    </w:p>
+    <w:p>
+      <w:pPr>
+        <w:rPr>
+          <w:sz w:val="28"/>
+          <w:szCs w:val="28"/>
+          <w:lang w:val="en-US"/>
+        </w:rPr>
+      </w:pPr>
     </w:p>
     <w:sectPr>
       <w:pgSz w:w="11906" w:h="16838"/>

</xml_diff>

<commit_message>
Add solution for "AOP Pointcut Expressions - 2"
- Update Course lecture
</commit_message>
<xml_diff>
--- a/Course lecture 2.docx
+++ b/Course lecture 2.docx
@@ -1966,6 +1966,7 @@
           <w:lang w:val="en-US"/>
         </w:rPr>
       </w:pPr>
+      <w:bookmarkStart w:id="0" w:name="_GoBack"/>
       <w:r>
         <w:rPr>
           <w:noProof/>
@@ -2007,8 +2008,165 @@
           </wp:inline>
         </w:drawing>
       </w:r>
-      <w:bookmarkStart w:id="0" w:name="_GoBack"/>
       <w:bookmarkEnd w:id="0"/>
+    </w:p>
+    <w:p>
+      <w:pPr>
+        <w:rPr>
+          <w:sz w:val="28"/>
+          <w:szCs w:val="28"/>
+          <w:lang w:val="en-US"/>
+        </w:rPr>
+      </w:pPr>
+    </w:p>
+    <w:p>
+      <w:pPr>
+        <w:rPr>
+          <w:b/>
+          <w:sz w:val="28"/>
+          <w:szCs w:val="28"/>
+          <w:lang w:val="en-US"/>
+        </w:rPr>
+      </w:pPr>
+      <w:r>
+        <w:rPr>
+          <w:b/>
+          <w:sz w:val="28"/>
+          <w:szCs w:val="28"/>
+          <w:lang w:val="en-US"/>
+        </w:rPr>
+        <w:t>37</w:t>
+      </w:r>
+      <w:r>
+        <w:rPr>
+          <w:b/>
+          <w:sz w:val="28"/>
+          <w:szCs w:val="28"/>
+          <w:lang w:val="en-US"/>
+        </w:rPr>
+        <w:t>.</w:t>
+      </w:r>
+      <w:r>
+        <w:rPr>
+          <w:b/>
+          <w:sz w:val="28"/>
+          <w:szCs w:val="28"/>
+          <w:lang w:val="en-US"/>
+        </w:rPr>
+        <w:t xml:space="preserve"> AOP </w:t>
+      </w:r>
+      <w:proofErr w:type="spellStart"/>
+      <w:r>
+        <w:rPr>
+          <w:b/>
+          <w:sz w:val="28"/>
+          <w:szCs w:val="28"/>
+          <w:lang w:val="en-US"/>
+        </w:rPr>
+        <w:t>Pointcut</w:t>
+      </w:r>
+      <w:proofErr w:type="spellEnd"/>
+      <w:r>
+        <w:rPr>
+          <w:b/>
+          <w:sz w:val="28"/>
+          <w:szCs w:val="28"/>
+          <w:lang w:val="en-US"/>
+        </w:rPr>
+        <w:t xml:space="preserve"> Expressions - Match Method Parameter Types</w:t>
+      </w:r>
+      <w:r>
+        <w:rPr>
+          <w:b/>
+          <w:sz w:val="28"/>
+          <w:szCs w:val="28"/>
+          <w:lang w:val="en-US"/>
+        </w:rPr>
+        <w:t>.</w:t>
+      </w:r>
+    </w:p>
+    <w:p>
+      <w:pPr>
+        <w:rPr>
+          <w:sz w:val="28"/>
+          <w:szCs w:val="28"/>
+          <w:lang w:val="en-US"/>
+        </w:rPr>
+      </w:pPr>
+      <w:r>
+        <w:rPr>
+          <w:sz w:val="28"/>
+          <w:szCs w:val="28"/>
+          <w:lang w:val="en-US"/>
+        </w:rPr>
+        <w:t>Parameter pattern wildcards:</w:t>
+      </w:r>
+    </w:p>
+    <w:p>
+      <w:pPr>
+        <w:pStyle w:val="a3"/>
+        <w:numPr>
+          <w:ilvl w:val="0"/>
+          <w:numId w:val="1"/>
+        </w:numPr>
+        <w:rPr>
+          <w:sz w:val="28"/>
+          <w:szCs w:val="28"/>
+          <w:lang w:val="en-US"/>
+        </w:rPr>
+      </w:pPr>
+      <w:r>
+        <w:rPr>
+          <w:sz w:val="28"/>
+          <w:szCs w:val="28"/>
+          <w:lang w:val="en-US"/>
+        </w:rPr>
+        <w:t>() – matches a method with no arguments</w:t>
+      </w:r>
+    </w:p>
+    <w:p>
+      <w:pPr>
+        <w:pStyle w:val="a3"/>
+        <w:numPr>
+          <w:ilvl w:val="0"/>
+          <w:numId w:val="1"/>
+        </w:numPr>
+        <w:rPr>
+          <w:sz w:val="28"/>
+          <w:szCs w:val="28"/>
+          <w:lang w:val="en-US"/>
+        </w:rPr>
+      </w:pPr>
+      <w:r>
+        <w:rPr>
+          <w:sz w:val="28"/>
+          <w:szCs w:val="28"/>
+          <w:lang w:val="en-US"/>
+        </w:rPr>
+        <w:t>(*) – matches a method with one argument of any type</w:t>
+      </w:r>
+    </w:p>
+    <w:p>
+      <w:pPr>
+        <w:pStyle w:val="a3"/>
+        <w:numPr>
+          <w:ilvl w:val="0"/>
+          <w:numId w:val="1"/>
+        </w:numPr>
+        <w:rPr>
+          <w:sz w:val="28"/>
+          <w:szCs w:val="28"/>
+          <w:lang w:val="en-US"/>
+        </w:rPr>
+      </w:pPr>
+      <w:r>
+        <w:rPr>
+          <w:sz w:val="28"/>
+          <w:szCs w:val="28"/>
+          <w:lang w:val="en-US"/>
+        </w:rPr>
+        <w:t>(..) – matches a method with 0 or more arguments of any type</w:t>
+      </w:r>
     </w:p>
     <w:p>
       <w:pPr>

</xml_diff>

<commit_message>
Add solution for "AOP Pointcut Declarations"
- Update Course lecture
</commit_message>
<xml_diff>
--- a/Course lecture 2.docx
+++ b/Course lecture 2.docx
@@ -1966,7 +1966,6 @@
           <w:lang w:val="en-US"/>
         </w:rPr>
       </w:pPr>
-      <w:bookmarkStart w:id="0" w:name="_GoBack"/>
       <w:r>
         <w:rPr>
           <w:noProof/>
@@ -2008,6 +2007,526 @@
           </wp:inline>
         </w:drawing>
       </w:r>
+    </w:p>
+    <w:p>
+      <w:pPr>
+        <w:rPr>
+          <w:sz w:val="28"/>
+          <w:szCs w:val="28"/>
+          <w:lang w:val="en-US"/>
+        </w:rPr>
+      </w:pPr>
+    </w:p>
+    <w:p>
+      <w:pPr>
+        <w:rPr>
+          <w:b/>
+          <w:sz w:val="28"/>
+          <w:szCs w:val="28"/>
+          <w:lang w:val="en-US"/>
+        </w:rPr>
+      </w:pPr>
+      <w:r>
+        <w:rPr>
+          <w:b/>
+          <w:sz w:val="28"/>
+          <w:szCs w:val="28"/>
+          <w:lang w:val="en-US"/>
+        </w:rPr>
+        <w:t>37</w:t>
+      </w:r>
+      <w:r>
+        <w:rPr>
+          <w:b/>
+          <w:sz w:val="28"/>
+          <w:szCs w:val="28"/>
+          <w:lang w:val="en-US"/>
+        </w:rPr>
+        <w:t>.</w:t>
+      </w:r>
+      <w:r>
+        <w:rPr>
+          <w:b/>
+          <w:sz w:val="28"/>
+          <w:szCs w:val="28"/>
+          <w:lang w:val="en-US"/>
+        </w:rPr>
+        <w:t xml:space="preserve"> AOP </w:t>
+      </w:r>
+      <w:proofErr w:type="spellStart"/>
+      <w:r>
+        <w:rPr>
+          <w:b/>
+          <w:sz w:val="28"/>
+          <w:szCs w:val="28"/>
+          <w:lang w:val="en-US"/>
+        </w:rPr>
+        <w:t>Pointcut</w:t>
+      </w:r>
+      <w:proofErr w:type="spellEnd"/>
+      <w:r>
+        <w:rPr>
+          <w:b/>
+          <w:sz w:val="28"/>
+          <w:szCs w:val="28"/>
+          <w:lang w:val="en-US"/>
+        </w:rPr>
+        <w:t xml:space="preserve"> Expressions - Match Method Parameter Types</w:t>
+      </w:r>
+      <w:r>
+        <w:rPr>
+          <w:b/>
+          <w:sz w:val="28"/>
+          <w:szCs w:val="28"/>
+          <w:lang w:val="en-US"/>
+        </w:rPr>
+        <w:t>.</w:t>
+      </w:r>
+    </w:p>
+    <w:p>
+      <w:pPr>
+        <w:rPr>
+          <w:sz w:val="28"/>
+          <w:szCs w:val="28"/>
+          <w:lang w:val="en-US"/>
+        </w:rPr>
+      </w:pPr>
+      <w:r>
+        <w:rPr>
+          <w:sz w:val="28"/>
+          <w:szCs w:val="28"/>
+          <w:lang w:val="en-US"/>
+        </w:rPr>
+        <w:t>Parameter pattern wildcards:</w:t>
+      </w:r>
+    </w:p>
+    <w:p>
+      <w:pPr>
+        <w:pStyle w:val="a3"/>
+        <w:numPr>
+          <w:ilvl w:val="0"/>
+          <w:numId w:val="1"/>
+        </w:numPr>
+        <w:rPr>
+          <w:sz w:val="28"/>
+          <w:szCs w:val="28"/>
+          <w:lang w:val="en-US"/>
+        </w:rPr>
+      </w:pPr>
+      <w:r>
+        <w:rPr>
+          <w:sz w:val="28"/>
+          <w:szCs w:val="28"/>
+          <w:lang w:val="en-US"/>
+        </w:rPr>
+        <w:t>() – matches a method with no arguments</w:t>
+      </w:r>
+    </w:p>
+    <w:p>
+      <w:pPr>
+        <w:pStyle w:val="a3"/>
+        <w:numPr>
+          <w:ilvl w:val="0"/>
+          <w:numId w:val="1"/>
+        </w:numPr>
+        <w:rPr>
+          <w:sz w:val="28"/>
+          <w:szCs w:val="28"/>
+          <w:lang w:val="en-US"/>
+        </w:rPr>
+      </w:pPr>
+      <w:r>
+        <w:rPr>
+          <w:sz w:val="28"/>
+          <w:szCs w:val="28"/>
+          <w:lang w:val="en-US"/>
+        </w:rPr>
+        <w:t>(*) – matches a method with one argument of any type</w:t>
+      </w:r>
+    </w:p>
+    <w:p>
+      <w:pPr>
+        <w:pStyle w:val="a3"/>
+        <w:numPr>
+          <w:ilvl w:val="0"/>
+          <w:numId w:val="1"/>
+        </w:numPr>
+        <w:rPr>
+          <w:sz w:val="28"/>
+          <w:szCs w:val="28"/>
+          <w:lang w:val="en-US"/>
+        </w:rPr>
+      </w:pPr>
+      <w:r>
+        <w:rPr>
+          <w:sz w:val="28"/>
+          <w:szCs w:val="28"/>
+          <w:lang w:val="en-US"/>
+        </w:rPr>
+        <w:t>(..) – matches a method with 0 or more arguments of any type</w:t>
+      </w:r>
+    </w:p>
+    <w:p>
+      <w:pPr>
+        <w:rPr>
+          <w:b/>
+          <w:sz w:val="28"/>
+          <w:szCs w:val="28"/>
+          <w:lang w:val="en-US"/>
+        </w:rPr>
+      </w:pPr>
+      <w:r>
+        <w:rPr>
+          <w:b/>
+          <w:sz w:val="28"/>
+          <w:szCs w:val="28"/>
+          <w:lang w:val="en-US"/>
+        </w:rPr>
+        <w:t xml:space="preserve">38. AOP </w:t>
+      </w:r>
+      <w:proofErr w:type="spellStart"/>
+      <w:r>
+        <w:rPr>
+          <w:b/>
+          <w:sz w:val="28"/>
+          <w:szCs w:val="28"/>
+          <w:lang w:val="en-US"/>
+        </w:rPr>
+        <w:t>Pointcut</w:t>
+      </w:r>
+      <w:proofErr w:type="spellEnd"/>
+      <w:r>
+        <w:rPr>
+          <w:b/>
+          <w:sz w:val="28"/>
+          <w:szCs w:val="28"/>
+          <w:lang w:val="en-US"/>
+        </w:rPr>
+        <w:t xml:space="preserve"> Declarations</w:t>
+      </w:r>
+      <w:r>
+        <w:rPr>
+          <w:b/>
+          <w:sz w:val="28"/>
+          <w:szCs w:val="28"/>
+          <w:lang w:val="en-US"/>
+        </w:rPr>
+        <w:t>.</w:t>
+      </w:r>
+    </w:p>
+    <w:p>
+      <w:pPr>
+        <w:rPr>
+          <w:sz w:val="28"/>
+          <w:szCs w:val="28"/>
+          <w:lang w:val="en-US"/>
+        </w:rPr>
+      </w:pPr>
+      <w:r>
+        <w:rPr>
+          <w:sz w:val="28"/>
+          <w:szCs w:val="28"/>
+          <w:lang w:val="en-US"/>
+        </w:rPr>
+        <w:t xml:space="preserve">Development process (reuse </w:t>
+      </w:r>
+      <w:proofErr w:type="spellStart"/>
+      <w:r>
+        <w:rPr>
+          <w:sz w:val="28"/>
+          <w:szCs w:val="28"/>
+          <w:lang w:val="en-US"/>
+        </w:rPr>
+        <w:t>pointcut</w:t>
+      </w:r>
+      <w:proofErr w:type="spellEnd"/>
+      <w:r>
+        <w:rPr>
+          <w:sz w:val="28"/>
+          <w:szCs w:val="28"/>
+          <w:lang w:val="en-US"/>
+        </w:rPr>
+        <w:t xml:space="preserve"> expressions):</w:t>
+      </w:r>
+    </w:p>
+    <w:p>
+      <w:pPr>
+        <w:pStyle w:val="a3"/>
+        <w:numPr>
+          <w:ilvl w:val="0"/>
+          <w:numId w:val="3"/>
+        </w:numPr>
+        <w:rPr>
+          <w:sz w:val="28"/>
+          <w:szCs w:val="28"/>
+          <w:lang w:val="en-US"/>
+        </w:rPr>
+      </w:pPr>
+      <w:r>
+        <w:rPr>
+          <w:sz w:val="28"/>
+          <w:szCs w:val="28"/>
+          <w:lang w:val="en-US"/>
+        </w:rPr>
+        <w:t xml:space="preserve">Create a </w:t>
+      </w:r>
+      <w:proofErr w:type="spellStart"/>
+      <w:r>
+        <w:rPr>
+          <w:sz w:val="28"/>
+          <w:szCs w:val="28"/>
+          <w:lang w:val="en-US"/>
+        </w:rPr>
+        <w:t>pointcut</w:t>
+      </w:r>
+      <w:proofErr w:type="spellEnd"/>
+      <w:r>
+        <w:rPr>
+          <w:sz w:val="28"/>
+          <w:szCs w:val="28"/>
+          <w:lang w:val="en-US"/>
+        </w:rPr>
+        <w:t xml:space="preserve"> declaration</w:t>
+      </w:r>
+    </w:p>
+    <w:p>
+      <w:pPr>
+        <w:pStyle w:val="a3"/>
+        <w:numPr>
+          <w:ilvl w:val="0"/>
+          <w:numId w:val="3"/>
+        </w:numPr>
+        <w:rPr>
+          <w:sz w:val="28"/>
+          <w:szCs w:val="28"/>
+          <w:lang w:val="en-US"/>
+        </w:rPr>
+      </w:pPr>
+      <w:r>
+        <w:rPr>
+          <w:sz w:val="28"/>
+          <w:szCs w:val="28"/>
+          <w:lang w:val="en-US"/>
+        </w:rPr>
+        <w:t xml:space="preserve">Apply </w:t>
+      </w:r>
+      <w:proofErr w:type="spellStart"/>
+      <w:r>
+        <w:rPr>
+          <w:sz w:val="28"/>
+          <w:szCs w:val="28"/>
+          <w:lang w:val="en-US"/>
+        </w:rPr>
+        <w:t>pointcut</w:t>
+      </w:r>
+      <w:proofErr w:type="spellEnd"/>
+      <w:r>
+        <w:rPr>
+          <w:sz w:val="28"/>
+          <w:szCs w:val="28"/>
+          <w:lang w:val="en-US"/>
+        </w:rPr>
+        <w:t xml:space="preserve"> declaration advice(s)</w:t>
+      </w:r>
+    </w:p>
+    <w:p>
+      <w:pPr>
+        <w:pStyle w:val="a3"/>
+        <w:rPr>
+          <w:sz w:val="28"/>
+          <w:szCs w:val="28"/>
+          <w:lang w:val="en-US"/>
+        </w:rPr>
+      </w:pPr>
+      <w:r>
+        <w:rPr>
+          <w:noProof/>
+          <w:lang w:eastAsia="ru-RU"/>
+        </w:rPr>
+        <w:drawing>
+          <wp:inline distT="0" distB="0" distL="0" distR="0" wp14:anchorId="22D4C8E5" wp14:editId="23EFAFB8">
+            <wp:extent cx="3829050" cy="1028700"/>
+            <wp:effectExtent l="0" t="0" r="0" b="0"/>
+            <wp:docPr id="6" name="Рисунок 6"/>
+            <wp:cNvGraphicFramePr>
+              <a:graphicFrameLocks xmlns:a="http://schemas.openxmlformats.org/drawingml/2006/main" noChangeAspect="1"/>
+            </wp:cNvGraphicFramePr>
+            <a:graphic xmlns:a="http://schemas.openxmlformats.org/drawingml/2006/main">
+              <a:graphicData uri="http://schemas.openxmlformats.org/drawingml/2006/picture">
+                <pic:pic xmlns:pic="http://schemas.openxmlformats.org/drawingml/2006/picture">
+                  <pic:nvPicPr>
+                    <pic:cNvPr id="1" name=""/>
+                    <pic:cNvPicPr/>
+                  </pic:nvPicPr>
+                  <pic:blipFill>
+                    <a:blip r:embed="rId9"/>
+                    <a:stretch>
+                      <a:fillRect/>
+                    </a:stretch>
+                  </pic:blipFill>
+                  <pic:spPr>
+                    <a:xfrm>
+                      <a:off x="0" y="0"/>
+                      <a:ext cx="3829050" cy="1028700"/>
+                    </a:xfrm>
+                    <a:prstGeom prst="rect">
+                      <a:avLst/>
+                    </a:prstGeom>
+                  </pic:spPr>
+                </pic:pic>
+              </a:graphicData>
+            </a:graphic>
+          </wp:inline>
+        </w:drawing>
+      </w:r>
+    </w:p>
+    <w:p>
+      <w:pPr>
+        <w:rPr>
+          <w:sz w:val="28"/>
+          <w:szCs w:val="28"/>
+          <w:lang w:val="en-US"/>
+        </w:rPr>
+      </w:pPr>
+      <w:r>
+        <w:rPr>
+          <w:b/>
+          <w:sz w:val="28"/>
+          <w:szCs w:val="28"/>
+          <w:lang w:val="en-US"/>
+        </w:rPr>
+        <w:t xml:space="preserve">Combine </w:t>
+      </w:r>
+      <w:proofErr w:type="spellStart"/>
+      <w:r>
+        <w:rPr>
+          <w:b/>
+          <w:sz w:val="28"/>
+          <w:szCs w:val="28"/>
+          <w:lang w:val="en-US"/>
+        </w:rPr>
+        <w:t>pointcuts</w:t>
+      </w:r>
+      <w:proofErr w:type="spellEnd"/>
+      <w:r>
+        <w:rPr>
+          <w:b/>
+          <w:sz w:val="28"/>
+          <w:szCs w:val="28"/>
+          <w:lang w:val="en-US"/>
+        </w:rPr>
+        <w:t xml:space="preserve"> </w:t>
+      </w:r>
+      <w:r>
+        <w:rPr>
+          <w:sz w:val="28"/>
+          <w:szCs w:val="28"/>
+          <w:lang w:val="en-US"/>
+        </w:rPr>
+        <w:t>using logic operators:</w:t>
+      </w:r>
+    </w:p>
+    <w:p>
+      <w:pPr>
+        <w:pStyle w:val="a3"/>
+        <w:numPr>
+          <w:ilvl w:val="0"/>
+          <w:numId w:val="1"/>
+        </w:numPr>
+        <w:rPr>
+          <w:sz w:val="28"/>
+          <w:szCs w:val="28"/>
+          <w:lang w:val="en-US"/>
+        </w:rPr>
+      </w:pPr>
+      <w:r>
+        <w:rPr>
+          <w:sz w:val="28"/>
+          <w:szCs w:val="28"/>
+          <w:lang w:val="en-US"/>
+        </w:rPr>
+        <w:t>AND (&amp;&amp;)</w:t>
+      </w:r>
+    </w:p>
+    <w:p>
+      <w:pPr>
+        <w:pStyle w:val="a3"/>
+        <w:numPr>
+          <w:ilvl w:val="0"/>
+          <w:numId w:val="1"/>
+        </w:numPr>
+        <w:rPr>
+          <w:sz w:val="28"/>
+          <w:szCs w:val="28"/>
+          <w:lang w:val="en-US"/>
+        </w:rPr>
+      </w:pPr>
+      <w:r>
+        <w:rPr>
+          <w:sz w:val="28"/>
+          <w:szCs w:val="28"/>
+          <w:lang w:val="en-US"/>
+        </w:rPr>
+        <w:t>OR (||)</w:t>
+      </w:r>
+    </w:p>
+    <w:p>
+      <w:pPr>
+        <w:pStyle w:val="a3"/>
+        <w:numPr>
+          <w:ilvl w:val="0"/>
+          <w:numId w:val="1"/>
+        </w:numPr>
+        <w:rPr>
+          <w:sz w:val="28"/>
+          <w:szCs w:val="28"/>
+          <w:lang w:val="en-US"/>
+        </w:rPr>
+      </w:pPr>
+      <w:r>
+        <w:rPr>
+          <w:sz w:val="28"/>
+          <w:szCs w:val="28"/>
+          <w:lang w:val="en-US"/>
+        </w:rPr>
+        <w:t>NOT (!)</w:t>
+      </w:r>
+    </w:p>
+    <w:p>
+      <w:pPr>
+        <w:rPr>
+          <w:sz w:val="28"/>
+          <w:szCs w:val="28"/>
+          <w:lang w:val="en-US"/>
+        </w:rPr>
+      </w:pPr>
+      <w:r>
+        <w:rPr>
+          <w:sz w:val="28"/>
+          <w:szCs w:val="28"/>
+          <w:lang w:val="en-US"/>
+        </w:rPr>
+        <w:t xml:space="preserve">It works like </w:t>
+      </w:r>
+      <w:proofErr w:type="gramStart"/>
+      <w:r>
+        <w:rPr>
+          <w:sz w:val="28"/>
+          <w:szCs w:val="28"/>
+          <w:lang w:val="en-US"/>
+        </w:rPr>
+        <w:t>an if</w:t>
+      </w:r>
+      <w:proofErr w:type="gramEnd"/>
+      <w:r>
+        <w:rPr>
+          <w:sz w:val="28"/>
+          <w:szCs w:val="28"/>
+          <w:lang w:val="en-US"/>
+        </w:rPr>
+        <w:t xml:space="preserve"> statements. Execution happens only if it evaluates to true.</w:t>
+      </w:r>
+      <w:bookmarkStart w:id="0" w:name="_GoBack"/>
       <w:bookmarkEnd w:id="0"/>
     </w:p>
     <w:p>
@@ -2022,151 +2541,163 @@
     <w:p>
       <w:pPr>
         <w:rPr>
-          <w:b/>
-          <w:sz w:val="28"/>
-          <w:szCs w:val="28"/>
-          <w:lang w:val="en-US"/>
-        </w:rPr>
-      </w:pPr>
-      <w:r>
-        <w:rPr>
-          <w:b/>
-          <w:sz w:val="28"/>
-          <w:szCs w:val="28"/>
-          <w:lang w:val="en-US"/>
-        </w:rPr>
-        <w:t>37</w:t>
-      </w:r>
-      <w:r>
-        <w:rPr>
-          <w:b/>
-          <w:sz w:val="28"/>
-          <w:szCs w:val="28"/>
-          <w:lang w:val="en-US"/>
-        </w:rPr>
-        <w:t>.</w:t>
-      </w:r>
-      <w:r>
-        <w:rPr>
-          <w:b/>
-          <w:sz w:val="28"/>
-          <w:szCs w:val="28"/>
-          <w:lang w:val="en-US"/>
-        </w:rPr>
-        <w:t xml:space="preserve"> AOP </w:t>
+          <w:sz w:val="28"/>
+          <w:szCs w:val="28"/>
+          <w:lang w:val="en-US"/>
+        </w:rPr>
+      </w:pPr>
+      <w:r>
+        <w:rPr>
+          <w:sz w:val="28"/>
+          <w:szCs w:val="28"/>
+          <w:lang w:val="en-US"/>
+        </w:rPr>
+        <w:lastRenderedPageBreak/>
+        <w:t>Development process:</w:t>
+      </w:r>
+    </w:p>
+    <w:p>
+      <w:pPr>
+        <w:pStyle w:val="a3"/>
+        <w:numPr>
+          <w:ilvl w:val="0"/>
+          <w:numId w:val="1"/>
+        </w:numPr>
+        <w:rPr>
+          <w:sz w:val="28"/>
+          <w:szCs w:val="28"/>
+          <w:lang w:val="en-US"/>
+        </w:rPr>
+      </w:pPr>
+      <w:r>
+        <w:rPr>
+          <w:sz w:val="28"/>
+          <w:szCs w:val="28"/>
+          <w:lang w:val="en-US"/>
+        </w:rPr>
+        <w:t xml:space="preserve">Create a </w:t>
       </w:r>
       <w:proofErr w:type="spellStart"/>
       <w:r>
         <w:rPr>
-          <w:b/>
-          <w:sz w:val="28"/>
-          <w:szCs w:val="28"/>
-          <w:lang w:val="en-US"/>
-        </w:rPr>
-        <w:t>Pointcut</w:t>
+          <w:sz w:val="28"/>
+          <w:szCs w:val="28"/>
+          <w:lang w:val="en-US"/>
+        </w:rPr>
+        <w:t>pointcut</w:t>
       </w:r>
       <w:proofErr w:type="spellEnd"/>
       <w:r>
         <w:rPr>
-          <w:b/>
-          <w:sz w:val="28"/>
-          <w:szCs w:val="28"/>
-          <w:lang w:val="en-US"/>
-        </w:rPr>
-        <w:t xml:space="preserve"> Expressions - Match Method Parameter Types</w:t>
-      </w:r>
-      <w:r>
-        <w:rPr>
-          <w:b/>
-          <w:sz w:val="28"/>
-          <w:szCs w:val="28"/>
-          <w:lang w:val="en-US"/>
-        </w:rPr>
-        <w:t>.</w:t>
-      </w:r>
-    </w:p>
-    <w:p>
-      <w:pPr>
-        <w:rPr>
-          <w:sz w:val="28"/>
-          <w:szCs w:val="28"/>
-          <w:lang w:val="en-US"/>
-        </w:rPr>
-      </w:pPr>
-      <w:r>
-        <w:rPr>
-          <w:sz w:val="28"/>
-          <w:szCs w:val="28"/>
-          <w:lang w:val="en-US"/>
-        </w:rPr>
-        <w:t>Parameter pattern wildcards:</w:t>
-      </w:r>
-    </w:p>
-    <w:p>
-      <w:pPr>
-        <w:pStyle w:val="a3"/>
-        <w:numPr>
-          <w:ilvl w:val="0"/>
-          <w:numId w:val="1"/>
-        </w:numPr>
-        <w:rPr>
-          <w:sz w:val="28"/>
-          <w:szCs w:val="28"/>
-          <w:lang w:val="en-US"/>
-        </w:rPr>
-      </w:pPr>
-      <w:r>
-        <w:rPr>
-          <w:sz w:val="28"/>
-          <w:szCs w:val="28"/>
-          <w:lang w:val="en-US"/>
-        </w:rPr>
-        <w:t>() – matches a method with no arguments</w:t>
-      </w:r>
-    </w:p>
-    <w:p>
-      <w:pPr>
-        <w:pStyle w:val="a3"/>
-        <w:numPr>
-          <w:ilvl w:val="0"/>
-          <w:numId w:val="1"/>
-        </w:numPr>
-        <w:rPr>
-          <w:sz w:val="28"/>
-          <w:szCs w:val="28"/>
-          <w:lang w:val="en-US"/>
-        </w:rPr>
-      </w:pPr>
-      <w:r>
-        <w:rPr>
-          <w:sz w:val="28"/>
-          <w:szCs w:val="28"/>
-          <w:lang w:val="en-US"/>
-        </w:rPr>
-        <w:t>(*) – matches a method with one argument of any type</w:t>
-      </w:r>
-    </w:p>
-    <w:p>
-      <w:pPr>
-        <w:pStyle w:val="a3"/>
-        <w:numPr>
-          <w:ilvl w:val="0"/>
-          <w:numId w:val="1"/>
-        </w:numPr>
-        <w:rPr>
-          <w:sz w:val="28"/>
-          <w:szCs w:val="28"/>
-          <w:lang w:val="en-US"/>
-        </w:rPr>
-      </w:pPr>
-      <w:r>
-        <w:rPr>
-          <w:sz w:val="28"/>
-          <w:szCs w:val="28"/>
-          <w:lang w:val="en-US"/>
-        </w:rPr>
-        <w:t>(..) – matches a method with 0 or more arguments of any type</w:t>
-      </w:r>
+          <w:sz w:val="28"/>
+          <w:szCs w:val="28"/>
+          <w:lang w:val="en-US"/>
+        </w:rPr>
+        <w:t xml:space="preserve"> declarations</w:t>
+      </w:r>
+    </w:p>
+    <w:p>
+      <w:pPr>
+        <w:pStyle w:val="a3"/>
+        <w:numPr>
+          <w:ilvl w:val="0"/>
+          <w:numId w:val="1"/>
+        </w:numPr>
+        <w:rPr>
+          <w:sz w:val="28"/>
+          <w:szCs w:val="28"/>
+          <w:lang w:val="en-US"/>
+        </w:rPr>
+      </w:pPr>
+      <w:r>
+        <w:rPr>
+          <w:sz w:val="28"/>
+          <w:szCs w:val="28"/>
+          <w:lang w:val="en-US"/>
+        </w:rPr>
+        <w:t xml:space="preserve">Combine </w:t>
+      </w:r>
+    </w:p>
+    <w:p>
+      <w:pPr>
+        <w:pStyle w:val="a3"/>
+        <w:numPr>
+          <w:ilvl w:val="0"/>
+          <w:numId w:val="1"/>
+        </w:numPr>
+        <w:rPr>
+          <w:sz w:val="28"/>
+          <w:szCs w:val="28"/>
+          <w:lang w:val="en-US"/>
+        </w:rPr>
+      </w:pPr>
+      <w:r>
+        <w:rPr>
+          <w:sz w:val="28"/>
+          <w:szCs w:val="28"/>
+          <w:lang w:val="en-US"/>
+        </w:rPr>
+        <w:t>Apply to advices</w:t>
+      </w:r>
+    </w:p>
+    <w:p>
+      <w:pPr>
+        <w:rPr>
+          <w:sz w:val="28"/>
+          <w:szCs w:val="28"/>
+          <w:lang w:val="en-US"/>
+        </w:rPr>
+      </w:pPr>
+      <w:r>
+        <w:rPr>
+          <w:noProof/>
+          <w:lang w:eastAsia="ru-RU"/>
+        </w:rPr>
+        <w:drawing>
+          <wp:inline distT="0" distB="0" distL="0" distR="0" wp14:anchorId="48498D76" wp14:editId="0F9BF394">
+            <wp:extent cx="3895725" cy="1990725"/>
+            <wp:effectExtent l="0" t="0" r="9525" b="9525"/>
+            <wp:docPr id="8" name="Рисунок 8"/>
+            <wp:cNvGraphicFramePr>
+              <a:graphicFrameLocks xmlns:a="http://schemas.openxmlformats.org/drawingml/2006/main" noChangeAspect="1"/>
+            </wp:cNvGraphicFramePr>
+            <a:graphic xmlns:a="http://schemas.openxmlformats.org/drawingml/2006/main">
+              <a:graphicData uri="http://schemas.openxmlformats.org/drawingml/2006/picture">
+                <pic:pic xmlns:pic="http://schemas.openxmlformats.org/drawingml/2006/picture">
+                  <pic:nvPicPr>
+                    <pic:cNvPr id="1" name=""/>
+                    <pic:cNvPicPr/>
+                  </pic:nvPicPr>
+                  <pic:blipFill>
+                    <a:blip r:embed="rId10"/>
+                    <a:stretch>
+                      <a:fillRect/>
+                    </a:stretch>
+                  </pic:blipFill>
+                  <pic:spPr>
+                    <a:xfrm>
+                      <a:off x="0" y="0"/>
+                      <a:ext cx="3895725" cy="1990725"/>
+                    </a:xfrm>
+                    <a:prstGeom prst="rect">
+                      <a:avLst/>
+                    </a:prstGeom>
+                  </pic:spPr>
+                </pic:pic>
+              </a:graphicData>
+            </a:graphic>
+          </wp:inline>
+        </w:drawing>
+      </w:r>
+    </w:p>
+    <w:p>
+      <w:pPr>
+        <w:rPr>
+          <w:sz w:val="28"/>
+          <w:szCs w:val="28"/>
+          <w:lang w:val="en-US"/>
+        </w:rPr>
+      </w:pPr>
     </w:p>
     <w:p>
       <w:pPr>
@@ -2304,13 +2835,13 @@
     </w:lvl>
   </w:abstractNum>
   <w:abstractNum w:abstractNumId="1" w15:restartNumberingAfterBreak="0">
-    <w:nsid w:val="1AF42F0D"/>
+    <w:nsid w:val="0DBE5C35"/>
     <w:multiLevelType w:val="hybridMultilevel"/>
-    <w:tmpl w:val="664018EA"/>
-    <w:lvl w:ilvl="0" w:tplc="04190011">
+    <w:tmpl w:val="4FD05F1C"/>
+    <w:lvl w:ilvl="0" w:tplc="0419000F">
       <w:start w:val="1"/>
       <w:numFmt w:val="decimal"/>
-      <w:lvlText w:val="%1)"/>
+      <w:lvlText w:val="%1."/>
       <w:lvlJc w:val="left"/>
       <w:pPr>
         <w:ind w:left="720" w:hanging="360"/>
@@ -2392,10 +2923,102 @@
       </w:pPr>
     </w:lvl>
   </w:abstractNum>
+  <w:abstractNum w:abstractNumId="2" w15:restartNumberingAfterBreak="0">
+    <w:nsid w:val="1AF42F0D"/>
+    <w:multiLevelType w:val="hybridMultilevel"/>
+    <w:tmpl w:val="664018EA"/>
+    <w:lvl w:ilvl="0" w:tplc="04190011">
+      <w:start w:val="1"/>
+      <w:numFmt w:val="decimal"/>
+      <w:lvlText w:val="%1)"/>
+      <w:lvlJc w:val="left"/>
+      <w:pPr>
+        <w:ind w:left="720" w:hanging="360"/>
+      </w:pPr>
+      <w:rPr>
+        <w:rFonts w:hint="default"/>
+      </w:rPr>
+    </w:lvl>
+    <w:lvl w:ilvl="1" w:tplc="04190019" w:tentative="1">
+      <w:start w:val="1"/>
+      <w:numFmt w:val="lowerLetter"/>
+      <w:lvlText w:val="%2."/>
+      <w:lvlJc w:val="left"/>
+      <w:pPr>
+        <w:ind w:left="1440" w:hanging="360"/>
+      </w:pPr>
+    </w:lvl>
+    <w:lvl w:ilvl="2" w:tplc="0419001B" w:tentative="1">
+      <w:start w:val="1"/>
+      <w:numFmt w:val="lowerRoman"/>
+      <w:lvlText w:val="%3."/>
+      <w:lvlJc w:val="right"/>
+      <w:pPr>
+        <w:ind w:left="2160" w:hanging="180"/>
+      </w:pPr>
+    </w:lvl>
+    <w:lvl w:ilvl="3" w:tplc="0419000F" w:tentative="1">
+      <w:start w:val="1"/>
+      <w:numFmt w:val="decimal"/>
+      <w:lvlText w:val="%4."/>
+      <w:lvlJc w:val="left"/>
+      <w:pPr>
+        <w:ind w:left="2880" w:hanging="360"/>
+      </w:pPr>
+    </w:lvl>
+    <w:lvl w:ilvl="4" w:tplc="04190019" w:tentative="1">
+      <w:start w:val="1"/>
+      <w:numFmt w:val="lowerLetter"/>
+      <w:lvlText w:val="%5."/>
+      <w:lvlJc w:val="left"/>
+      <w:pPr>
+        <w:ind w:left="3600" w:hanging="360"/>
+      </w:pPr>
+    </w:lvl>
+    <w:lvl w:ilvl="5" w:tplc="0419001B" w:tentative="1">
+      <w:start w:val="1"/>
+      <w:numFmt w:val="lowerRoman"/>
+      <w:lvlText w:val="%6."/>
+      <w:lvlJc w:val="right"/>
+      <w:pPr>
+        <w:ind w:left="4320" w:hanging="180"/>
+      </w:pPr>
+    </w:lvl>
+    <w:lvl w:ilvl="6" w:tplc="0419000F" w:tentative="1">
+      <w:start w:val="1"/>
+      <w:numFmt w:val="decimal"/>
+      <w:lvlText w:val="%7."/>
+      <w:lvlJc w:val="left"/>
+      <w:pPr>
+        <w:ind w:left="5040" w:hanging="360"/>
+      </w:pPr>
+    </w:lvl>
+    <w:lvl w:ilvl="7" w:tplc="04190019" w:tentative="1">
+      <w:start w:val="1"/>
+      <w:numFmt w:val="lowerLetter"/>
+      <w:lvlText w:val="%8."/>
+      <w:lvlJc w:val="left"/>
+      <w:pPr>
+        <w:ind w:left="5760" w:hanging="360"/>
+      </w:pPr>
+    </w:lvl>
+    <w:lvl w:ilvl="8" w:tplc="0419001B" w:tentative="1">
+      <w:start w:val="1"/>
+      <w:numFmt w:val="lowerRoman"/>
+      <w:lvlText w:val="%9."/>
+      <w:lvlJc w:val="right"/>
+      <w:pPr>
+        <w:ind w:left="6480" w:hanging="180"/>
+      </w:pPr>
+    </w:lvl>
+  </w:abstractNum>
   <w:num w:numId="1">
     <w:abstractNumId w:val="0"/>
   </w:num>
   <w:num w:numId="2">
+    <w:abstractNumId w:val="2"/>
+  </w:num>
+  <w:num w:numId="3">
     <w:abstractNumId w:val="1"/>
   </w:num>
 </w:numbering>

</xml_diff>

<commit_message>
Add solution for "AOP Ordering Aspects"
- Update Course lecture
</commit_message>
<xml_diff>
--- a/Course lecture 2.docx
+++ b/Course lecture 2.docx
@@ -2526,8 +2526,6 @@
         </w:rPr>
         <w:t xml:space="preserve"> statements. Execution happens only if it evaluates to true.</w:t>
       </w:r>
-      <w:bookmarkStart w:id="0" w:name="_GoBack"/>
-      <w:bookmarkEnd w:id="0"/>
     </w:p>
     <w:p>
       <w:pPr>
@@ -2702,11 +2700,190 @@
     <w:p>
       <w:pPr>
         <w:rPr>
-          <w:sz w:val="28"/>
-          <w:szCs w:val="28"/>
-          <w:lang w:val="en-US"/>
-        </w:rPr>
-      </w:pPr>
+          <w:b/>
+          <w:sz w:val="28"/>
+          <w:szCs w:val="28"/>
+          <w:lang w:val="en-US"/>
+        </w:rPr>
+      </w:pPr>
+      <w:r>
+        <w:rPr>
+          <w:b/>
+          <w:sz w:val="28"/>
+          <w:szCs w:val="28"/>
+          <w:lang w:val="en-US"/>
+        </w:rPr>
+        <w:t>39</w:t>
+      </w:r>
+      <w:r>
+        <w:rPr>
+          <w:b/>
+          <w:sz w:val="28"/>
+          <w:szCs w:val="28"/>
+          <w:lang w:val="en-US"/>
+        </w:rPr>
+        <w:t>.</w:t>
+      </w:r>
+      <w:r>
+        <w:rPr>
+          <w:b/>
+          <w:sz w:val="28"/>
+          <w:szCs w:val="28"/>
+          <w:lang w:val="en-US"/>
+        </w:rPr>
+        <w:t xml:space="preserve"> AOP Ordering Aspects</w:t>
+      </w:r>
+    </w:p>
+    <w:p>
+      <w:pPr>
+        <w:rPr>
+          <w:sz w:val="28"/>
+          <w:szCs w:val="28"/>
+          <w:lang w:val="en-US"/>
+        </w:rPr>
+      </w:pPr>
+      <w:r>
+        <w:rPr>
+          <w:sz w:val="28"/>
+          <w:szCs w:val="28"/>
+          <w:lang w:val="en-US"/>
+        </w:rPr>
+        <w:t xml:space="preserve">Aspect order is undefined. </w:t>
+      </w:r>
+    </w:p>
+    <w:p>
+      <w:pPr>
+        <w:rPr>
+          <w:sz w:val="28"/>
+          <w:szCs w:val="28"/>
+          <w:lang w:val="en-US"/>
+        </w:rPr>
+      </w:pPr>
+      <w:r>
+        <w:rPr>
+          <w:sz w:val="28"/>
+          <w:szCs w:val="28"/>
+          <w:lang w:val="en-US"/>
+        </w:rPr>
+        <w:t>To control order:</w:t>
+      </w:r>
+    </w:p>
+    <w:p>
+      <w:pPr>
+        <w:pStyle w:val="a3"/>
+        <w:numPr>
+          <w:ilvl w:val="0"/>
+          <w:numId w:val="1"/>
+        </w:numPr>
+        <w:rPr>
+          <w:sz w:val="28"/>
+          <w:szCs w:val="28"/>
+          <w:lang w:val="en-US"/>
+        </w:rPr>
+      </w:pPr>
+      <w:r>
+        <w:rPr>
+          <w:sz w:val="28"/>
+          <w:szCs w:val="28"/>
+          <w:lang w:val="en-US"/>
+        </w:rPr>
+        <w:t>Refactor: Place advices in separate Aspects</w:t>
+      </w:r>
+    </w:p>
+    <w:p>
+      <w:pPr>
+        <w:pStyle w:val="a3"/>
+        <w:numPr>
+          <w:ilvl w:val="0"/>
+          <w:numId w:val="1"/>
+        </w:numPr>
+        <w:rPr>
+          <w:sz w:val="28"/>
+          <w:szCs w:val="28"/>
+          <w:lang w:val="en-US"/>
+        </w:rPr>
+      </w:pPr>
+      <w:r>
+        <w:rPr>
+          <w:sz w:val="28"/>
+          <w:szCs w:val="28"/>
+          <w:lang w:val="en-US"/>
+        </w:rPr>
+        <w:t>Control order on Aspects using the @Order annotation (in parentheses you give the precedence number)</w:t>
+      </w:r>
+    </w:p>
+    <w:p>
+      <w:pPr>
+        <w:rPr>
+          <w:sz w:val="28"/>
+          <w:szCs w:val="28"/>
+          <w:lang w:val="en-US"/>
+        </w:rPr>
+      </w:pPr>
+      <w:r>
+        <w:rPr>
+          <w:sz w:val="28"/>
+          <w:szCs w:val="28"/>
+          <w:lang w:val="en-US"/>
+        </w:rPr>
+        <w:t xml:space="preserve">Lower numbers have higher precedence. Range: </w:t>
+      </w:r>
+      <w:proofErr w:type="spellStart"/>
+      <w:r>
+        <w:rPr>
+          <w:sz w:val="28"/>
+          <w:szCs w:val="28"/>
+          <w:lang w:val="en-US"/>
+        </w:rPr>
+        <w:t>Integer.MIN_VALUE</w:t>
+      </w:r>
+      <w:proofErr w:type="spellEnd"/>
+      <w:r>
+        <w:rPr>
+          <w:sz w:val="28"/>
+          <w:szCs w:val="28"/>
+          <w:lang w:val="en-US"/>
+        </w:rPr>
+        <w:t xml:space="preserve"> to </w:t>
+      </w:r>
+      <w:proofErr w:type="spellStart"/>
+      <w:r>
+        <w:rPr>
+          <w:sz w:val="28"/>
+          <w:szCs w:val="28"/>
+          <w:lang w:val="en-US"/>
+        </w:rPr>
+        <w:t>Integer.MAX_VALUE</w:t>
+      </w:r>
+      <w:proofErr w:type="spellEnd"/>
+      <w:r>
+        <w:rPr>
+          <w:sz w:val="28"/>
+          <w:szCs w:val="28"/>
+          <w:lang w:val="en-US"/>
+        </w:rPr>
+        <w:t xml:space="preserve">. Negative numbers </w:t>
+      </w:r>
+      <w:proofErr w:type="gramStart"/>
+      <w:r>
+        <w:rPr>
+          <w:sz w:val="28"/>
+          <w:szCs w:val="28"/>
+          <w:lang w:val="en-US"/>
+        </w:rPr>
+        <w:t>are allowed</w:t>
+      </w:r>
+      <w:proofErr w:type="gramEnd"/>
+      <w:r>
+        <w:rPr>
+          <w:sz w:val="28"/>
+          <w:szCs w:val="28"/>
+          <w:lang w:val="en-US"/>
+        </w:rPr>
+        <w:t xml:space="preserve">. Does not have to be consecutive. </w:t>
+      </w:r>
+      <w:bookmarkStart w:id="0" w:name="_GoBack"/>
+      <w:bookmarkEnd w:id="0"/>
     </w:p>
     <w:sectPr>
       <w:pgSz w:w="11906" w:h="16838"/>

</xml_diff>

<commit_message>
Add solution for "AOP JoinPoints"
- Update Course lecture
</commit_message>
<xml_diff>
--- a/Course lecture 2.docx
+++ b/Course lecture 2.docx
@@ -2881,6 +2881,217 @@
           <w:lang w:val="en-US"/>
         </w:rPr>
         <w:t xml:space="preserve">. Does not have to be consecutive. </w:t>
+      </w:r>
+    </w:p>
+    <w:p>
+      <w:pPr>
+        <w:rPr>
+          <w:sz w:val="28"/>
+          <w:szCs w:val="28"/>
+          <w:lang w:val="en-US"/>
+        </w:rPr>
+      </w:pPr>
+    </w:p>
+    <w:p>
+      <w:pPr>
+        <w:rPr>
+          <w:b/>
+          <w:sz w:val="28"/>
+          <w:szCs w:val="28"/>
+          <w:lang w:val="en-US"/>
+        </w:rPr>
+      </w:pPr>
+      <w:r>
+        <w:rPr>
+          <w:b/>
+          <w:sz w:val="28"/>
+          <w:szCs w:val="28"/>
+          <w:lang w:val="en-US"/>
+        </w:rPr>
+        <w:t xml:space="preserve">40. AOP </w:t>
+      </w:r>
+      <w:proofErr w:type="spellStart"/>
+      <w:r>
+        <w:rPr>
+          <w:b/>
+          <w:sz w:val="28"/>
+          <w:szCs w:val="28"/>
+          <w:lang w:val="en-US"/>
+        </w:rPr>
+        <w:t>JoinPoints</w:t>
+      </w:r>
+      <w:proofErr w:type="spellEnd"/>
+      <w:r>
+        <w:rPr>
+          <w:b/>
+          <w:sz w:val="28"/>
+          <w:szCs w:val="28"/>
+          <w:lang w:val="en-US"/>
+        </w:rPr>
+        <w:t xml:space="preserve">. </w:t>
+      </w:r>
+    </w:p>
+    <w:p>
+      <w:pPr>
+        <w:rPr>
+          <w:sz w:val="28"/>
+          <w:szCs w:val="28"/>
+          <w:lang w:val="en-US"/>
+        </w:rPr>
+      </w:pPr>
+      <w:r>
+        <w:rPr>
+          <w:sz w:val="28"/>
+          <w:szCs w:val="28"/>
+          <w:lang w:val="en-US"/>
+        </w:rPr>
+        <w:t xml:space="preserve">Access and display Method Signature. </w:t>
+      </w:r>
+      <w:proofErr w:type="spellStart"/>
+      <w:r>
+        <w:rPr>
+          <w:sz w:val="28"/>
+          <w:szCs w:val="28"/>
+          <w:lang w:val="en-US"/>
+        </w:rPr>
+        <w:t>JoinPoint</w:t>
+      </w:r>
+      <w:proofErr w:type="spellEnd"/>
+      <w:r>
+        <w:rPr>
+          <w:sz w:val="28"/>
+          <w:szCs w:val="28"/>
+          <w:lang w:val="en-US"/>
+        </w:rPr>
+        <w:t xml:space="preserve"> will give us information about the method that </w:t>
+      </w:r>
+      <w:proofErr w:type="gramStart"/>
+      <w:r>
+        <w:rPr>
+          <w:sz w:val="28"/>
+          <w:szCs w:val="28"/>
+          <w:lang w:val="en-US"/>
+        </w:rPr>
+        <w:t>we’re</w:t>
+      </w:r>
+      <w:proofErr w:type="gramEnd"/>
+      <w:r>
+        <w:rPr>
+          <w:sz w:val="28"/>
+          <w:szCs w:val="28"/>
+          <w:lang w:val="en-US"/>
+        </w:rPr>
+        <w:t xml:space="preserve"> actually executing. </w:t>
+      </w:r>
+    </w:p>
+    <w:p>
+      <w:pPr>
+        <w:rPr>
+          <w:sz w:val="28"/>
+          <w:szCs w:val="28"/>
+          <w:lang w:val="en-US"/>
+        </w:rPr>
+      </w:pPr>
+    </w:p>
+    <w:p>
+      <w:pPr>
+        <w:rPr>
+          <w:sz w:val="28"/>
+          <w:szCs w:val="28"/>
+          <w:lang w:val="en-US"/>
+        </w:rPr>
+      </w:pPr>
+      <w:r>
+        <w:rPr>
+          <w:noProof/>
+          <w:lang w:eastAsia="ru-RU"/>
+        </w:rPr>
+        <w:lastRenderedPageBreak/>
+        <w:drawing>
+          <wp:inline distT="0" distB="0" distL="0" distR="0" wp14:anchorId="70D5DDC1" wp14:editId="0E027DB2">
+            <wp:extent cx="5638800" cy="1543050"/>
+            <wp:effectExtent l="0" t="0" r="0" b="0"/>
+            <wp:docPr id="5" name="Рисунок 5"/>
+            <wp:cNvGraphicFramePr>
+              <a:graphicFrameLocks xmlns:a="http://schemas.openxmlformats.org/drawingml/2006/main" noChangeAspect="1"/>
+            </wp:cNvGraphicFramePr>
+            <a:graphic xmlns:a="http://schemas.openxmlformats.org/drawingml/2006/main">
+              <a:graphicData uri="http://schemas.openxmlformats.org/drawingml/2006/picture">
+                <pic:pic xmlns:pic="http://schemas.openxmlformats.org/drawingml/2006/picture">
+                  <pic:nvPicPr>
+                    <pic:cNvPr id="1" name=""/>
+                    <pic:cNvPicPr/>
+                  </pic:nvPicPr>
+                  <pic:blipFill>
+                    <a:blip r:embed="rId11"/>
+                    <a:stretch>
+                      <a:fillRect/>
+                    </a:stretch>
+                  </pic:blipFill>
+                  <pic:spPr>
+                    <a:xfrm>
+                      <a:off x="0" y="0"/>
+                      <a:ext cx="5638800" cy="1543050"/>
+                    </a:xfrm>
+                    <a:prstGeom prst="rect">
+                      <a:avLst/>
+                    </a:prstGeom>
+                  </pic:spPr>
+                </pic:pic>
+              </a:graphicData>
+            </a:graphic>
+          </wp:inline>
+        </w:drawing>
+      </w:r>
+    </w:p>
+    <w:p>
+      <w:pPr>
+        <w:rPr>
+          <w:sz w:val="28"/>
+          <w:szCs w:val="28"/>
+          <w:lang w:val="en-US"/>
+        </w:rPr>
+      </w:pPr>
+      <w:r>
+        <w:rPr>
+          <w:noProof/>
+          <w:lang w:eastAsia="ru-RU"/>
+        </w:rPr>
+        <w:drawing>
+          <wp:inline distT="0" distB="0" distL="0" distR="0" wp14:anchorId="61A3C544" wp14:editId="3C0C35E0">
+            <wp:extent cx="4619625" cy="2257425"/>
+            <wp:effectExtent l="0" t="0" r="9525" b="9525"/>
+            <wp:docPr id="7" name="Рисунок 7"/>
+            <wp:cNvGraphicFramePr>
+              <a:graphicFrameLocks xmlns:a="http://schemas.openxmlformats.org/drawingml/2006/main" noChangeAspect="1"/>
+            </wp:cNvGraphicFramePr>
+            <a:graphic xmlns:a="http://schemas.openxmlformats.org/drawingml/2006/main">
+              <a:graphicData uri="http://schemas.openxmlformats.org/drawingml/2006/picture">
+                <pic:pic xmlns:pic="http://schemas.openxmlformats.org/drawingml/2006/picture">
+                  <pic:nvPicPr>
+                    <pic:cNvPr id="1" name=""/>
+                    <pic:cNvPicPr/>
+                  </pic:nvPicPr>
+                  <pic:blipFill>
+                    <a:blip r:embed="rId12"/>
+                    <a:stretch>
+                      <a:fillRect/>
+                    </a:stretch>
+                  </pic:blipFill>
+                  <pic:spPr>
+                    <a:xfrm>
+                      <a:off x="0" y="0"/>
+                      <a:ext cx="4619625" cy="2257425"/>
+                    </a:xfrm>
+                    <a:prstGeom prst="rect">
+                      <a:avLst/>
+                    </a:prstGeom>
+                  </pic:spPr>
+                </pic:pic>
+              </a:graphicData>
+            </a:graphic>
+          </wp:inline>
+        </w:drawing>
       </w:r>
       <w:bookmarkStart w:id="0" w:name="_GoBack"/>
       <w:bookmarkEnd w:id="0"/>

</xml_diff>

<commit_message>
Add solution for "AOP AfterReturning Advice Type"
- Update Course lecture
</commit_message>
<xml_diff>
--- a/Course lecture 2.docx
+++ b/Course lecture 2.docx
@@ -3092,6 +3092,304 @@
             </a:graphic>
           </wp:inline>
         </w:drawing>
+      </w:r>
+    </w:p>
+    <w:p>
+      <w:pPr>
+        <w:rPr>
+          <w:sz w:val="28"/>
+          <w:szCs w:val="28"/>
+          <w:lang w:val="en-US"/>
+        </w:rPr>
+      </w:pPr>
+    </w:p>
+    <w:p>
+      <w:pPr>
+        <w:rPr>
+          <w:b/>
+          <w:sz w:val="28"/>
+          <w:szCs w:val="28"/>
+          <w:lang w:val="en-US"/>
+        </w:rPr>
+      </w:pPr>
+      <w:proofErr w:type="gramStart"/>
+      <w:r>
+        <w:rPr>
+          <w:b/>
+          <w:sz w:val="28"/>
+          <w:szCs w:val="28"/>
+          <w:lang w:val="en-US"/>
+        </w:rPr>
+        <w:t>41</w:t>
+      </w:r>
+      <w:proofErr w:type="gramEnd"/>
+      <w:r>
+        <w:rPr>
+          <w:b/>
+          <w:sz w:val="28"/>
+          <w:szCs w:val="28"/>
+          <w:lang w:val="en-US"/>
+        </w:rPr>
+        <w:t xml:space="preserve"> AOP </w:t>
+      </w:r>
+      <w:proofErr w:type="spellStart"/>
+      <w:r>
+        <w:rPr>
+          <w:b/>
+          <w:sz w:val="28"/>
+          <w:szCs w:val="28"/>
+          <w:lang w:val="en-US"/>
+        </w:rPr>
+        <w:t>AfterReturning</w:t>
+      </w:r>
+      <w:proofErr w:type="spellEnd"/>
+      <w:r>
+        <w:rPr>
+          <w:b/>
+          <w:sz w:val="28"/>
+          <w:szCs w:val="28"/>
+          <w:lang w:val="en-US"/>
+        </w:rPr>
+        <w:t xml:space="preserve"> Advice Type</w:t>
+      </w:r>
+      <w:r>
+        <w:rPr>
+          <w:b/>
+          <w:sz w:val="28"/>
+          <w:szCs w:val="28"/>
+          <w:lang w:val="en-US"/>
+        </w:rPr>
+        <w:t>.</w:t>
+      </w:r>
+    </w:p>
+    <w:p>
+      <w:pPr>
+        <w:rPr>
+          <w:sz w:val="28"/>
+          <w:szCs w:val="28"/>
+          <w:lang w:val="en-US"/>
+        </w:rPr>
+      </w:pPr>
+      <w:proofErr w:type="spellStart"/>
+      <w:r>
+        <w:rPr>
+          <w:sz w:val="28"/>
+          <w:szCs w:val="28"/>
+          <w:lang w:val="en-US"/>
+        </w:rPr>
+        <w:t>AfterReturning</w:t>
+      </w:r>
+      <w:proofErr w:type="spellEnd"/>
+      <w:r>
+        <w:rPr>
+          <w:sz w:val="28"/>
+          <w:szCs w:val="28"/>
+          <w:lang w:val="en-US"/>
+        </w:rPr>
+        <w:t xml:space="preserve"> Advice – run after the method completed for successful execution.</w:t>
+      </w:r>
+    </w:p>
+    <w:p>
+      <w:pPr>
+        <w:rPr>
+          <w:sz w:val="28"/>
+          <w:szCs w:val="28"/>
+          <w:lang w:val="en-US"/>
+        </w:rPr>
+      </w:pPr>
+      <w:r>
+        <w:rPr>
+          <w:sz w:val="28"/>
+          <w:szCs w:val="28"/>
+          <w:lang w:val="en-US"/>
+        </w:rPr>
+        <w:t>Use cases:</w:t>
+      </w:r>
+    </w:p>
+    <w:p>
+      <w:pPr>
+        <w:pStyle w:val="a3"/>
+        <w:numPr>
+          <w:ilvl w:val="0"/>
+          <w:numId w:val="1"/>
+        </w:numPr>
+        <w:rPr>
+          <w:sz w:val="28"/>
+          <w:szCs w:val="28"/>
+          <w:lang w:val="en-US"/>
+        </w:rPr>
+      </w:pPr>
+      <w:r>
+        <w:rPr>
+          <w:sz w:val="28"/>
+          <w:szCs w:val="28"/>
+          <w:lang w:val="en-US"/>
+        </w:rPr>
+        <w:t>Most common: logging, security, transactions</w:t>
+      </w:r>
+    </w:p>
+    <w:p>
+      <w:pPr>
+        <w:pStyle w:val="a3"/>
+        <w:numPr>
+          <w:ilvl w:val="0"/>
+          <w:numId w:val="1"/>
+        </w:numPr>
+        <w:rPr>
+          <w:sz w:val="28"/>
+          <w:szCs w:val="28"/>
+          <w:lang w:val="en-US"/>
+        </w:rPr>
+      </w:pPr>
+      <w:r>
+        <w:rPr>
+          <w:sz w:val="28"/>
+          <w:szCs w:val="28"/>
+          <w:lang w:val="en-US"/>
+        </w:rPr>
+        <w:t>Audit logging: who, what, when, where</w:t>
+      </w:r>
+    </w:p>
+    <w:p>
+      <w:pPr>
+        <w:pStyle w:val="a3"/>
+        <w:numPr>
+          <w:ilvl w:val="0"/>
+          <w:numId w:val="1"/>
+        </w:numPr>
+        <w:rPr>
+          <w:sz w:val="28"/>
+          <w:szCs w:val="28"/>
+          <w:lang w:val="en-US"/>
+        </w:rPr>
+      </w:pPr>
+      <w:r>
+        <w:rPr>
+          <w:sz w:val="28"/>
+          <w:szCs w:val="28"/>
+          <w:lang w:val="en-US"/>
+        </w:rPr>
+        <w:t>Post-processing Data: Post process the data before returning to caller</w:t>
+      </w:r>
+    </w:p>
+    <w:p>
+      <w:pPr>
+        <w:rPr>
+          <w:sz w:val="28"/>
+          <w:szCs w:val="28"/>
+          <w:lang w:val="en-US"/>
+        </w:rPr>
+      </w:pPr>
+      <w:r>
+        <w:rPr>
+          <w:sz w:val="28"/>
+          <w:szCs w:val="28"/>
+          <w:lang w:val="en-US"/>
+        </w:rPr>
+        <w:t>Use @</w:t>
+      </w:r>
+      <w:proofErr w:type="spellStart"/>
+      <w:r>
+        <w:rPr>
+          <w:sz w:val="28"/>
+          <w:szCs w:val="28"/>
+          <w:lang w:val="en-US"/>
+        </w:rPr>
+        <w:t>AfterReturning</w:t>
+      </w:r>
+      <w:proofErr w:type="spellEnd"/>
+      <w:r>
+        <w:rPr>
+          <w:sz w:val="28"/>
+          <w:szCs w:val="28"/>
+          <w:lang w:val="en-US"/>
+        </w:rPr>
+        <w:t xml:space="preserve"> annotation</w:t>
+      </w:r>
+    </w:p>
+    <w:p>
+      <w:pPr>
+        <w:rPr>
+          <w:sz w:val="28"/>
+          <w:szCs w:val="28"/>
+          <w:lang w:val="en-US"/>
+        </w:rPr>
+      </w:pPr>
+      <w:r>
+        <w:rPr>
+          <w:sz w:val="28"/>
+          <w:szCs w:val="28"/>
+          <w:lang w:val="en-US"/>
+        </w:rPr>
+        <w:t>Access return value:</w:t>
+      </w:r>
+    </w:p>
+    <w:p>
+      <w:pPr>
+        <w:rPr>
+          <w:sz w:val="28"/>
+          <w:szCs w:val="28"/>
+          <w:lang w:val="en-US"/>
+        </w:rPr>
+      </w:pPr>
+      <w:r>
+        <w:rPr>
+          <w:noProof/>
+          <w:lang w:eastAsia="ru-RU"/>
+        </w:rPr>
+        <w:drawing>
+          <wp:inline distT="0" distB="0" distL="0" distR="0" wp14:anchorId="03DE55AA" wp14:editId="3DFF0DEF">
+            <wp:extent cx="3886200" cy="1876097"/>
+            <wp:effectExtent l="0" t="0" r="0" b="0"/>
+            <wp:docPr id="9" name="Рисунок 9"/>
+            <wp:cNvGraphicFramePr>
+              <a:graphicFrameLocks xmlns:a="http://schemas.openxmlformats.org/drawingml/2006/main" noChangeAspect="1"/>
+            </wp:cNvGraphicFramePr>
+            <a:graphic xmlns:a="http://schemas.openxmlformats.org/drawingml/2006/main">
+              <a:graphicData uri="http://schemas.openxmlformats.org/drawingml/2006/picture">
+                <pic:pic xmlns:pic="http://schemas.openxmlformats.org/drawingml/2006/picture">
+                  <pic:nvPicPr>
+                    <pic:cNvPr id="1" name=""/>
+                    <pic:cNvPicPr/>
+                  </pic:nvPicPr>
+                  <pic:blipFill>
+                    <a:blip r:embed="rId13"/>
+                    <a:stretch>
+                      <a:fillRect/>
+                    </a:stretch>
+                  </pic:blipFill>
+                  <pic:spPr>
+                    <a:xfrm>
+                      <a:off x="0" y="0"/>
+                      <a:ext cx="3898633" cy="1882099"/>
+                    </a:xfrm>
+                    <a:prstGeom prst="rect">
+                      <a:avLst/>
+                    </a:prstGeom>
+                  </pic:spPr>
+                </pic:pic>
+              </a:graphicData>
+            </a:graphic>
+          </wp:inline>
+        </w:drawing>
+      </w:r>
+    </w:p>
+    <w:p>
+      <w:pPr>
+        <w:rPr>
+          <w:sz w:val="28"/>
+          <w:szCs w:val="28"/>
+          <w:lang w:val="en-US"/>
+        </w:rPr>
+      </w:pPr>
+      <w:r>
+        <w:rPr>
+          <w:sz w:val="28"/>
+          <w:szCs w:val="28"/>
+          <w:lang w:val="en-US"/>
+        </w:rPr>
+        <w:lastRenderedPageBreak/>
+        <w:t xml:space="preserve">Modify return value (Post process). </w:t>
       </w:r>
       <w:bookmarkStart w:id="0" w:name="_GoBack"/>
       <w:bookmarkEnd w:id="0"/>

</xml_diff>

<commit_message>
Add solution for "AOP AfterThrowing Advice Type"
- Update Course lecture
</commit_message>
<xml_diff>
--- a/Course lecture 2.docx
+++ b/Course lecture 2.docx
@@ -3390,6 +3390,270 @@
         </w:rPr>
         <w:lastRenderedPageBreak/>
         <w:t xml:space="preserve">Modify return value (Post process). </w:t>
+      </w:r>
+    </w:p>
+    <w:p>
+      <w:pPr>
+        <w:rPr>
+          <w:b/>
+          <w:sz w:val="28"/>
+          <w:szCs w:val="28"/>
+          <w:lang w:val="en-US"/>
+        </w:rPr>
+      </w:pPr>
+      <w:r>
+        <w:rPr>
+          <w:b/>
+          <w:sz w:val="28"/>
+          <w:szCs w:val="28"/>
+          <w:lang w:val="en-US"/>
+        </w:rPr>
+        <w:t>42</w:t>
+      </w:r>
+      <w:r>
+        <w:rPr>
+          <w:b/>
+          <w:sz w:val="28"/>
+          <w:szCs w:val="28"/>
+          <w:lang w:val="en-US"/>
+        </w:rPr>
+        <w:t>.</w:t>
+      </w:r>
+      <w:r>
+        <w:rPr>
+          <w:b/>
+          <w:sz w:val="28"/>
+          <w:szCs w:val="28"/>
+          <w:lang w:val="en-US"/>
+        </w:rPr>
+        <w:t xml:space="preserve"> AOP </w:t>
+      </w:r>
+      <w:proofErr w:type="spellStart"/>
+      <w:r>
+        <w:rPr>
+          <w:b/>
+          <w:sz w:val="28"/>
+          <w:szCs w:val="28"/>
+          <w:lang w:val="en-US"/>
+        </w:rPr>
+        <w:t>AfterThrowing</w:t>
+      </w:r>
+      <w:proofErr w:type="spellEnd"/>
+      <w:r>
+        <w:rPr>
+          <w:b/>
+          <w:sz w:val="28"/>
+          <w:szCs w:val="28"/>
+          <w:lang w:val="en-US"/>
+        </w:rPr>
+        <w:t xml:space="preserve"> Advice Type.</w:t>
+      </w:r>
+    </w:p>
+    <w:p>
+      <w:pPr>
+        <w:rPr>
+          <w:sz w:val="28"/>
+          <w:szCs w:val="28"/>
+          <w:lang w:val="en-US"/>
+        </w:rPr>
+      </w:pPr>
+      <w:r>
+        <w:rPr>
+          <w:sz w:val="28"/>
+          <w:szCs w:val="28"/>
+          <w:lang w:val="en-US"/>
+        </w:rPr>
+        <w:t>Use cases:</w:t>
+      </w:r>
+    </w:p>
+    <w:p>
+      <w:pPr>
+        <w:pStyle w:val="a3"/>
+        <w:numPr>
+          <w:ilvl w:val="0"/>
+          <w:numId w:val="1"/>
+        </w:numPr>
+        <w:rPr>
+          <w:sz w:val="28"/>
+          <w:szCs w:val="28"/>
+          <w:lang w:val="en-US"/>
+        </w:rPr>
+      </w:pPr>
+      <w:r>
+        <w:rPr>
+          <w:sz w:val="28"/>
+          <w:szCs w:val="28"/>
+          <w:lang w:val="en-US"/>
+        </w:rPr>
+        <w:t>Log the exception</w:t>
+      </w:r>
+    </w:p>
+    <w:p>
+      <w:pPr>
+        <w:pStyle w:val="a3"/>
+        <w:numPr>
+          <w:ilvl w:val="0"/>
+          <w:numId w:val="1"/>
+        </w:numPr>
+        <w:rPr>
+          <w:sz w:val="28"/>
+          <w:szCs w:val="28"/>
+          <w:lang w:val="en-US"/>
+        </w:rPr>
+      </w:pPr>
+      <w:r>
+        <w:rPr>
+          <w:sz w:val="28"/>
+          <w:szCs w:val="28"/>
+          <w:lang w:val="en-US"/>
+        </w:rPr>
+        <w:t>Perform auditing on the exception</w:t>
+      </w:r>
+    </w:p>
+    <w:p>
+      <w:pPr>
+        <w:pStyle w:val="a3"/>
+        <w:numPr>
+          <w:ilvl w:val="0"/>
+          <w:numId w:val="1"/>
+        </w:numPr>
+        <w:rPr>
+          <w:sz w:val="28"/>
+          <w:szCs w:val="28"/>
+          <w:lang w:val="en-US"/>
+        </w:rPr>
+      </w:pPr>
+      <w:r>
+        <w:rPr>
+          <w:sz w:val="28"/>
+          <w:szCs w:val="28"/>
+          <w:lang w:val="en-US"/>
+        </w:rPr>
+        <w:t>Notify DevOps team via email or SMS</w:t>
+      </w:r>
+    </w:p>
+    <w:p>
+      <w:pPr>
+        <w:pStyle w:val="a3"/>
+        <w:numPr>
+          <w:ilvl w:val="0"/>
+          <w:numId w:val="1"/>
+        </w:numPr>
+        <w:rPr>
+          <w:sz w:val="28"/>
+          <w:szCs w:val="28"/>
+          <w:lang w:val="en-US"/>
+        </w:rPr>
+      </w:pPr>
+      <w:r>
+        <w:rPr>
+          <w:sz w:val="28"/>
+          <w:szCs w:val="28"/>
+          <w:lang w:val="en-US"/>
+        </w:rPr>
+        <w:t>Encapsulate this functionality in AOP aspect for easy reuse</w:t>
+      </w:r>
+    </w:p>
+    <w:p>
+      <w:pPr>
+        <w:rPr>
+          <w:sz w:val="28"/>
+          <w:szCs w:val="28"/>
+          <w:lang w:val="en-US"/>
+        </w:rPr>
+      </w:pPr>
+      <w:r>
+        <w:rPr>
+          <w:noProof/>
+          <w:lang w:eastAsia="ru-RU"/>
+        </w:rPr>
+        <w:drawing>
+          <wp:inline distT="0" distB="0" distL="0" distR="0" wp14:anchorId="0F498FB2" wp14:editId="53A07EF8">
+            <wp:extent cx="5791200" cy="2609850"/>
+            <wp:effectExtent l="0" t="0" r="0" b="0"/>
+            <wp:docPr id="10" name="Рисунок 10"/>
+            <wp:cNvGraphicFramePr>
+              <a:graphicFrameLocks xmlns:a="http://schemas.openxmlformats.org/drawingml/2006/main" noChangeAspect="1"/>
+            </wp:cNvGraphicFramePr>
+            <a:graphic xmlns:a="http://schemas.openxmlformats.org/drawingml/2006/main">
+              <a:graphicData uri="http://schemas.openxmlformats.org/drawingml/2006/picture">
+                <pic:pic xmlns:pic="http://schemas.openxmlformats.org/drawingml/2006/picture">
+                  <pic:nvPicPr>
+                    <pic:cNvPr id="1" name=""/>
+                    <pic:cNvPicPr/>
+                  </pic:nvPicPr>
+                  <pic:blipFill>
+                    <a:blip r:embed="rId14"/>
+                    <a:stretch>
+                      <a:fillRect/>
+                    </a:stretch>
+                  </pic:blipFill>
+                  <pic:spPr>
+                    <a:xfrm>
+                      <a:off x="0" y="0"/>
+                      <a:ext cx="5791200" cy="2609850"/>
+                    </a:xfrm>
+                    <a:prstGeom prst="rect">
+                      <a:avLst/>
+                    </a:prstGeom>
+                  </pic:spPr>
+                </pic:pic>
+              </a:graphicData>
+            </a:graphic>
+          </wp:inline>
+        </w:drawing>
+      </w:r>
+    </w:p>
+    <w:p>
+      <w:pPr>
+        <w:rPr>
+          <w:sz w:val="28"/>
+          <w:szCs w:val="28"/>
+          <w:lang w:val="en-US"/>
+        </w:rPr>
+      </w:pPr>
+      <w:r>
+        <w:rPr>
+          <w:sz w:val="28"/>
+          <w:szCs w:val="28"/>
+          <w:lang w:val="en-US"/>
+        </w:rPr>
+        <w:t xml:space="preserve">At this point, we are only intercepting the exception. However, the exception </w:t>
+      </w:r>
+      <w:proofErr w:type="gramStart"/>
+      <w:r>
+        <w:rPr>
+          <w:sz w:val="28"/>
+          <w:szCs w:val="28"/>
+          <w:lang w:val="en-US"/>
+        </w:rPr>
+        <w:t>is still propagated</w:t>
+      </w:r>
+      <w:proofErr w:type="gramEnd"/>
+      <w:r>
+        <w:rPr>
+          <w:sz w:val="28"/>
+          <w:szCs w:val="28"/>
+          <w:lang w:val="en-US"/>
+        </w:rPr>
+        <w:t xml:space="preserve">. </w:t>
+      </w:r>
+    </w:p>
+    <w:p>
+      <w:pPr>
+        <w:rPr>
+          <w:sz w:val="28"/>
+          <w:szCs w:val="28"/>
+          <w:lang w:val="en-US"/>
+        </w:rPr>
+      </w:pPr>
+      <w:r>
+        <w:rPr>
+          <w:sz w:val="28"/>
+          <w:szCs w:val="28"/>
+          <w:lang w:val="en-US"/>
+        </w:rPr>
+        <w:t>If you want to stop the exception propagation then use @Around advice.</w:t>
       </w:r>
       <w:bookmarkStart w:id="0" w:name="_GoBack"/>
       <w:bookmarkEnd w:id="0"/>

</xml_diff>

<commit_message>
Add solution for "AOP After Advice Type"
- Update Course lecture
</commit_message>
<xml_diff>
--- a/Course lecture 2.docx
+++ b/Course lecture 2.docx
@@ -3655,8 +3655,253 @@
         </w:rPr>
         <w:t>If you want to stop the exception propagation then use @Around advice.</w:t>
       </w:r>
+    </w:p>
+    <w:p>
+      <w:pPr>
+        <w:rPr>
+          <w:sz w:val="28"/>
+          <w:szCs w:val="28"/>
+          <w:lang w:val="en-US"/>
+        </w:rPr>
+      </w:pPr>
+    </w:p>
+    <w:p>
+      <w:pPr>
+        <w:rPr>
+          <w:b/>
+          <w:sz w:val="28"/>
+          <w:szCs w:val="28"/>
+          <w:lang w:val="en-US"/>
+        </w:rPr>
+      </w:pPr>
+      <w:r>
+        <w:rPr>
+          <w:b/>
+          <w:sz w:val="28"/>
+          <w:szCs w:val="28"/>
+          <w:lang w:val="en-US"/>
+        </w:rPr>
+        <w:t>43</w:t>
+      </w:r>
+      <w:r>
+        <w:rPr>
+          <w:b/>
+          <w:sz w:val="28"/>
+          <w:szCs w:val="28"/>
+          <w:lang w:val="en-US"/>
+        </w:rPr>
+        <w:t>.</w:t>
+      </w:r>
+      <w:r>
+        <w:rPr>
+          <w:b/>
+          <w:sz w:val="28"/>
+          <w:szCs w:val="28"/>
+          <w:lang w:val="en-US"/>
+        </w:rPr>
+        <w:t xml:space="preserve"> AOP After </w:t>
+      </w:r>
+      <w:r>
+        <w:rPr>
+          <w:b/>
+          <w:sz w:val="28"/>
+          <w:szCs w:val="28"/>
+          <w:lang w:val="en-US"/>
+        </w:rPr>
+        <w:t xml:space="preserve">(finally) </w:t>
+      </w:r>
+      <w:r>
+        <w:rPr>
+          <w:b/>
+          <w:sz w:val="28"/>
+          <w:szCs w:val="28"/>
+          <w:lang w:val="en-US"/>
+        </w:rPr>
+        <w:t>Advice Type</w:t>
+      </w:r>
+      <w:r>
+        <w:rPr>
+          <w:b/>
+          <w:sz w:val="28"/>
+          <w:szCs w:val="28"/>
+          <w:lang w:val="en-US"/>
+        </w:rPr>
+        <w:t>.</w:t>
+      </w:r>
+    </w:p>
+    <w:p>
+      <w:pPr>
+        <w:rPr>
+          <w:sz w:val="28"/>
+          <w:szCs w:val="28"/>
+          <w:lang w:val="en-US"/>
+        </w:rPr>
+      </w:pPr>
+      <w:r>
+        <w:rPr>
+          <w:sz w:val="28"/>
+          <w:szCs w:val="28"/>
+          <w:lang w:val="en-US"/>
+        </w:rPr>
+        <w:t xml:space="preserve">@After runs after a method is completed. Regardless of outcome / exceptions (works like “finally” block). After will execute before </w:t>
+      </w:r>
+      <w:proofErr w:type="spellStart"/>
+      <w:r>
+        <w:rPr>
+          <w:sz w:val="28"/>
+          <w:szCs w:val="28"/>
+          <w:lang w:val="en-US"/>
+        </w:rPr>
+        <w:t>AfterThrowing</w:t>
+      </w:r>
+      <w:proofErr w:type="spellEnd"/>
+      <w:r>
+        <w:rPr>
+          <w:sz w:val="28"/>
+          <w:szCs w:val="28"/>
+          <w:lang w:val="en-US"/>
+        </w:rPr>
+        <w:t>.</w:t>
+      </w:r>
+    </w:p>
+    <w:p>
+      <w:pPr>
+        <w:rPr>
+          <w:sz w:val="28"/>
+          <w:szCs w:val="28"/>
+          <w:lang w:val="en-US"/>
+        </w:rPr>
+      </w:pPr>
+      <w:r>
+        <w:rPr>
+          <w:sz w:val="28"/>
+          <w:szCs w:val="28"/>
+          <w:lang w:val="en-US"/>
+        </w:rPr>
+        <w:t>Use cases:</w:t>
+      </w:r>
+    </w:p>
+    <w:p>
+      <w:pPr>
+        <w:pStyle w:val="a3"/>
+        <w:numPr>
+          <w:ilvl w:val="0"/>
+          <w:numId w:val="1"/>
+        </w:numPr>
+        <w:rPr>
+          <w:sz w:val="28"/>
+          <w:szCs w:val="28"/>
+          <w:lang w:val="en-US"/>
+        </w:rPr>
+      </w:pPr>
+      <w:r>
+        <w:rPr>
+          <w:sz w:val="28"/>
+          <w:szCs w:val="28"/>
+          <w:lang w:val="en-US"/>
+        </w:rPr>
+        <w:t>Log the exception and/or perform auditing</w:t>
+      </w:r>
+    </w:p>
+    <w:p>
+      <w:pPr>
+        <w:pStyle w:val="a3"/>
+        <w:numPr>
+          <w:ilvl w:val="0"/>
+          <w:numId w:val="1"/>
+        </w:numPr>
+        <w:rPr>
+          <w:sz w:val="28"/>
+          <w:szCs w:val="28"/>
+          <w:lang w:val="en-US"/>
+        </w:rPr>
+      </w:pPr>
+      <w:r>
+        <w:rPr>
+          <w:sz w:val="28"/>
+          <w:szCs w:val="28"/>
+          <w:lang w:val="en-US"/>
+        </w:rPr>
+        <w:t>Code to run regardless of method outcome</w:t>
+      </w:r>
+    </w:p>
+    <w:p>
+      <w:pPr>
+        <w:pStyle w:val="a3"/>
+        <w:numPr>
+          <w:ilvl w:val="0"/>
+          <w:numId w:val="1"/>
+        </w:numPr>
+        <w:rPr>
+          <w:sz w:val="28"/>
+          <w:szCs w:val="28"/>
+          <w:lang w:val="en-US"/>
+        </w:rPr>
+      </w:pPr>
+      <w:r>
+        <w:rPr>
+          <w:sz w:val="28"/>
+          <w:szCs w:val="28"/>
+          <w:lang w:val="en-US"/>
+        </w:rPr>
+        <w:t>Encapsulate this functionality in AOP aspect for easy reuse</w:t>
+      </w:r>
+    </w:p>
+    <w:p>
+      <w:pPr>
+        <w:rPr>
+          <w:sz w:val="28"/>
+          <w:szCs w:val="28"/>
+          <w:lang w:val="en-US"/>
+        </w:rPr>
+      </w:pPr>
+      <w:r>
+        <w:rPr>
+          <w:sz w:val="28"/>
+          <w:szCs w:val="28"/>
+          <w:lang w:val="en-US"/>
+        </w:rPr>
+        <w:t>After advice does not have access to the exception. If you need exception, then use @</w:t>
+      </w:r>
+      <w:proofErr w:type="spellStart"/>
+      <w:r>
+        <w:rPr>
+          <w:sz w:val="28"/>
+          <w:szCs w:val="28"/>
+          <w:lang w:val="en-US"/>
+        </w:rPr>
+        <w:t>AfterThrowing</w:t>
+      </w:r>
+      <w:proofErr w:type="spellEnd"/>
+      <w:r>
+        <w:rPr>
+          <w:sz w:val="28"/>
+          <w:szCs w:val="28"/>
+          <w:lang w:val="en-US"/>
+        </w:rPr>
+        <w:t xml:space="preserve"> advice</w:t>
+      </w:r>
+    </w:p>
+    <w:p>
+      <w:pPr>
+        <w:rPr>
+          <w:sz w:val="28"/>
+          <w:szCs w:val="28"/>
+          <w:lang w:val="en-US"/>
+        </w:rPr>
+      </w:pPr>
       <w:bookmarkStart w:id="0" w:name="_GoBack"/>
       <w:bookmarkEnd w:id="0"/>
+    </w:p>
+    <w:p>
+      <w:pPr>
+        <w:rPr>
+          <w:b/>
+          <w:sz w:val="28"/>
+          <w:szCs w:val="28"/>
+          <w:lang w:val="en-US"/>
+        </w:rPr>
+      </w:pPr>
     </w:p>
     <w:sectPr>
       <w:pgSz w:w="11906" w:h="16838"/>

</xml_diff>

<commit_message>
Add solution for "AOP Around Advice Type"
- Update Course lecture
</commit_message>
<xml_diff>
--- a/Course lecture 2.docx
+++ b/Course lecture 2.docx
@@ -3890,18 +3890,439 @@
           <w:lang w:val="en-US"/>
         </w:rPr>
       </w:pPr>
+    </w:p>
+    <w:p>
+      <w:pPr>
+        <w:rPr>
+          <w:sz w:val="28"/>
+          <w:szCs w:val="28"/>
+          <w:lang w:val="en-US"/>
+        </w:rPr>
+      </w:pPr>
+      <w:r>
+        <w:rPr>
+          <w:b/>
+          <w:sz w:val="28"/>
+          <w:szCs w:val="28"/>
+          <w:lang w:val="en-US"/>
+        </w:rPr>
+        <w:t>44</w:t>
+      </w:r>
+      <w:r>
+        <w:rPr>
+          <w:b/>
+          <w:sz w:val="28"/>
+          <w:szCs w:val="28"/>
+          <w:lang w:val="en-US"/>
+        </w:rPr>
+        <w:t>.</w:t>
+      </w:r>
+      <w:r>
+        <w:rPr>
+          <w:b/>
+          <w:sz w:val="28"/>
+          <w:szCs w:val="28"/>
+          <w:lang w:val="en-US"/>
+        </w:rPr>
+        <w:t xml:space="preserve"> AOP Around Advice Type</w:t>
+      </w:r>
+      <w:r>
+        <w:rPr>
+          <w:b/>
+          <w:sz w:val="28"/>
+          <w:szCs w:val="28"/>
+          <w:lang w:val="en-US"/>
+        </w:rPr>
+        <w:t xml:space="preserve"> </w:t>
+      </w:r>
+      <w:r>
+        <w:rPr>
+          <w:sz w:val="28"/>
+          <w:szCs w:val="28"/>
+          <w:lang w:val="en-US"/>
+        </w:rPr>
+        <w:t>– Before and after target</w:t>
+      </w:r>
+    </w:p>
+    <w:p>
+      <w:pPr>
+        <w:rPr>
+          <w:sz w:val="28"/>
+          <w:szCs w:val="28"/>
+          <w:lang w:val="en-US"/>
+        </w:rPr>
+      </w:pPr>
+      <w:r>
+        <w:rPr>
+          <w:sz w:val="28"/>
+          <w:szCs w:val="28"/>
+          <w:lang w:val="en-US"/>
+        </w:rPr>
+        <w:t>Use cases:</w:t>
+      </w:r>
+    </w:p>
+    <w:p>
+      <w:pPr>
+        <w:pStyle w:val="a3"/>
+        <w:numPr>
+          <w:ilvl w:val="0"/>
+          <w:numId w:val="1"/>
+        </w:numPr>
+        <w:rPr>
+          <w:sz w:val="28"/>
+          <w:szCs w:val="28"/>
+          <w:lang w:val="en-US"/>
+        </w:rPr>
+      </w:pPr>
+      <w:r>
+        <w:rPr>
+          <w:sz w:val="28"/>
+          <w:szCs w:val="28"/>
+          <w:lang w:val="en-US"/>
+        </w:rPr>
+        <w:t>Most common: logging, auditing, security</w:t>
+      </w:r>
+    </w:p>
+    <w:p>
+      <w:pPr>
+        <w:pStyle w:val="a3"/>
+        <w:numPr>
+          <w:ilvl w:val="0"/>
+          <w:numId w:val="1"/>
+        </w:numPr>
+        <w:rPr>
+          <w:sz w:val="28"/>
+          <w:szCs w:val="28"/>
+          <w:lang w:val="en-US"/>
+        </w:rPr>
+      </w:pPr>
+      <w:r>
+        <w:rPr>
+          <w:sz w:val="28"/>
+          <w:szCs w:val="28"/>
+          <w:lang w:val="en-US"/>
+        </w:rPr>
+        <w:t>Pre-processing and post-processing</w:t>
+      </w:r>
+    </w:p>
+    <w:p>
+      <w:pPr>
+        <w:pStyle w:val="a3"/>
+        <w:numPr>
+          <w:ilvl w:val="0"/>
+          <w:numId w:val="1"/>
+        </w:numPr>
+        <w:rPr>
+          <w:sz w:val="28"/>
+          <w:szCs w:val="28"/>
+          <w:lang w:val="en-US"/>
+        </w:rPr>
+      </w:pPr>
+      <w:r>
+        <w:rPr>
+          <w:sz w:val="28"/>
+          <w:szCs w:val="28"/>
+          <w:lang w:val="en-US"/>
+        </w:rPr>
+        <w:t>Instrumentation / profiling code</w:t>
+      </w:r>
+    </w:p>
+    <w:p>
+      <w:pPr>
+        <w:pStyle w:val="a3"/>
+        <w:numPr>
+          <w:ilvl w:val="0"/>
+          <w:numId w:val="1"/>
+        </w:numPr>
+        <w:rPr>
+          <w:sz w:val="28"/>
+          <w:szCs w:val="28"/>
+          <w:lang w:val="en-US"/>
+        </w:rPr>
+      </w:pPr>
+      <w:r>
+        <w:rPr>
+          <w:sz w:val="28"/>
+          <w:szCs w:val="28"/>
+          <w:lang w:val="en-US"/>
+        </w:rPr>
+        <w:t>Managing exceptions</w:t>
+      </w:r>
+    </w:p>
+    <w:p>
+      <w:pPr>
+        <w:rPr>
+          <w:sz w:val="28"/>
+          <w:szCs w:val="28"/>
+          <w:lang w:val="en-US"/>
+        </w:rPr>
+      </w:pPr>
+      <w:r>
+        <w:rPr>
+          <w:sz w:val="28"/>
+          <w:szCs w:val="28"/>
+          <w:lang w:val="en-US"/>
+        </w:rPr>
+        <w:t xml:space="preserve">When using @Around advice you will get a reference to a </w:t>
+      </w:r>
+      <w:proofErr w:type="spellStart"/>
+      <w:r>
+        <w:rPr>
+          <w:sz w:val="28"/>
+          <w:szCs w:val="28"/>
+          <w:lang w:val="en-US"/>
+        </w:rPr>
+        <w:t>ProceedingJoinPoint</w:t>
+      </w:r>
+      <w:proofErr w:type="spellEnd"/>
+      <w:r>
+        <w:rPr>
+          <w:sz w:val="28"/>
+          <w:szCs w:val="28"/>
+          <w:lang w:val="en-US"/>
+        </w:rPr>
+        <w:t xml:space="preserve">. This is a handle to the target. Your code can use </w:t>
+      </w:r>
+      <w:proofErr w:type="spellStart"/>
+      <w:r>
+        <w:rPr>
+          <w:sz w:val="28"/>
+          <w:szCs w:val="28"/>
+          <w:lang w:val="en-US"/>
+        </w:rPr>
+        <w:t>ProceedingJoinPoint</w:t>
+      </w:r>
+      <w:proofErr w:type="spellEnd"/>
+      <w:r>
+        <w:rPr>
+          <w:sz w:val="28"/>
+          <w:szCs w:val="28"/>
+          <w:lang w:val="en-US"/>
+        </w:rPr>
+        <w:t xml:space="preserve"> to execute target method</w:t>
+      </w:r>
+    </w:p>
+    <w:p>
+      <w:pPr>
+        <w:rPr>
+          <w:sz w:val="28"/>
+          <w:szCs w:val="28"/>
+          <w:lang w:val="en-US"/>
+        </w:rPr>
+      </w:pPr>
+      <w:r>
+        <w:rPr>
+          <w:noProof/>
+          <w:lang w:eastAsia="ru-RU"/>
+        </w:rPr>
+        <w:drawing>
+          <wp:inline distT="0" distB="0" distL="0" distR="0" wp14:anchorId="65F364D8" wp14:editId="0DCE55D1">
+            <wp:extent cx="4914900" cy="1905000"/>
+            <wp:effectExtent l="0" t="0" r="0" b="0"/>
+            <wp:docPr id="11" name="Рисунок 11"/>
+            <wp:cNvGraphicFramePr>
+              <a:graphicFrameLocks xmlns:a="http://schemas.openxmlformats.org/drawingml/2006/main" noChangeAspect="1"/>
+            </wp:cNvGraphicFramePr>
+            <a:graphic xmlns:a="http://schemas.openxmlformats.org/drawingml/2006/main">
+              <a:graphicData uri="http://schemas.openxmlformats.org/drawingml/2006/picture">
+                <pic:pic xmlns:pic="http://schemas.openxmlformats.org/drawingml/2006/picture">
+                  <pic:nvPicPr>
+                    <pic:cNvPr id="1" name=""/>
+                    <pic:cNvPicPr/>
+                  </pic:nvPicPr>
+                  <pic:blipFill>
+                    <a:blip r:embed="rId15"/>
+                    <a:stretch>
+                      <a:fillRect/>
+                    </a:stretch>
+                  </pic:blipFill>
+                  <pic:spPr>
+                    <a:xfrm>
+                      <a:off x="0" y="0"/>
+                      <a:ext cx="4914900" cy="1905000"/>
+                    </a:xfrm>
+                    <a:prstGeom prst="rect">
+                      <a:avLst/>
+                    </a:prstGeom>
+                  </pic:spPr>
+                </pic:pic>
+              </a:graphicData>
+            </a:graphic>
+          </wp:inline>
+        </w:drawing>
+      </w:r>
+    </w:p>
+    <w:p>
+      <w:pPr>
+        <w:rPr>
+          <w:sz w:val="28"/>
+          <w:szCs w:val="28"/>
+          <w:lang w:val="en-US"/>
+        </w:rPr>
+      </w:pPr>
+      <w:r>
+        <w:rPr>
+          <w:sz w:val="28"/>
+          <w:szCs w:val="28"/>
+          <w:lang w:val="en-US"/>
+        </w:rPr>
+        <w:t>Resolving Print Order Issue:</w:t>
+      </w:r>
+    </w:p>
+    <w:p>
+      <w:pPr>
+        <w:pStyle w:val="a3"/>
+        <w:numPr>
+          <w:ilvl w:val="0"/>
+          <w:numId w:val="1"/>
+        </w:numPr>
+        <w:rPr>
+          <w:sz w:val="28"/>
+          <w:szCs w:val="28"/>
+          <w:lang w:val="en-US"/>
+        </w:rPr>
+      </w:pPr>
+      <w:r>
+        <w:rPr>
+          <w:b/>
+          <w:sz w:val="28"/>
+          <w:szCs w:val="28"/>
+          <w:lang w:val="en-US"/>
+        </w:rPr>
+        <w:t>Root cause:</w:t>
+      </w:r>
+    </w:p>
+    <w:p>
+      <w:pPr>
+        <w:pStyle w:val="a3"/>
+        <w:numPr>
+          <w:ilvl w:val="1"/>
+          <w:numId w:val="1"/>
+        </w:numPr>
+        <w:rPr>
+          <w:sz w:val="28"/>
+          <w:szCs w:val="28"/>
+          <w:lang w:val="en-US"/>
+        </w:rPr>
+      </w:pPr>
+      <w:r>
+        <w:rPr>
+          <w:sz w:val="28"/>
+          <w:szCs w:val="28"/>
+          <w:lang w:val="en-US"/>
+        </w:rPr>
+        <w:t>The data is printing to two different output streams</w:t>
+      </w:r>
+    </w:p>
+    <w:p>
+      <w:pPr>
+        <w:pStyle w:val="a3"/>
+        <w:numPr>
+          <w:ilvl w:val="1"/>
+          <w:numId w:val="1"/>
+        </w:numPr>
+        <w:rPr>
+          <w:sz w:val="28"/>
+          <w:szCs w:val="28"/>
+          <w:lang w:val="en-US"/>
+        </w:rPr>
+      </w:pPr>
+      <w:r>
+        <w:rPr>
+          <w:sz w:val="28"/>
+          <w:szCs w:val="28"/>
+          <w:lang w:val="en-US"/>
+        </w:rPr>
+        <w:t>Spring is printing to the logger output stream</w:t>
+      </w:r>
+    </w:p>
+    <w:p>
+      <w:pPr>
+        <w:pStyle w:val="a3"/>
+        <w:numPr>
+          <w:ilvl w:val="1"/>
+          <w:numId w:val="1"/>
+        </w:numPr>
+        <w:rPr>
+          <w:sz w:val="28"/>
+          <w:szCs w:val="28"/>
+          <w:lang w:val="en-US"/>
+        </w:rPr>
+      </w:pPr>
+      <w:proofErr w:type="spellStart"/>
+      <w:r>
+        <w:rPr>
+          <w:sz w:val="28"/>
+          <w:szCs w:val="28"/>
+          <w:lang w:val="en-US"/>
+        </w:rPr>
+        <w:t>System.out.println</w:t>
+      </w:r>
+      <w:proofErr w:type="spellEnd"/>
+      <w:r>
+        <w:rPr>
+          <w:sz w:val="28"/>
+          <w:szCs w:val="28"/>
+          <w:lang w:val="en-US"/>
+        </w:rPr>
+        <w:t xml:space="preserve"> is printing to the standard output stream</w:t>
+      </w:r>
+    </w:p>
+    <w:p>
+      <w:pPr>
+        <w:pStyle w:val="a3"/>
+        <w:numPr>
+          <w:ilvl w:val="0"/>
+          <w:numId w:val="1"/>
+        </w:numPr>
+        <w:rPr>
+          <w:sz w:val="28"/>
+          <w:szCs w:val="28"/>
+          <w:lang w:val="en-US"/>
+        </w:rPr>
+      </w:pPr>
+      <w:r>
+        <w:rPr>
+          <w:b/>
+          <w:sz w:val="28"/>
+          <w:szCs w:val="28"/>
+          <w:lang w:val="en-US"/>
+        </w:rPr>
+        <w:t>Solution</w:t>
+      </w:r>
+    </w:p>
+    <w:p>
+      <w:pPr>
+        <w:pStyle w:val="a3"/>
+        <w:numPr>
+          <w:ilvl w:val="1"/>
+          <w:numId w:val="1"/>
+        </w:numPr>
+        <w:rPr>
+          <w:sz w:val="28"/>
+          <w:szCs w:val="28"/>
+          <w:lang w:val="en-US"/>
+        </w:rPr>
+      </w:pPr>
+      <w:r>
+        <w:rPr>
+          <w:sz w:val="28"/>
+          <w:szCs w:val="28"/>
+          <w:lang w:val="en-US"/>
+        </w:rPr>
+        <w:t>To have everything in order, you should send to same output stream</w:t>
+      </w:r>
+    </w:p>
+    <w:p>
+      <w:pPr>
+        <w:rPr>
+          <w:sz w:val="28"/>
+          <w:szCs w:val="28"/>
+          <w:lang w:val="en-US"/>
+        </w:rPr>
+      </w:pPr>
       <w:bookmarkStart w:id="0" w:name="_GoBack"/>
       <w:bookmarkEnd w:id="0"/>
-    </w:p>
-    <w:p>
-      <w:pPr>
-        <w:rPr>
-          <w:b/>
-          <w:sz w:val="28"/>
-          <w:szCs w:val="28"/>
-          <w:lang w:val="en-US"/>
-        </w:rPr>
-      </w:pPr>
     </w:p>
     <w:sectPr>
       <w:pgSz w:w="11906" w:h="16838"/>
@@ -3932,7 +4353,7 @@
         <w:sz w:val="28"/>
       </w:rPr>
     </w:lvl>
-    <w:lvl w:ilvl="1" w:tplc="04190003" w:tentative="1">
+    <w:lvl w:ilvl="1" w:tplc="04190003">
       <w:start w:val="1"/>
       <w:numFmt w:val="bullet"/>
       <w:lvlText w:val="o"/>

</xml_diff>

<commit_message>
Add solution for "AOP Add AOP Logging to Spring MVC App"
- Update Course lecture
</commit_message>
<xml_diff>
--- a/Course lecture 2.docx
+++ b/Course lecture 2.docx
@@ -4316,11 +4316,195 @@
     <w:p>
       <w:pPr>
         <w:rPr>
-          <w:sz w:val="28"/>
-          <w:szCs w:val="28"/>
-          <w:lang w:val="en-US"/>
-        </w:rPr>
-      </w:pPr>
+          <w:b/>
+          <w:sz w:val="28"/>
+          <w:szCs w:val="28"/>
+          <w:lang w:val="en-US"/>
+        </w:rPr>
+      </w:pPr>
+    </w:p>
+    <w:p>
+      <w:pPr>
+        <w:rPr>
+          <w:b/>
+          <w:sz w:val="28"/>
+          <w:szCs w:val="28"/>
+          <w:lang w:val="en-US"/>
+        </w:rPr>
+      </w:pPr>
+      <w:r>
+        <w:rPr>
+          <w:b/>
+          <w:sz w:val="28"/>
+          <w:szCs w:val="28"/>
+          <w:lang w:val="en-US"/>
+        </w:rPr>
+        <w:t>45</w:t>
+      </w:r>
+      <w:r>
+        <w:rPr>
+          <w:b/>
+          <w:sz w:val="28"/>
+          <w:szCs w:val="28"/>
+          <w:lang w:val="en-US"/>
+        </w:rPr>
+        <w:t>.</w:t>
+      </w:r>
+      <w:r>
+        <w:rPr>
+          <w:b/>
+          <w:sz w:val="28"/>
+          <w:szCs w:val="28"/>
+          <w:lang w:val="en-US"/>
+        </w:rPr>
+        <w:t xml:space="preserve"> AOP Add AOP Logging to Spring MVC App</w:t>
+      </w:r>
+    </w:p>
+    <w:p>
+      <w:pPr>
+        <w:rPr>
+          <w:sz w:val="28"/>
+          <w:szCs w:val="28"/>
+          <w:lang w:val="en-US"/>
+        </w:rPr>
+      </w:pPr>
+      <w:r>
+        <w:rPr>
+          <w:sz w:val="28"/>
+          <w:szCs w:val="28"/>
+          <w:lang w:val="en-US"/>
+        </w:rPr>
+        <w:t>Development process:</w:t>
+      </w:r>
+    </w:p>
+    <w:p>
+      <w:pPr>
+        <w:pStyle w:val="a3"/>
+        <w:numPr>
+          <w:ilvl w:val="0"/>
+          <w:numId w:val="4"/>
+        </w:numPr>
+        <w:rPr>
+          <w:sz w:val="28"/>
+          <w:szCs w:val="28"/>
+          <w:lang w:val="en-US"/>
+        </w:rPr>
+      </w:pPr>
+      <w:r>
+        <w:rPr>
+          <w:sz w:val="28"/>
+          <w:szCs w:val="28"/>
+          <w:lang w:val="en-US"/>
+        </w:rPr>
+        <w:t xml:space="preserve">Add AspectJ JAR file </w:t>
+      </w:r>
+    </w:p>
+    <w:p>
+      <w:pPr>
+        <w:pStyle w:val="a3"/>
+        <w:numPr>
+          <w:ilvl w:val="0"/>
+          <w:numId w:val="4"/>
+        </w:numPr>
+        <w:rPr>
+          <w:sz w:val="28"/>
+          <w:szCs w:val="28"/>
+          <w:lang w:val="en-US"/>
+        </w:rPr>
+      </w:pPr>
+      <w:r>
+        <w:rPr>
+          <w:sz w:val="28"/>
+          <w:szCs w:val="28"/>
+          <w:lang w:val="en-US"/>
+        </w:rPr>
+        <w:t>Enable AspectJ Auto Proxy</w:t>
+      </w:r>
+    </w:p>
+    <w:p>
+      <w:pPr>
+        <w:pStyle w:val="a3"/>
+        <w:numPr>
+          <w:ilvl w:val="0"/>
+          <w:numId w:val="4"/>
+        </w:numPr>
+        <w:rPr>
+          <w:sz w:val="28"/>
+          <w:szCs w:val="28"/>
+          <w:lang w:val="en-US"/>
+        </w:rPr>
+      </w:pPr>
+      <w:r>
+        <w:rPr>
+          <w:sz w:val="28"/>
+          <w:szCs w:val="28"/>
+          <w:lang w:val="en-US"/>
+        </w:rPr>
+        <w:t>Create Aspect:</w:t>
+      </w:r>
+    </w:p>
+    <w:p>
+      <w:pPr>
+        <w:pStyle w:val="a3"/>
+        <w:numPr>
+          <w:ilvl w:val="1"/>
+          <w:numId w:val="4"/>
+        </w:numPr>
+        <w:rPr>
+          <w:sz w:val="28"/>
+          <w:szCs w:val="28"/>
+          <w:lang w:val="en-US"/>
+        </w:rPr>
+      </w:pPr>
+      <w:r>
+        <w:rPr>
+          <w:sz w:val="28"/>
+          <w:szCs w:val="28"/>
+          <w:lang w:val="en-US"/>
+        </w:rPr>
+        <w:lastRenderedPageBreak/>
+        <w:t>Add logging support</w:t>
+      </w:r>
+    </w:p>
+    <w:p>
+      <w:pPr>
+        <w:pStyle w:val="a3"/>
+        <w:numPr>
+          <w:ilvl w:val="1"/>
+          <w:numId w:val="4"/>
+        </w:numPr>
+        <w:rPr>
+          <w:sz w:val="28"/>
+          <w:szCs w:val="28"/>
+          <w:lang w:val="en-US"/>
+        </w:rPr>
+      </w:pPr>
+      <w:r>
+        <w:rPr>
+          <w:sz w:val="28"/>
+          <w:szCs w:val="28"/>
+          <w:lang w:val="en-US"/>
+        </w:rPr>
+        <w:t xml:space="preserve">Setup </w:t>
+      </w:r>
+      <w:proofErr w:type="spellStart"/>
+      <w:r>
+        <w:rPr>
+          <w:sz w:val="28"/>
+          <w:szCs w:val="28"/>
+          <w:lang w:val="en-US"/>
+        </w:rPr>
+        <w:t>pointcut</w:t>
+      </w:r>
+      <w:proofErr w:type="spellEnd"/>
+      <w:r>
+        <w:rPr>
+          <w:sz w:val="28"/>
+          <w:szCs w:val="28"/>
+          <w:lang w:val="en-US"/>
+        </w:rPr>
+        <w:t xml:space="preserve"> declarations</w:t>
+      </w:r>
       <w:bookmarkStart w:id="0" w:name="_GoBack"/>
       <w:bookmarkEnd w:id="0"/>
     </w:p>
@@ -4628,6 +4812,95 @@
       </w:pPr>
     </w:lvl>
   </w:abstractNum>
+  <w:abstractNum w:abstractNumId="3" w15:restartNumberingAfterBreak="0">
+    <w:nsid w:val="52D33655"/>
+    <w:multiLevelType w:val="hybridMultilevel"/>
+    <w:tmpl w:val="78D4DFF4"/>
+    <w:lvl w:ilvl="0" w:tplc="0419000F">
+      <w:start w:val="1"/>
+      <w:numFmt w:val="decimal"/>
+      <w:lvlText w:val="%1."/>
+      <w:lvlJc w:val="left"/>
+      <w:pPr>
+        <w:ind w:left="720" w:hanging="360"/>
+      </w:pPr>
+      <w:rPr>
+        <w:rFonts w:hint="default"/>
+      </w:rPr>
+    </w:lvl>
+    <w:lvl w:ilvl="1" w:tplc="04190019">
+      <w:start w:val="1"/>
+      <w:numFmt w:val="lowerLetter"/>
+      <w:lvlText w:val="%2."/>
+      <w:lvlJc w:val="left"/>
+      <w:pPr>
+        <w:ind w:left="1440" w:hanging="360"/>
+      </w:pPr>
+    </w:lvl>
+    <w:lvl w:ilvl="2" w:tplc="0419001B" w:tentative="1">
+      <w:start w:val="1"/>
+      <w:numFmt w:val="lowerRoman"/>
+      <w:lvlText w:val="%3."/>
+      <w:lvlJc w:val="right"/>
+      <w:pPr>
+        <w:ind w:left="2160" w:hanging="180"/>
+      </w:pPr>
+    </w:lvl>
+    <w:lvl w:ilvl="3" w:tplc="0419000F" w:tentative="1">
+      <w:start w:val="1"/>
+      <w:numFmt w:val="decimal"/>
+      <w:lvlText w:val="%4."/>
+      <w:lvlJc w:val="left"/>
+      <w:pPr>
+        <w:ind w:left="2880" w:hanging="360"/>
+      </w:pPr>
+    </w:lvl>
+    <w:lvl w:ilvl="4" w:tplc="04190019" w:tentative="1">
+      <w:start w:val="1"/>
+      <w:numFmt w:val="lowerLetter"/>
+      <w:lvlText w:val="%5."/>
+      <w:lvlJc w:val="left"/>
+      <w:pPr>
+        <w:ind w:left="3600" w:hanging="360"/>
+      </w:pPr>
+    </w:lvl>
+    <w:lvl w:ilvl="5" w:tplc="0419001B" w:tentative="1">
+      <w:start w:val="1"/>
+      <w:numFmt w:val="lowerRoman"/>
+      <w:lvlText w:val="%6."/>
+      <w:lvlJc w:val="right"/>
+      <w:pPr>
+        <w:ind w:left="4320" w:hanging="180"/>
+      </w:pPr>
+    </w:lvl>
+    <w:lvl w:ilvl="6" w:tplc="0419000F" w:tentative="1">
+      <w:start w:val="1"/>
+      <w:numFmt w:val="decimal"/>
+      <w:lvlText w:val="%7."/>
+      <w:lvlJc w:val="left"/>
+      <w:pPr>
+        <w:ind w:left="5040" w:hanging="360"/>
+      </w:pPr>
+    </w:lvl>
+    <w:lvl w:ilvl="7" w:tplc="04190019" w:tentative="1">
+      <w:start w:val="1"/>
+      <w:numFmt w:val="lowerLetter"/>
+      <w:lvlText w:val="%8."/>
+      <w:lvlJc w:val="left"/>
+      <w:pPr>
+        <w:ind w:left="5760" w:hanging="360"/>
+      </w:pPr>
+    </w:lvl>
+    <w:lvl w:ilvl="8" w:tplc="0419001B" w:tentative="1">
+      <w:start w:val="1"/>
+      <w:numFmt w:val="lowerRoman"/>
+      <w:lvlText w:val="%9."/>
+      <w:lvlJc w:val="right"/>
+      <w:pPr>
+        <w:ind w:left="6480" w:hanging="180"/>
+      </w:pPr>
+    </w:lvl>
+  </w:abstractNum>
   <w:num w:numId="1">
     <w:abstractNumId w:val="0"/>
   </w:num>
@@ -4636,6 +4909,9 @@
   </w:num>
   <w:num w:numId="3">
     <w:abstractNumId w:val="1"/>
+  </w:num>
+  <w:num w:numId="4">
+    <w:abstractNumId w:val="3"/>
   </w:num>
 </w:numbering>
 </file>

</xml_diff>

<commit_message>
Add solution for "Maven"
- Update Course lecture
</commit_message>
<xml_diff>
--- a/Course lecture 2.docx
+++ b/Course lecture 2.docx
@@ -4504,6 +4504,699 @@
           <w:lang w:val="en-US"/>
         </w:rPr>
         <w:t xml:space="preserve"> declarations</w:t>
+      </w:r>
+    </w:p>
+    <w:p>
+      <w:pPr>
+        <w:rPr>
+          <w:sz w:val="28"/>
+          <w:szCs w:val="28"/>
+          <w:lang w:val="en-US"/>
+        </w:rPr>
+      </w:pPr>
+    </w:p>
+    <w:p>
+      <w:pPr>
+        <w:rPr>
+          <w:b/>
+          <w:sz w:val="28"/>
+          <w:szCs w:val="28"/>
+          <w:lang w:val="en-US"/>
+        </w:rPr>
+      </w:pPr>
+      <w:r>
+        <w:rPr>
+          <w:b/>
+          <w:sz w:val="28"/>
+          <w:szCs w:val="28"/>
+          <w:lang w:val="en-US"/>
+        </w:rPr>
+        <w:t>46</w:t>
+      </w:r>
+      <w:r>
+        <w:rPr>
+          <w:b/>
+          <w:sz w:val="28"/>
+          <w:szCs w:val="28"/>
+          <w:lang w:val="en-US"/>
+        </w:rPr>
+        <w:t>.</w:t>
+      </w:r>
+      <w:r>
+        <w:rPr>
+          <w:b/>
+          <w:sz w:val="28"/>
+          <w:szCs w:val="28"/>
+          <w:lang w:val="en-US"/>
+        </w:rPr>
+        <w:t xml:space="preserve"> Maven Crash Course</w:t>
+      </w:r>
+    </w:p>
+    <w:p>
+      <w:pPr>
+        <w:rPr>
+          <w:sz w:val="28"/>
+          <w:szCs w:val="28"/>
+          <w:lang w:val="en-US"/>
+        </w:rPr>
+      </w:pPr>
+      <w:r>
+        <w:rPr>
+          <w:sz w:val="28"/>
+          <w:szCs w:val="28"/>
+          <w:lang w:val="en-US"/>
+        </w:rPr>
+        <w:t>Maven reference: luv2code.com/</w:t>
+      </w:r>
+      <w:proofErr w:type="spellStart"/>
+      <w:r>
+        <w:rPr>
+          <w:sz w:val="28"/>
+          <w:szCs w:val="28"/>
+          <w:lang w:val="en-US"/>
+        </w:rPr>
+        <w:t>mavenreferencemanual</w:t>
+      </w:r>
+      <w:proofErr w:type="spellEnd"/>
+    </w:p>
+    <w:p>
+      <w:pPr>
+        <w:rPr>
+          <w:sz w:val="28"/>
+          <w:szCs w:val="28"/>
+          <w:lang w:val="en-US"/>
+        </w:rPr>
+      </w:pPr>
+      <w:r>
+        <w:rPr>
+          <w:sz w:val="28"/>
+          <w:szCs w:val="28"/>
+          <w:lang w:val="en-US"/>
+        </w:rPr>
+        <w:t>EBook: luv2code.com/</w:t>
+      </w:r>
+      <w:proofErr w:type="spellStart"/>
+      <w:r>
+        <w:rPr>
+          <w:sz w:val="28"/>
+          <w:szCs w:val="28"/>
+          <w:lang w:val="en-US"/>
+        </w:rPr>
+        <w:t>mavenebooks</w:t>
+      </w:r>
+      <w:proofErr w:type="spellEnd"/>
+    </w:p>
+    <w:p>
+      <w:pPr>
+        <w:rPr>
+          <w:sz w:val="28"/>
+          <w:szCs w:val="28"/>
+          <w:lang w:val="en-US"/>
+        </w:rPr>
+      </w:pPr>
+      <w:r>
+        <w:rPr>
+          <w:sz w:val="28"/>
+          <w:szCs w:val="28"/>
+          <w:lang w:val="en-US"/>
+        </w:rPr>
+        <w:t xml:space="preserve">Cheat sheet: </w:t>
+      </w:r>
+      <w:r>
+        <w:rPr>
+          <w:sz w:val="28"/>
+          <w:szCs w:val="28"/>
+          <w:lang w:val="en-US"/>
+        </w:rPr>
+        <w:t>luv2code.com/</w:t>
+      </w:r>
+      <w:proofErr w:type="spellStart"/>
+      <w:r>
+        <w:rPr>
+          <w:sz w:val="28"/>
+          <w:szCs w:val="28"/>
+          <w:lang w:val="en-US"/>
+        </w:rPr>
+        <w:t>mavencheatsheet</w:t>
+      </w:r>
+      <w:proofErr w:type="spellEnd"/>
+    </w:p>
+    <w:p>
+      <w:pPr>
+        <w:rPr>
+          <w:sz w:val="28"/>
+          <w:szCs w:val="28"/>
+          <w:lang w:val="en-US"/>
+        </w:rPr>
+      </w:pPr>
+      <w:r>
+        <w:rPr>
+          <w:sz w:val="28"/>
+          <w:szCs w:val="28"/>
+          <w:lang w:val="en-US"/>
+        </w:rPr>
+        <w:t>Maven is a Project Management Tool.</w:t>
+      </w:r>
+    </w:p>
+    <w:p>
+      <w:pPr>
+        <w:rPr>
+          <w:sz w:val="28"/>
+          <w:szCs w:val="28"/>
+          <w:lang w:val="en-US"/>
+        </w:rPr>
+      </w:pPr>
+      <w:proofErr w:type="spellStart"/>
+      <w:r>
+        <w:rPr>
+          <w:sz w:val="28"/>
+          <w:szCs w:val="28"/>
+          <w:lang w:val="en-US"/>
+        </w:rPr>
+        <w:t>Pom</w:t>
+      </w:r>
+      <w:proofErr w:type="spellEnd"/>
+      <w:r>
+        <w:rPr>
+          <w:sz w:val="28"/>
+          <w:szCs w:val="28"/>
+          <w:lang w:val="en-US"/>
+        </w:rPr>
+        <w:t xml:space="preserve"> file is Project Object </w:t>
+      </w:r>
+      <w:proofErr w:type="spellStart"/>
+      <w:r>
+        <w:rPr>
+          <w:sz w:val="28"/>
+          <w:szCs w:val="28"/>
+          <w:lang w:val="en-US"/>
+        </w:rPr>
+        <w:t>Model.Configuration</w:t>
+      </w:r>
+      <w:proofErr w:type="spellEnd"/>
+      <w:r>
+        <w:rPr>
+          <w:sz w:val="28"/>
+          <w:szCs w:val="28"/>
+          <w:lang w:val="en-US"/>
+        </w:rPr>
+        <w:t xml:space="preserve"> file for your project. Located in the root. Structure:</w:t>
+      </w:r>
+    </w:p>
+    <w:p>
+      <w:pPr>
+        <w:pStyle w:val="a3"/>
+        <w:numPr>
+          <w:ilvl w:val="0"/>
+          <w:numId w:val="1"/>
+        </w:numPr>
+        <w:rPr>
+          <w:sz w:val="28"/>
+          <w:szCs w:val="28"/>
+          <w:lang w:val="en-US"/>
+        </w:rPr>
+      </w:pPr>
+      <w:r>
+        <w:rPr>
+          <w:sz w:val="28"/>
+          <w:szCs w:val="28"/>
+          <w:lang w:val="en-US"/>
+        </w:rPr>
+        <w:t>Project meta data</w:t>
+      </w:r>
+    </w:p>
+    <w:p>
+      <w:pPr>
+        <w:pStyle w:val="a3"/>
+        <w:numPr>
+          <w:ilvl w:val="0"/>
+          <w:numId w:val="1"/>
+        </w:numPr>
+        <w:rPr>
+          <w:sz w:val="28"/>
+          <w:szCs w:val="28"/>
+          <w:lang w:val="en-US"/>
+        </w:rPr>
+      </w:pPr>
+      <w:r>
+        <w:rPr>
+          <w:sz w:val="28"/>
+          <w:szCs w:val="28"/>
+          <w:lang w:val="en-US"/>
+        </w:rPr>
+        <w:t>Dependencies</w:t>
+      </w:r>
+    </w:p>
+    <w:p>
+      <w:pPr>
+        <w:pStyle w:val="a3"/>
+        <w:numPr>
+          <w:ilvl w:val="0"/>
+          <w:numId w:val="1"/>
+        </w:numPr>
+        <w:rPr>
+          <w:sz w:val="28"/>
+          <w:szCs w:val="28"/>
+          <w:lang w:val="en-US"/>
+        </w:rPr>
+      </w:pPr>
+      <w:r>
+        <w:rPr>
+          <w:sz w:val="28"/>
+          <w:szCs w:val="28"/>
+          <w:lang w:val="en-US"/>
+        </w:rPr>
+        <w:t>Plug ins</w:t>
+      </w:r>
+    </w:p>
+    <w:p>
+      <w:pPr>
+        <w:rPr>
+          <w:sz w:val="28"/>
+          <w:szCs w:val="28"/>
+          <w:lang w:val="en-US"/>
+        </w:rPr>
+      </w:pPr>
+      <w:r>
+        <w:rPr>
+          <w:sz w:val="28"/>
+          <w:szCs w:val="28"/>
+          <w:lang w:val="en-US"/>
+        </w:rPr>
+        <w:t xml:space="preserve">Project coordinates uniquely identify a project: </w:t>
+      </w:r>
+      <w:proofErr w:type="spellStart"/>
+      <w:r>
+        <w:rPr>
+          <w:sz w:val="28"/>
+          <w:szCs w:val="28"/>
+          <w:lang w:val="en-US"/>
+        </w:rPr>
+        <w:t>groupId</w:t>
+      </w:r>
+      <w:proofErr w:type="spellEnd"/>
+      <w:r>
+        <w:rPr>
+          <w:sz w:val="28"/>
+          <w:szCs w:val="28"/>
+          <w:lang w:val="en-US"/>
+        </w:rPr>
+        <w:t xml:space="preserve">, </w:t>
+      </w:r>
+      <w:proofErr w:type="spellStart"/>
+      <w:r>
+        <w:rPr>
+          <w:sz w:val="28"/>
+          <w:szCs w:val="28"/>
+          <w:lang w:val="en-US"/>
+        </w:rPr>
+        <w:t>artifactId</w:t>
+      </w:r>
+      <w:proofErr w:type="spellEnd"/>
+      <w:r>
+        <w:rPr>
+          <w:sz w:val="28"/>
+          <w:szCs w:val="28"/>
+          <w:lang w:val="en-US"/>
+        </w:rPr>
+        <w:t xml:space="preserve">, </w:t>
+      </w:r>
+      <w:proofErr w:type="gramStart"/>
+      <w:r>
+        <w:rPr>
+          <w:sz w:val="28"/>
+          <w:szCs w:val="28"/>
+          <w:lang w:val="en-US"/>
+        </w:rPr>
+        <w:t>version</w:t>
+      </w:r>
+      <w:proofErr w:type="gramEnd"/>
+    </w:p>
+    <w:p>
+      <w:pPr>
+        <w:rPr>
+          <w:sz w:val="28"/>
+          <w:szCs w:val="28"/>
+          <w:lang w:val="en-US"/>
+        </w:rPr>
+      </w:pPr>
+      <w:r>
+        <w:rPr>
+          <w:sz w:val="28"/>
+          <w:szCs w:val="28"/>
+          <w:lang w:val="en-US"/>
+        </w:rPr>
+        <w:t>Group id – name of company, group, or organization. Convention is to use reverse domain name</w:t>
+      </w:r>
+    </w:p>
+    <w:p>
+      <w:pPr>
+        <w:rPr>
+          <w:sz w:val="28"/>
+          <w:szCs w:val="28"/>
+          <w:lang w:val="en-US"/>
+        </w:rPr>
+      </w:pPr>
+      <w:r>
+        <w:rPr>
+          <w:sz w:val="28"/>
+          <w:szCs w:val="28"/>
+          <w:lang w:val="en-US"/>
+        </w:rPr>
+        <w:t>Artifact id – name for this project</w:t>
+      </w:r>
+    </w:p>
+    <w:p>
+      <w:pPr>
+        <w:rPr>
+          <w:sz w:val="28"/>
+          <w:szCs w:val="28"/>
+          <w:lang w:val="en-US"/>
+        </w:rPr>
+      </w:pPr>
+      <w:r>
+        <w:rPr>
+          <w:sz w:val="28"/>
+          <w:szCs w:val="28"/>
+          <w:lang w:val="en-US"/>
+        </w:rPr>
+        <w:t>Version – a specific release version. (</w:t>
+      </w:r>
+      <w:proofErr w:type="gramStart"/>
+      <w:r>
+        <w:rPr>
+          <w:sz w:val="28"/>
+          <w:szCs w:val="28"/>
+          <w:lang w:val="en-US"/>
+        </w:rPr>
+        <w:t>optional</w:t>
+      </w:r>
+      <w:proofErr w:type="gramEnd"/>
+      <w:r>
+        <w:rPr>
+          <w:sz w:val="28"/>
+          <w:szCs w:val="28"/>
+          <w:lang w:val="en-US"/>
+        </w:rPr>
+        <w:t xml:space="preserve"> for repeatable builds)</w:t>
+      </w:r>
+    </w:p>
+    <w:p>
+      <w:pPr>
+        <w:rPr>
+          <w:sz w:val="28"/>
+          <w:szCs w:val="28"/>
+          <w:lang w:val="en-US"/>
+        </w:rPr>
+      </w:pPr>
+      <w:r>
+        <w:rPr>
+          <w:noProof/>
+          <w:lang w:eastAsia="ru-RU"/>
+        </w:rPr>
+        <w:drawing>
+          <wp:inline distT="0" distB="0" distL="0" distR="0" wp14:anchorId="7951D08E" wp14:editId="648585A1">
+            <wp:extent cx="4924425" cy="1495425"/>
+            <wp:effectExtent l="0" t="0" r="9525" b="9525"/>
+            <wp:docPr id="12" name="Рисунок 12"/>
+            <wp:cNvGraphicFramePr>
+              <a:graphicFrameLocks xmlns:a="http://schemas.openxmlformats.org/drawingml/2006/main" noChangeAspect="1"/>
+            </wp:cNvGraphicFramePr>
+            <a:graphic xmlns:a="http://schemas.openxmlformats.org/drawingml/2006/main">
+              <a:graphicData uri="http://schemas.openxmlformats.org/drawingml/2006/picture">
+                <pic:pic xmlns:pic="http://schemas.openxmlformats.org/drawingml/2006/picture">
+                  <pic:nvPicPr>
+                    <pic:cNvPr id="1" name=""/>
+                    <pic:cNvPicPr/>
+                  </pic:nvPicPr>
+                  <pic:blipFill>
+                    <a:blip r:embed="rId16"/>
+                    <a:stretch>
+                      <a:fillRect/>
+                    </a:stretch>
+                  </pic:blipFill>
+                  <pic:spPr>
+                    <a:xfrm>
+                      <a:off x="0" y="0"/>
+                      <a:ext cx="4924425" cy="1495425"/>
+                    </a:xfrm>
+                    <a:prstGeom prst="rect">
+                      <a:avLst/>
+                    </a:prstGeom>
+                  </pic:spPr>
+                </pic:pic>
+              </a:graphicData>
+            </a:graphic>
+          </wp:inline>
+        </w:drawing>
+      </w:r>
+    </w:p>
+    <w:p>
+      <w:pPr>
+        <w:rPr>
+          <w:sz w:val="28"/>
+          <w:szCs w:val="28"/>
+          <w:lang w:val="en-US"/>
+        </w:rPr>
+      </w:pPr>
+      <w:r>
+        <w:rPr>
+          <w:sz w:val="28"/>
+          <w:szCs w:val="28"/>
+          <w:lang w:val="en-US"/>
+        </w:rPr>
+        <w:t>May see this referred to as: GAV (Group, Artifact, Version)</w:t>
+      </w:r>
+    </w:p>
+    <w:p>
+      <w:pPr>
+        <w:rPr>
+          <w:sz w:val="28"/>
+          <w:szCs w:val="28"/>
+          <w:lang w:val="en-US"/>
+        </w:rPr>
+      </w:pPr>
+      <w:r>
+        <w:rPr>
+          <w:sz w:val="28"/>
+          <w:szCs w:val="28"/>
+          <w:lang w:val="en-US"/>
+        </w:rPr>
+        <w:t xml:space="preserve">Maven archetypes. Archetypes </w:t>
+      </w:r>
+      <w:proofErr w:type="gramStart"/>
+      <w:r>
+        <w:rPr>
+          <w:sz w:val="28"/>
+          <w:szCs w:val="28"/>
+          <w:lang w:val="en-US"/>
+        </w:rPr>
+        <w:t>can be used</w:t>
+      </w:r>
+      <w:proofErr w:type="gramEnd"/>
+      <w:r>
+        <w:rPr>
+          <w:sz w:val="28"/>
+          <w:szCs w:val="28"/>
+          <w:lang w:val="en-US"/>
+        </w:rPr>
+        <w:t xml:space="preserve"> to create new Maven projects. Contains template files for a given Maven project:</w:t>
+      </w:r>
+    </w:p>
+    <w:p>
+      <w:pPr>
+        <w:rPr>
+          <w:sz w:val="28"/>
+          <w:szCs w:val="28"/>
+          <w:lang w:val="en-US"/>
+        </w:rPr>
+      </w:pPr>
+      <w:r>
+        <w:rPr>
+          <w:sz w:val="28"/>
+          <w:szCs w:val="28"/>
+          <w:lang w:val="en-US"/>
+        </w:rPr>
+        <w:t>Maven-archetype-</w:t>
+      </w:r>
+      <w:proofErr w:type="spellStart"/>
+      <w:r>
+        <w:rPr>
+          <w:sz w:val="28"/>
+          <w:szCs w:val="28"/>
+          <w:lang w:val="en-US"/>
+        </w:rPr>
+        <w:t>quickstart</w:t>
+      </w:r>
+      <w:proofErr w:type="spellEnd"/>
+      <w:r>
+        <w:rPr>
+          <w:sz w:val="28"/>
+          <w:szCs w:val="28"/>
+          <w:lang w:val="en-US"/>
+        </w:rPr>
+        <w:t xml:space="preserve"> – an archetype to generate a sample Maven project</w:t>
+      </w:r>
+    </w:p>
+    <w:p>
+      <w:pPr>
+        <w:rPr>
+          <w:sz w:val="28"/>
+          <w:szCs w:val="28"/>
+          <w:lang w:val="en-US"/>
+        </w:rPr>
+      </w:pPr>
+      <w:r>
+        <w:rPr>
+          <w:sz w:val="28"/>
+          <w:szCs w:val="28"/>
+          <w:lang w:val="en-US"/>
+        </w:rPr>
+        <w:lastRenderedPageBreak/>
+        <w:t>Maven-archetype-web – for web applications</w:t>
+      </w:r>
+    </w:p>
+    <w:p>
+      <w:pPr>
+        <w:rPr>
+          <w:sz w:val="28"/>
+          <w:szCs w:val="28"/>
+          <w:lang w:val="en-US"/>
+        </w:rPr>
+      </w:pPr>
+      <w:r>
+        <w:rPr>
+          <w:sz w:val="28"/>
+          <w:szCs w:val="28"/>
+          <w:lang w:val="en-US"/>
+        </w:rPr>
+        <w:t>Local repository: C:\Users\&lt;users-home-dir&gt;\.m2\repository</w:t>
+      </w:r>
+    </w:p>
+    <w:p>
+      <w:pPr>
+        <w:rPr>
+          <w:sz w:val="28"/>
+          <w:szCs w:val="28"/>
+          <w:lang w:val="en-US"/>
+        </w:rPr>
+      </w:pPr>
+      <w:r>
+        <w:rPr>
+          <w:sz w:val="28"/>
+          <w:szCs w:val="28"/>
+          <w:lang w:val="en-US"/>
+        </w:rPr>
+        <w:t>Adding repository:</w:t>
+      </w:r>
+    </w:p>
+    <w:p>
+      <w:pPr>
+        <w:rPr>
+          <w:sz w:val="28"/>
+          <w:szCs w:val="28"/>
+          <w:lang w:val="en-US"/>
+        </w:rPr>
+      </w:pPr>
+      <w:r>
+        <w:rPr>
+          <w:noProof/>
+          <w:lang w:eastAsia="ru-RU"/>
+        </w:rPr>
+        <w:drawing>
+          <wp:inline distT="0" distB="0" distL="0" distR="0" wp14:anchorId="625AEF94" wp14:editId="4596E563">
+            <wp:extent cx="5534025" cy="723900"/>
+            <wp:effectExtent l="0" t="0" r="9525" b="0"/>
+            <wp:docPr id="13" name="Рисунок 13"/>
+            <wp:cNvGraphicFramePr>
+              <a:graphicFrameLocks xmlns:a="http://schemas.openxmlformats.org/drawingml/2006/main" noChangeAspect="1"/>
+            </wp:cNvGraphicFramePr>
+            <a:graphic xmlns:a="http://schemas.openxmlformats.org/drawingml/2006/main">
+              <a:graphicData uri="http://schemas.openxmlformats.org/drawingml/2006/picture">
+                <pic:pic xmlns:pic="http://schemas.openxmlformats.org/drawingml/2006/picture">
+                  <pic:nvPicPr>
+                    <pic:cNvPr id="1" name=""/>
+                    <pic:cNvPicPr/>
+                  </pic:nvPicPr>
+                  <pic:blipFill>
+                    <a:blip r:embed="rId17"/>
+                    <a:stretch>
+                      <a:fillRect/>
+                    </a:stretch>
+                  </pic:blipFill>
+                  <pic:spPr>
+                    <a:xfrm>
+                      <a:off x="0" y="0"/>
+                      <a:ext cx="5534025" cy="723900"/>
+                    </a:xfrm>
+                    <a:prstGeom prst="rect">
+                      <a:avLst/>
+                    </a:prstGeom>
+                  </pic:spPr>
+                </pic:pic>
+              </a:graphicData>
+            </a:graphic>
+          </wp:inline>
+        </w:drawing>
+      </w:r>
+    </w:p>
+    <w:p>
+      <w:pPr>
+        <w:rPr>
+          <w:sz w:val="28"/>
+          <w:szCs w:val="28"/>
+          <w:lang w:val="en-US"/>
+        </w:rPr>
+      </w:pPr>
+    </w:p>
+    <w:p>
+      <w:pPr>
+        <w:rPr>
+          <w:sz w:val="28"/>
+          <w:szCs w:val="28"/>
+          <w:lang w:val="en-US"/>
+        </w:rPr>
+      </w:pPr>
+      <w:r>
+        <w:rPr>
+          <w:noProof/>
+          <w:lang w:eastAsia="ru-RU"/>
+        </w:rPr>
+        <w:drawing>
+          <wp:inline distT="0" distB="0" distL="0" distR="0" wp14:anchorId="7EC9549E" wp14:editId="29997404">
+            <wp:extent cx="4848225" cy="2143125"/>
+            <wp:effectExtent l="0" t="0" r="9525" b="9525"/>
+            <wp:docPr id="14" name="Рисунок 14"/>
+            <wp:cNvGraphicFramePr>
+              <a:graphicFrameLocks xmlns:a="http://schemas.openxmlformats.org/drawingml/2006/main" noChangeAspect="1"/>
+            </wp:cNvGraphicFramePr>
+            <a:graphic xmlns:a="http://schemas.openxmlformats.org/drawingml/2006/main">
+              <a:graphicData uri="http://schemas.openxmlformats.org/drawingml/2006/picture">
+                <pic:pic xmlns:pic="http://schemas.openxmlformats.org/drawingml/2006/picture">
+                  <pic:nvPicPr>
+                    <pic:cNvPr id="1" name=""/>
+                    <pic:cNvPicPr/>
+                  </pic:nvPicPr>
+                  <pic:blipFill>
+                    <a:blip r:embed="rId18"/>
+                    <a:stretch>
+                      <a:fillRect/>
+                    </a:stretch>
+                  </pic:blipFill>
+                  <pic:spPr>
+                    <a:xfrm>
+                      <a:off x="0" y="0"/>
+                      <a:ext cx="4848225" cy="2143125"/>
+                    </a:xfrm>
+                    <a:prstGeom prst="rect">
+                      <a:avLst/>
+                    </a:prstGeom>
+                  </pic:spPr>
+                </pic:pic>
+              </a:graphicData>
+            </a:graphic>
+          </wp:inline>
+        </w:drawing>
       </w:r>
       <w:bookmarkStart w:id="0" w:name="_GoBack"/>
       <w:bookmarkEnd w:id="0"/>

</xml_diff>

<commit_message>
Add solution for "Spring Security - Getting Started"
- Update Course lecture
</commit_message>
<xml_diff>
--- a/Course lecture 2.docx
+++ b/Course lecture 2.docx
@@ -4620,15 +4620,7 @@
           <w:szCs w:val="28"/>
           <w:lang w:val="en-US"/>
         </w:rPr>
-        <w:t xml:space="preserve">Cheat sheet: </w:t>
-      </w:r>
-      <w:r>
-        <w:rPr>
-          <w:sz w:val="28"/>
-          <w:szCs w:val="28"/>
-          <w:lang w:val="en-US"/>
-        </w:rPr>
-        <w:t>luv2code.com/</w:t>
+        <w:t>Cheat sheet: luv2code.com/</w:t>
       </w:r>
       <w:proofErr w:type="spellStart"/>
       <w:r>
@@ -5198,6 +5190,1493 @@
           </wp:inline>
         </w:drawing>
       </w:r>
+    </w:p>
+    <w:p>
+      <w:pPr>
+        <w:rPr>
+          <w:sz w:val="28"/>
+          <w:szCs w:val="28"/>
+          <w:lang w:val="en-US"/>
+        </w:rPr>
+      </w:pPr>
+    </w:p>
+    <w:p>
+      <w:pPr>
+        <w:rPr>
+          <w:b/>
+          <w:sz w:val="28"/>
+          <w:szCs w:val="28"/>
+          <w:lang w:val="en-US"/>
+        </w:rPr>
+      </w:pPr>
+      <w:r>
+        <w:rPr>
+          <w:b/>
+          <w:sz w:val="28"/>
+          <w:szCs w:val="28"/>
+          <w:lang w:val="en-US"/>
+        </w:rPr>
+        <w:t>47</w:t>
+      </w:r>
+      <w:r>
+        <w:rPr>
+          <w:b/>
+          <w:sz w:val="28"/>
+          <w:szCs w:val="28"/>
+          <w:lang w:val="en-US"/>
+        </w:rPr>
+        <w:t>.</w:t>
+      </w:r>
+      <w:r>
+        <w:rPr>
+          <w:b/>
+          <w:sz w:val="28"/>
+          <w:szCs w:val="28"/>
+          <w:lang w:val="en-US"/>
+        </w:rPr>
+        <w:t xml:space="preserve"> Spring Security - Getting Started</w:t>
+      </w:r>
+    </w:p>
+    <w:p>
+      <w:pPr>
+        <w:rPr>
+          <w:sz w:val="28"/>
+          <w:szCs w:val="28"/>
+          <w:lang w:val="en-US"/>
+        </w:rPr>
+      </w:pPr>
+      <w:r>
+        <w:rPr>
+          <w:sz w:val="28"/>
+          <w:szCs w:val="28"/>
+          <w:lang w:val="en-US"/>
+        </w:rPr>
+        <w:t xml:space="preserve">Spring defines a framework for security. Implements using Servlet filters in the background.  Two methods of securing a Web app: declarative and programmatic. </w:t>
+      </w:r>
+    </w:p>
+    <w:p>
+      <w:pPr>
+        <w:rPr>
+          <w:sz w:val="28"/>
+          <w:szCs w:val="28"/>
+          <w:lang w:val="en-US"/>
+        </w:rPr>
+      </w:pPr>
+      <w:r>
+        <w:rPr>
+          <w:sz w:val="28"/>
+          <w:szCs w:val="28"/>
+          <w:lang w:val="en-US"/>
+        </w:rPr>
+        <w:t>Servlet filters are used to pre-process / post process web requests. Servlet Filters can rout web requests based on security logic.</w:t>
+      </w:r>
+    </w:p>
+    <w:p>
+      <w:pPr>
+        <w:rPr>
+          <w:sz w:val="28"/>
+          <w:szCs w:val="28"/>
+          <w:lang w:val="en-US"/>
+        </w:rPr>
+      </w:pPr>
+      <w:r>
+        <w:rPr>
+          <w:sz w:val="28"/>
+          <w:szCs w:val="28"/>
+          <w:lang w:val="en-US"/>
+        </w:rPr>
+        <w:t>Authentication – checks user id and password</w:t>
+      </w:r>
+    </w:p>
+    <w:p>
+      <w:pPr>
+        <w:rPr>
+          <w:sz w:val="28"/>
+          <w:szCs w:val="28"/>
+          <w:lang w:val="en-US"/>
+        </w:rPr>
+      </w:pPr>
+      <w:r>
+        <w:rPr>
+          <w:sz w:val="28"/>
+          <w:szCs w:val="28"/>
+          <w:lang w:val="en-US"/>
+        </w:rPr>
+        <w:t>Authorization – checks user role</w:t>
+      </w:r>
+    </w:p>
+    <w:p>
+      <w:pPr>
+        <w:rPr>
+          <w:sz w:val="28"/>
+          <w:szCs w:val="28"/>
+          <w:lang w:val="en-US"/>
+        </w:rPr>
+      </w:pPr>
+      <w:r>
+        <w:rPr>
+          <w:b/>
+          <w:sz w:val="28"/>
+          <w:szCs w:val="28"/>
+          <w:lang w:val="en-US"/>
+        </w:rPr>
+        <w:t>Declarative Security.  </w:t>
+      </w:r>
+      <w:r>
+        <w:rPr>
+          <w:sz w:val="28"/>
+          <w:szCs w:val="28"/>
+          <w:lang w:val="en-US"/>
+        </w:rPr>
+        <w:t>Define application’s security constraints in configuration:</w:t>
+      </w:r>
+    </w:p>
+    <w:p>
+      <w:pPr>
+        <w:pStyle w:val="a3"/>
+        <w:numPr>
+          <w:ilvl w:val="0"/>
+          <w:numId w:val="1"/>
+        </w:numPr>
+        <w:rPr>
+          <w:sz w:val="28"/>
+          <w:szCs w:val="28"/>
+          <w:lang w:val="en-US"/>
+        </w:rPr>
+      </w:pPr>
+      <w:r>
+        <w:rPr>
+          <w:sz w:val="28"/>
+          <w:szCs w:val="28"/>
+          <w:lang w:val="en-US"/>
+        </w:rPr>
+        <w:t xml:space="preserve">All Java </w:t>
+      </w:r>
+      <w:proofErr w:type="spellStart"/>
+      <w:r>
+        <w:rPr>
+          <w:sz w:val="28"/>
+          <w:szCs w:val="28"/>
+          <w:lang w:val="en-US"/>
+        </w:rPr>
+        <w:t>Config</w:t>
+      </w:r>
+      <w:proofErr w:type="spellEnd"/>
+      <w:r>
+        <w:rPr>
+          <w:sz w:val="28"/>
+          <w:szCs w:val="28"/>
+          <w:lang w:val="en-US"/>
+        </w:rPr>
+        <w:t xml:space="preserve"> (@Configuration, no xml)</w:t>
+      </w:r>
+    </w:p>
+    <w:p>
+      <w:pPr>
+        <w:pStyle w:val="a3"/>
+        <w:numPr>
+          <w:ilvl w:val="0"/>
+          <w:numId w:val="1"/>
+        </w:numPr>
+        <w:rPr>
+          <w:sz w:val="28"/>
+          <w:szCs w:val="28"/>
+          <w:lang w:val="en-US"/>
+        </w:rPr>
+      </w:pPr>
+      <w:r>
+        <w:rPr>
+          <w:sz w:val="28"/>
+          <w:szCs w:val="28"/>
+          <w:lang w:val="en-US"/>
+        </w:rPr>
+        <w:t xml:space="preserve">Or Spring XML </w:t>
+      </w:r>
+      <w:proofErr w:type="spellStart"/>
+      <w:r>
+        <w:rPr>
+          <w:sz w:val="28"/>
+          <w:szCs w:val="28"/>
+          <w:lang w:val="en-US"/>
+        </w:rPr>
+        <w:t>config</w:t>
+      </w:r>
+      <w:proofErr w:type="spellEnd"/>
+    </w:p>
+    <w:p>
+      <w:pPr>
+        <w:rPr>
+          <w:sz w:val="28"/>
+          <w:szCs w:val="28"/>
+          <w:lang w:val="en-US"/>
+        </w:rPr>
+      </w:pPr>
+      <w:r>
+        <w:rPr>
+          <w:sz w:val="28"/>
+          <w:szCs w:val="28"/>
+          <w:lang w:val="en-US"/>
+        </w:rPr>
+        <w:t>Provides separation of concerns between application code and security</w:t>
+      </w:r>
+    </w:p>
+    <w:p>
+      <w:pPr>
+        <w:rPr>
+          <w:sz w:val="28"/>
+          <w:szCs w:val="28"/>
+          <w:lang w:val="en-US"/>
+        </w:rPr>
+      </w:pPr>
+      <w:r>
+        <w:rPr>
+          <w:sz w:val="28"/>
+          <w:szCs w:val="28"/>
+          <w:lang w:val="en-US"/>
+        </w:rPr>
+        <w:lastRenderedPageBreak/>
+        <w:t xml:space="preserve">Different login methods. HTTP Basic Authentication, default and custom login form. </w:t>
+      </w:r>
+    </w:p>
+    <w:p>
+      <w:pPr>
+        <w:rPr>
+          <w:sz w:val="28"/>
+          <w:szCs w:val="28"/>
+          <w:lang w:val="en-US"/>
+        </w:rPr>
+      </w:pPr>
+      <w:r>
+        <w:rPr>
+          <w:sz w:val="28"/>
+          <w:szCs w:val="28"/>
+          <w:lang w:val="en-US"/>
+        </w:rPr>
+        <w:t>Authentication and Authorization:</w:t>
+      </w:r>
+    </w:p>
+    <w:p>
+      <w:pPr>
+        <w:pStyle w:val="a3"/>
+        <w:numPr>
+          <w:ilvl w:val="0"/>
+          <w:numId w:val="1"/>
+        </w:numPr>
+        <w:rPr>
+          <w:sz w:val="28"/>
+          <w:szCs w:val="28"/>
+          <w:lang w:val="en-US"/>
+        </w:rPr>
+      </w:pPr>
+      <w:r>
+        <w:rPr>
+          <w:sz w:val="28"/>
+          <w:szCs w:val="28"/>
+          <w:lang w:val="en-US"/>
+        </w:rPr>
+        <w:t>In-memory</w:t>
+      </w:r>
+    </w:p>
+    <w:p>
+      <w:pPr>
+        <w:pStyle w:val="a3"/>
+        <w:numPr>
+          <w:ilvl w:val="0"/>
+          <w:numId w:val="1"/>
+        </w:numPr>
+        <w:rPr>
+          <w:sz w:val="28"/>
+          <w:szCs w:val="28"/>
+          <w:lang w:val="en-US"/>
+        </w:rPr>
+      </w:pPr>
+      <w:r>
+        <w:rPr>
+          <w:sz w:val="28"/>
+          <w:szCs w:val="28"/>
+          <w:lang w:val="en-US"/>
+        </w:rPr>
+        <w:t>JDBC</w:t>
+      </w:r>
+    </w:p>
+    <w:p>
+      <w:pPr>
+        <w:pStyle w:val="a3"/>
+        <w:numPr>
+          <w:ilvl w:val="0"/>
+          <w:numId w:val="1"/>
+        </w:numPr>
+        <w:rPr>
+          <w:sz w:val="28"/>
+          <w:szCs w:val="28"/>
+          <w:lang w:val="en-US"/>
+        </w:rPr>
+      </w:pPr>
+      <w:r>
+        <w:rPr>
+          <w:sz w:val="28"/>
+          <w:szCs w:val="28"/>
+          <w:lang w:val="en-US"/>
+        </w:rPr>
+        <w:t>LDAP</w:t>
+      </w:r>
+    </w:p>
+    <w:p>
+      <w:pPr>
+        <w:pStyle w:val="a3"/>
+        <w:numPr>
+          <w:ilvl w:val="0"/>
+          <w:numId w:val="1"/>
+        </w:numPr>
+        <w:rPr>
+          <w:sz w:val="28"/>
+          <w:szCs w:val="28"/>
+          <w:lang w:val="en-US"/>
+        </w:rPr>
+      </w:pPr>
+      <w:r>
+        <w:rPr>
+          <w:sz w:val="28"/>
+          <w:szCs w:val="28"/>
+          <w:lang w:val="en-US"/>
+        </w:rPr>
+        <w:t>Custom / Pluggable</w:t>
+      </w:r>
+    </w:p>
+    <w:p>
+      <w:pPr>
+        <w:pStyle w:val="a3"/>
+        <w:numPr>
+          <w:ilvl w:val="0"/>
+          <w:numId w:val="1"/>
+        </w:numPr>
+        <w:rPr>
+          <w:sz w:val="28"/>
+          <w:szCs w:val="28"/>
+          <w:lang w:val="en-US"/>
+        </w:rPr>
+      </w:pPr>
+      <w:r>
+        <w:rPr>
+          <w:sz w:val="28"/>
+          <w:szCs w:val="28"/>
+          <w:lang w:val="en-US"/>
+        </w:rPr>
+        <w:t>Others …</w:t>
+      </w:r>
+    </w:p>
+    <w:p>
+      <w:pPr>
+        <w:rPr>
+          <w:b/>
+          <w:sz w:val="28"/>
+          <w:szCs w:val="28"/>
+          <w:lang w:val="en-US"/>
+        </w:rPr>
+      </w:pPr>
+      <w:r>
+        <w:rPr>
+          <w:b/>
+          <w:sz w:val="28"/>
+          <w:szCs w:val="28"/>
+          <w:lang w:val="en-US"/>
+        </w:rPr>
+        <w:t>Spring MVC Java Configuration.</w:t>
+      </w:r>
+    </w:p>
+    <w:p>
+      <w:pPr>
+        <w:rPr>
+          <w:sz w:val="28"/>
+          <w:szCs w:val="28"/>
+          <w:lang w:val="en-US"/>
+        </w:rPr>
+      </w:pPr>
+      <w:r>
+        <w:rPr>
+          <w:sz w:val="28"/>
+          <w:szCs w:val="28"/>
+          <w:lang w:val="en-US"/>
+        </w:rPr>
+        <w:t>Development Process:</w:t>
+      </w:r>
+    </w:p>
+    <w:p>
+      <w:pPr>
+        <w:pStyle w:val="a3"/>
+        <w:numPr>
+          <w:ilvl w:val="0"/>
+          <w:numId w:val="5"/>
+        </w:numPr>
+        <w:rPr>
+          <w:sz w:val="28"/>
+          <w:szCs w:val="28"/>
+          <w:lang w:val="en-US"/>
+        </w:rPr>
+      </w:pPr>
+      <w:r>
+        <w:rPr>
+          <w:sz w:val="28"/>
+          <w:szCs w:val="28"/>
+          <w:lang w:val="en-US"/>
+        </w:rPr>
+        <w:t>Add Maven dependencies for Spring MVC Web App</w:t>
+      </w:r>
+    </w:p>
+    <w:p>
+      <w:pPr>
+        <w:pStyle w:val="a3"/>
+        <w:numPr>
+          <w:ilvl w:val="0"/>
+          <w:numId w:val="5"/>
+        </w:numPr>
+        <w:rPr>
+          <w:sz w:val="28"/>
+          <w:szCs w:val="28"/>
+          <w:lang w:val="en-US"/>
+        </w:rPr>
+      </w:pPr>
+      <w:r>
+        <w:rPr>
+          <w:sz w:val="28"/>
+          <w:szCs w:val="28"/>
+          <w:lang w:val="en-US"/>
+        </w:rPr>
+        <w:t>Create Spring App Configuration (@Configuration)</w:t>
+      </w:r>
+    </w:p>
+    <w:p>
+      <w:pPr>
+        <w:pStyle w:val="a3"/>
+        <w:numPr>
+          <w:ilvl w:val="0"/>
+          <w:numId w:val="5"/>
+        </w:numPr>
+        <w:rPr>
+          <w:sz w:val="28"/>
+          <w:szCs w:val="28"/>
+          <w:lang w:val="en-US"/>
+        </w:rPr>
+      </w:pPr>
+      <w:r>
+        <w:rPr>
+          <w:sz w:val="28"/>
+          <w:szCs w:val="28"/>
+          <w:lang w:val="en-US"/>
+        </w:rPr>
+        <w:t>Create Spring Dispatcher Servlet Initializer</w:t>
+      </w:r>
+    </w:p>
+    <w:p>
+      <w:pPr>
+        <w:pStyle w:val="a3"/>
+        <w:numPr>
+          <w:ilvl w:val="0"/>
+          <w:numId w:val="5"/>
+        </w:numPr>
+        <w:rPr>
+          <w:sz w:val="28"/>
+          <w:szCs w:val="28"/>
+          <w:lang w:val="en-US"/>
+        </w:rPr>
+      </w:pPr>
+      <w:r>
+        <w:rPr>
+          <w:sz w:val="28"/>
+          <w:szCs w:val="28"/>
+          <w:lang w:val="en-US"/>
+        </w:rPr>
+        <w:t>Develop our Spring controller</w:t>
+      </w:r>
+    </w:p>
+    <w:p>
+      <w:pPr>
+        <w:pStyle w:val="a3"/>
+        <w:numPr>
+          <w:ilvl w:val="0"/>
+          <w:numId w:val="5"/>
+        </w:numPr>
+        <w:rPr>
+          <w:sz w:val="28"/>
+          <w:szCs w:val="28"/>
+          <w:lang w:val="en-US"/>
+        </w:rPr>
+      </w:pPr>
+      <w:r>
+        <w:rPr>
+          <w:sz w:val="28"/>
+          <w:szCs w:val="28"/>
+          <w:lang w:val="en-US"/>
+        </w:rPr>
+        <w:t>Develop our JSP view page</w:t>
+      </w:r>
+    </w:p>
+    <w:p>
+      <w:pPr>
+        <w:rPr>
+          <w:sz w:val="28"/>
+          <w:szCs w:val="28"/>
+          <w:lang w:val="en-US"/>
+        </w:rPr>
+      </w:pPr>
+      <w:r>
+        <w:rPr>
+          <w:sz w:val="28"/>
+          <w:szCs w:val="28"/>
+          <w:lang w:val="en-US"/>
+        </w:rPr>
+        <w:t>Dependencies:</w:t>
+      </w:r>
+    </w:p>
+    <w:p>
+      <w:pPr>
+        <w:pStyle w:val="a3"/>
+        <w:numPr>
+          <w:ilvl w:val="0"/>
+          <w:numId w:val="1"/>
+        </w:numPr>
+        <w:rPr>
+          <w:sz w:val="28"/>
+          <w:szCs w:val="28"/>
+          <w:lang w:val="en-US"/>
+        </w:rPr>
+      </w:pPr>
+      <w:r>
+        <w:rPr>
+          <w:sz w:val="28"/>
+          <w:szCs w:val="28"/>
+          <w:lang w:val="en-US"/>
+        </w:rPr>
+        <w:t>Spring-</w:t>
+      </w:r>
+      <w:proofErr w:type="spellStart"/>
+      <w:r>
+        <w:rPr>
+          <w:sz w:val="28"/>
+          <w:szCs w:val="28"/>
+          <w:lang w:val="en-US"/>
+        </w:rPr>
+        <w:t>webmvc</w:t>
+      </w:r>
+      <w:proofErr w:type="spellEnd"/>
+    </w:p>
+    <w:p>
+      <w:pPr>
+        <w:pStyle w:val="a3"/>
+        <w:numPr>
+          <w:ilvl w:val="0"/>
+          <w:numId w:val="1"/>
+        </w:numPr>
+        <w:rPr>
+          <w:sz w:val="28"/>
+          <w:szCs w:val="28"/>
+          <w:lang w:val="en-US"/>
+        </w:rPr>
+      </w:pPr>
+      <w:proofErr w:type="spellStart"/>
+      <w:r>
+        <w:rPr>
+          <w:sz w:val="28"/>
+          <w:szCs w:val="28"/>
+          <w:lang w:val="en-US"/>
+        </w:rPr>
+        <w:t>jstl</w:t>
+      </w:r>
+      <w:proofErr w:type="spellEnd"/>
+    </w:p>
+    <w:p>
+      <w:pPr>
+        <w:pStyle w:val="a3"/>
+        <w:numPr>
+          <w:ilvl w:val="0"/>
+          <w:numId w:val="1"/>
+        </w:numPr>
+        <w:rPr>
+          <w:sz w:val="28"/>
+          <w:szCs w:val="28"/>
+          <w:lang w:val="en-US"/>
+        </w:rPr>
+      </w:pPr>
+      <w:proofErr w:type="spellStart"/>
+      <w:r>
+        <w:rPr>
+          <w:sz w:val="28"/>
+          <w:szCs w:val="28"/>
+          <w:lang w:val="en-US"/>
+        </w:rPr>
+        <w:t>javax.servlet-api</w:t>
+      </w:r>
+      <w:proofErr w:type="spellEnd"/>
+    </w:p>
+    <w:p>
+      <w:pPr>
+        <w:pStyle w:val="a3"/>
+        <w:numPr>
+          <w:ilvl w:val="0"/>
+          <w:numId w:val="1"/>
+        </w:numPr>
+        <w:rPr>
+          <w:sz w:val="28"/>
+          <w:szCs w:val="28"/>
+          <w:lang w:val="en-US"/>
+        </w:rPr>
+      </w:pPr>
+      <w:proofErr w:type="spellStart"/>
+      <w:r>
+        <w:rPr>
+          <w:sz w:val="28"/>
+          <w:szCs w:val="28"/>
+          <w:lang w:val="en-US"/>
+        </w:rPr>
+        <w:t>javax.servlet.jsp-api</w:t>
+      </w:r>
+      <w:proofErr w:type="spellEnd"/>
+    </w:p>
+    <w:p>
+      <w:pPr>
+        <w:rPr>
+          <w:sz w:val="28"/>
+          <w:szCs w:val="28"/>
+          <w:lang w:val="en-US"/>
+        </w:rPr>
+      </w:pPr>
+      <w:r>
+        <w:rPr>
+          <w:sz w:val="28"/>
+          <w:szCs w:val="28"/>
+          <w:lang w:val="en-US"/>
+        </w:rPr>
+        <w:t>Customize Maven Build, since we are not using web.xml. Use maven-war-plugin.</w:t>
+      </w:r>
+    </w:p>
+    <w:p>
+      <w:pPr>
+        <w:rPr>
+          <w:sz w:val="28"/>
+          <w:szCs w:val="28"/>
+          <w:lang w:val="en-US"/>
+        </w:rPr>
+      </w:pPr>
+      <w:r>
+        <w:rPr>
+          <w:sz w:val="28"/>
+          <w:szCs w:val="28"/>
+          <w:lang w:val="en-US"/>
+        </w:rPr>
+        <w:t xml:space="preserve">Java </w:t>
+      </w:r>
+      <w:proofErr w:type="spellStart"/>
+      <w:r>
+        <w:rPr>
+          <w:sz w:val="28"/>
+          <w:szCs w:val="28"/>
+          <w:lang w:val="en-US"/>
+        </w:rPr>
+        <w:t>config</w:t>
+      </w:r>
+      <w:proofErr w:type="spellEnd"/>
+      <w:r>
+        <w:rPr>
+          <w:sz w:val="28"/>
+          <w:szCs w:val="28"/>
+          <w:lang w:val="en-US"/>
+        </w:rPr>
+        <w:t>:</w:t>
+      </w:r>
+    </w:p>
+    <w:p>
+      <w:pPr>
+        <w:pStyle w:val="a3"/>
+        <w:numPr>
+          <w:ilvl w:val="0"/>
+          <w:numId w:val="1"/>
+        </w:numPr>
+        <w:rPr>
+          <w:sz w:val="28"/>
+          <w:szCs w:val="28"/>
+          <w:lang w:val="en-US"/>
+        </w:rPr>
+      </w:pPr>
+      <w:r>
+        <w:rPr>
+          <w:sz w:val="28"/>
+          <w:szCs w:val="28"/>
+          <w:lang w:val="en-US"/>
+        </w:rPr>
+        <w:t>Spring @Configuration</w:t>
+      </w:r>
+    </w:p>
+    <w:p>
+      <w:pPr>
+        <w:pStyle w:val="a3"/>
+        <w:numPr>
+          <w:ilvl w:val="0"/>
+          <w:numId w:val="1"/>
+        </w:numPr>
+        <w:rPr>
+          <w:sz w:val="28"/>
+          <w:szCs w:val="28"/>
+          <w:lang w:val="en-US"/>
+        </w:rPr>
+      </w:pPr>
+      <w:r>
+        <w:rPr>
+          <w:sz w:val="28"/>
+          <w:szCs w:val="28"/>
+          <w:lang w:val="en-US"/>
+        </w:rPr>
+        <w:t>Spring Dispatcher Servlet Initializer</w:t>
+      </w:r>
+    </w:p>
+    <w:p>
+      <w:pPr>
+        <w:rPr>
+          <w:sz w:val="28"/>
+          <w:szCs w:val="28"/>
+          <w:lang w:val="en-US"/>
+        </w:rPr>
+      </w:pPr>
+      <w:r>
+        <w:rPr>
+          <w:sz w:val="28"/>
+          <w:szCs w:val="28"/>
+          <w:lang w:val="en-US"/>
+        </w:rPr>
+        <w:t>@</w:t>
+      </w:r>
+      <w:proofErr w:type="spellStart"/>
+      <w:r>
+        <w:rPr>
+          <w:sz w:val="28"/>
+          <w:szCs w:val="28"/>
+          <w:lang w:val="en-US"/>
+        </w:rPr>
+        <w:t>EnableWebMvc</w:t>
+      </w:r>
+      <w:proofErr w:type="spellEnd"/>
+      <w:r>
+        <w:rPr>
+          <w:sz w:val="28"/>
+          <w:szCs w:val="28"/>
+          <w:lang w:val="en-US"/>
+        </w:rPr>
+        <w:t>:</w:t>
+      </w:r>
+    </w:p>
+    <w:p>
+      <w:pPr>
+        <w:pStyle w:val="a3"/>
+        <w:numPr>
+          <w:ilvl w:val="0"/>
+          <w:numId w:val="1"/>
+        </w:numPr>
+        <w:rPr>
+          <w:sz w:val="28"/>
+          <w:szCs w:val="28"/>
+          <w:lang w:val="en-US"/>
+        </w:rPr>
+      </w:pPr>
+      <w:r>
+        <w:rPr>
+          <w:sz w:val="28"/>
+          <w:szCs w:val="28"/>
+          <w:lang w:val="en-US"/>
+        </w:rPr>
+        <w:t>Provides similar support to &lt;</w:t>
+      </w:r>
+      <w:proofErr w:type="spellStart"/>
+      <w:r>
+        <w:rPr>
+          <w:sz w:val="28"/>
+          <w:szCs w:val="28"/>
+          <w:lang w:val="en-US"/>
+        </w:rPr>
+        <w:t>mvc:annotation-driven</w:t>
+      </w:r>
+      <w:proofErr w:type="spellEnd"/>
+      <w:r>
+        <w:rPr>
+          <w:sz w:val="28"/>
+          <w:szCs w:val="28"/>
+          <w:lang w:val="en-US"/>
+        </w:rPr>
+        <w:t xml:space="preserve"> /&gt; in XML</w:t>
+      </w:r>
+    </w:p>
+    <w:p>
+      <w:pPr>
+        <w:pStyle w:val="a3"/>
+        <w:numPr>
+          <w:ilvl w:val="0"/>
+          <w:numId w:val="1"/>
+        </w:numPr>
+        <w:rPr>
+          <w:sz w:val="28"/>
+          <w:szCs w:val="28"/>
+          <w:lang w:val="en-US"/>
+        </w:rPr>
+      </w:pPr>
+      <w:r>
+        <w:rPr>
+          <w:sz w:val="28"/>
+          <w:szCs w:val="28"/>
+          <w:lang w:val="en-US"/>
+        </w:rPr>
+        <w:t>Adds conversion, formatting and validation support</w:t>
+      </w:r>
+    </w:p>
+    <w:p>
+      <w:pPr>
+        <w:pStyle w:val="a3"/>
+        <w:numPr>
+          <w:ilvl w:val="0"/>
+          <w:numId w:val="1"/>
+        </w:numPr>
+        <w:rPr>
+          <w:sz w:val="28"/>
+          <w:szCs w:val="28"/>
+          <w:lang w:val="en-US"/>
+        </w:rPr>
+      </w:pPr>
+      <w:r>
+        <w:rPr>
+          <w:sz w:val="28"/>
+          <w:szCs w:val="28"/>
+          <w:lang w:val="en-US"/>
+        </w:rPr>
+        <w:t>Processing of @Controller classes and @</w:t>
+      </w:r>
+      <w:proofErr w:type="spellStart"/>
+      <w:r>
+        <w:rPr>
+          <w:sz w:val="28"/>
+          <w:szCs w:val="28"/>
+          <w:lang w:val="en-US"/>
+        </w:rPr>
+        <w:t>RequestMapping</w:t>
+      </w:r>
+      <w:proofErr w:type="spellEnd"/>
+      <w:r>
+        <w:rPr>
+          <w:sz w:val="28"/>
+          <w:szCs w:val="28"/>
+          <w:lang w:val="en-US"/>
+        </w:rPr>
+        <w:t xml:space="preserve"> </w:t>
+      </w:r>
+      <w:proofErr w:type="spellStart"/>
+      <w:r>
+        <w:rPr>
+          <w:sz w:val="28"/>
+          <w:szCs w:val="28"/>
+          <w:lang w:val="en-US"/>
+        </w:rPr>
+        <w:t>etc</w:t>
+      </w:r>
+      <w:proofErr w:type="spellEnd"/>
+      <w:r>
+        <w:rPr>
+          <w:sz w:val="28"/>
+          <w:szCs w:val="28"/>
+          <w:lang w:val="en-US"/>
+        </w:rPr>
+        <w:t xml:space="preserve"> … methods</w:t>
+      </w:r>
+    </w:p>
+    <w:p>
+      <w:pPr>
+        <w:pStyle w:val="a3"/>
+        <w:rPr>
+          <w:sz w:val="28"/>
+          <w:szCs w:val="28"/>
+          <w:lang w:val="en-US"/>
+        </w:rPr>
+      </w:pPr>
+      <w:r>
+        <w:rPr>
+          <w:noProof/>
+          <w:lang w:eastAsia="ru-RU"/>
+        </w:rPr>
+        <w:lastRenderedPageBreak/>
+        <w:drawing>
+          <wp:inline distT="0" distB="0" distL="0" distR="0" wp14:anchorId="527DB228" wp14:editId="1B74AFD1">
+            <wp:extent cx="5353050" cy="2609850"/>
+            <wp:effectExtent l="0" t="0" r="0" b="0"/>
+            <wp:docPr id="15" name="Рисунок 15"/>
+            <wp:cNvGraphicFramePr>
+              <a:graphicFrameLocks xmlns:a="http://schemas.openxmlformats.org/drawingml/2006/main" noChangeAspect="1"/>
+            </wp:cNvGraphicFramePr>
+            <a:graphic xmlns:a="http://schemas.openxmlformats.org/drawingml/2006/main">
+              <a:graphicData uri="http://schemas.openxmlformats.org/drawingml/2006/picture">
+                <pic:pic xmlns:pic="http://schemas.openxmlformats.org/drawingml/2006/picture">
+                  <pic:nvPicPr>
+                    <pic:cNvPr id="1" name=""/>
+                    <pic:cNvPicPr/>
+                  </pic:nvPicPr>
+                  <pic:blipFill>
+                    <a:blip r:embed="rId19"/>
+                    <a:stretch>
+                      <a:fillRect/>
+                    </a:stretch>
+                  </pic:blipFill>
+                  <pic:spPr>
+                    <a:xfrm>
+                      <a:off x="0" y="0"/>
+                      <a:ext cx="5353050" cy="2609850"/>
+                    </a:xfrm>
+                    <a:prstGeom prst="rect">
+                      <a:avLst/>
+                    </a:prstGeom>
+                  </pic:spPr>
+                </pic:pic>
+              </a:graphicData>
+            </a:graphic>
+          </wp:inline>
+        </w:drawing>
+      </w:r>
+    </w:p>
+    <w:p>
+      <w:pPr>
+        <w:pStyle w:val="a3"/>
+        <w:rPr>
+          <w:sz w:val="28"/>
+          <w:szCs w:val="28"/>
+          <w:lang w:val="en-US"/>
+        </w:rPr>
+      </w:pPr>
+      <w:r>
+        <w:rPr>
+          <w:sz w:val="28"/>
+          <w:szCs w:val="28"/>
+          <w:lang w:val="en-US"/>
+        </w:rPr>
+        <w:t xml:space="preserve">Spring MVC provides support for web app initialization. Makes sure your code </w:t>
+      </w:r>
+      <w:proofErr w:type="gramStart"/>
+      <w:r>
+        <w:rPr>
+          <w:sz w:val="28"/>
+          <w:szCs w:val="28"/>
+          <w:lang w:val="en-US"/>
+        </w:rPr>
+        <w:t>is automatically detected</w:t>
+      </w:r>
+      <w:proofErr w:type="gramEnd"/>
+      <w:r>
+        <w:rPr>
+          <w:sz w:val="28"/>
+          <w:szCs w:val="28"/>
+          <w:lang w:val="en-US"/>
+        </w:rPr>
+        <w:t>. Your code is usually to initialize the servlet container:</w:t>
+      </w:r>
+    </w:p>
+    <w:p>
+      <w:pPr>
+        <w:pStyle w:val="a3"/>
+        <w:numPr>
+          <w:ilvl w:val="0"/>
+          <w:numId w:val="1"/>
+        </w:numPr>
+        <w:rPr>
+          <w:sz w:val="28"/>
+          <w:szCs w:val="28"/>
+          <w:lang w:val="en-US"/>
+        </w:rPr>
+      </w:pPr>
+      <w:proofErr w:type="spellStart"/>
+      <w:r>
+        <w:rPr>
+          <w:sz w:val="28"/>
+          <w:szCs w:val="28"/>
+          <w:lang w:val="en-US"/>
+        </w:rPr>
+        <w:t>AbstractAnnotationConfigDispatcherServletInitializer</w:t>
+      </w:r>
+      <w:proofErr w:type="spellEnd"/>
+    </w:p>
+    <w:p>
+      <w:pPr>
+        <w:rPr>
+          <w:sz w:val="28"/>
+          <w:szCs w:val="28"/>
+          <w:lang w:val="en-US"/>
+        </w:rPr>
+      </w:pPr>
+      <w:r>
+        <w:rPr>
+          <w:sz w:val="28"/>
+          <w:szCs w:val="28"/>
+          <w:lang w:val="en-US"/>
+        </w:rPr>
+        <w:t>Web App Initializer TODO:</w:t>
+      </w:r>
+    </w:p>
+    <w:p>
+      <w:pPr>
+        <w:pStyle w:val="a3"/>
+        <w:numPr>
+          <w:ilvl w:val="0"/>
+          <w:numId w:val="1"/>
+        </w:numPr>
+        <w:rPr>
+          <w:sz w:val="28"/>
+          <w:szCs w:val="28"/>
+          <w:lang w:val="en-US"/>
+        </w:rPr>
+      </w:pPr>
+      <w:r>
+        <w:rPr>
+          <w:sz w:val="28"/>
+          <w:szCs w:val="28"/>
+          <w:lang w:val="en-US"/>
+        </w:rPr>
+        <w:t>Extend this abstract base class</w:t>
+      </w:r>
+    </w:p>
+    <w:p>
+      <w:pPr>
+        <w:pStyle w:val="a3"/>
+        <w:numPr>
+          <w:ilvl w:val="0"/>
+          <w:numId w:val="1"/>
+        </w:numPr>
+        <w:rPr>
+          <w:sz w:val="28"/>
+          <w:szCs w:val="28"/>
+          <w:lang w:val="en-US"/>
+        </w:rPr>
+      </w:pPr>
+      <w:r>
+        <w:rPr>
+          <w:sz w:val="28"/>
+          <w:szCs w:val="28"/>
+          <w:lang w:val="en-US"/>
+        </w:rPr>
+        <w:t>Override required methods</w:t>
+      </w:r>
+    </w:p>
+    <w:p>
+      <w:pPr>
+        <w:pStyle w:val="a3"/>
+        <w:numPr>
+          <w:ilvl w:val="0"/>
+          <w:numId w:val="1"/>
+        </w:numPr>
+        <w:rPr>
+          <w:sz w:val="28"/>
+          <w:szCs w:val="28"/>
+          <w:lang w:val="en-US"/>
+        </w:rPr>
+      </w:pPr>
+      <w:r>
+        <w:rPr>
+          <w:sz w:val="28"/>
+          <w:szCs w:val="28"/>
+          <w:lang w:val="en-US"/>
+        </w:rPr>
+        <w:t xml:space="preserve">Specify servlet mapping and location of your app </w:t>
+      </w:r>
+      <w:proofErr w:type="spellStart"/>
+      <w:r>
+        <w:rPr>
+          <w:sz w:val="28"/>
+          <w:szCs w:val="28"/>
+          <w:lang w:val="en-US"/>
+        </w:rPr>
+        <w:t>config</w:t>
+      </w:r>
+      <w:proofErr w:type="spellEnd"/>
+    </w:p>
+    <w:p>
+      <w:pPr>
+        <w:rPr>
+          <w:sz w:val="28"/>
+          <w:szCs w:val="28"/>
+          <w:lang w:val="en-US"/>
+        </w:rPr>
+      </w:pPr>
+      <w:r>
+        <w:rPr>
+          <w:noProof/>
+          <w:lang w:eastAsia="ru-RU"/>
+        </w:rPr>
+        <w:drawing>
+          <wp:inline distT="0" distB="0" distL="0" distR="0" wp14:anchorId="58FF65F0" wp14:editId="06BCE3CE">
+            <wp:extent cx="5940425" cy="2120900"/>
+            <wp:effectExtent l="0" t="0" r="3175" b="0"/>
+            <wp:docPr id="16" name="Рисунок 16"/>
+            <wp:cNvGraphicFramePr>
+              <a:graphicFrameLocks xmlns:a="http://schemas.openxmlformats.org/drawingml/2006/main" noChangeAspect="1"/>
+            </wp:cNvGraphicFramePr>
+            <a:graphic xmlns:a="http://schemas.openxmlformats.org/drawingml/2006/main">
+              <a:graphicData uri="http://schemas.openxmlformats.org/drawingml/2006/picture">
+                <pic:pic xmlns:pic="http://schemas.openxmlformats.org/drawingml/2006/picture">
+                  <pic:nvPicPr>
+                    <pic:cNvPr id="1" name=""/>
+                    <pic:cNvPicPr/>
+                  </pic:nvPicPr>
+                  <pic:blipFill>
+                    <a:blip r:embed="rId20"/>
+                    <a:stretch>
+                      <a:fillRect/>
+                    </a:stretch>
+                  </pic:blipFill>
+                  <pic:spPr>
+                    <a:xfrm>
+                      <a:off x="0" y="0"/>
+                      <a:ext cx="5940425" cy="2120900"/>
+                    </a:xfrm>
+                    <a:prstGeom prst="rect">
+                      <a:avLst/>
+                    </a:prstGeom>
+                  </pic:spPr>
+                </pic:pic>
+              </a:graphicData>
+            </a:graphic>
+          </wp:inline>
+        </w:drawing>
+      </w:r>
+    </w:p>
+    <w:p>
+      <w:pPr>
+        <w:rPr>
+          <w:sz w:val="28"/>
+          <w:szCs w:val="28"/>
+          <w:lang w:val="en-US"/>
+        </w:rPr>
+      </w:pPr>
+      <w:r>
+        <w:rPr>
+          <w:b/>
+          <w:sz w:val="28"/>
+          <w:szCs w:val="28"/>
+          <w:lang w:val="en-US"/>
+        </w:rPr>
+        <w:t>Finding compatible version.</w:t>
+      </w:r>
+      <w:r>
+        <w:rPr>
+          <w:b/>
+          <w:sz w:val="28"/>
+          <w:szCs w:val="28"/>
+          <w:lang w:val="en-US"/>
+        </w:rPr>
+        <w:t xml:space="preserve"> </w:t>
+      </w:r>
+      <w:r>
+        <w:rPr>
+          <w:sz w:val="28"/>
+          <w:szCs w:val="28"/>
+          <w:lang w:val="en-US"/>
+        </w:rPr>
+        <w:t xml:space="preserve">Find desired version of Spring Security in Maven Central Repo (spring-security-web). Look at the project POM file. Find supporting Spring Framework version. </w:t>
+      </w:r>
+    </w:p>
+    <w:p>
+      <w:pPr>
+        <w:rPr>
+          <w:sz w:val="28"/>
+          <w:szCs w:val="28"/>
+          <w:lang w:val="en-US"/>
+        </w:rPr>
+      </w:pPr>
+      <w:r>
+        <w:rPr>
+          <w:noProof/>
+          <w:lang w:eastAsia="ru-RU"/>
+        </w:rPr>
+        <w:lastRenderedPageBreak/>
+        <w:drawing>
+          <wp:inline distT="0" distB="0" distL="0" distR="0" wp14:anchorId="24E72105" wp14:editId="34E764BC">
+            <wp:extent cx="5940425" cy="4912995"/>
+            <wp:effectExtent l="0" t="0" r="3175" b="1905"/>
+            <wp:docPr id="17" name="Рисунок 17"/>
+            <wp:cNvGraphicFramePr>
+              <a:graphicFrameLocks xmlns:a="http://schemas.openxmlformats.org/drawingml/2006/main" noChangeAspect="1"/>
+            </wp:cNvGraphicFramePr>
+            <a:graphic xmlns:a="http://schemas.openxmlformats.org/drawingml/2006/main">
+              <a:graphicData uri="http://schemas.openxmlformats.org/drawingml/2006/picture">
+                <pic:pic xmlns:pic="http://schemas.openxmlformats.org/drawingml/2006/picture">
+                  <pic:nvPicPr>
+                    <pic:cNvPr id="1" name=""/>
+                    <pic:cNvPicPr/>
+                  </pic:nvPicPr>
+                  <pic:blipFill>
+                    <a:blip r:embed="rId21"/>
+                    <a:stretch>
+                      <a:fillRect/>
+                    </a:stretch>
+                  </pic:blipFill>
+                  <pic:spPr>
+                    <a:xfrm>
+                      <a:off x="0" y="0"/>
+                      <a:ext cx="5940425" cy="4912995"/>
+                    </a:xfrm>
+                    <a:prstGeom prst="rect">
+                      <a:avLst/>
+                    </a:prstGeom>
+                  </pic:spPr>
+                </pic:pic>
+              </a:graphicData>
+            </a:graphic>
+          </wp:inline>
+        </w:drawing>
+      </w:r>
+    </w:p>
+    <w:p>
+      <w:pPr>
+        <w:rPr>
+          <w:sz w:val="28"/>
+          <w:szCs w:val="28"/>
+          <w:lang w:val="en-US"/>
+        </w:rPr>
+      </w:pPr>
+      <w:r>
+        <w:rPr>
+          <w:sz w:val="28"/>
+          <w:szCs w:val="28"/>
+          <w:lang w:val="en-US"/>
+        </w:rPr>
+        <w:t xml:space="preserve">Spring Security Web App Initializer. Spring security provides support for security initialization. Your security </w:t>
+      </w:r>
+      <w:r>
+        <w:rPr>
+          <w:sz w:val="28"/>
+          <w:szCs w:val="28"/>
+          <w:lang w:val="en-US"/>
+        </w:rPr>
+        <w:t xml:space="preserve">code </w:t>
+      </w:r>
+      <w:proofErr w:type="gramStart"/>
+      <w:r>
+        <w:rPr>
+          <w:sz w:val="28"/>
+          <w:szCs w:val="28"/>
+          <w:lang w:val="en-US"/>
+        </w:rPr>
+        <w:t>is used</w:t>
+      </w:r>
+      <w:proofErr w:type="gramEnd"/>
+      <w:r>
+        <w:rPr>
+          <w:sz w:val="28"/>
+          <w:szCs w:val="28"/>
+          <w:lang w:val="en-US"/>
+        </w:rPr>
+        <w:t xml:space="preserve"> to initialize the servlet container. Special class to register the Spring Security Filters: </w:t>
+      </w:r>
+      <w:proofErr w:type="spellStart"/>
+      <w:r>
+        <w:rPr>
+          <w:sz w:val="28"/>
+          <w:szCs w:val="28"/>
+          <w:lang w:val="en-US"/>
+        </w:rPr>
+        <w:t>AbstractSecurityWebApplicationInitializer</w:t>
+      </w:r>
+      <w:proofErr w:type="spellEnd"/>
+      <w:r>
+        <w:rPr>
+          <w:sz w:val="28"/>
+          <w:szCs w:val="28"/>
+          <w:lang w:val="en-US"/>
+        </w:rPr>
+        <w:t>. Extend this abstract base class.</w:t>
+      </w:r>
+    </w:p>
+    <w:p>
+      <w:pPr>
+        <w:rPr>
+          <w:sz w:val="28"/>
+          <w:szCs w:val="28"/>
+          <w:lang w:val="en-US"/>
+        </w:rPr>
+      </w:pPr>
+      <w:r>
+        <w:rPr>
+          <w:noProof/>
+          <w:lang w:eastAsia="ru-RU"/>
+        </w:rPr>
+        <w:drawing>
+          <wp:inline distT="0" distB="0" distL="0" distR="0" wp14:anchorId="1A557E94" wp14:editId="723BD93F">
+            <wp:extent cx="5940425" cy="2226310"/>
+            <wp:effectExtent l="0" t="0" r="3175" b="2540"/>
+            <wp:docPr id="18" name="Рисунок 18"/>
+            <wp:cNvGraphicFramePr>
+              <a:graphicFrameLocks xmlns:a="http://schemas.openxmlformats.org/drawingml/2006/main" noChangeAspect="1"/>
+            </wp:cNvGraphicFramePr>
+            <a:graphic xmlns:a="http://schemas.openxmlformats.org/drawingml/2006/main">
+              <a:graphicData uri="http://schemas.openxmlformats.org/drawingml/2006/picture">
+                <pic:pic xmlns:pic="http://schemas.openxmlformats.org/drawingml/2006/picture">
+                  <pic:nvPicPr>
+                    <pic:cNvPr id="1" name=""/>
+                    <pic:cNvPicPr/>
+                  </pic:nvPicPr>
+                  <pic:blipFill>
+                    <a:blip r:embed="rId22"/>
+                    <a:stretch>
+                      <a:fillRect/>
+                    </a:stretch>
+                  </pic:blipFill>
+                  <pic:spPr>
+                    <a:xfrm>
+                      <a:off x="0" y="0"/>
+                      <a:ext cx="5940425" cy="2226310"/>
+                    </a:xfrm>
+                    <a:prstGeom prst="rect">
+                      <a:avLst/>
+                    </a:prstGeom>
+                  </pic:spPr>
+                </pic:pic>
+              </a:graphicData>
+            </a:graphic>
+          </wp:inline>
+        </w:drawing>
+      </w:r>
+    </w:p>
+    <w:p>
+      <w:pPr>
+        <w:rPr>
+          <w:sz w:val="28"/>
+          <w:szCs w:val="28"/>
+          <w:lang w:val="en-US"/>
+        </w:rPr>
+      </w:pPr>
+      <w:r>
+        <w:rPr>
+          <w:noProof/>
+          <w:lang w:eastAsia="ru-RU"/>
+        </w:rPr>
+        <w:lastRenderedPageBreak/>
+        <w:drawing>
+          <wp:inline distT="0" distB="0" distL="0" distR="0" wp14:anchorId="3B848B0C" wp14:editId="7C10AEBC">
+            <wp:extent cx="5940425" cy="2932430"/>
+            <wp:effectExtent l="0" t="0" r="3175" b="1270"/>
+            <wp:docPr id="19" name="Рисунок 19"/>
+            <wp:cNvGraphicFramePr>
+              <a:graphicFrameLocks xmlns:a="http://schemas.openxmlformats.org/drawingml/2006/main" noChangeAspect="1"/>
+            </wp:cNvGraphicFramePr>
+            <a:graphic xmlns:a="http://schemas.openxmlformats.org/drawingml/2006/main">
+              <a:graphicData uri="http://schemas.openxmlformats.org/drawingml/2006/picture">
+                <pic:pic xmlns:pic="http://schemas.openxmlformats.org/drawingml/2006/picture">
+                  <pic:nvPicPr>
+                    <pic:cNvPr id="1" name=""/>
+                    <pic:cNvPicPr/>
+                  </pic:nvPicPr>
+                  <pic:blipFill>
+                    <a:blip r:embed="rId23"/>
+                    <a:stretch>
+                      <a:fillRect/>
+                    </a:stretch>
+                  </pic:blipFill>
+                  <pic:spPr>
+                    <a:xfrm>
+                      <a:off x="0" y="0"/>
+                      <a:ext cx="5940425" cy="2932430"/>
+                    </a:xfrm>
+                    <a:prstGeom prst="rect">
+                      <a:avLst/>
+                    </a:prstGeom>
+                  </pic:spPr>
+                </pic:pic>
+              </a:graphicData>
+            </a:graphic>
+          </wp:inline>
+        </w:drawing>
+      </w:r>
+    </w:p>
+    <w:p>
+      <w:pPr>
+        <w:rPr>
+          <w:sz w:val="28"/>
+          <w:szCs w:val="28"/>
+          <w:lang w:val="en-US"/>
+        </w:rPr>
+      </w:pPr>
+      <w:r>
+        <w:rPr>
+          <w:sz w:val="28"/>
+          <w:szCs w:val="28"/>
+          <w:lang w:val="en-US"/>
+        </w:rPr>
+        <w:t>Summary:</w:t>
+      </w:r>
+    </w:p>
+    <w:p>
+      <w:pPr>
+        <w:pStyle w:val="a3"/>
+        <w:numPr>
+          <w:ilvl w:val="0"/>
+          <w:numId w:val="6"/>
+        </w:numPr>
+        <w:rPr>
+          <w:sz w:val="28"/>
+          <w:szCs w:val="28"/>
+          <w:lang w:val="en-US"/>
+        </w:rPr>
+      </w:pPr>
+      <w:r>
+        <w:rPr>
+          <w:sz w:val="28"/>
+          <w:szCs w:val="28"/>
+          <w:lang w:val="en-US"/>
+        </w:rPr>
+        <w:t>Create Spring Security Initializer</w:t>
+      </w:r>
+    </w:p>
+    <w:p>
+      <w:pPr>
+        <w:pStyle w:val="a3"/>
+        <w:numPr>
+          <w:ilvl w:val="0"/>
+          <w:numId w:val="6"/>
+        </w:numPr>
+        <w:rPr>
+          <w:sz w:val="28"/>
+          <w:szCs w:val="28"/>
+          <w:lang w:val="en-US"/>
+        </w:rPr>
+      </w:pPr>
+      <w:r>
+        <w:rPr>
+          <w:sz w:val="28"/>
+          <w:szCs w:val="28"/>
+          <w:lang w:val="en-US"/>
+        </w:rPr>
+        <w:t>Create Spring Security Configuration (@Configuration)</w:t>
+      </w:r>
+    </w:p>
+    <w:p>
+      <w:pPr>
+        <w:pStyle w:val="a3"/>
+        <w:numPr>
+          <w:ilvl w:val="0"/>
+          <w:numId w:val="6"/>
+        </w:numPr>
+        <w:rPr>
+          <w:sz w:val="28"/>
+          <w:szCs w:val="28"/>
+          <w:lang w:val="en-US"/>
+        </w:rPr>
+      </w:pPr>
+      <w:r>
+        <w:rPr>
+          <w:sz w:val="28"/>
+          <w:szCs w:val="28"/>
+          <w:lang w:val="en-US"/>
+        </w:rPr>
+        <w:t>Add users, passwords, and roles</w:t>
+      </w:r>
+    </w:p>
+    <w:p>
+      <w:pPr>
+        <w:rPr>
+          <w:sz w:val="28"/>
+          <w:szCs w:val="28"/>
+          <w:lang w:val="en-US"/>
+        </w:rPr>
+      </w:pPr>
       <w:bookmarkStart w:id="0" w:name="_GoBack"/>
       <w:bookmarkEnd w:id="0"/>
     </w:p>
@@ -5506,6 +6985,184 @@
     </w:lvl>
   </w:abstractNum>
   <w:abstractNum w:abstractNumId="3" w15:restartNumberingAfterBreak="0">
+    <w:nsid w:val="270C21AF"/>
+    <w:multiLevelType w:val="hybridMultilevel"/>
+    <w:tmpl w:val="82883058"/>
+    <w:lvl w:ilvl="0" w:tplc="0419000F">
+      <w:start w:val="1"/>
+      <w:numFmt w:val="decimal"/>
+      <w:lvlText w:val="%1."/>
+      <w:lvlJc w:val="left"/>
+      <w:pPr>
+        <w:ind w:left="720" w:hanging="360"/>
+      </w:pPr>
+      <w:rPr>
+        <w:rFonts w:hint="default"/>
+      </w:rPr>
+    </w:lvl>
+    <w:lvl w:ilvl="1" w:tplc="04190019" w:tentative="1">
+      <w:start w:val="1"/>
+      <w:numFmt w:val="lowerLetter"/>
+      <w:lvlText w:val="%2."/>
+      <w:lvlJc w:val="left"/>
+      <w:pPr>
+        <w:ind w:left="1440" w:hanging="360"/>
+      </w:pPr>
+    </w:lvl>
+    <w:lvl w:ilvl="2" w:tplc="0419001B" w:tentative="1">
+      <w:start w:val="1"/>
+      <w:numFmt w:val="lowerRoman"/>
+      <w:lvlText w:val="%3."/>
+      <w:lvlJc w:val="right"/>
+      <w:pPr>
+        <w:ind w:left="2160" w:hanging="180"/>
+      </w:pPr>
+    </w:lvl>
+    <w:lvl w:ilvl="3" w:tplc="0419000F" w:tentative="1">
+      <w:start w:val="1"/>
+      <w:numFmt w:val="decimal"/>
+      <w:lvlText w:val="%4."/>
+      <w:lvlJc w:val="left"/>
+      <w:pPr>
+        <w:ind w:left="2880" w:hanging="360"/>
+      </w:pPr>
+    </w:lvl>
+    <w:lvl w:ilvl="4" w:tplc="04190019" w:tentative="1">
+      <w:start w:val="1"/>
+      <w:numFmt w:val="lowerLetter"/>
+      <w:lvlText w:val="%5."/>
+      <w:lvlJc w:val="left"/>
+      <w:pPr>
+        <w:ind w:left="3600" w:hanging="360"/>
+      </w:pPr>
+    </w:lvl>
+    <w:lvl w:ilvl="5" w:tplc="0419001B" w:tentative="1">
+      <w:start w:val="1"/>
+      <w:numFmt w:val="lowerRoman"/>
+      <w:lvlText w:val="%6."/>
+      <w:lvlJc w:val="right"/>
+      <w:pPr>
+        <w:ind w:left="4320" w:hanging="180"/>
+      </w:pPr>
+    </w:lvl>
+    <w:lvl w:ilvl="6" w:tplc="0419000F" w:tentative="1">
+      <w:start w:val="1"/>
+      <w:numFmt w:val="decimal"/>
+      <w:lvlText w:val="%7."/>
+      <w:lvlJc w:val="left"/>
+      <w:pPr>
+        <w:ind w:left="5040" w:hanging="360"/>
+      </w:pPr>
+    </w:lvl>
+    <w:lvl w:ilvl="7" w:tplc="04190019" w:tentative="1">
+      <w:start w:val="1"/>
+      <w:numFmt w:val="lowerLetter"/>
+      <w:lvlText w:val="%8."/>
+      <w:lvlJc w:val="left"/>
+      <w:pPr>
+        <w:ind w:left="5760" w:hanging="360"/>
+      </w:pPr>
+    </w:lvl>
+    <w:lvl w:ilvl="8" w:tplc="0419001B" w:tentative="1">
+      <w:start w:val="1"/>
+      <w:numFmt w:val="lowerRoman"/>
+      <w:lvlText w:val="%9."/>
+      <w:lvlJc w:val="right"/>
+      <w:pPr>
+        <w:ind w:left="6480" w:hanging="180"/>
+      </w:pPr>
+    </w:lvl>
+  </w:abstractNum>
+  <w:abstractNum w:abstractNumId="4" w15:restartNumberingAfterBreak="0">
+    <w:nsid w:val="422B35E8"/>
+    <w:multiLevelType w:val="hybridMultilevel"/>
+    <w:tmpl w:val="96DE62F2"/>
+    <w:lvl w:ilvl="0" w:tplc="04190011">
+      <w:start w:val="1"/>
+      <w:numFmt w:val="decimal"/>
+      <w:lvlText w:val="%1)"/>
+      <w:lvlJc w:val="left"/>
+      <w:pPr>
+        <w:ind w:left="720" w:hanging="360"/>
+      </w:pPr>
+      <w:rPr>
+        <w:rFonts w:hint="default"/>
+      </w:rPr>
+    </w:lvl>
+    <w:lvl w:ilvl="1" w:tplc="04190019" w:tentative="1">
+      <w:start w:val="1"/>
+      <w:numFmt w:val="lowerLetter"/>
+      <w:lvlText w:val="%2."/>
+      <w:lvlJc w:val="left"/>
+      <w:pPr>
+        <w:ind w:left="1440" w:hanging="360"/>
+      </w:pPr>
+    </w:lvl>
+    <w:lvl w:ilvl="2" w:tplc="0419001B" w:tentative="1">
+      <w:start w:val="1"/>
+      <w:numFmt w:val="lowerRoman"/>
+      <w:lvlText w:val="%3."/>
+      <w:lvlJc w:val="right"/>
+      <w:pPr>
+        <w:ind w:left="2160" w:hanging="180"/>
+      </w:pPr>
+    </w:lvl>
+    <w:lvl w:ilvl="3" w:tplc="0419000F" w:tentative="1">
+      <w:start w:val="1"/>
+      <w:numFmt w:val="decimal"/>
+      <w:lvlText w:val="%4."/>
+      <w:lvlJc w:val="left"/>
+      <w:pPr>
+        <w:ind w:left="2880" w:hanging="360"/>
+      </w:pPr>
+    </w:lvl>
+    <w:lvl w:ilvl="4" w:tplc="04190019" w:tentative="1">
+      <w:start w:val="1"/>
+      <w:numFmt w:val="lowerLetter"/>
+      <w:lvlText w:val="%5."/>
+      <w:lvlJc w:val="left"/>
+      <w:pPr>
+        <w:ind w:left="3600" w:hanging="360"/>
+      </w:pPr>
+    </w:lvl>
+    <w:lvl w:ilvl="5" w:tplc="0419001B" w:tentative="1">
+      <w:start w:val="1"/>
+      <w:numFmt w:val="lowerRoman"/>
+      <w:lvlText w:val="%6."/>
+      <w:lvlJc w:val="right"/>
+      <w:pPr>
+        <w:ind w:left="4320" w:hanging="180"/>
+      </w:pPr>
+    </w:lvl>
+    <w:lvl w:ilvl="6" w:tplc="0419000F" w:tentative="1">
+      <w:start w:val="1"/>
+      <w:numFmt w:val="decimal"/>
+      <w:lvlText w:val="%7."/>
+      <w:lvlJc w:val="left"/>
+      <w:pPr>
+        <w:ind w:left="5040" w:hanging="360"/>
+      </w:pPr>
+    </w:lvl>
+    <w:lvl w:ilvl="7" w:tplc="04190019" w:tentative="1">
+      <w:start w:val="1"/>
+      <w:numFmt w:val="lowerLetter"/>
+      <w:lvlText w:val="%8."/>
+      <w:lvlJc w:val="left"/>
+      <w:pPr>
+        <w:ind w:left="5760" w:hanging="360"/>
+      </w:pPr>
+    </w:lvl>
+    <w:lvl w:ilvl="8" w:tplc="0419001B" w:tentative="1">
+      <w:start w:val="1"/>
+      <w:numFmt w:val="lowerRoman"/>
+      <w:lvlText w:val="%9."/>
+      <w:lvlJc w:val="right"/>
+      <w:pPr>
+        <w:ind w:left="6480" w:hanging="180"/>
+      </w:pPr>
+    </w:lvl>
+  </w:abstractNum>
+  <w:abstractNum w:abstractNumId="5" w15:restartNumberingAfterBreak="0">
     <w:nsid w:val="52D33655"/>
     <w:multiLevelType w:val="hybridMultilevel"/>
     <w:tmpl w:val="78D4DFF4"/>
@@ -5604,6 +7261,12 @@
     <w:abstractNumId w:val="1"/>
   </w:num>
   <w:num w:numId="4">
+    <w:abstractNumId w:val="5"/>
+  </w:num>
+  <w:num w:numId="5">
+    <w:abstractNumId w:val="4"/>
+  </w:num>
+  <w:num w:numId="6">
     <w:abstractNumId w:val="3"/>
   </w:num>
 </w:numbering>

</xml_diff>

<commit_message>
Add solution for "Spring Security - Adding Custom Login Form"
- Update Course lecture
</commit_message>
<xml_diff>
--- a/Course lecture 2.docx
+++ b/Course lecture 2.docx
@@ -6677,6 +6677,671 @@
           <w:lang w:val="en-US"/>
         </w:rPr>
       </w:pPr>
+    </w:p>
+    <w:p>
+      <w:pPr>
+        <w:rPr>
+          <w:b/>
+          <w:sz w:val="28"/>
+          <w:szCs w:val="28"/>
+          <w:lang w:val="en-US"/>
+        </w:rPr>
+      </w:pPr>
+      <w:r>
+        <w:rPr>
+          <w:b/>
+          <w:sz w:val="28"/>
+          <w:szCs w:val="28"/>
+          <w:lang w:val="en-US"/>
+        </w:rPr>
+        <w:t>48</w:t>
+      </w:r>
+      <w:r>
+        <w:rPr>
+          <w:b/>
+          <w:sz w:val="28"/>
+          <w:szCs w:val="28"/>
+          <w:lang w:val="en-US"/>
+        </w:rPr>
+        <w:t>.</w:t>
+      </w:r>
+      <w:r>
+        <w:rPr>
+          <w:b/>
+          <w:sz w:val="28"/>
+          <w:szCs w:val="28"/>
+          <w:lang w:val="en-US"/>
+        </w:rPr>
+        <w:t xml:space="preserve"> Spring Security - Adding Custom Login Form</w:t>
+      </w:r>
+    </w:p>
+    <w:p>
+      <w:pPr>
+        <w:rPr>
+          <w:sz w:val="28"/>
+          <w:szCs w:val="28"/>
+          <w:lang w:val="en-US"/>
+        </w:rPr>
+      </w:pPr>
+      <w:r>
+        <w:rPr>
+          <w:sz w:val="28"/>
+          <w:szCs w:val="28"/>
+          <w:lang w:val="en-US"/>
+        </w:rPr>
+        <w:t>Development Process</w:t>
+      </w:r>
+    </w:p>
+    <w:p>
+      <w:pPr>
+        <w:pStyle w:val="a3"/>
+        <w:numPr>
+          <w:ilvl w:val="0"/>
+          <w:numId w:val="7"/>
+        </w:numPr>
+        <w:rPr>
+          <w:sz w:val="28"/>
+          <w:szCs w:val="28"/>
+          <w:lang w:val="en-US"/>
+        </w:rPr>
+      </w:pPr>
+      <w:r>
+        <w:rPr>
+          <w:sz w:val="28"/>
+          <w:szCs w:val="28"/>
+          <w:lang w:val="en-US"/>
+        </w:rPr>
+        <w:t>Modify Spring Security Configuration to reference custom login form</w:t>
+      </w:r>
+    </w:p>
+    <w:p>
+      <w:pPr>
+        <w:pStyle w:val="a3"/>
+        <w:numPr>
+          <w:ilvl w:val="0"/>
+          <w:numId w:val="7"/>
+        </w:numPr>
+        <w:rPr>
+          <w:sz w:val="28"/>
+          <w:szCs w:val="28"/>
+          <w:lang w:val="en-US"/>
+        </w:rPr>
+      </w:pPr>
+      <w:r>
+        <w:rPr>
+          <w:sz w:val="28"/>
+          <w:szCs w:val="28"/>
+          <w:lang w:val="en-US"/>
+        </w:rPr>
+        <w:t>Develop a Controller to show the custom login form</w:t>
+      </w:r>
+    </w:p>
+    <w:p>
+      <w:pPr>
+        <w:pStyle w:val="a3"/>
+        <w:numPr>
+          <w:ilvl w:val="0"/>
+          <w:numId w:val="7"/>
+        </w:numPr>
+        <w:rPr>
+          <w:sz w:val="28"/>
+          <w:szCs w:val="28"/>
+          <w:lang w:val="en-US"/>
+        </w:rPr>
+      </w:pPr>
+      <w:r>
+        <w:rPr>
+          <w:sz w:val="28"/>
+          <w:szCs w:val="28"/>
+          <w:lang w:val="en-US"/>
+        </w:rPr>
+        <w:t>Create custom form page</w:t>
+      </w:r>
+    </w:p>
+    <w:p>
+      <w:pPr>
+        <w:rPr>
+          <w:sz w:val="28"/>
+          <w:szCs w:val="28"/>
+          <w:lang w:val="en-US"/>
+        </w:rPr>
+      </w:pPr>
+      <w:r>
+        <w:rPr>
+          <w:b/>
+          <w:sz w:val="28"/>
+          <w:szCs w:val="28"/>
+          <w:lang w:val="en-US"/>
+        </w:rPr>
+        <w:t>Step 1</w:t>
+      </w:r>
+      <w:r>
+        <w:rPr>
+          <w:b/>
+          <w:sz w:val="28"/>
+          <w:szCs w:val="28"/>
+          <w:lang w:val="en-US"/>
+        </w:rPr>
+        <w:t xml:space="preserve">. </w:t>
+      </w:r>
+      <w:proofErr w:type="spellStart"/>
+      <w:r>
+        <w:rPr>
+          <w:sz w:val="28"/>
+          <w:szCs w:val="28"/>
+          <w:lang w:val="en-US"/>
+        </w:rPr>
+        <w:t>WebSecurityConfigurerAdapter</w:t>
+      </w:r>
+      <w:proofErr w:type="spellEnd"/>
+      <w:r>
+        <w:rPr>
+          <w:sz w:val="28"/>
+          <w:szCs w:val="28"/>
+          <w:lang w:val="en-US"/>
+        </w:rPr>
+        <w:t xml:space="preserve"> has:</w:t>
+      </w:r>
+    </w:p>
+    <w:p>
+      <w:pPr>
+        <w:pStyle w:val="a3"/>
+        <w:numPr>
+          <w:ilvl w:val="0"/>
+          <w:numId w:val="1"/>
+        </w:numPr>
+        <w:rPr>
+          <w:sz w:val="28"/>
+          <w:szCs w:val="28"/>
+          <w:lang w:val="en-US"/>
+        </w:rPr>
+      </w:pPr>
+      <w:proofErr w:type="gramStart"/>
+      <w:r>
+        <w:rPr>
+          <w:sz w:val="28"/>
+          <w:szCs w:val="28"/>
+          <w:lang w:val="en-US"/>
+        </w:rPr>
+        <w:t>configure(</w:t>
+      </w:r>
+      <w:proofErr w:type="spellStart"/>
+      <w:proofErr w:type="gramEnd"/>
+      <w:r>
+        <w:rPr>
+          <w:sz w:val="28"/>
+          <w:szCs w:val="28"/>
+          <w:lang w:val="en-US"/>
+        </w:rPr>
+        <w:t>AuthenticationManagerBuilder</w:t>
+      </w:r>
+      <w:proofErr w:type="spellEnd"/>
+      <w:r>
+        <w:rPr>
+          <w:sz w:val="28"/>
+          <w:szCs w:val="28"/>
+          <w:lang w:val="en-US"/>
+        </w:rPr>
+        <w:t>) – Configure users (in memory, database, LDAP, etc.)</w:t>
+      </w:r>
+    </w:p>
+    <w:p>
+      <w:pPr>
+        <w:pStyle w:val="a3"/>
+        <w:numPr>
+          <w:ilvl w:val="0"/>
+          <w:numId w:val="1"/>
+        </w:numPr>
+        <w:rPr>
+          <w:sz w:val="28"/>
+          <w:szCs w:val="28"/>
+          <w:lang w:val="en-US"/>
+        </w:rPr>
+      </w:pPr>
+      <w:proofErr w:type="gramStart"/>
+      <w:r>
+        <w:rPr>
+          <w:sz w:val="28"/>
+          <w:szCs w:val="28"/>
+          <w:lang w:val="en-US"/>
+        </w:rPr>
+        <w:t>configure(</w:t>
+      </w:r>
+      <w:proofErr w:type="spellStart"/>
+      <w:proofErr w:type="gramEnd"/>
+      <w:r>
+        <w:rPr>
+          <w:sz w:val="28"/>
+          <w:szCs w:val="28"/>
+          <w:lang w:val="en-US"/>
+        </w:rPr>
+        <w:t>HttpSecurity</w:t>
+      </w:r>
+      <w:proofErr w:type="spellEnd"/>
+      <w:r>
+        <w:rPr>
+          <w:sz w:val="28"/>
+          <w:szCs w:val="28"/>
+          <w:lang w:val="en-US"/>
+        </w:rPr>
+        <w:t>) – Configure security of web paths in application, login, logout etc.</w:t>
+      </w:r>
+    </w:p>
+    <w:p>
+      <w:pPr>
+        <w:rPr>
+          <w:sz w:val="28"/>
+          <w:szCs w:val="28"/>
+          <w:lang w:val="en-US"/>
+        </w:rPr>
+      </w:pPr>
+      <w:r>
+        <w:rPr>
+          <w:noProof/>
+          <w:lang w:eastAsia="ru-RU"/>
+        </w:rPr>
+        <w:lastRenderedPageBreak/>
+        <w:drawing>
+          <wp:inline distT="0" distB="0" distL="0" distR="0" wp14:anchorId="10E35406" wp14:editId="3A0AE826">
+            <wp:extent cx="4686300" cy="1638300"/>
+            <wp:effectExtent l="0" t="0" r="0" b="0"/>
+            <wp:docPr id="20" name="Рисунок 20"/>
+            <wp:cNvGraphicFramePr>
+              <a:graphicFrameLocks xmlns:a="http://schemas.openxmlformats.org/drawingml/2006/main" noChangeAspect="1"/>
+            </wp:cNvGraphicFramePr>
+            <a:graphic xmlns:a="http://schemas.openxmlformats.org/drawingml/2006/main">
+              <a:graphicData uri="http://schemas.openxmlformats.org/drawingml/2006/picture">
+                <pic:pic xmlns:pic="http://schemas.openxmlformats.org/drawingml/2006/picture">
+                  <pic:nvPicPr>
+                    <pic:cNvPr id="1" name=""/>
+                    <pic:cNvPicPr/>
+                  </pic:nvPicPr>
+                  <pic:blipFill>
+                    <a:blip r:embed="rId24"/>
+                    <a:stretch>
+                      <a:fillRect/>
+                    </a:stretch>
+                  </pic:blipFill>
+                  <pic:spPr>
+                    <a:xfrm>
+                      <a:off x="0" y="0"/>
+                      <a:ext cx="4686300" cy="1638300"/>
+                    </a:xfrm>
+                    <a:prstGeom prst="rect">
+                      <a:avLst/>
+                    </a:prstGeom>
+                  </pic:spPr>
+                </pic:pic>
+              </a:graphicData>
+            </a:graphic>
+          </wp:inline>
+        </w:drawing>
+      </w:r>
+    </w:p>
+    <w:p>
+      <w:pPr>
+        <w:rPr>
+          <w:sz w:val="28"/>
+          <w:szCs w:val="28"/>
+          <w:lang w:val="en-US"/>
+        </w:rPr>
+      </w:pPr>
+      <w:r>
+        <w:rPr>
+          <w:b/>
+          <w:sz w:val="28"/>
+          <w:szCs w:val="28"/>
+          <w:lang w:val="en-US"/>
+        </w:rPr>
+        <w:t xml:space="preserve">Step 3. </w:t>
+      </w:r>
+      <w:r>
+        <w:rPr>
+          <w:sz w:val="28"/>
+          <w:szCs w:val="28"/>
+          <w:lang w:val="en-US"/>
+        </w:rPr>
+        <w:t xml:space="preserve">Send data to login processing </w:t>
+      </w:r>
+      <w:hyperlink r:id="rId25" w:history="1">
+        <w:r>
+          <w:rPr>
+            <w:rStyle w:val="a4"/>
+            <w:sz w:val="28"/>
+            <w:szCs w:val="28"/>
+            <w:lang w:val="en-US"/>
+          </w:rPr>
+          <w:t>URL:/authenticateTheUser</w:t>
+        </w:r>
+      </w:hyperlink>
+      <w:r>
+        <w:rPr>
+          <w:sz w:val="28"/>
+          <w:szCs w:val="28"/>
+          <w:lang w:val="en-US"/>
+        </w:rPr>
+        <w:t>. Must POST the data:</w:t>
+      </w:r>
+    </w:p>
+    <w:p>
+      <w:pPr>
+        <w:rPr>
+          <w:sz w:val="28"/>
+          <w:szCs w:val="28"/>
+          <w:lang w:val="en-US"/>
+        </w:rPr>
+      </w:pPr>
+      <w:r>
+        <w:rPr>
+          <w:noProof/>
+          <w:lang w:eastAsia="ru-RU"/>
+        </w:rPr>
+        <w:drawing>
+          <wp:inline distT="0" distB="0" distL="0" distR="0" wp14:anchorId="48619937" wp14:editId="0EA8614D">
+            <wp:extent cx="4429125" cy="590550"/>
+            <wp:effectExtent l="0" t="0" r="9525" b="0"/>
+            <wp:docPr id="21" name="Рисунок 21"/>
+            <wp:cNvGraphicFramePr>
+              <a:graphicFrameLocks xmlns:a="http://schemas.openxmlformats.org/drawingml/2006/main" noChangeAspect="1"/>
+            </wp:cNvGraphicFramePr>
+            <a:graphic xmlns:a="http://schemas.openxmlformats.org/drawingml/2006/main">
+              <a:graphicData uri="http://schemas.openxmlformats.org/drawingml/2006/picture">
+                <pic:pic xmlns:pic="http://schemas.openxmlformats.org/drawingml/2006/picture">
+                  <pic:nvPicPr>
+                    <pic:cNvPr id="1" name=""/>
+                    <pic:cNvPicPr/>
+                  </pic:nvPicPr>
+                  <pic:blipFill>
+                    <a:blip r:embed="rId26"/>
+                    <a:stretch>
+                      <a:fillRect/>
+                    </a:stretch>
+                  </pic:blipFill>
+                  <pic:spPr>
+                    <a:xfrm>
+                      <a:off x="0" y="0"/>
+                      <a:ext cx="4429125" cy="590550"/>
+                    </a:xfrm>
+                    <a:prstGeom prst="rect">
+                      <a:avLst/>
+                    </a:prstGeom>
+                  </pic:spPr>
+                </pic:pic>
+              </a:graphicData>
+            </a:graphic>
+          </wp:inline>
+        </w:drawing>
+      </w:r>
+    </w:p>
+    <w:p>
+      <w:pPr>
+        <w:rPr>
+          <w:sz w:val="28"/>
+          <w:szCs w:val="28"/>
+          <w:lang w:val="en-US"/>
+        </w:rPr>
+      </w:pPr>
+      <w:proofErr w:type="spellStart"/>
+      <w:proofErr w:type="gramStart"/>
+      <w:r>
+        <w:rPr>
+          <w:sz w:val="28"/>
+          <w:szCs w:val="28"/>
+          <w:lang w:val="en-US"/>
+        </w:rPr>
+        <w:t>authenticateTheUser</w:t>
+      </w:r>
+      <w:proofErr w:type="spellEnd"/>
+      <w:proofErr w:type="gramEnd"/>
+      <w:r>
+        <w:rPr>
+          <w:sz w:val="28"/>
+          <w:szCs w:val="28"/>
+          <w:lang w:val="en-US"/>
+        </w:rPr>
+        <w:t xml:space="preserve"> – could be anything, just stay consistent within your application.</w:t>
+      </w:r>
+    </w:p>
+    <w:p>
+      <w:pPr>
+        <w:rPr>
+          <w:sz w:val="28"/>
+          <w:szCs w:val="28"/>
+          <w:lang w:val="en-US"/>
+        </w:rPr>
+      </w:pPr>
+      <w:r>
+        <w:rPr>
+          <w:sz w:val="28"/>
+          <w:szCs w:val="28"/>
+          <w:lang w:val="en-US"/>
+        </w:rPr>
+        <w:t>Best practice is to use the Spring MVC Form tag &lt;</w:t>
+      </w:r>
+      <w:proofErr w:type="spellStart"/>
+      <w:r>
+        <w:rPr>
+          <w:sz w:val="28"/>
+          <w:szCs w:val="28"/>
+          <w:lang w:val="en-US"/>
+        </w:rPr>
+        <w:t>form</w:t>
+      </w:r>
+      <w:proofErr w:type="gramStart"/>
+      <w:r>
+        <w:rPr>
+          <w:sz w:val="28"/>
+          <w:szCs w:val="28"/>
+          <w:lang w:val="en-US"/>
+        </w:rPr>
+        <w:t>:form</w:t>
+      </w:r>
+      <w:proofErr w:type="spellEnd"/>
+      <w:proofErr w:type="gramEnd"/>
+      <w:r>
+        <w:rPr>
+          <w:sz w:val="28"/>
+          <w:szCs w:val="28"/>
+          <w:lang w:val="en-US"/>
+        </w:rPr>
+        <w:t>&gt;. Provides automatic support for security defenses. Spring Security defines default names for login form fields:</w:t>
+      </w:r>
+    </w:p>
+    <w:p>
+      <w:pPr>
+        <w:pStyle w:val="a3"/>
+        <w:numPr>
+          <w:ilvl w:val="0"/>
+          <w:numId w:val="1"/>
+        </w:numPr>
+        <w:rPr>
+          <w:sz w:val="28"/>
+          <w:szCs w:val="28"/>
+          <w:lang w:val="en-US"/>
+        </w:rPr>
+      </w:pPr>
+      <w:r>
+        <w:rPr>
+          <w:sz w:val="28"/>
+          <w:szCs w:val="28"/>
+          <w:lang w:val="en-US"/>
+        </w:rPr>
+        <w:t>username</w:t>
+      </w:r>
+    </w:p>
+    <w:p>
+      <w:pPr>
+        <w:pStyle w:val="a3"/>
+        <w:numPr>
+          <w:ilvl w:val="0"/>
+          <w:numId w:val="1"/>
+        </w:numPr>
+        <w:rPr>
+          <w:sz w:val="28"/>
+          <w:szCs w:val="28"/>
+          <w:lang w:val="en-US"/>
+        </w:rPr>
+      </w:pPr>
+      <w:r>
+        <w:rPr>
+          <w:sz w:val="28"/>
+          <w:szCs w:val="28"/>
+          <w:lang w:val="en-US"/>
+        </w:rPr>
+        <w:t>password</w:t>
+      </w:r>
+    </w:p>
+    <w:p>
+      <w:pPr>
+        <w:rPr>
+          <w:sz w:val="28"/>
+          <w:szCs w:val="28"/>
+          <w:lang w:val="en-US"/>
+        </w:rPr>
+      </w:pPr>
+      <w:r>
+        <w:rPr>
+          <w:b/>
+          <w:sz w:val="28"/>
+          <w:szCs w:val="28"/>
+          <w:lang w:val="en-US"/>
+        </w:rPr>
+        <w:t xml:space="preserve">Error page. </w:t>
+      </w:r>
+      <w:r>
+        <w:rPr>
+          <w:sz w:val="28"/>
+          <w:szCs w:val="28"/>
+          <w:lang w:val="en-US"/>
+        </w:rPr>
+        <w:t>Development Process:</w:t>
+      </w:r>
+    </w:p>
+    <w:p>
+      <w:pPr>
+        <w:pStyle w:val="a3"/>
+        <w:numPr>
+          <w:ilvl w:val="0"/>
+          <w:numId w:val="8"/>
+        </w:numPr>
+        <w:rPr>
+          <w:sz w:val="28"/>
+          <w:szCs w:val="28"/>
+          <w:lang w:val="en-US"/>
+        </w:rPr>
+      </w:pPr>
+      <w:r>
+        <w:rPr>
+          <w:sz w:val="28"/>
+          <w:szCs w:val="28"/>
+          <w:lang w:val="en-US"/>
+        </w:rPr>
+        <w:t>Modify custom login page</w:t>
+      </w:r>
+    </w:p>
+    <w:p>
+      <w:pPr>
+        <w:pStyle w:val="a3"/>
+        <w:numPr>
+          <w:ilvl w:val="1"/>
+          <w:numId w:val="8"/>
+        </w:numPr>
+        <w:rPr>
+          <w:sz w:val="28"/>
+          <w:szCs w:val="28"/>
+          <w:lang w:val="en-US"/>
+        </w:rPr>
+      </w:pPr>
+      <w:r>
+        <w:rPr>
+          <w:sz w:val="28"/>
+          <w:szCs w:val="28"/>
+          <w:lang w:val="en-US"/>
+        </w:rPr>
+        <w:t>Check the error</w:t>
+      </w:r>
+    </w:p>
+    <w:p>
+      <w:pPr>
+        <w:ind w:left="1080"/>
+        <w:rPr>
+          <w:sz w:val="28"/>
+          <w:szCs w:val="28"/>
+          <w:lang w:val="en-US"/>
+        </w:rPr>
+      </w:pPr>
+      <w:r>
+        <w:rPr>
+          <w:noProof/>
+          <w:lang w:eastAsia="ru-RU"/>
+        </w:rPr>
+        <w:drawing>
+          <wp:inline distT="0" distB="0" distL="0" distR="0" wp14:anchorId="3CC32A89" wp14:editId="0AAF1772">
+            <wp:extent cx="4743450" cy="723900"/>
+            <wp:effectExtent l="0" t="0" r="0" b="0"/>
+            <wp:docPr id="22" name="Рисунок 22"/>
+            <wp:cNvGraphicFramePr>
+              <a:graphicFrameLocks xmlns:a="http://schemas.openxmlformats.org/drawingml/2006/main" noChangeAspect="1"/>
+            </wp:cNvGraphicFramePr>
+            <a:graphic xmlns:a="http://schemas.openxmlformats.org/drawingml/2006/main">
+              <a:graphicData uri="http://schemas.openxmlformats.org/drawingml/2006/picture">
+                <pic:pic xmlns:pic="http://schemas.openxmlformats.org/drawingml/2006/picture">
+                  <pic:nvPicPr>
+                    <pic:cNvPr id="1" name=""/>
+                    <pic:cNvPicPr/>
+                  </pic:nvPicPr>
+                  <pic:blipFill>
+                    <a:blip r:embed="rId27"/>
+                    <a:stretch>
+                      <a:fillRect/>
+                    </a:stretch>
+                  </pic:blipFill>
+                  <pic:spPr>
+                    <a:xfrm>
+                      <a:off x="0" y="0"/>
+                      <a:ext cx="4743450" cy="723900"/>
+                    </a:xfrm>
+                    <a:prstGeom prst="rect">
+                      <a:avLst/>
+                    </a:prstGeom>
+                  </pic:spPr>
+                </pic:pic>
+              </a:graphicData>
+            </a:graphic>
+          </wp:inline>
+        </w:drawing>
+      </w:r>
+    </w:p>
+    <w:p>
+      <w:pPr>
+        <w:pStyle w:val="a3"/>
+        <w:numPr>
+          <w:ilvl w:val="1"/>
+          <w:numId w:val="8"/>
+        </w:numPr>
+        <w:rPr>
+          <w:sz w:val="28"/>
+          <w:szCs w:val="28"/>
+          <w:lang w:val="en-US"/>
+        </w:rPr>
+      </w:pPr>
+      <w:r>
+        <w:rPr>
+          <w:sz w:val="28"/>
+          <w:szCs w:val="28"/>
+          <w:lang w:val="en-US"/>
+        </w:rPr>
+        <w:t>If error parameter exists, show an error message</w:t>
+      </w:r>
+    </w:p>
+    <w:p>
+      <w:pPr>
+        <w:rPr>
+          <w:sz w:val="28"/>
+          <w:szCs w:val="28"/>
+          <w:lang w:val="en-US"/>
+        </w:rPr>
+      </w:pPr>
       <w:bookmarkStart w:id="0" w:name="_GoBack"/>
       <w:bookmarkEnd w:id="0"/>
     </w:p>
@@ -6896,6 +7561,95 @@
     </w:lvl>
   </w:abstractNum>
   <w:abstractNum w:abstractNumId="2" w15:restartNumberingAfterBreak="0">
+    <w:nsid w:val="15023140"/>
+    <w:multiLevelType w:val="hybridMultilevel"/>
+    <w:tmpl w:val="088076C6"/>
+    <w:lvl w:ilvl="0" w:tplc="0419000F">
+      <w:start w:val="1"/>
+      <w:numFmt w:val="decimal"/>
+      <w:lvlText w:val="%1."/>
+      <w:lvlJc w:val="left"/>
+      <w:pPr>
+        <w:ind w:left="720" w:hanging="360"/>
+      </w:pPr>
+      <w:rPr>
+        <w:rFonts w:hint="default"/>
+      </w:rPr>
+    </w:lvl>
+    <w:lvl w:ilvl="1" w:tplc="04190019">
+      <w:start w:val="1"/>
+      <w:numFmt w:val="lowerLetter"/>
+      <w:lvlText w:val="%2."/>
+      <w:lvlJc w:val="left"/>
+      <w:pPr>
+        <w:ind w:left="1440" w:hanging="360"/>
+      </w:pPr>
+    </w:lvl>
+    <w:lvl w:ilvl="2" w:tplc="0419001B" w:tentative="1">
+      <w:start w:val="1"/>
+      <w:numFmt w:val="lowerRoman"/>
+      <w:lvlText w:val="%3."/>
+      <w:lvlJc w:val="right"/>
+      <w:pPr>
+        <w:ind w:left="2160" w:hanging="180"/>
+      </w:pPr>
+    </w:lvl>
+    <w:lvl w:ilvl="3" w:tplc="0419000F" w:tentative="1">
+      <w:start w:val="1"/>
+      <w:numFmt w:val="decimal"/>
+      <w:lvlText w:val="%4."/>
+      <w:lvlJc w:val="left"/>
+      <w:pPr>
+        <w:ind w:left="2880" w:hanging="360"/>
+      </w:pPr>
+    </w:lvl>
+    <w:lvl w:ilvl="4" w:tplc="04190019" w:tentative="1">
+      <w:start w:val="1"/>
+      <w:numFmt w:val="lowerLetter"/>
+      <w:lvlText w:val="%5."/>
+      <w:lvlJc w:val="left"/>
+      <w:pPr>
+        <w:ind w:left="3600" w:hanging="360"/>
+      </w:pPr>
+    </w:lvl>
+    <w:lvl w:ilvl="5" w:tplc="0419001B" w:tentative="1">
+      <w:start w:val="1"/>
+      <w:numFmt w:val="lowerRoman"/>
+      <w:lvlText w:val="%6."/>
+      <w:lvlJc w:val="right"/>
+      <w:pPr>
+        <w:ind w:left="4320" w:hanging="180"/>
+      </w:pPr>
+    </w:lvl>
+    <w:lvl w:ilvl="6" w:tplc="0419000F" w:tentative="1">
+      <w:start w:val="1"/>
+      <w:numFmt w:val="decimal"/>
+      <w:lvlText w:val="%7."/>
+      <w:lvlJc w:val="left"/>
+      <w:pPr>
+        <w:ind w:left="5040" w:hanging="360"/>
+      </w:pPr>
+    </w:lvl>
+    <w:lvl w:ilvl="7" w:tplc="04190019" w:tentative="1">
+      <w:start w:val="1"/>
+      <w:numFmt w:val="lowerLetter"/>
+      <w:lvlText w:val="%8."/>
+      <w:lvlJc w:val="left"/>
+      <w:pPr>
+        <w:ind w:left="5760" w:hanging="360"/>
+      </w:pPr>
+    </w:lvl>
+    <w:lvl w:ilvl="8" w:tplc="0419001B" w:tentative="1">
+      <w:start w:val="1"/>
+      <w:numFmt w:val="lowerRoman"/>
+      <w:lvlText w:val="%9."/>
+      <w:lvlJc w:val="right"/>
+      <w:pPr>
+        <w:ind w:left="6480" w:hanging="180"/>
+      </w:pPr>
+    </w:lvl>
+  </w:abstractNum>
+  <w:abstractNum w:abstractNumId="3" w15:restartNumberingAfterBreak="0">
     <w:nsid w:val="1AF42F0D"/>
     <w:multiLevelType w:val="hybridMultilevel"/>
     <w:tmpl w:val="664018EA"/>
@@ -6984,7 +7738,7 @@
       </w:pPr>
     </w:lvl>
   </w:abstractNum>
-  <w:abstractNum w:abstractNumId="3" w15:restartNumberingAfterBreak="0">
+  <w:abstractNum w:abstractNumId="4" w15:restartNumberingAfterBreak="0">
     <w:nsid w:val="270C21AF"/>
     <w:multiLevelType w:val="hybridMultilevel"/>
     <w:tmpl w:val="82883058"/>
@@ -7073,7 +7827,7 @@
       </w:pPr>
     </w:lvl>
   </w:abstractNum>
-  <w:abstractNum w:abstractNumId="4" w15:restartNumberingAfterBreak="0">
+  <w:abstractNum w:abstractNumId="5" w15:restartNumberingAfterBreak="0">
     <w:nsid w:val="422B35E8"/>
     <w:multiLevelType w:val="hybridMultilevel"/>
     <w:tmpl w:val="96DE62F2"/>
@@ -7162,7 +7916,7 @@
       </w:pPr>
     </w:lvl>
   </w:abstractNum>
-  <w:abstractNum w:abstractNumId="5" w15:restartNumberingAfterBreak="0">
+  <w:abstractNum w:abstractNumId="6" w15:restartNumberingAfterBreak="0">
     <w:nsid w:val="52D33655"/>
     <w:multiLevelType w:val="hybridMultilevel"/>
     <w:tmpl w:val="78D4DFF4"/>
@@ -7251,23 +8005,118 @@
       </w:pPr>
     </w:lvl>
   </w:abstractNum>
+  <w:abstractNum w:abstractNumId="7" w15:restartNumberingAfterBreak="0">
+    <w:nsid w:val="578C6FDE"/>
+    <w:multiLevelType w:val="hybridMultilevel"/>
+    <w:tmpl w:val="CBD8CD1C"/>
+    <w:lvl w:ilvl="0" w:tplc="0419000F">
+      <w:start w:val="1"/>
+      <w:numFmt w:val="decimal"/>
+      <w:lvlText w:val="%1."/>
+      <w:lvlJc w:val="left"/>
+      <w:pPr>
+        <w:ind w:left="720" w:hanging="360"/>
+      </w:pPr>
+      <w:rPr>
+        <w:rFonts w:hint="default"/>
+      </w:rPr>
+    </w:lvl>
+    <w:lvl w:ilvl="1" w:tplc="04190019" w:tentative="1">
+      <w:start w:val="1"/>
+      <w:numFmt w:val="lowerLetter"/>
+      <w:lvlText w:val="%2."/>
+      <w:lvlJc w:val="left"/>
+      <w:pPr>
+        <w:ind w:left="1440" w:hanging="360"/>
+      </w:pPr>
+    </w:lvl>
+    <w:lvl w:ilvl="2" w:tplc="0419001B" w:tentative="1">
+      <w:start w:val="1"/>
+      <w:numFmt w:val="lowerRoman"/>
+      <w:lvlText w:val="%3."/>
+      <w:lvlJc w:val="right"/>
+      <w:pPr>
+        <w:ind w:left="2160" w:hanging="180"/>
+      </w:pPr>
+    </w:lvl>
+    <w:lvl w:ilvl="3" w:tplc="0419000F" w:tentative="1">
+      <w:start w:val="1"/>
+      <w:numFmt w:val="decimal"/>
+      <w:lvlText w:val="%4."/>
+      <w:lvlJc w:val="left"/>
+      <w:pPr>
+        <w:ind w:left="2880" w:hanging="360"/>
+      </w:pPr>
+    </w:lvl>
+    <w:lvl w:ilvl="4" w:tplc="04190019" w:tentative="1">
+      <w:start w:val="1"/>
+      <w:numFmt w:val="lowerLetter"/>
+      <w:lvlText w:val="%5."/>
+      <w:lvlJc w:val="left"/>
+      <w:pPr>
+        <w:ind w:left="3600" w:hanging="360"/>
+      </w:pPr>
+    </w:lvl>
+    <w:lvl w:ilvl="5" w:tplc="0419001B" w:tentative="1">
+      <w:start w:val="1"/>
+      <w:numFmt w:val="lowerRoman"/>
+      <w:lvlText w:val="%6."/>
+      <w:lvlJc w:val="right"/>
+      <w:pPr>
+        <w:ind w:left="4320" w:hanging="180"/>
+      </w:pPr>
+    </w:lvl>
+    <w:lvl w:ilvl="6" w:tplc="0419000F" w:tentative="1">
+      <w:start w:val="1"/>
+      <w:numFmt w:val="decimal"/>
+      <w:lvlText w:val="%7."/>
+      <w:lvlJc w:val="left"/>
+      <w:pPr>
+        <w:ind w:left="5040" w:hanging="360"/>
+      </w:pPr>
+    </w:lvl>
+    <w:lvl w:ilvl="7" w:tplc="04190019" w:tentative="1">
+      <w:start w:val="1"/>
+      <w:numFmt w:val="lowerLetter"/>
+      <w:lvlText w:val="%8."/>
+      <w:lvlJc w:val="left"/>
+      <w:pPr>
+        <w:ind w:left="5760" w:hanging="360"/>
+      </w:pPr>
+    </w:lvl>
+    <w:lvl w:ilvl="8" w:tplc="0419001B" w:tentative="1">
+      <w:start w:val="1"/>
+      <w:numFmt w:val="lowerRoman"/>
+      <w:lvlText w:val="%9."/>
+      <w:lvlJc w:val="right"/>
+      <w:pPr>
+        <w:ind w:left="6480" w:hanging="180"/>
+      </w:pPr>
+    </w:lvl>
+  </w:abstractNum>
   <w:num w:numId="1">
     <w:abstractNumId w:val="0"/>
   </w:num>
   <w:num w:numId="2">
-    <w:abstractNumId w:val="2"/>
+    <w:abstractNumId w:val="3"/>
   </w:num>
   <w:num w:numId="3">
     <w:abstractNumId w:val="1"/>
   </w:num>
   <w:num w:numId="4">
+    <w:abstractNumId w:val="6"/>
+  </w:num>
+  <w:num w:numId="5">
     <w:abstractNumId w:val="5"/>
   </w:num>
-  <w:num w:numId="5">
+  <w:num w:numId="6">
     <w:abstractNumId w:val="4"/>
   </w:num>
-  <w:num w:numId="6">
-    <w:abstractNumId w:val="3"/>
+  <w:num w:numId="7">
+    <w:abstractNumId w:val="7"/>
+  </w:num>
+  <w:num w:numId="8">
+    <w:abstractNumId w:val="2"/>
   </w:num>
 </w:numbering>
 </file>
@@ -7705,6 +8554,17 @@
       <w:contextualSpacing/>
     </w:pPr>
   </w:style>
+  <w:style w:type="character" w:styleId="a4">
+    <w:name w:val="Hyperlink"/>
+    <w:basedOn w:val="a0"/>
+    <w:uiPriority w:val="99"/>
+    <w:unhideWhenUsed/>
+    <w:rsid w:val="00577D66"/>
+    <w:rPr>
+      <w:color w:val="0000FF" w:themeColor="hyperlink"/>
+      <w:u w:val="single"/>
+    </w:rPr>
+  </w:style>
 </w:styles>
 </file>
 

</xml_diff>

<commit_message>
Add solution for "Spring Security - Boostrap CSS Login Form"
- Update Course lecture
</commit_message>
<xml_diff>
--- a/Course lecture 2.docx
+++ b/Course lecture 2.docx
@@ -7337,11 +7337,145 @@
     <w:p>
       <w:pPr>
         <w:rPr>
-          <w:sz w:val="28"/>
-          <w:szCs w:val="28"/>
-          <w:lang w:val="en-US"/>
-        </w:rPr>
-      </w:pPr>
+          <w:b/>
+          <w:sz w:val="28"/>
+          <w:szCs w:val="28"/>
+          <w:lang w:val="en-US"/>
+        </w:rPr>
+      </w:pPr>
+      <w:r>
+        <w:rPr>
+          <w:b/>
+          <w:sz w:val="28"/>
+          <w:szCs w:val="28"/>
+          <w:lang w:val="en-US"/>
+        </w:rPr>
+        <w:t>49. Spring Security - Boo</w:t>
+      </w:r>
+      <w:r>
+        <w:rPr>
+          <w:b/>
+          <w:sz w:val="28"/>
+          <w:szCs w:val="28"/>
+          <w:lang w:val="en-US"/>
+        </w:rPr>
+        <w:t>t</w:t>
+      </w:r>
+      <w:r>
+        <w:rPr>
+          <w:b/>
+          <w:sz w:val="28"/>
+          <w:szCs w:val="28"/>
+          <w:lang w:val="en-US"/>
+        </w:rPr>
+        <w:t>strap CSS Login Form</w:t>
+      </w:r>
+    </w:p>
+    <w:p>
+      <w:pPr>
+        <w:rPr>
+          <w:sz w:val="28"/>
+          <w:szCs w:val="28"/>
+          <w:lang w:val="en-US"/>
+        </w:rPr>
+      </w:pPr>
+      <w:r>
+        <w:rPr>
+          <w:sz w:val="28"/>
+          <w:szCs w:val="28"/>
+          <w:lang w:val="en-US"/>
+        </w:rPr>
+        <w:t>Development process:</w:t>
+      </w:r>
+    </w:p>
+    <w:p>
+      <w:pPr>
+        <w:pStyle w:val="a3"/>
+        <w:numPr>
+          <w:ilvl w:val="0"/>
+          <w:numId w:val="9"/>
+        </w:numPr>
+        <w:rPr>
+          <w:sz w:val="28"/>
+          <w:szCs w:val="28"/>
+          <w:lang w:val="en-US"/>
+        </w:rPr>
+      </w:pPr>
+      <w:r>
+        <w:rPr>
+          <w:sz w:val="28"/>
+          <w:szCs w:val="28"/>
+          <w:lang w:val="en-US"/>
+        </w:rPr>
+        <w:t>Modify form and add support for spring MVC tags</w:t>
+      </w:r>
+    </w:p>
+    <w:p>
+      <w:pPr>
+        <w:pStyle w:val="a3"/>
+        <w:numPr>
+          <w:ilvl w:val="0"/>
+          <w:numId w:val="9"/>
+        </w:numPr>
+        <w:rPr>
+          <w:sz w:val="28"/>
+          <w:szCs w:val="28"/>
+          <w:lang w:val="en-US"/>
+        </w:rPr>
+      </w:pPr>
+      <w:r>
+        <w:rPr>
+          <w:sz w:val="28"/>
+          <w:szCs w:val="28"/>
+          <w:lang w:val="en-US"/>
+        </w:rPr>
+        <w:t>Update form to point to our login processing URL</w:t>
+      </w:r>
+    </w:p>
+    <w:p>
+      <w:pPr>
+        <w:pStyle w:val="a3"/>
+        <w:numPr>
+          <w:ilvl w:val="0"/>
+          <w:numId w:val="9"/>
+        </w:numPr>
+        <w:rPr>
+          <w:sz w:val="28"/>
+          <w:szCs w:val="28"/>
+          <w:lang w:val="en-US"/>
+        </w:rPr>
+      </w:pPr>
+      <w:r>
+        <w:rPr>
+          <w:sz w:val="28"/>
+          <w:szCs w:val="28"/>
+          <w:lang w:val="en-US"/>
+        </w:rPr>
+        <w:t>Verify fields form username and login</w:t>
+      </w:r>
+    </w:p>
+    <w:p>
+      <w:pPr>
+        <w:pStyle w:val="a3"/>
+        <w:numPr>
+          <w:ilvl w:val="0"/>
+          <w:numId w:val="9"/>
+        </w:numPr>
+        <w:rPr>
+          <w:sz w:val="28"/>
+          <w:szCs w:val="28"/>
+          <w:lang w:val="en-US"/>
+        </w:rPr>
+      </w:pPr>
+      <w:r>
+        <w:rPr>
+          <w:sz w:val="28"/>
+          <w:szCs w:val="28"/>
+          <w:lang w:val="en-US"/>
+        </w:rPr>
+        <w:lastRenderedPageBreak/>
+        <w:t>Update controller</w:t>
+      </w:r>
       <w:bookmarkStart w:id="0" w:name="_GoBack"/>
       <w:bookmarkEnd w:id="0"/>
     </w:p>
@@ -7358,6 +7492,95 @@
 <file path=word/numbering.xml><?xml version="1.0" encoding="utf-8"?>
 <w:numbering xmlns:wpc="http://schemas.microsoft.com/office/word/2010/wordprocessingCanvas" xmlns:cx="http://schemas.microsoft.com/office/drawing/2014/chartex" xmlns:cx1="http://schemas.microsoft.com/office/drawing/2015/9/8/chartex" xmlns:mc="http://schemas.openxmlformats.org/markup-compatibility/2006" xmlns:o="urn:schemas-microsoft-com:office:office" xmlns:r="http://schemas.openxmlformats.org/officeDocument/2006/relationships" xmlns:m="http://schemas.openxmlformats.org/officeDocument/2006/math" xmlns:v="urn:schemas-microsoft-com:vml" xmlns:wp14="http://schemas.microsoft.com/office/word/2010/wordprocessingDrawing" xmlns:wp="http://schemas.openxmlformats.org/drawingml/2006/wordprocessingDrawing" xmlns:w10="urn:schemas-microsoft-com:office:word" xmlns:w="http://schemas.openxmlformats.org/wordprocessingml/2006/main" xmlns:w14="http://schemas.microsoft.com/office/word/2010/wordml" xmlns:w15="http://schemas.microsoft.com/office/word/2012/wordml" xmlns:w16se="http://schemas.microsoft.com/office/word/2015/wordml/symex" xmlns:wpg="http://schemas.microsoft.com/office/word/2010/wordprocessingGroup" xmlns:wpi="http://schemas.microsoft.com/office/word/2010/wordprocessingInk" xmlns:wne="http://schemas.microsoft.com/office/word/2006/wordml" xmlns:wps="http://schemas.microsoft.com/office/word/2010/wordprocessingShape" mc:Ignorable="w14 w15 w16se wp14">
   <w:abstractNum w:abstractNumId="0" w15:restartNumberingAfterBreak="0">
+    <w:nsid w:val="0400160B"/>
+    <w:multiLevelType w:val="hybridMultilevel"/>
+    <w:tmpl w:val="3FEEFA42"/>
+    <w:lvl w:ilvl="0" w:tplc="0419000F">
+      <w:start w:val="1"/>
+      <w:numFmt w:val="decimal"/>
+      <w:lvlText w:val="%1."/>
+      <w:lvlJc w:val="left"/>
+      <w:pPr>
+        <w:ind w:left="720" w:hanging="360"/>
+      </w:pPr>
+      <w:rPr>
+        <w:rFonts w:hint="default"/>
+      </w:rPr>
+    </w:lvl>
+    <w:lvl w:ilvl="1" w:tplc="04190019" w:tentative="1">
+      <w:start w:val="1"/>
+      <w:numFmt w:val="lowerLetter"/>
+      <w:lvlText w:val="%2."/>
+      <w:lvlJc w:val="left"/>
+      <w:pPr>
+        <w:ind w:left="1440" w:hanging="360"/>
+      </w:pPr>
+    </w:lvl>
+    <w:lvl w:ilvl="2" w:tplc="0419001B" w:tentative="1">
+      <w:start w:val="1"/>
+      <w:numFmt w:val="lowerRoman"/>
+      <w:lvlText w:val="%3."/>
+      <w:lvlJc w:val="right"/>
+      <w:pPr>
+        <w:ind w:left="2160" w:hanging="180"/>
+      </w:pPr>
+    </w:lvl>
+    <w:lvl w:ilvl="3" w:tplc="0419000F" w:tentative="1">
+      <w:start w:val="1"/>
+      <w:numFmt w:val="decimal"/>
+      <w:lvlText w:val="%4."/>
+      <w:lvlJc w:val="left"/>
+      <w:pPr>
+        <w:ind w:left="2880" w:hanging="360"/>
+      </w:pPr>
+    </w:lvl>
+    <w:lvl w:ilvl="4" w:tplc="04190019" w:tentative="1">
+      <w:start w:val="1"/>
+      <w:numFmt w:val="lowerLetter"/>
+      <w:lvlText w:val="%5."/>
+      <w:lvlJc w:val="left"/>
+      <w:pPr>
+        <w:ind w:left="3600" w:hanging="360"/>
+      </w:pPr>
+    </w:lvl>
+    <w:lvl w:ilvl="5" w:tplc="0419001B" w:tentative="1">
+      <w:start w:val="1"/>
+      <w:numFmt w:val="lowerRoman"/>
+      <w:lvlText w:val="%6."/>
+      <w:lvlJc w:val="right"/>
+      <w:pPr>
+        <w:ind w:left="4320" w:hanging="180"/>
+      </w:pPr>
+    </w:lvl>
+    <w:lvl w:ilvl="6" w:tplc="0419000F" w:tentative="1">
+      <w:start w:val="1"/>
+      <w:numFmt w:val="decimal"/>
+      <w:lvlText w:val="%7."/>
+      <w:lvlJc w:val="left"/>
+      <w:pPr>
+        <w:ind w:left="5040" w:hanging="360"/>
+      </w:pPr>
+    </w:lvl>
+    <w:lvl w:ilvl="7" w:tplc="04190019" w:tentative="1">
+      <w:start w:val="1"/>
+      <w:numFmt w:val="lowerLetter"/>
+      <w:lvlText w:val="%8."/>
+      <w:lvlJc w:val="left"/>
+      <w:pPr>
+        <w:ind w:left="5760" w:hanging="360"/>
+      </w:pPr>
+    </w:lvl>
+    <w:lvl w:ilvl="8" w:tplc="0419001B" w:tentative="1">
+      <w:start w:val="1"/>
+      <w:numFmt w:val="lowerRoman"/>
+      <w:lvlText w:val="%9."/>
+      <w:lvlJc w:val="right"/>
+      <w:pPr>
+        <w:ind w:left="6480" w:hanging="180"/>
+      </w:pPr>
+    </w:lvl>
+  </w:abstractNum>
+  <w:abstractNum w:abstractNumId="1" w15:restartNumberingAfterBreak="0">
     <w:nsid w:val="0D7333A2"/>
     <w:multiLevelType w:val="hybridMultilevel"/>
     <w:tmpl w:val="7F346EE2"/>
@@ -7471,7 +7694,7 @@
       </w:rPr>
     </w:lvl>
   </w:abstractNum>
-  <w:abstractNum w:abstractNumId="1" w15:restartNumberingAfterBreak="0">
+  <w:abstractNum w:abstractNumId="2" w15:restartNumberingAfterBreak="0">
     <w:nsid w:val="0DBE5C35"/>
     <w:multiLevelType w:val="hybridMultilevel"/>
     <w:tmpl w:val="4FD05F1C"/>
@@ -7560,7 +7783,7 @@
       </w:pPr>
     </w:lvl>
   </w:abstractNum>
-  <w:abstractNum w:abstractNumId="2" w15:restartNumberingAfterBreak="0">
+  <w:abstractNum w:abstractNumId="3" w15:restartNumberingAfterBreak="0">
     <w:nsid w:val="15023140"/>
     <w:multiLevelType w:val="hybridMultilevel"/>
     <w:tmpl w:val="088076C6"/>
@@ -7649,7 +7872,7 @@
       </w:pPr>
     </w:lvl>
   </w:abstractNum>
-  <w:abstractNum w:abstractNumId="3" w15:restartNumberingAfterBreak="0">
+  <w:abstractNum w:abstractNumId="4" w15:restartNumberingAfterBreak="0">
     <w:nsid w:val="1AF42F0D"/>
     <w:multiLevelType w:val="hybridMultilevel"/>
     <w:tmpl w:val="664018EA"/>
@@ -7738,7 +7961,7 @@
       </w:pPr>
     </w:lvl>
   </w:abstractNum>
-  <w:abstractNum w:abstractNumId="4" w15:restartNumberingAfterBreak="0">
+  <w:abstractNum w:abstractNumId="5" w15:restartNumberingAfterBreak="0">
     <w:nsid w:val="270C21AF"/>
     <w:multiLevelType w:val="hybridMultilevel"/>
     <w:tmpl w:val="82883058"/>
@@ -7827,7 +8050,7 @@
       </w:pPr>
     </w:lvl>
   </w:abstractNum>
-  <w:abstractNum w:abstractNumId="5" w15:restartNumberingAfterBreak="0">
+  <w:abstractNum w:abstractNumId="6" w15:restartNumberingAfterBreak="0">
     <w:nsid w:val="422B35E8"/>
     <w:multiLevelType w:val="hybridMultilevel"/>
     <w:tmpl w:val="96DE62F2"/>
@@ -7916,7 +8139,7 @@
       </w:pPr>
     </w:lvl>
   </w:abstractNum>
-  <w:abstractNum w:abstractNumId="6" w15:restartNumberingAfterBreak="0">
+  <w:abstractNum w:abstractNumId="7" w15:restartNumberingAfterBreak="0">
     <w:nsid w:val="52D33655"/>
     <w:multiLevelType w:val="hybridMultilevel"/>
     <w:tmpl w:val="78D4DFF4"/>
@@ -8005,7 +8228,7 @@
       </w:pPr>
     </w:lvl>
   </w:abstractNum>
-  <w:abstractNum w:abstractNumId="7" w15:restartNumberingAfterBreak="0">
+  <w:abstractNum w:abstractNumId="8" w15:restartNumberingAfterBreak="0">
     <w:nsid w:val="578C6FDE"/>
     <w:multiLevelType w:val="hybridMultilevel"/>
     <w:tmpl w:val="CBD8CD1C"/>
@@ -8095,28 +8318,31 @@
     </w:lvl>
   </w:abstractNum>
   <w:num w:numId="1">
-    <w:abstractNumId w:val="0"/>
+    <w:abstractNumId w:val="1"/>
   </w:num>
   <w:num w:numId="2">
+    <w:abstractNumId w:val="4"/>
+  </w:num>
+  <w:num w:numId="3">
+    <w:abstractNumId w:val="2"/>
+  </w:num>
+  <w:num w:numId="4">
+    <w:abstractNumId w:val="7"/>
+  </w:num>
+  <w:num w:numId="5">
+    <w:abstractNumId w:val="6"/>
+  </w:num>
+  <w:num w:numId="6">
+    <w:abstractNumId w:val="5"/>
+  </w:num>
+  <w:num w:numId="7">
+    <w:abstractNumId w:val="8"/>
+  </w:num>
+  <w:num w:numId="8">
     <w:abstractNumId w:val="3"/>
   </w:num>
-  <w:num w:numId="3">
-    <w:abstractNumId w:val="1"/>
-  </w:num>
-  <w:num w:numId="4">
-    <w:abstractNumId w:val="6"/>
-  </w:num>
-  <w:num w:numId="5">
-    <w:abstractNumId w:val="5"/>
-  </w:num>
-  <w:num w:numId="6">
-    <w:abstractNumId w:val="4"/>
-  </w:num>
-  <w:num w:numId="7">
-    <w:abstractNumId w:val="7"/>
-  </w:num>
-  <w:num w:numId="8">
-    <w:abstractNumId w:val="2"/>
+  <w:num w:numId="9">
+    <w:abstractNumId w:val="0"/>
   </w:num>
 </w:numbering>
 </file>

</xml_diff>

<commit_message>
Add solution for "Spring Security - Adding Logout Support"
- Update Course lecture
</commit_message>
<xml_diff>
--- a/Course lecture 2.docx
+++ b/Course lecture 2.docx
@@ -7476,8 +7476,273 @@
         <w:lastRenderedPageBreak/>
         <w:t>Update controller</w:t>
       </w:r>
+    </w:p>
+    <w:p>
+      <w:pPr>
+        <w:rPr>
+          <w:sz w:val="28"/>
+          <w:szCs w:val="28"/>
+          <w:lang w:val="en-US"/>
+        </w:rPr>
+      </w:pPr>
+    </w:p>
+    <w:p>
+      <w:pPr>
+        <w:rPr>
+          <w:b/>
+          <w:sz w:val="28"/>
+          <w:szCs w:val="28"/>
+          <w:lang w:val="en-US"/>
+        </w:rPr>
+      </w:pPr>
+      <w:r>
+        <w:rPr>
+          <w:b/>
+          <w:sz w:val="28"/>
+          <w:szCs w:val="28"/>
+          <w:lang w:val="en-US"/>
+        </w:rPr>
+        <w:t>50. Spring Security - Adding Logout Support</w:t>
+      </w:r>
+    </w:p>
+    <w:p>
+      <w:pPr>
+        <w:rPr>
+          <w:sz w:val="28"/>
+          <w:szCs w:val="28"/>
+          <w:lang w:val="en-US"/>
+        </w:rPr>
+      </w:pPr>
+      <w:r>
+        <w:rPr>
+          <w:sz w:val="28"/>
+          <w:szCs w:val="28"/>
+          <w:lang w:val="en-US"/>
+        </w:rPr>
+        <w:t>Development process:</w:t>
+      </w:r>
+    </w:p>
+    <w:p>
+      <w:pPr>
+        <w:pStyle w:val="a3"/>
+        <w:numPr>
+          <w:ilvl w:val="0"/>
+          <w:numId w:val="10"/>
+        </w:numPr>
+        <w:rPr>
+          <w:sz w:val="28"/>
+          <w:szCs w:val="28"/>
+          <w:lang w:val="en-US"/>
+        </w:rPr>
+      </w:pPr>
+      <w:r>
+        <w:rPr>
+          <w:sz w:val="28"/>
+          <w:szCs w:val="28"/>
+          <w:lang w:val="en-US"/>
+        </w:rPr>
+        <w:t xml:space="preserve">Add logout support to Spring Security </w:t>
+      </w:r>
+      <w:proofErr w:type="spellStart"/>
+      <w:r>
+        <w:rPr>
+          <w:sz w:val="28"/>
+          <w:szCs w:val="28"/>
+          <w:lang w:val="en-US"/>
+        </w:rPr>
+        <w:t>Config</w:t>
+      </w:r>
+      <w:proofErr w:type="spellEnd"/>
+    </w:p>
+    <w:p>
+      <w:pPr>
+        <w:pStyle w:val="a3"/>
+        <w:numPr>
+          <w:ilvl w:val="0"/>
+          <w:numId w:val="10"/>
+        </w:numPr>
+        <w:rPr>
+          <w:sz w:val="28"/>
+          <w:szCs w:val="28"/>
+          <w:lang w:val="en-US"/>
+        </w:rPr>
+      </w:pPr>
+      <w:r>
+        <w:rPr>
+          <w:sz w:val="28"/>
+          <w:szCs w:val="28"/>
+          <w:lang w:val="en-US"/>
+        </w:rPr>
+        <w:t>Add logout button to page</w:t>
+      </w:r>
+    </w:p>
+    <w:p>
+      <w:pPr>
+        <w:pStyle w:val="a3"/>
+        <w:numPr>
+          <w:ilvl w:val="1"/>
+          <w:numId w:val="10"/>
+        </w:numPr>
+        <w:rPr>
+          <w:sz w:val="28"/>
+          <w:szCs w:val="28"/>
+          <w:lang w:val="en-US"/>
+        </w:rPr>
+      </w:pPr>
+      <w:r>
+        <w:rPr>
+          <w:sz w:val="28"/>
+          <w:szCs w:val="28"/>
+          <w:lang w:val="en-US"/>
+        </w:rPr>
+        <w:t xml:space="preserve">Send data to default logout </w:t>
+      </w:r>
+      <w:hyperlink r:id="rId28" w:history="1">
+        <w:r>
+          <w:rPr>
+            <w:rStyle w:val="a4"/>
+            <w:sz w:val="28"/>
+            <w:szCs w:val="28"/>
+            <w:lang w:val="en-US"/>
+          </w:rPr>
+          <w:t>URL:/logout</w:t>
+        </w:r>
+      </w:hyperlink>
+    </w:p>
+    <w:p>
+      <w:pPr>
+        <w:pStyle w:val="a3"/>
+        <w:numPr>
+          <w:ilvl w:val="1"/>
+          <w:numId w:val="10"/>
+        </w:numPr>
+        <w:rPr>
+          <w:sz w:val="28"/>
+          <w:szCs w:val="28"/>
+          <w:lang w:val="en-US"/>
+        </w:rPr>
+      </w:pPr>
+      <w:r>
+        <w:rPr>
+          <w:sz w:val="28"/>
+          <w:szCs w:val="28"/>
+          <w:lang w:val="en-US"/>
+        </w:rPr>
+        <w:t>Logout URL will be handled by Spring Security Files</w:t>
+      </w:r>
+    </w:p>
+    <w:p>
+      <w:pPr>
+        <w:pStyle w:val="a3"/>
+        <w:ind w:left="1440"/>
+        <w:rPr>
+          <w:sz w:val="28"/>
+          <w:szCs w:val="28"/>
+          <w:lang w:val="en-US"/>
+        </w:rPr>
+      </w:pPr>
+      <w:r>
+        <w:rPr>
+          <w:noProof/>
+          <w:lang w:eastAsia="ru-RU"/>
+        </w:rPr>
+        <w:drawing>
+          <wp:inline distT="0" distB="0" distL="0" distR="0" wp14:anchorId="159117FE" wp14:editId="4D4041EA">
+            <wp:extent cx="4619625" cy="895350"/>
+            <wp:effectExtent l="0" t="0" r="9525" b="0"/>
+            <wp:docPr id="23" name="Рисунок 23"/>
+            <wp:cNvGraphicFramePr>
+              <a:graphicFrameLocks xmlns:a="http://schemas.openxmlformats.org/drawingml/2006/main" noChangeAspect="1"/>
+            </wp:cNvGraphicFramePr>
+            <a:graphic xmlns:a="http://schemas.openxmlformats.org/drawingml/2006/main">
+              <a:graphicData uri="http://schemas.openxmlformats.org/drawingml/2006/picture">
+                <pic:pic xmlns:pic="http://schemas.openxmlformats.org/drawingml/2006/picture">
+                  <pic:nvPicPr>
+                    <pic:cNvPr id="1" name=""/>
+                    <pic:cNvPicPr/>
+                  </pic:nvPicPr>
+                  <pic:blipFill>
+                    <a:blip r:embed="rId29"/>
+                    <a:stretch>
+                      <a:fillRect/>
+                    </a:stretch>
+                  </pic:blipFill>
+                  <pic:spPr>
+                    <a:xfrm>
+                      <a:off x="0" y="0"/>
+                      <a:ext cx="4619625" cy="895350"/>
+                    </a:xfrm>
+                    <a:prstGeom prst="rect">
+                      <a:avLst/>
+                    </a:prstGeom>
+                  </pic:spPr>
+                </pic:pic>
+              </a:graphicData>
+            </a:graphic>
+          </wp:inline>
+        </w:drawing>
+      </w:r>
+    </w:p>
+    <w:p>
+      <w:pPr>
+        <w:pStyle w:val="a3"/>
+        <w:ind w:left="1440"/>
+        <w:rPr>
+          <w:sz w:val="28"/>
+          <w:szCs w:val="28"/>
+          <w:lang w:val="en-US"/>
+        </w:rPr>
+      </w:pPr>
+      <w:r>
+        <w:rPr>
+          <w:sz w:val="28"/>
+          <w:szCs w:val="28"/>
+          <w:lang w:val="en-US"/>
+        </w:rPr>
+        <w:t>Get method disabled by default</w:t>
+      </w:r>
       <w:bookmarkStart w:id="0" w:name="_GoBack"/>
       <w:bookmarkEnd w:id="0"/>
+    </w:p>
+    <w:p>
+      <w:pPr>
+        <w:pStyle w:val="a3"/>
+        <w:numPr>
+          <w:ilvl w:val="0"/>
+          <w:numId w:val="10"/>
+        </w:numPr>
+        <w:rPr>
+          <w:sz w:val="28"/>
+          <w:szCs w:val="28"/>
+          <w:lang w:val="en-US"/>
+        </w:rPr>
+      </w:pPr>
+      <w:r>
+        <w:rPr>
+          <w:sz w:val="28"/>
+          <w:szCs w:val="28"/>
+          <w:lang w:val="en-US"/>
+        </w:rPr>
+        <w:t>Update login form to display “log out” message</w:t>
+      </w:r>
+    </w:p>
+    <w:p>
+      <w:pPr>
+        <w:rPr>
+          <w:sz w:val="28"/>
+          <w:szCs w:val="28"/>
+          <w:lang w:val="en-US"/>
+        </w:rPr>
+      </w:pPr>
+    </w:p>
+    <w:p>
+      <w:pPr>
+        <w:rPr>
+          <w:sz w:val="28"/>
+          <w:szCs w:val="28"/>
+          <w:lang w:val="en-US"/>
+        </w:rPr>
+      </w:pPr>
     </w:p>
     <w:sectPr>
       <w:pgSz w:w="11906" w:h="16838"/>
@@ -8245,6 +8510,95 @@
       </w:rPr>
     </w:lvl>
     <w:lvl w:ilvl="1" w:tplc="04190019" w:tentative="1">
+      <w:start w:val="1"/>
+      <w:numFmt w:val="lowerLetter"/>
+      <w:lvlText w:val="%2."/>
+      <w:lvlJc w:val="left"/>
+      <w:pPr>
+        <w:ind w:left="1440" w:hanging="360"/>
+      </w:pPr>
+    </w:lvl>
+    <w:lvl w:ilvl="2" w:tplc="0419001B" w:tentative="1">
+      <w:start w:val="1"/>
+      <w:numFmt w:val="lowerRoman"/>
+      <w:lvlText w:val="%3."/>
+      <w:lvlJc w:val="right"/>
+      <w:pPr>
+        <w:ind w:left="2160" w:hanging="180"/>
+      </w:pPr>
+    </w:lvl>
+    <w:lvl w:ilvl="3" w:tplc="0419000F" w:tentative="1">
+      <w:start w:val="1"/>
+      <w:numFmt w:val="decimal"/>
+      <w:lvlText w:val="%4."/>
+      <w:lvlJc w:val="left"/>
+      <w:pPr>
+        <w:ind w:left="2880" w:hanging="360"/>
+      </w:pPr>
+    </w:lvl>
+    <w:lvl w:ilvl="4" w:tplc="04190019" w:tentative="1">
+      <w:start w:val="1"/>
+      <w:numFmt w:val="lowerLetter"/>
+      <w:lvlText w:val="%5."/>
+      <w:lvlJc w:val="left"/>
+      <w:pPr>
+        <w:ind w:left="3600" w:hanging="360"/>
+      </w:pPr>
+    </w:lvl>
+    <w:lvl w:ilvl="5" w:tplc="0419001B" w:tentative="1">
+      <w:start w:val="1"/>
+      <w:numFmt w:val="lowerRoman"/>
+      <w:lvlText w:val="%6."/>
+      <w:lvlJc w:val="right"/>
+      <w:pPr>
+        <w:ind w:left="4320" w:hanging="180"/>
+      </w:pPr>
+    </w:lvl>
+    <w:lvl w:ilvl="6" w:tplc="0419000F" w:tentative="1">
+      <w:start w:val="1"/>
+      <w:numFmt w:val="decimal"/>
+      <w:lvlText w:val="%7."/>
+      <w:lvlJc w:val="left"/>
+      <w:pPr>
+        <w:ind w:left="5040" w:hanging="360"/>
+      </w:pPr>
+    </w:lvl>
+    <w:lvl w:ilvl="7" w:tplc="04190019" w:tentative="1">
+      <w:start w:val="1"/>
+      <w:numFmt w:val="lowerLetter"/>
+      <w:lvlText w:val="%8."/>
+      <w:lvlJc w:val="left"/>
+      <w:pPr>
+        <w:ind w:left="5760" w:hanging="360"/>
+      </w:pPr>
+    </w:lvl>
+    <w:lvl w:ilvl="8" w:tplc="0419001B" w:tentative="1">
+      <w:start w:val="1"/>
+      <w:numFmt w:val="lowerRoman"/>
+      <w:lvlText w:val="%9."/>
+      <w:lvlJc w:val="right"/>
+      <w:pPr>
+        <w:ind w:left="6480" w:hanging="180"/>
+      </w:pPr>
+    </w:lvl>
+  </w:abstractNum>
+  <w:abstractNum w:abstractNumId="9" w15:restartNumberingAfterBreak="0">
+    <w:nsid w:val="5E693450"/>
+    <w:multiLevelType w:val="hybridMultilevel"/>
+    <w:tmpl w:val="7F242318"/>
+    <w:lvl w:ilvl="0" w:tplc="0419000F">
+      <w:start w:val="1"/>
+      <w:numFmt w:val="decimal"/>
+      <w:lvlText w:val="%1."/>
+      <w:lvlJc w:val="left"/>
+      <w:pPr>
+        <w:ind w:left="720" w:hanging="360"/>
+      </w:pPr>
+      <w:rPr>
+        <w:rFonts w:hint="default"/>
+      </w:rPr>
+    </w:lvl>
+    <w:lvl w:ilvl="1" w:tplc="04190019">
       <w:start w:val="1"/>
       <w:numFmt w:val="lowerLetter"/>
       <w:lvlText w:val="%2."/>
@@ -8343,6 +8697,9 @@
   </w:num>
   <w:num w:numId="9">
     <w:abstractNumId w:val="0"/>
+  </w:num>
+  <w:num w:numId="10">
+    <w:abstractNumId w:val="9"/>
   </w:num>
 </w:numbering>
 </file>

</xml_diff>

<commit_message>
Add solution for "Spring Security - Cross Site Request Forgery (CSRF)"
- Update Course lecture
</commit_message>
<xml_diff>
--- a/Course lecture 2.docx
+++ b/Course lecture 2.docx
@@ -7701,48 +7701,342 @@
         </w:rPr>
         <w:t>Get method disabled by default</w:t>
       </w:r>
+    </w:p>
+    <w:p>
+      <w:pPr>
+        <w:pStyle w:val="a3"/>
+        <w:numPr>
+          <w:ilvl w:val="0"/>
+          <w:numId w:val="10"/>
+        </w:numPr>
+        <w:rPr>
+          <w:sz w:val="28"/>
+          <w:szCs w:val="28"/>
+          <w:lang w:val="en-US"/>
+        </w:rPr>
+      </w:pPr>
+      <w:r>
+        <w:rPr>
+          <w:sz w:val="28"/>
+          <w:szCs w:val="28"/>
+          <w:lang w:val="en-US"/>
+        </w:rPr>
+        <w:t>Update login form to display “log out” message</w:t>
+      </w:r>
+    </w:p>
+    <w:p>
+      <w:pPr>
+        <w:rPr>
+          <w:sz w:val="28"/>
+          <w:szCs w:val="28"/>
+          <w:lang w:val="en-US"/>
+        </w:rPr>
+      </w:pPr>
+    </w:p>
+    <w:p>
+      <w:pPr>
+        <w:rPr>
+          <w:b/>
+          <w:sz w:val="28"/>
+          <w:szCs w:val="28"/>
+          <w:lang w:val="en-US"/>
+        </w:rPr>
+      </w:pPr>
+      <w:r>
+        <w:rPr>
+          <w:b/>
+          <w:sz w:val="28"/>
+          <w:szCs w:val="28"/>
+          <w:lang w:val="en-US"/>
+        </w:rPr>
+        <w:t>51</w:t>
+      </w:r>
+      <w:r>
+        <w:rPr>
+          <w:b/>
+          <w:sz w:val="28"/>
+          <w:szCs w:val="28"/>
+          <w:lang w:val="en-US"/>
+        </w:rPr>
+        <w:t>.</w:t>
+      </w:r>
+      <w:r>
+        <w:rPr>
+          <w:b/>
+          <w:sz w:val="28"/>
+          <w:szCs w:val="28"/>
+          <w:lang w:val="en-US"/>
+        </w:rPr>
+        <w:t xml:space="preserve"> Spring Security - </w:t>
+      </w:r>
+      <w:proofErr w:type="gramStart"/>
+      <w:r>
+        <w:rPr>
+          <w:b/>
+          <w:sz w:val="28"/>
+          <w:szCs w:val="28"/>
+          <w:lang w:val="en-US"/>
+        </w:rPr>
+        <w:t>Cross Site</w:t>
+      </w:r>
+      <w:proofErr w:type="gramEnd"/>
+      <w:r>
+        <w:rPr>
+          <w:b/>
+          <w:sz w:val="28"/>
+          <w:szCs w:val="28"/>
+          <w:lang w:val="en-US"/>
+        </w:rPr>
+        <w:t xml:space="preserve"> Request Forgery (CSRF)</w:t>
+      </w:r>
+    </w:p>
+    <w:p>
+      <w:pPr>
+        <w:rPr>
+          <w:sz w:val="28"/>
+          <w:szCs w:val="28"/>
+          <w:lang w:val="en-US"/>
+        </w:rPr>
+      </w:pPr>
+      <w:r>
+        <w:rPr>
+          <w:sz w:val="28"/>
+          <w:szCs w:val="28"/>
+          <w:lang w:val="en-US"/>
+        </w:rPr>
+        <w:t xml:space="preserve">Spring security protects against CSFR. CSFR – is a security attack where an evil website tricks you into executing an action on a web application that you </w:t>
+      </w:r>
+      <w:proofErr w:type="gramStart"/>
+      <w:r>
+        <w:rPr>
+          <w:sz w:val="28"/>
+          <w:szCs w:val="28"/>
+          <w:lang w:val="en-US"/>
+        </w:rPr>
+        <w:t>are currently logged in</w:t>
+      </w:r>
+      <w:proofErr w:type="gramEnd"/>
+      <w:r>
+        <w:rPr>
+          <w:sz w:val="28"/>
+          <w:szCs w:val="28"/>
+          <w:lang w:val="en-US"/>
+        </w:rPr>
+        <w:t xml:space="preserve">. CSFR </w:t>
+      </w:r>
+      <w:proofErr w:type="gramStart"/>
+      <w:r>
+        <w:rPr>
+          <w:sz w:val="28"/>
+          <w:szCs w:val="28"/>
+          <w:lang w:val="en-US"/>
+        </w:rPr>
+        <w:t>is enabled</w:t>
+      </w:r>
+      <w:proofErr w:type="gramEnd"/>
+      <w:r>
+        <w:rPr>
+          <w:sz w:val="28"/>
+          <w:szCs w:val="28"/>
+          <w:lang w:val="en-US"/>
+        </w:rPr>
+        <w:t xml:space="preserve"> by default. Spring security uses the Synchronizer Token pattern. Each request includes a session cookie and randomly generated token. For </w:t>
+      </w:r>
+      <w:proofErr w:type="gramStart"/>
+      <w:r>
+        <w:rPr>
+          <w:sz w:val="28"/>
+          <w:szCs w:val="28"/>
+          <w:lang w:val="en-US"/>
+        </w:rPr>
+        <w:t>request</w:t>
+      </w:r>
+      <w:proofErr w:type="gramEnd"/>
+      <w:r>
+        <w:rPr>
+          <w:sz w:val="28"/>
+          <w:szCs w:val="28"/>
+          <w:lang w:val="en-US"/>
+        </w:rPr>
+        <w:t xml:space="preserve"> processing Spring Security verifies token before processing. </w:t>
+      </w:r>
+      <w:proofErr w:type="gramStart"/>
+      <w:r>
+        <w:rPr>
+          <w:sz w:val="28"/>
+          <w:szCs w:val="28"/>
+          <w:lang w:val="en-US"/>
+        </w:rPr>
+        <w:t>All of this is handled by Spring Security Filters</w:t>
+      </w:r>
+      <w:proofErr w:type="gramEnd"/>
+      <w:r>
+        <w:rPr>
+          <w:sz w:val="28"/>
+          <w:szCs w:val="28"/>
+          <w:lang w:val="en-US"/>
+        </w:rPr>
+        <w:t xml:space="preserve">. </w:t>
+      </w:r>
+    </w:p>
+    <w:p>
+      <w:pPr>
+        <w:rPr>
+          <w:sz w:val="28"/>
+          <w:szCs w:val="28"/>
+          <w:lang w:val="en-US"/>
+        </w:rPr>
+      </w:pPr>
+      <w:r>
+        <w:rPr>
+          <w:sz w:val="28"/>
+          <w:szCs w:val="28"/>
+          <w:lang w:val="en-US"/>
+        </w:rPr>
+        <w:t xml:space="preserve">Use CSFR protection for any normal browser web requests. If you are building service for non-browser </w:t>
+      </w:r>
+      <w:proofErr w:type="gramStart"/>
+      <w:r>
+        <w:rPr>
+          <w:sz w:val="28"/>
+          <w:szCs w:val="28"/>
+          <w:lang w:val="en-US"/>
+        </w:rPr>
+        <w:t>clients</w:t>
+      </w:r>
+      <w:proofErr w:type="gramEnd"/>
+      <w:r>
+        <w:rPr>
+          <w:sz w:val="28"/>
+          <w:szCs w:val="28"/>
+          <w:lang w:val="en-US"/>
+        </w:rPr>
+        <w:t xml:space="preserve"> you may want to disable CSFR protection. </w:t>
+      </w:r>
+    </w:p>
+    <w:p>
+      <w:pPr>
+        <w:rPr>
+          <w:sz w:val="28"/>
+          <w:szCs w:val="28"/>
+          <w:lang w:val="en-US"/>
+        </w:rPr>
+      </w:pPr>
+      <w:r>
+        <w:rPr>
+          <w:sz w:val="28"/>
+          <w:szCs w:val="28"/>
+          <w:lang w:val="en-US"/>
+        </w:rPr>
+        <w:t>User Spring security CSFR Protection for form submission POST instead of get. Include CSFR token in form submission. &lt;</w:t>
+      </w:r>
+      <w:proofErr w:type="spellStart"/>
+      <w:r>
+        <w:rPr>
+          <w:sz w:val="28"/>
+          <w:szCs w:val="28"/>
+          <w:lang w:val="en-US"/>
+        </w:rPr>
+        <w:t>form</w:t>
+      </w:r>
+      <w:proofErr w:type="gramStart"/>
+      <w:r>
+        <w:rPr>
+          <w:sz w:val="28"/>
+          <w:szCs w:val="28"/>
+          <w:lang w:val="en-US"/>
+        </w:rPr>
+        <w:t>:form</w:t>
+      </w:r>
+      <w:proofErr w:type="spellEnd"/>
+      <w:proofErr w:type="gramEnd"/>
+      <w:r>
+        <w:rPr>
+          <w:sz w:val="28"/>
+          <w:szCs w:val="28"/>
+          <w:lang w:val="en-US"/>
+        </w:rPr>
+        <w:t xml:space="preserve">&gt; automatically adds CSFR token. If you </w:t>
+      </w:r>
+      <w:proofErr w:type="gramStart"/>
+      <w:r>
+        <w:rPr>
+          <w:sz w:val="28"/>
+          <w:szCs w:val="28"/>
+          <w:lang w:val="en-US"/>
+        </w:rPr>
+        <w:t>don’t</w:t>
+      </w:r>
+      <w:proofErr w:type="gramEnd"/>
+      <w:r>
+        <w:rPr>
+          <w:sz w:val="28"/>
+          <w:szCs w:val="28"/>
+          <w:lang w:val="en-US"/>
+        </w:rPr>
+        <w:t xml:space="preserve"> use that tag, you have to manually add protection.</w:t>
+      </w:r>
+    </w:p>
+    <w:p>
+      <w:pPr>
+        <w:rPr>
+          <w:sz w:val="28"/>
+          <w:szCs w:val="28"/>
+          <w:lang w:val="en-US"/>
+        </w:rPr>
+      </w:pPr>
+      <w:r>
+        <w:rPr>
+          <w:noProof/>
+          <w:lang w:eastAsia="ru-RU"/>
+        </w:rPr>
+        <w:drawing>
+          <wp:inline distT="0" distB="0" distL="0" distR="0" wp14:anchorId="5BA30FD2" wp14:editId="4487A3E8">
+            <wp:extent cx="4391025" cy="1295400"/>
+            <wp:effectExtent l="0" t="0" r="9525" b="0"/>
+            <wp:docPr id="24" name="Рисунок 24"/>
+            <wp:cNvGraphicFramePr>
+              <a:graphicFrameLocks xmlns:a="http://schemas.openxmlformats.org/drawingml/2006/main" noChangeAspect="1"/>
+            </wp:cNvGraphicFramePr>
+            <a:graphic xmlns:a="http://schemas.openxmlformats.org/drawingml/2006/main">
+              <a:graphicData uri="http://schemas.openxmlformats.org/drawingml/2006/picture">
+                <pic:pic xmlns:pic="http://schemas.openxmlformats.org/drawingml/2006/picture">
+                  <pic:nvPicPr>
+                    <pic:cNvPr id="1" name=""/>
+                    <pic:cNvPicPr/>
+                  </pic:nvPicPr>
+                  <pic:blipFill>
+                    <a:blip r:embed="rId30"/>
+                    <a:stretch>
+                      <a:fillRect/>
+                    </a:stretch>
+                  </pic:blipFill>
+                  <pic:spPr>
+                    <a:xfrm>
+                      <a:off x="0" y="0"/>
+                      <a:ext cx="4391025" cy="1295400"/>
+                    </a:xfrm>
+                    <a:prstGeom prst="rect">
+                      <a:avLst/>
+                    </a:prstGeom>
+                  </pic:spPr>
+                </pic:pic>
+              </a:graphicData>
+            </a:graphic>
+          </wp:inline>
+        </w:drawing>
+      </w:r>
+    </w:p>
+    <w:p>
+      <w:pPr>
+        <w:rPr>
+          <w:sz w:val="28"/>
+          <w:szCs w:val="28"/>
+          <w:lang w:val="en-US"/>
+        </w:rPr>
+      </w:pPr>
       <w:bookmarkStart w:id="0" w:name="_GoBack"/>
       <w:bookmarkEnd w:id="0"/>
-    </w:p>
-    <w:p>
-      <w:pPr>
-        <w:pStyle w:val="a3"/>
-        <w:numPr>
-          <w:ilvl w:val="0"/>
-          <w:numId w:val="10"/>
-        </w:numPr>
-        <w:rPr>
-          <w:sz w:val="28"/>
-          <w:szCs w:val="28"/>
-          <w:lang w:val="en-US"/>
-        </w:rPr>
-      </w:pPr>
-      <w:r>
-        <w:rPr>
-          <w:sz w:val="28"/>
-          <w:szCs w:val="28"/>
-          <w:lang w:val="en-US"/>
-        </w:rPr>
-        <w:t>Update login form to display “log out” message</w:t>
-      </w:r>
-    </w:p>
-    <w:p>
-      <w:pPr>
-        <w:rPr>
-          <w:sz w:val="28"/>
-          <w:szCs w:val="28"/>
-          <w:lang w:val="en-US"/>
-        </w:rPr>
-      </w:pPr>
-    </w:p>
-    <w:p>
-      <w:pPr>
-        <w:rPr>
-          <w:sz w:val="28"/>
-          <w:szCs w:val="28"/>
-          <w:lang w:val="en-US"/>
-        </w:rPr>
-      </w:pPr>
     </w:p>
     <w:sectPr>
       <w:pgSz w:w="11906" w:h="16838"/>

</xml_diff>

<commit_message>
Add solution for "Spring Security - User Roles"
- Update Course lecture
</commit_message>
<xml_diff>
--- a/Course lecture 2.docx
+++ b/Course lecture 2.docx
@@ -8030,11 +8030,337 @@
     <w:p>
       <w:pPr>
         <w:rPr>
-          <w:sz w:val="28"/>
-          <w:szCs w:val="28"/>
-          <w:lang w:val="en-US"/>
-        </w:rPr>
-      </w:pPr>
+          <w:b/>
+          <w:sz w:val="28"/>
+          <w:szCs w:val="28"/>
+          <w:lang w:val="en-US"/>
+        </w:rPr>
+      </w:pPr>
+      <w:r>
+        <w:rPr>
+          <w:b/>
+          <w:sz w:val="28"/>
+          <w:szCs w:val="28"/>
+          <w:lang w:val="en-US"/>
+        </w:rPr>
+        <w:lastRenderedPageBreak/>
+        <w:t>52. Spring Security - User Roles</w:t>
+      </w:r>
+    </w:p>
+    <w:p>
+      <w:pPr>
+        <w:rPr>
+          <w:sz w:val="28"/>
+          <w:szCs w:val="28"/>
+          <w:lang w:val="en-US"/>
+        </w:rPr>
+      </w:pPr>
+      <w:r>
+        <w:rPr>
+          <w:sz w:val="28"/>
+          <w:szCs w:val="28"/>
+          <w:lang w:val="en-US"/>
+        </w:rPr>
+        <w:t>Displaying username and role:</w:t>
+      </w:r>
+    </w:p>
+    <w:p>
+      <w:pPr>
+        <w:pStyle w:val="a3"/>
+        <w:numPr>
+          <w:ilvl w:val="0"/>
+          <w:numId w:val="11"/>
+        </w:numPr>
+        <w:rPr>
+          <w:sz w:val="28"/>
+          <w:szCs w:val="28"/>
+          <w:lang w:val="en-US"/>
+        </w:rPr>
+      </w:pPr>
+      <w:r>
+        <w:rPr>
+          <w:sz w:val="28"/>
+          <w:szCs w:val="28"/>
+          <w:lang w:val="en-US"/>
+        </w:rPr>
+        <w:t>Update POM file for Spring Security JSP Tag Library</w:t>
+      </w:r>
+    </w:p>
+    <w:p>
+      <w:pPr>
+        <w:pStyle w:val="a3"/>
+        <w:numPr>
+          <w:ilvl w:val="1"/>
+          <w:numId w:val="1"/>
+        </w:numPr>
+        <w:rPr>
+          <w:sz w:val="28"/>
+          <w:szCs w:val="28"/>
+          <w:lang w:val="en-US"/>
+        </w:rPr>
+      </w:pPr>
+      <w:r>
+        <w:rPr>
+          <w:sz w:val="28"/>
+          <w:szCs w:val="28"/>
+          <w:lang w:val="en-US"/>
+        </w:rPr>
+        <w:t xml:space="preserve">Add new dependency </w:t>
+      </w:r>
+      <w:proofErr w:type="spellStart"/>
+      <w:r>
+        <w:rPr>
+          <w:sz w:val="28"/>
+          <w:szCs w:val="28"/>
+          <w:lang w:val="en-US"/>
+        </w:rPr>
+        <w:t>groupId</w:t>
+      </w:r>
+      <w:proofErr w:type="spellEnd"/>
+      <w:r>
+        <w:rPr>
+          <w:sz w:val="28"/>
+          <w:szCs w:val="28"/>
+          <w:lang w:val="en-US"/>
+        </w:rPr>
+        <w:t>=”</w:t>
+      </w:r>
+      <w:proofErr w:type="spellStart"/>
+      <w:r>
+        <w:rPr>
+          <w:sz w:val="28"/>
+          <w:szCs w:val="28"/>
+          <w:lang w:val="en-US"/>
+        </w:rPr>
+        <w:t>org.springframework.security</w:t>
+      </w:r>
+      <w:proofErr w:type="spellEnd"/>
+      <w:r>
+        <w:rPr>
+          <w:sz w:val="28"/>
+          <w:szCs w:val="28"/>
+          <w:lang w:val="en-US"/>
+        </w:rPr>
+        <w:t xml:space="preserve">”, </w:t>
+      </w:r>
+      <w:proofErr w:type="spellStart"/>
+      <w:r>
+        <w:rPr>
+          <w:sz w:val="28"/>
+          <w:szCs w:val="28"/>
+          <w:lang w:val="en-US"/>
+        </w:rPr>
+        <w:t>artifactId</w:t>
+      </w:r>
+      <w:proofErr w:type="spellEnd"/>
+      <w:r>
+        <w:rPr>
+          <w:sz w:val="28"/>
+          <w:szCs w:val="28"/>
+          <w:lang w:val="en-US"/>
+        </w:rPr>
+        <w:t>=”spring-security-</w:t>
+      </w:r>
+      <w:proofErr w:type="spellStart"/>
+      <w:r>
+        <w:rPr>
+          <w:sz w:val="28"/>
+          <w:szCs w:val="28"/>
+          <w:lang w:val="en-US"/>
+        </w:rPr>
+        <w:t>taglibs</w:t>
+      </w:r>
+      <w:proofErr w:type="spellEnd"/>
+      <w:r>
+        <w:rPr>
+          <w:sz w:val="28"/>
+          <w:szCs w:val="28"/>
+          <w:lang w:val="en-US"/>
+        </w:rPr>
+        <w:t>”, version=”${</w:t>
+      </w:r>
+      <w:proofErr w:type="spellStart"/>
+      <w:r>
+        <w:rPr>
+          <w:sz w:val="28"/>
+          <w:szCs w:val="28"/>
+          <w:lang w:val="en-US"/>
+        </w:rPr>
+        <w:t>springsecurity.version</w:t>
+      </w:r>
+      <w:proofErr w:type="spellEnd"/>
+      <w:r>
+        <w:rPr>
+          <w:sz w:val="28"/>
+          <w:szCs w:val="28"/>
+          <w:lang w:val="en-US"/>
+        </w:rPr>
+        <w:t>}</w:t>
+      </w:r>
+    </w:p>
+    <w:p>
+      <w:pPr>
+        <w:pStyle w:val="a3"/>
+        <w:numPr>
+          <w:ilvl w:val="0"/>
+          <w:numId w:val="11"/>
+        </w:numPr>
+        <w:rPr>
+          <w:sz w:val="28"/>
+          <w:szCs w:val="28"/>
+          <w:lang w:val="en-US"/>
+        </w:rPr>
+      </w:pPr>
+      <w:r>
+        <w:rPr>
+          <w:sz w:val="28"/>
+          <w:szCs w:val="28"/>
+          <w:lang w:val="en-US"/>
+        </w:rPr>
+        <w:t>Add Spring Security JSP Tag Library to JSP page</w:t>
+      </w:r>
+    </w:p>
+    <w:p>
+      <w:pPr>
+        <w:pStyle w:val="a3"/>
+        <w:numPr>
+          <w:ilvl w:val="1"/>
+          <w:numId w:val="11"/>
+        </w:numPr>
+        <w:rPr>
+          <w:sz w:val="28"/>
+          <w:szCs w:val="28"/>
+          <w:lang w:val="en-US"/>
+        </w:rPr>
+      </w:pPr>
+      <w:r>
+        <w:rPr>
+          <w:sz w:val="28"/>
+          <w:szCs w:val="28"/>
+          <w:lang w:val="en-US"/>
+        </w:rPr>
+        <w:t>Uri=”http://www.springframework.org/security/tags”</w:t>
+      </w:r>
+    </w:p>
+    <w:p>
+      <w:pPr>
+        <w:pStyle w:val="a3"/>
+        <w:numPr>
+          <w:ilvl w:val="0"/>
+          <w:numId w:val="11"/>
+        </w:numPr>
+        <w:rPr>
+          <w:sz w:val="28"/>
+          <w:szCs w:val="28"/>
+          <w:lang w:val="en-US"/>
+        </w:rPr>
+      </w:pPr>
+      <w:r>
+        <w:rPr>
+          <w:sz w:val="28"/>
+          <w:szCs w:val="28"/>
+          <w:lang w:val="en-US"/>
+        </w:rPr>
+        <w:t>Display User ID and User Roles</w:t>
+      </w:r>
+    </w:p>
+    <w:p>
+      <w:pPr>
+        <w:pStyle w:val="a3"/>
+        <w:numPr>
+          <w:ilvl w:val="1"/>
+          <w:numId w:val="11"/>
+        </w:numPr>
+        <w:rPr>
+          <w:sz w:val="28"/>
+          <w:szCs w:val="28"/>
+          <w:lang w:val="en-US"/>
+        </w:rPr>
+      </w:pPr>
+      <w:r>
+        <w:rPr>
+          <w:sz w:val="28"/>
+          <w:szCs w:val="28"/>
+          <w:lang w:val="en-US"/>
+        </w:rPr>
+        <w:t>&lt;</w:t>
+      </w:r>
+      <w:proofErr w:type="spellStart"/>
+      <w:r>
+        <w:rPr>
+          <w:sz w:val="28"/>
+          <w:szCs w:val="28"/>
+          <w:lang w:val="en-US"/>
+        </w:rPr>
+        <w:t>security:authentication</w:t>
+      </w:r>
+      <w:proofErr w:type="spellEnd"/>
+      <w:r>
+        <w:rPr>
+          <w:sz w:val="28"/>
+          <w:szCs w:val="28"/>
+          <w:lang w:val="en-US"/>
+        </w:rPr>
+        <w:t xml:space="preserve"> property=”</w:t>
+      </w:r>
+      <w:proofErr w:type="spellStart"/>
+      <w:r>
+        <w:rPr>
+          <w:sz w:val="28"/>
+          <w:szCs w:val="28"/>
+          <w:lang w:val="en-US"/>
+        </w:rPr>
+        <w:t>principal.username</w:t>
+      </w:r>
+      <w:proofErr w:type="spellEnd"/>
+      <w:r>
+        <w:rPr>
+          <w:sz w:val="28"/>
+          <w:szCs w:val="28"/>
+          <w:lang w:val="en-US"/>
+        </w:rPr>
+        <w:t>” /&gt;</w:t>
+      </w:r>
+    </w:p>
+    <w:p>
+      <w:pPr>
+        <w:pStyle w:val="a3"/>
+        <w:numPr>
+          <w:ilvl w:val="1"/>
+          <w:numId w:val="11"/>
+        </w:numPr>
+        <w:rPr>
+          <w:sz w:val="28"/>
+          <w:szCs w:val="28"/>
+          <w:lang w:val="en-US"/>
+        </w:rPr>
+      </w:pPr>
+      <w:r>
+        <w:rPr>
+          <w:sz w:val="28"/>
+          <w:szCs w:val="28"/>
+          <w:lang w:val="en-US"/>
+        </w:rPr>
+        <w:t xml:space="preserve">Same for </w:t>
+      </w:r>
+      <w:proofErr w:type="spellStart"/>
+      <w:r>
+        <w:rPr>
+          <w:sz w:val="28"/>
+          <w:szCs w:val="28"/>
+          <w:lang w:val="en-US"/>
+        </w:rPr>
+        <w:t>authorites</w:t>
+      </w:r>
+      <w:proofErr w:type="spellEnd"/>
+      <w:r>
+        <w:rPr>
+          <w:sz w:val="28"/>
+          <w:szCs w:val="28"/>
+          <w:lang w:val="en-US"/>
+        </w:rPr>
+        <w:t xml:space="preserve"> (user roles)</w:t>
+      </w:r>
       <w:bookmarkStart w:id="0" w:name="_GoBack"/>
       <w:bookmarkEnd w:id="0"/>
     </w:p>
@@ -8610,6 +8936,95 @@
     </w:lvl>
   </w:abstractNum>
   <w:abstractNum w:abstractNumId="6" w15:restartNumberingAfterBreak="0">
+    <w:nsid w:val="334406EC"/>
+    <w:multiLevelType w:val="hybridMultilevel"/>
+    <w:tmpl w:val="176ABBB2"/>
+    <w:lvl w:ilvl="0" w:tplc="0419000F">
+      <w:start w:val="1"/>
+      <w:numFmt w:val="decimal"/>
+      <w:lvlText w:val="%1."/>
+      <w:lvlJc w:val="left"/>
+      <w:pPr>
+        <w:ind w:left="720" w:hanging="360"/>
+      </w:pPr>
+      <w:rPr>
+        <w:rFonts w:hint="default"/>
+      </w:rPr>
+    </w:lvl>
+    <w:lvl w:ilvl="1" w:tplc="04190019">
+      <w:start w:val="1"/>
+      <w:numFmt w:val="lowerLetter"/>
+      <w:lvlText w:val="%2."/>
+      <w:lvlJc w:val="left"/>
+      <w:pPr>
+        <w:ind w:left="1440" w:hanging="360"/>
+      </w:pPr>
+    </w:lvl>
+    <w:lvl w:ilvl="2" w:tplc="0419001B" w:tentative="1">
+      <w:start w:val="1"/>
+      <w:numFmt w:val="lowerRoman"/>
+      <w:lvlText w:val="%3."/>
+      <w:lvlJc w:val="right"/>
+      <w:pPr>
+        <w:ind w:left="2160" w:hanging="180"/>
+      </w:pPr>
+    </w:lvl>
+    <w:lvl w:ilvl="3" w:tplc="0419000F" w:tentative="1">
+      <w:start w:val="1"/>
+      <w:numFmt w:val="decimal"/>
+      <w:lvlText w:val="%4."/>
+      <w:lvlJc w:val="left"/>
+      <w:pPr>
+        <w:ind w:left="2880" w:hanging="360"/>
+      </w:pPr>
+    </w:lvl>
+    <w:lvl w:ilvl="4" w:tplc="04190019" w:tentative="1">
+      <w:start w:val="1"/>
+      <w:numFmt w:val="lowerLetter"/>
+      <w:lvlText w:val="%5."/>
+      <w:lvlJc w:val="left"/>
+      <w:pPr>
+        <w:ind w:left="3600" w:hanging="360"/>
+      </w:pPr>
+    </w:lvl>
+    <w:lvl w:ilvl="5" w:tplc="0419001B" w:tentative="1">
+      <w:start w:val="1"/>
+      <w:numFmt w:val="lowerRoman"/>
+      <w:lvlText w:val="%6."/>
+      <w:lvlJc w:val="right"/>
+      <w:pPr>
+        <w:ind w:left="4320" w:hanging="180"/>
+      </w:pPr>
+    </w:lvl>
+    <w:lvl w:ilvl="6" w:tplc="0419000F" w:tentative="1">
+      <w:start w:val="1"/>
+      <w:numFmt w:val="decimal"/>
+      <w:lvlText w:val="%7."/>
+      <w:lvlJc w:val="left"/>
+      <w:pPr>
+        <w:ind w:left="5040" w:hanging="360"/>
+      </w:pPr>
+    </w:lvl>
+    <w:lvl w:ilvl="7" w:tplc="04190019" w:tentative="1">
+      <w:start w:val="1"/>
+      <w:numFmt w:val="lowerLetter"/>
+      <w:lvlText w:val="%8."/>
+      <w:lvlJc w:val="left"/>
+      <w:pPr>
+        <w:ind w:left="5760" w:hanging="360"/>
+      </w:pPr>
+    </w:lvl>
+    <w:lvl w:ilvl="8" w:tplc="0419001B" w:tentative="1">
+      <w:start w:val="1"/>
+      <w:numFmt w:val="lowerRoman"/>
+      <w:lvlText w:val="%9."/>
+      <w:lvlJc w:val="right"/>
+      <w:pPr>
+        <w:ind w:left="6480" w:hanging="180"/>
+      </w:pPr>
+    </w:lvl>
+  </w:abstractNum>
+  <w:abstractNum w:abstractNumId="7" w15:restartNumberingAfterBreak="0">
     <w:nsid w:val="422B35E8"/>
     <w:multiLevelType w:val="hybridMultilevel"/>
     <w:tmpl w:val="96DE62F2"/>
@@ -8698,7 +9113,7 @@
       </w:pPr>
     </w:lvl>
   </w:abstractNum>
-  <w:abstractNum w:abstractNumId="7" w15:restartNumberingAfterBreak="0">
+  <w:abstractNum w:abstractNumId="8" w15:restartNumberingAfterBreak="0">
     <w:nsid w:val="52D33655"/>
     <w:multiLevelType w:val="hybridMultilevel"/>
     <w:tmpl w:val="78D4DFF4"/>
@@ -8787,7 +9202,7 @@
       </w:pPr>
     </w:lvl>
   </w:abstractNum>
-  <w:abstractNum w:abstractNumId="8" w15:restartNumberingAfterBreak="0">
+  <w:abstractNum w:abstractNumId="9" w15:restartNumberingAfterBreak="0">
     <w:nsid w:val="578C6FDE"/>
     <w:multiLevelType w:val="hybridMultilevel"/>
     <w:tmpl w:val="CBD8CD1C"/>
@@ -8876,7 +9291,7 @@
       </w:pPr>
     </w:lvl>
   </w:abstractNum>
-  <w:abstractNum w:abstractNumId="9" w15:restartNumberingAfterBreak="0">
+  <w:abstractNum w:abstractNumId="10" w15:restartNumberingAfterBreak="0">
     <w:nsid w:val="5E693450"/>
     <w:multiLevelType w:val="hybridMultilevel"/>
     <w:tmpl w:val="7F242318"/>
@@ -8975,16 +9390,16 @@
     <w:abstractNumId w:val="2"/>
   </w:num>
   <w:num w:numId="4">
-    <w:abstractNumId w:val="7"/>
+    <w:abstractNumId w:val="8"/>
   </w:num>
   <w:num w:numId="5">
-    <w:abstractNumId w:val="6"/>
+    <w:abstractNumId w:val="7"/>
   </w:num>
   <w:num w:numId="6">
     <w:abstractNumId w:val="5"/>
   </w:num>
   <w:num w:numId="7">
-    <w:abstractNumId w:val="8"/>
+    <w:abstractNumId w:val="9"/>
   </w:num>
   <w:num w:numId="8">
     <w:abstractNumId w:val="3"/>
@@ -8993,7 +9408,10 @@
     <w:abstractNumId w:val="0"/>
   </w:num>
   <w:num w:numId="10">
-    <w:abstractNumId w:val="9"/>
+    <w:abstractNumId w:val="10"/>
+  </w:num>
+  <w:num w:numId="11">
+    <w:abstractNumId w:val="6"/>
   </w:num>
 </w:numbering>
 </file>

</xml_diff>

<commit_message>
Add solution for "Spring Security - Restrict Access Based on Role"
</commit_message>
<xml_diff>
--- a/Course lecture 2.docx
+++ b/Course lecture 2.docx
@@ -8361,6 +8361,550 @@
         </w:rPr>
         <w:t xml:space="preserve"> (user roles)</w:t>
       </w:r>
+    </w:p>
+    <w:p>
+      <w:pPr>
+        <w:rPr>
+          <w:sz w:val="28"/>
+          <w:szCs w:val="28"/>
+          <w:lang w:val="en-US"/>
+        </w:rPr>
+      </w:pPr>
+    </w:p>
+    <w:p>
+      <w:pPr>
+        <w:rPr>
+          <w:b/>
+          <w:sz w:val="28"/>
+          <w:szCs w:val="28"/>
+          <w:lang w:val="en-US"/>
+        </w:rPr>
+      </w:pPr>
+      <w:r>
+        <w:rPr>
+          <w:b/>
+          <w:sz w:val="28"/>
+          <w:szCs w:val="28"/>
+          <w:lang w:val="en-US"/>
+        </w:rPr>
+        <w:t>53</w:t>
+      </w:r>
+      <w:r>
+        <w:rPr>
+          <w:b/>
+          <w:sz w:val="28"/>
+          <w:szCs w:val="28"/>
+          <w:lang w:val="en-US"/>
+        </w:rPr>
+        <w:t>.</w:t>
+      </w:r>
+      <w:r>
+        <w:rPr>
+          <w:b/>
+          <w:sz w:val="28"/>
+          <w:szCs w:val="28"/>
+          <w:lang w:val="en-US"/>
+        </w:rPr>
+        <w:t xml:space="preserve"> Spring Security - Restrict Access Based on Role</w:t>
+      </w:r>
+      <w:r>
+        <w:rPr>
+          <w:b/>
+          <w:sz w:val="28"/>
+          <w:szCs w:val="28"/>
+          <w:lang w:val="en-US"/>
+        </w:rPr>
+        <w:t>.</w:t>
+      </w:r>
+    </w:p>
+    <w:p>
+      <w:pPr>
+        <w:rPr>
+          <w:sz w:val="28"/>
+          <w:szCs w:val="28"/>
+          <w:lang w:val="en-US"/>
+        </w:rPr>
+      </w:pPr>
+      <w:r>
+        <w:rPr>
+          <w:sz w:val="28"/>
+          <w:szCs w:val="28"/>
+          <w:lang w:val="en-US"/>
+        </w:rPr>
+        <w:t>Development Process:</w:t>
+      </w:r>
+    </w:p>
+    <w:p>
+      <w:pPr>
+        <w:pStyle w:val="a3"/>
+        <w:numPr>
+          <w:ilvl w:val="0"/>
+          <w:numId w:val="12"/>
+        </w:numPr>
+        <w:rPr>
+          <w:sz w:val="28"/>
+          <w:szCs w:val="28"/>
+          <w:lang w:val="en-US"/>
+        </w:rPr>
+      </w:pPr>
+      <w:r>
+        <w:rPr>
+          <w:sz w:val="28"/>
+          <w:szCs w:val="28"/>
+          <w:lang w:val="en-US"/>
+        </w:rPr>
+        <w:t>Create supporting controller code and view pages</w:t>
+      </w:r>
+    </w:p>
+    <w:p>
+      <w:pPr>
+        <w:pStyle w:val="a3"/>
+        <w:numPr>
+          <w:ilvl w:val="0"/>
+          <w:numId w:val="12"/>
+        </w:numPr>
+        <w:rPr>
+          <w:sz w:val="28"/>
+          <w:szCs w:val="28"/>
+          <w:lang w:val="en-US"/>
+        </w:rPr>
+      </w:pPr>
+      <w:r>
+        <w:rPr>
+          <w:sz w:val="28"/>
+          <w:szCs w:val="28"/>
+          <w:lang w:val="en-US"/>
+        </w:rPr>
+        <w:t>Update user roles</w:t>
+      </w:r>
+    </w:p>
+    <w:p>
+      <w:pPr>
+        <w:pStyle w:val="a3"/>
+        <w:numPr>
+          <w:ilvl w:val="0"/>
+          <w:numId w:val="12"/>
+        </w:numPr>
+        <w:rPr>
+          <w:sz w:val="28"/>
+          <w:szCs w:val="28"/>
+          <w:lang w:val="en-US"/>
+        </w:rPr>
+      </w:pPr>
+      <w:r>
+        <w:rPr>
+          <w:sz w:val="28"/>
+          <w:szCs w:val="28"/>
+          <w:lang w:val="en-US"/>
+        </w:rPr>
+        <w:t>Restrict access based on roles</w:t>
+      </w:r>
+    </w:p>
+    <w:p>
+      <w:pPr>
+        <w:pStyle w:val="a3"/>
+        <w:numPr>
+          <w:ilvl w:val="1"/>
+          <w:numId w:val="12"/>
+        </w:numPr>
+        <w:rPr>
+          <w:sz w:val="28"/>
+          <w:szCs w:val="28"/>
+          <w:lang w:val="en-US"/>
+        </w:rPr>
+      </w:pPr>
+      <w:r>
+        <w:rPr>
+          <w:sz w:val="28"/>
+          <w:szCs w:val="28"/>
+          <w:lang w:val="en-US"/>
+        </w:rPr>
+        <w:t>Update your spring security java configuration file</w:t>
+      </w:r>
+    </w:p>
+    <w:p>
+      <w:pPr>
+        <w:pStyle w:val="a3"/>
+        <w:numPr>
+          <w:ilvl w:val="1"/>
+          <w:numId w:val="12"/>
+        </w:numPr>
+        <w:rPr>
+          <w:sz w:val="28"/>
+          <w:szCs w:val="28"/>
+          <w:lang w:val="en-US"/>
+        </w:rPr>
+      </w:pPr>
+      <w:r>
+        <w:rPr>
+          <w:sz w:val="28"/>
+          <w:szCs w:val="28"/>
+          <w:lang w:val="en-US"/>
+        </w:rPr>
+        <w:t xml:space="preserve">General syntax: </w:t>
+      </w:r>
+      <w:proofErr w:type="spellStart"/>
+      <w:proofErr w:type="gramStart"/>
+      <w:r>
+        <w:rPr>
+          <w:sz w:val="28"/>
+          <w:szCs w:val="28"/>
+          <w:lang w:val="en-US"/>
+        </w:rPr>
+        <w:t>an</w:t>
+      </w:r>
+      <w:r>
+        <w:rPr>
+          <w:sz w:val="28"/>
+          <w:szCs w:val="28"/>
+          <w:lang w:val="en-US"/>
+        </w:rPr>
+        <w:t>t</w:t>
+      </w:r>
+      <w:r>
+        <w:rPr>
+          <w:sz w:val="28"/>
+          <w:szCs w:val="28"/>
+          <w:lang w:val="en-US"/>
+        </w:rPr>
+        <w:t>Matchers</w:t>
+      </w:r>
+      <w:proofErr w:type="spellEnd"/>
+      <w:r>
+        <w:rPr>
+          <w:sz w:val="28"/>
+          <w:szCs w:val="28"/>
+          <w:lang w:val="en-US"/>
+        </w:rPr>
+        <w:t>(</w:t>
+      </w:r>
+      <w:proofErr w:type="gramEnd"/>
+      <w:r>
+        <w:rPr>
+          <w:sz w:val="28"/>
+          <w:szCs w:val="28"/>
+          <w:lang w:val="en-US"/>
+        </w:rPr>
+        <w:t>&lt;&lt; add path to match on&gt;&gt;).</w:t>
+      </w:r>
+      <w:proofErr w:type="spellStart"/>
+      <w:r>
+        <w:rPr>
+          <w:sz w:val="28"/>
+          <w:szCs w:val="28"/>
+          <w:lang w:val="en-US"/>
+        </w:rPr>
+        <w:t>hasRole</w:t>
+      </w:r>
+      <w:proofErr w:type="spellEnd"/>
+      <w:r>
+        <w:rPr>
+          <w:sz w:val="28"/>
+          <w:szCs w:val="28"/>
+          <w:lang w:val="en-US"/>
+        </w:rPr>
+        <w:t xml:space="preserve">(&lt;&lt;Role&gt;&gt;). You could also use </w:t>
+      </w:r>
+      <w:proofErr w:type="spellStart"/>
+      <w:r>
+        <w:rPr>
+          <w:sz w:val="28"/>
+          <w:szCs w:val="28"/>
+          <w:lang w:val="en-US"/>
+        </w:rPr>
+        <w:t>hasAnyRole</w:t>
+      </w:r>
+      <w:proofErr w:type="spellEnd"/>
+      <w:r>
+        <w:rPr>
+          <w:sz w:val="28"/>
+          <w:szCs w:val="28"/>
+          <w:lang w:val="en-US"/>
+        </w:rPr>
+        <w:t xml:space="preserve">, with </w:t>
+      </w:r>
+      <w:proofErr w:type="gramStart"/>
+      <w:r>
+        <w:rPr>
+          <w:sz w:val="28"/>
+          <w:szCs w:val="28"/>
+          <w:lang w:val="en-US"/>
+        </w:rPr>
+        <w:t>comma delimited</w:t>
+      </w:r>
+      <w:proofErr w:type="gramEnd"/>
+      <w:r>
+        <w:rPr>
+          <w:sz w:val="28"/>
+          <w:szCs w:val="28"/>
+          <w:lang w:val="en-US"/>
+        </w:rPr>
+        <w:t xml:space="preserve"> list. ** match on all subdirectories.</w:t>
+      </w:r>
+    </w:p>
+    <w:p>
+      <w:pPr>
+        <w:rPr>
+          <w:sz w:val="28"/>
+          <w:szCs w:val="28"/>
+          <w:lang w:val="en-US"/>
+        </w:rPr>
+      </w:pPr>
+      <w:r>
+        <w:rPr>
+          <w:sz w:val="28"/>
+          <w:szCs w:val="28"/>
+          <w:lang w:val="en-US"/>
+        </w:rPr>
+        <w:t>Custom access denied page. Development Process:</w:t>
+      </w:r>
+    </w:p>
+    <w:p>
+      <w:pPr>
+        <w:pStyle w:val="a3"/>
+        <w:numPr>
+          <w:ilvl w:val="0"/>
+          <w:numId w:val="13"/>
+        </w:numPr>
+        <w:rPr>
+          <w:sz w:val="28"/>
+          <w:szCs w:val="28"/>
+          <w:lang w:val="en-US"/>
+        </w:rPr>
+      </w:pPr>
+      <w:r>
+        <w:rPr>
+          <w:sz w:val="28"/>
+          <w:szCs w:val="28"/>
+          <w:lang w:val="en-US"/>
+        </w:rPr>
+        <w:t>Configure custom page for access denied</w:t>
+      </w:r>
+    </w:p>
+    <w:p>
+      <w:pPr>
+        <w:pStyle w:val="a3"/>
+        <w:numPr>
+          <w:ilvl w:val="1"/>
+          <w:numId w:val="13"/>
+        </w:numPr>
+        <w:rPr>
+          <w:sz w:val="28"/>
+          <w:szCs w:val="28"/>
+          <w:lang w:val="en-US"/>
+        </w:rPr>
+      </w:pPr>
+      <w:r>
+        <w:rPr>
+          <w:sz w:val="28"/>
+          <w:szCs w:val="28"/>
+          <w:lang w:val="en-US"/>
+        </w:rPr>
+        <w:t>.</w:t>
+      </w:r>
+      <w:proofErr w:type="spellStart"/>
+      <w:r>
+        <w:rPr>
+          <w:sz w:val="28"/>
+          <w:szCs w:val="28"/>
+          <w:lang w:val="en-US"/>
+        </w:rPr>
+        <w:t>exceptionHandling</w:t>
+      </w:r>
+      <w:proofErr w:type="spellEnd"/>
+      <w:r>
+        <w:rPr>
+          <w:sz w:val="28"/>
+          <w:szCs w:val="28"/>
+          <w:lang w:val="en-US"/>
+        </w:rPr>
+        <w:t>().</w:t>
+      </w:r>
+      <w:proofErr w:type="spellStart"/>
+      <w:r>
+        <w:rPr>
+          <w:sz w:val="28"/>
+          <w:szCs w:val="28"/>
+          <w:lang w:val="en-US"/>
+        </w:rPr>
+        <w:t>accessDeniedPage</w:t>
+      </w:r>
+      <w:proofErr w:type="spellEnd"/>
+      <w:r>
+        <w:rPr>
+          <w:sz w:val="28"/>
+          <w:szCs w:val="28"/>
+          <w:lang w:val="en-US"/>
+        </w:rPr>
+        <w:t>(“page”)</w:t>
+      </w:r>
+    </w:p>
+    <w:p>
+      <w:pPr>
+        <w:pStyle w:val="a3"/>
+        <w:numPr>
+          <w:ilvl w:val="0"/>
+          <w:numId w:val="13"/>
+        </w:numPr>
+        <w:rPr>
+          <w:sz w:val="28"/>
+          <w:szCs w:val="28"/>
+          <w:lang w:val="en-US"/>
+        </w:rPr>
+      </w:pPr>
+      <w:r>
+        <w:rPr>
+          <w:sz w:val="28"/>
+          <w:szCs w:val="28"/>
+          <w:lang w:val="en-US"/>
+        </w:rPr>
+        <w:t>Create supporting controller code and view page</w:t>
+      </w:r>
+    </w:p>
+    <w:p>
+      <w:pPr>
+        <w:rPr>
+          <w:sz w:val="28"/>
+          <w:szCs w:val="28"/>
+          <w:lang w:val="en-US"/>
+        </w:rPr>
+      </w:pPr>
+      <w:r>
+        <w:rPr>
+          <w:sz w:val="28"/>
+          <w:szCs w:val="28"/>
+          <w:lang w:val="en-US"/>
+        </w:rPr>
+        <w:t xml:space="preserve">Display Content Based on Roles. </w:t>
+      </w:r>
+      <w:r>
+        <w:rPr>
+          <w:sz w:val="28"/>
+          <w:szCs w:val="28"/>
+          <w:lang w:val="en-US"/>
+        </w:rPr>
+        <w:t xml:space="preserve">Use spring security </w:t>
+      </w:r>
+      <w:proofErr w:type="spellStart"/>
+      <w:r>
+        <w:rPr>
+          <w:sz w:val="28"/>
+          <w:szCs w:val="28"/>
+          <w:lang w:val="en-US"/>
+        </w:rPr>
+        <w:t>jsp</w:t>
+      </w:r>
+      <w:proofErr w:type="spellEnd"/>
+      <w:r>
+        <w:rPr>
+          <w:sz w:val="28"/>
+          <w:szCs w:val="28"/>
+          <w:lang w:val="en-US"/>
+        </w:rPr>
+        <w:t xml:space="preserve"> tags:</w:t>
+      </w:r>
+    </w:p>
+    <w:p>
+      <w:pPr>
+        <w:pStyle w:val="a3"/>
+        <w:numPr>
+          <w:ilvl w:val="0"/>
+          <w:numId w:val="1"/>
+        </w:numPr>
+        <w:rPr>
+          <w:sz w:val="28"/>
+          <w:szCs w:val="28"/>
+          <w:lang w:val="en-US"/>
+        </w:rPr>
+      </w:pPr>
+      <w:r>
+        <w:rPr>
+          <w:sz w:val="28"/>
+          <w:szCs w:val="28"/>
+          <w:lang w:val="en-US"/>
+        </w:rPr>
+        <w:t>&lt;</w:t>
+      </w:r>
+      <w:proofErr w:type="spellStart"/>
+      <w:r>
+        <w:rPr>
+          <w:sz w:val="28"/>
+          <w:szCs w:val="28"/>
+          <w:lang w:val="en-US"/>
+        </w:rPr>
+        <w:t>security:authorize</w:t>
+      </w:r>
+      <w:proofErr w:type="spellEnd"/>
+      <w:r>
+        <w:rPr>
+          <w:sz w:val="28"/>
+          <w:szCs w:val="28"/>
+          <w:lang w:val="en-US"/>
+        </w:rPr>
+        <w:t xml:space="preserve"> access=”</w:t>
+      </w:r>
+      <w:proofErr w:type="spellStart"/>
+      <w:r>
+        <w:rPr>
+          <w:sz w:val="28"/>
+          <w:szCs w:val="28"/>
+          <w:lang w:val="en-US"/>
+        </w:rPr>
+        <w:t>hasRole</w:t>
+      </w:r>
+      <w:proofErr w:type="spellEnd"/>
+      <w:r>
+        <w:rPr>
+          <w:sz w:val="28"/>
+          <w:szCs w:val="28"/>
+          <w:lang w:val="en-US"/>
+        </w:rPr>
+        <w:t>(‘Manager’)”&gt;</w:t>
+      </w:r>
+    </w:p>
+    <w:p>
+      <w:pPr>
+        <w:pStyle w:val="a3"/>
+        <w:numPr>
+          <w:ilvl w:val="0"/>
+          <w:numId w:val="1"/>
+        </w:numPr>
+        <w:rPr>
+          <w:sz w:val="28"/>
+          <w:szCs w:val="28"/>
+          <w:lang w:val="en-US"/>
+        </w:rPr>
+      </w:pPr>
+      <w:r>
+        <w:rPr>
+          <w:sz w:val="28"/>
+          <w:szCs w:val="28"/>
+          <w:lang w:val="en-US"/>
+        </w:rPr>
+        <w:t>Place content</w:t>
+      </w:r>
+    </w:p>
+    <w:p>
+      <w:pPr>
+        <w:pStyle w:val="a3"/>
+        <w:numPr>
+          <w:ilvl w:val="0"/>
+          <w:numId w:val="1"/>
+        </w:numPr>
+        <w:rPr>
+          <w:sz w:val="28"/>
+          <w:szCs w:val="28"/>
+          <w:lang w:val="en-US"/>
+        </w:rPr>
+      </w:pPr>
+      <w:r>
+        <w:rPr>
+          <w:sz w:val="28"/>
+          <w:szCs w:val="28"/>
+          <w:lang w:val="en-US"/>
+        </w:rPr>
+        <w:t>Close tag</w:t>
+      </w:r>
       <w:bookmarkStart w:id="0" w:name="_GoBack"/>
       <w:bookmarkEnd w:id="0"/>
     </w:p>
@@ -9025,6 +9569,95 @@
     </w:lvl>
   </w:abstractNum>
   <w:abstractNum w:abstractNumId="7" w15:restartNumberingAfterBreak="0">
+    <w:nsid w:val="33B028FE"/>
+    <w:multiLevelType w:val="hybridMultilevel"/>
+    <w:tmpl w:val="586209B6"/>
+    <w:lvl w:ilvl="0" w:tplc="0419000F">
+      <w:start w:val="1"/>
+      <w:numFmt w:val="decimal"/>
+      <w:lvlText w:val="%1."/>
+      <w:lvlJc w:val="left"/>
+      <w:pPr>
+        <w:ind w:left="720" w:hanging="360"/>
+      </w:pPr>
+      <w:rPr>
+        <w:rFonts w:hint="default"/>
+      </w:rPr>
+    </w:lvl>
+    <w:lvl w:ilvl="1" w:tplc="04190019">
+      <w:start w:val="1"/>
+      <w:numFmt w:val="lowerLetter"/>
+      <w:lvlText w:val="%2."/>
+      <w:lvlJc w:val="left"/>
+      <w:pPr>
+        <w:ind w:left="1440" w:hanging="360"/>
+      </w:pPr>
+    </w:lvl>
+    <w:lvl w:ilvl="2" w:tplc="0419001B" w:tentative="1">
+      <w:start w:val="1"/>
+      <w:numFmt w:val="lowerRoman"/>
+      <w:lvlText w:val="%3."/>
+      <w:lvlJc w:val="right"/>
+      <w:pPr>
+        <w:ind w:left="2160" w:hanging="180"/>
+      </w:pPr>
+    </w:lvl>
+    <w:lvl w:ilvl="3" w:tplc="0419000F" w:tentative="1">
+      <w:start w:val="1"/>
+      <w:numFmt w:val="decimal"/>
+      <w:lvlText w:val="%4."/>
+      <w:lvlJc w:val="left"/>
+      <w:pPr>
+        <w:ind w:left="2880" w:hanging="360"/>
+      </w:pPr>
+    </w:lvl>
+    <w:lvl w:ilvl="4" w:tplc="04190019" w:tentative="1">
+      <w:start w:val="1"/>
+      <w:numFmt w:val="lowerLetter"/>
+      <w:lvlText w:val="%5."/>
+      <w:lvlJc w:val="left"/>
+      <w:pPr>
+        <w:ind w:left="3600" w:hanging="360"/>
+      </w:pPr>
+    </w:lvl>
+    <w:lvl w:ilvl="5" w:tplc="0419001B" w:tentative="1">
+      <w:start w:val="1"/>
+      <w:numFmt w:val="lowerRoman"/>
+      <w:lvlText w:val="%6."/>
+      <w:lvlJc w:val="right"/>
+      <w:pPr>
+        <w:ind w:left="4320" w:hanging="180"/>
+      </w:pPr>
+    </w:lvl>
+    <w:lvl w:ilvl="6" w:tplc="0419000F" w:tentative="1">
+      <w:start w:val="1"/>
+      <w:numFmt w:val="decimal"/>
+      <w:lvlText w:val="%7."/>
+      <w:lvlJc w:val="left"/>
+      <w:pPr>
+        <w:ind w:left="5040" w:hanging="360"/>
+      </w:pPr>
+    </w:lvl>
+    <w:lvl w:ilvl="7" w:tplc="04190019" w:tentative="1">
+      <w:start w:val="1"/>
+      <w:numFmt w:val="lowerLetter"/>
+      <w:lvlText w:val="%8."/>
+      <w:lvlJc w:val="left"/>
+      <w:pPr>
+        <w:ind w:left="5760" w:hanging="360"/>
+      </w:pPr>
+    </w:lvl>
+    <w:lvl w:ilvl="8" w:tplc="0419001B" w:tentative="1">
+      <w:start w:val="1"/>
+      <w:numFmt w:val="lowerRoman"/>
+      <w:lvlText w:val="%9."/>
+      <w:lvlJc w:val="right"/>
+      <w:pPr>
+        <w:ind w:left="6480" w:hanging="180"/>
+      </w:pPr>
+    </w:lvl>
+  </w:abstractNum>
+  <w:abstractNum w:abstractNumId="8" w15:restartNumberingAfterBreak="0">
     <w:nsid w:val="422B35E8"/>
     <w:multiLevelType w:val="hybridMultilevel"/>
     <w:tmpl w:val="96DE62F2"/>
@@ -9113,7 +9746,7 @@
       </w:pPr>
     </w:lvl>
   </w:abstractNum>
-  <w:abstractNum w:abstractNumId="8" w15:restartNumberingAfterBreak="0">
+  <w:abstractNum w:abstractNumId="9" w15:restartNumberingAfterBreak="0">
     <w:nsid w:val="52D33655"/>
     <w:multiLevelType w:val="hybridMultilevel"/>
     <w:tmpl w:val="78D4DFF4"/>
@@ -9202,7 +9835,96 @@
       </w:pPr>
     </w:lvl>
   </w:abstractNum>
-  <w:abstractNum w:abstractNumId="9" w15:restartNumberingAfterBreak="0">
+  <w:abstractNum w:abstractNumId="10" w15:restartNumberingAfterBreak="0">
+    <w:nsid w:val="566950CE"/>
+    <w:multiLevelType w:val="hybridMultilevel"/>
+    <w:tmpl w:val="B94AF46A"/>
+    <w:lvl w:ilvl="0" w:tplc="0419000F">
+      <w:start w:val="1"/>
+      <w:numFmt w:val="decimal"/>
+      <w:lvlText w:val="%1."/>
+      <w:lvlJc w:val="left"/>
+      <w:pPr>
+        <w:ind w:left="720" w:hanging="360"/>
+      </w:pPr>
+      <w:rPr>
+        <w:rFonts w:hint="default"/>
+      </w:rPr>
+    </w:lvl>
+    <w:lvl w:ilvl="1" w:tplc="04190019">
+      <w:start w:val="1"/>
+      <w:numFmt w:val="lowerLetter"/>
+      <w:lvlText w:val="%2."/>
+      <w:lvlJc w:val="left"/>
+      <w:pPr>
+        <w:ind w:left="1440" w:hanging="360"/>
+      </w:pPr>
+    </w:lvl>
+    <w:lvl w:ilvl="2" w:tplc="0419001B" w:tentative="1">
+      <w:start w:val="1"/>
+      <w:numFmt w:val="lowerRoman"/>
+      <w:lvlText w:val="%3."/>
+      <w:lvlJc w:val="right"/>
+      <w:pPr>
+        <w:ind w:left="2160" w:hanging="180"/>
+      </w:pPr>
+    </w:lvl>
+    <w:lvl w:ilvl="3" w:tplc="0419000F" w:tentative="1">
+      <w:start w:val="1"/>
+      <w:numFmt w:val="decimal"/>
+      <w:lvlText w:val="%4."/>
+      <w:lvlJc w:val="left"/>
+      <w:pPr>
+        <w:ind w:left="2880" w:hanging="360"/>
+      </w:pPr>
+    </w:lvl>
+    <w:lvl w:ilvl="4" w:tplc="04190019" w:tentative="1">
+      <w:start w:val="1"/>
+      <w:numFmt w:val="lowerLetter"/>
+      <w:lvlText w:val="%5."/>
+      <w:lvlJc w:val="left"/>
+      <w:pPr>
+        <w:ind w:left="3600" w:hanging="360"/>
+      </w:pPr>
+    </w:lvl>
+    <w:lvl w:ilvl="5" w:tplc="0419001B" w:tentative="1">
+      <w:start w:val="1"/>
+      <w:numFmt w:val="lowerRoman"/>
+      <w:lvlText w:val="%6."/>
+      <w:lvlJc w:val="right"/>
+      <w:pPr>
+        <w:ind w:left="4320" w:hanging="180"/>
+      </w:pPr>
+    </w:lvl>
+    <w:lvl w:ilvl="6" w:tplc="0419000F" w:tentative="1">
+      <w:start w:val="1"/>
+      <w:numFmt w:val="decimal"/>
+      <w:lvlText w:val="%7."/>
+      <w:lvlJc w:val="left"/>
+      <w:pPr>
+        <w:ind w:left="5040" w:hanging="360"/>
+      </w:pPr>
+    </w:lvl>
+    <w:lvl w:ilvl="7" w:tplc="04190019" w:tentative="1">
+      <w:start w:val="1"/>
+      <w:numFmt w:val="lowerLetter"/>
+      <w:lvlText w:val="%8."/>
+      <w:lvlJc w:val="left"/>
+      <w:pPr>
+        <w:ind w:left="5760" w:hanging="360"/>
+      </w:pPr>
+    </w:lvl>
+    <w:lvl w:ilvl="8" w:tplc="0419001B" w:tentative="1">
+      <w:start w:val="1"/>
+      <w:numFmt w:val="lowerRoman"/>
+      <w:lvlText w:val="%9."/>
+      <w:lvlJc w:val="right"/>
+      <w:pPr>
+        <w:ind w:left="6480" w:hanging="180"/>
+      </w:pPr>
+    </w:lvl>
+  </w:abstractNum>
+  <w:abstractNum w:abstractNumId="11" w15:restartNumberingAfterBreak="0">
     <w:nsid w:val="578C6FDE"/>
     <w:multiLevelType w:val="hybridMultilevel"/>
     <w:tmpl w:val="CBD8CD1C"/>
@@ -9291,7 +10013,7 @@
       </w:pPr>
     </w:lvl>
   </w:abstractNum>
-  <w:abstractNum w:abstractNumId="10" w15:restartNumberingAfterBreak="0">
+  <w:abstractNum w:abstractNumId="12" w15:restartNumberingAfterBreak="0">
     <w:nsid w:val="5E693450"/>
     <w:multiLevelType w:val="hybridMultilevel"/>
     <w:tmpl w:val="7F242318"/>
@@ -9390,16 +10112,16 @@
     <w:abstractNumId w:val="2"/>
   </w:num>
   <w:num w:numId="4">
-    <w:abstractNumId w:val="8"/>
+    <w:abstractNumId w:val="9"/>
   </w:num>
   <w:num w:numId="5">
-    <w:abstractNumId w:val="7"/>
+    <w:abstractNumId w:val="8"/>
   </w:num>
   <w:num w:numId="6">
     <w:abstractNumId w:val="5"/>
   </w:num>
   <w:num w:numId="7">
-    <w:abstractNumId w:val="9"/>
+    <w:abstractNumId w:val="11"/>
   </w:num>
   <w:num w:numId="8">
     <w:abstractNumId w:val="3"/>
@@ -9408,10 +10130,16 @@
     <w:abstractNumId w:val="0"/>
   </w:num>
   <w:num w:numId="10">
-    <w:abstractNumId w:val="10"/>
+    <w:abstractNumId w:val="12"/>
   </w:num>
   <w:num w:numId="11">
     <w:abstractNumId w:val="6"/>
+  </w:num>
+  <w:num w:numId="12">
+    <w:abstractNumId w:val="10"/>
+  </w:num>
+  <w:num w:numId="13">
+    <w:abstractNumId w:val="7"/>
   </w:num>
 </w:numbering>
 </file>

</xml_diff>

<commit_message>
Add solution for "Spring Security - Add JDBC Database Authentication"
- Update Course lecture
</commit_message>
<xml_diff>
--- a/Course lecture 2.docx
+++ b/Course lecture 2.docx
@@ -8905,8 +8905,912 @@
         </w:rPr>
         <w:t>Close tag</w:t>
       </w:r>
+    </w:p>
+    <w:p>
+      <w:pPr>
+        <w:rPr>
+          <w:b/>
+          <w:sz w:val="28"/>
+          <w:szCs w:val="28"/>
+          <w:lang w:val="en-US"/>
+        </w:rPr>
+      </w:pPr>
+    </w:p>
+    <w:p>
+      <w:pPr>
+        <w:rPr>
+          <w:b/>
+          <w:sz w:val="28"/>
+          <w:szCs w:val="28"/>
+          <w:lang w:val="en-US"/>
+        </w:rPr>
+      </w:pPr>
+    </w:p>
+    <w:p>
+      <w:pPr>
+        <w:rPr>
+          <w:b/>
+          <w:sz w:val="28"/>
+          <w:szCs w:val="28"/>
+          <w:lang w:val="en-US"/>
+        </w:rPr>
+      </w:pPr>
+      <w:r>
+        <w:rPr>
+          <w:b/>
+          <w:sz w:val="28"/>
+          <w:szCs w:val="28"/>
+          <w:lang w:val="en-US"/>
+        </w:rPr>
+        <w:lastRenderedPageBreak/>
+        <w:t>54</w:t>
+      </w:r>
+      <w:r>
+        <w:rPr>
+          <w:b/>
+          <w:sz w:val="28"/>
+          <w:szCs w:val="28"/>
+          <w:lang w:val="en-US"/>
+        </w:rPr>
+        <w:t>.</w:t>
+      </w:r>
+      <w:r>
+        <w:rPr>
+          <w:b/>
+          <w:sz w:val="28"/>
+          <w:szCs w:val="28"/>
+          <w:lang w:val="en-US"/>
+        </w:rPr>
+        <w:t xml:space="preserve"> Spring Security - Add JDBC Database Authentication</w:t>
+      </w:r>
+    </w:p>
+    <w:p>
+      <w:pPr>
+        <w:rPr>
+          <w:sz w:val="28"/>
+          <w:szCs w:val="28"/>
+          <w:lang w:val="en-US"/>
+        </w:rPr>
+      </w:pPr>
+      <w:r>
+        <w:rPr>
+          <w:sz w:val="28"/>
+          <w:szCs w:val="28"/>
+          <w:lang w:val="en-US"/>
+        </w:rPr>
+        <w:t>User Accounts Stored in Database.</w:t>
+      </w:r>
+    </w:p>
+    <w:p>
+      <w:pPr>
+        <w:rPr>
+          <w:sz w:val="28"/>
+          <w:szCs w:val="28"/>
+          <w:lang w:val="en-US"/>
+        </w:rPr>
+      </w:pPr>
+      <w:r>
+        <w:rPr>
+          <w:sz w:val="28"/>
+          <w:szCs w:val="28"/>
+          <w:lang w:val="en-US"/>
+        </w:rPr>
+        <w:t xml:space="preserve">By default, you have to follow Spring Security’s predefined table schemas. </w:t>
+      </w:r>
+    </w:p>
+    <w:p>
+      <w:pPr>
+        <w:rPr>
+          <w:b/>
+          <w:sz w:val="28"/>
+          <w:szCs w:val="28"/>
+          <w:lang w:val="en-US"/>
+        </w:rPr>
+      </w:pPr>
+      <w:r>
+        <w:rPr>
+          <w:b/>
+          <w:sz w:val="28"/>
+          <w:szCs w:val="28"/>
+          <w:lang w:val="en-US"/>
+        </w:rPr>
+        <w:t>Development Process</w:t>
+      </w:r>
+    </w:p>
+    <w:p>
+      <w:pPr>
+        <w:pStyle w:val="a3"/>
+        <w:numPr>
+          <w:ilvl w:val="0"/>
+          <w:numId w:val="14"/>
+        </w:numPr>
+        <w:rPr>
+          <w:sz w:val="28"/>
+          <w:szCs w:val="28"/>
+          <w:lang w:val="en-US"/>
+        </w:rPr>
+      </w:pPr>
+      <w:r>
+        <w:rPr>
+          <w:sz w:val="28"/>
+          <w:szCs w:val="28"/>
+          <w:lang w:val="en-US"/>
+        </w:rPr>
+        <w:t>Develop SQL Script to set up database tables</w:t>
+      </w:r>
+    </w:p>
+    <w:p>
+      <w:pPr>
+        <w:pStyle w:val="a3"/>
+        <w:numPr>
+          <w:ilvl w:val="0"/>
+          <w:numId w:val="14"/>
+        </w:numPr>
+        <w:rPr>
+          <w:sz w:val="28"/>
+          <w:szCs w:val="28"/>
+          <w:lang w:val="en-US"/>
+        </w:rPr>
+      </w:pPr>
+      <w:r>
+        <w:rPr>
+          <w:sz w:val="28"/>
+          <w:szCs w:val="28"/>
+          <w:lang w:val="en-US"/>
+        </w:rPr>
+        <w:t>Add database support to Maven POM file</w:t>
+      </w:r>
+    </w:p>
+    <w:p>
+      <w:pPr>
+        <w:pStyle w:val="a3"/>
+        <w:numPr>
+          <w:ilvl w:val="0"/>
+          <w:numId w:val="14"/>
+        </w:numPr>
+        <w:rPr>
+          <w:sz w:val="28"/>
+          <w:szCs w:val="28"/>
+          <w:lang w:val="en-US"/>
+        </w:rPr>
+      </w:pPr>
+      <w:r>
+        <w:rPr>
+          <w:sz w:val="28"/>
+          <w:szCs w:val="28"/>
+          <w:lang w:val="en-US"/>
+        </w:rPr>
+        <w:t>Create JDBC properties file</w:t>
+      </w:r>
+    </w:p>
+    <w:p>
+      <w:pPr>
+        <w:pStyle w:val="a3"/>
+        <w:numPr>
+          <w:ilvl w:val="0"/>
+          <w:numId w:val="14"/>
+        </w:numPr>
+        <w:rPr>
+          <w:sz w:val="28"/>
+          <w:szCs w:val="28"/>
+          <w:lang w:val="en-US"/>
+        </w:rPr>
+      </w:pPr>
+      <w:r>
+        <w:rPr>
+          <w:sz w:val="28"/>
+          <w:szCs w:val="28"/>
+          <w:lang w:val="en-US"/>
+        </w:rPr>
+        <w:t xml:space="preserve">Define </w:t>
+      </w:r>
+      <w:proofErr w:type="spellStart"/>
+      <w:r>
+        <w:rPr>
+          <w:sz w:val="28"/>
+          <w:szCs w:val="28"/>
+          <w:lang w:val="en-US"/>
+        </w:rPr>
+        <w:t>DataSource</w:t>
+      </w:r>
+      <w:proofErr w:type="spellEnd"/>
+      <w:r>
+        <w:rPr>
+          <w:sz w:val="28"/>
+          <w:szCs w:val="28"/>
+          <w:lang w:val="en-US"/>
+        </w:rPr>
+        <w:t xml:space="preserve"> in Spring Configuration</w:t>
+      </w:r>
+    </w:p>
+    <w:p>
+      <w:pPr>
+        <w:pStyle w:val="a3"/>
+        <w:numPr>
+          <w:ilvl w:val="1"/>
+          <w:numId w:val="14"/>
+        </w:numPr>
+        <w:rPr>
+          <w:sz w:val="28"/>
+          <w:szCs w:val="28"/>
+          <w:lang w:val="en-US"/>
+        </w:rPr>
+      </w:pPr>
+      <w:r>
+        <w:rPr>
+          <w:sz w:val="28"/>
+          <w:szCs w:val="28"/>
+          <w:lang w:val="en-US"/>
+        </w:rPr>
+        <w:t>@</w:t>
+      </w:r>
+      <w:proofErr w:type="spellStart"/>
+      <w:r>
+        <w:rPr>
+          <w:sz w:val="28"/>
+          <w:szCs w:val="28"/>
+          <w:lang w:val="en-US"/>
+        </w:rPr>
+        <w:t>PropertySource</w:t>
+      </w:r>
+      <w:proofErr w:type="spellEnd"/>
+      <w:r>
+        <w:rPr>
+          <w:sz w:val="28"/>
+          <w:szCs w:val="28"/>
+          <w:lang w:val="en-US"/>
+        </w:rPr>
+        <w:t>(“</w:t>
+      </w:r>
+      <w:proofErr w:type="spellStart"/>
+      <w:r>
+        <w:rPr>
+          <w:sz w:val="28"/>
+          <w:szCs w:val="28"/>
+          <w:lang w:val="en-US"/>
+        </w:rPr>
+        <w:t>classpath:persistence-mysql.properties</w:t>
+      </w:r>
+      <w:proofErr w:type="spellEnd"/>
+      <w:r>
+        <w:rPr>
+          <w:sz w:val="28"/>
+          <w:szCs w:val="28"/>
+          <w:lang w:val="en-US"/>
+        </w:rPr>
+        <w:t>”)</w:t>
+      </w:r>
+    </w:p>
+    <w:p>
+      <w:pPr>
+        <w:pStyle w:val="a3"/>
+        <w:numPr>
+          <w:ilvl w:val="0"/>
+          <w:numId w:val="14"/>
+        </w:numPr>
+        <w:rPr>
+          <w:sz w:val="28"/>
+          <w:szCs w:val="28"/>
+          <w:lang w:val="en-US"/>
+        </w:rPr>
+      </w:pPr>
+      <w:r>
+        <w:rPr>
+          <w:sz w:val="28"/>
+          <w:szCs w:val="28"/>
+          <w:lang w:val="en-US"/>
+        </w:rPr>
+        <w:t>Update Spring Security Configuration to use JDBC</w:t>
+      </w:r>
+    </w:p>
+    <w:p>
+      <w:pPr>
+        <w:pStyle w:val="a3"/>
+        <w:numPr>
+          <w:ilvl w:val="1"/>
+          <w:numId w:val="14"/>
+        </w:numPr>
+        <w:rPr>
+          <w:sz w:val="28"/>
+          <w:szCs w:val="28"/>
+          <w:lang w:val="en-US"/>
+        </w:rPr>
+      </w:pPr>
+      <w:r>
+        <w:rPr>
+          <w:sz w:val="28"/>
+          <w:szCs w:val="28"/>
+          <w:lang w:val="en-US"/>
+        </w:rPr>
+        <w:t>@</w:t>
+      </w:r>
+      <w:proofErr w:type="spellStart"/>
+      <w:r>
+        <w:rPr>
+          <w:sz w:val="28"/>
+          <w:szCs w:val="28"/>
+          <w:lang w:val="en-US"/>
+        </w:rPr>
+        <w:t>Autowired</w:t>
+      </w:r>
+      <w:proofErr w:type="spellEnd"/>
+      <w:r>
+        <w:rPr>
+          <w:sz w:val="28"/>
+          <w:szCs w:val="28"/>
+          <w:lang w:val="en-US"/>
+        </w:rPr>
+        <w:t xml:space="preserve"> private Environment </w:t>
+      </w:r>
+      <w:proofErr w:type="spellStart"/>
+      <w:r>
+        <w:rPr>
+          <w:sz w:val="28"/>
+          <w:szCs w:val="28"/>
+          <w:lang w:val="en-US"/>
+        </w:rPr>
+        <w:t>env</w:t>
+      </w:r>
+      <w:proofErr w:type="spellEnd"/>
+    </w:p>
+    <w:p>
+      <w:pPr>
+        <w:pStyle w:val="a3"/>
+        <w:numPr>
+          <w:ilvl w:val="1"/>
+          <w:numId w:val="14"/>
+        </w:numPr>
+        <w:rPr>
+          <w:sz w:val="28"/>
+          <w:szCs w:val="28"/>
+          <w:lang w:val="en-US"/>
+        </w:rPr>
+      </w:pPr>
+      <w:r>
+        <w:rPr>
+          <w:sz w:val="28"/>
+          <w:szCs w:val="28"/>
+          <w:lang w:val="en-US"/>
+        </w:rPr>
+        <w:t xml:space="preserve">@Bean public </w:t>
+      </w:r>
+      <w:proofErr w:type="spellStart"/>
+      <w:r>
+        <w:rPr>
+          <w:sz w:val="28"/>
+          <w:szCs w:val="28"/>
+          <w:lang w:val="en-US"/>
+        </w:rPr>
+        <w:t>DataSource</w:t>
+      </w:r>
+      <w:proofErr w:type="spellEnd"/>
+      <w:r>
+        <w:rPr>
+          <w:sz w:val="28"/>
+          <w:szCs w:val="28"/>
+          <w:lang w:val="en-US"/>
+        </w:rPr>
+        <w:t xml:space="preserve"> </w:t>
+      </w:r>
+      <w:proofErr w:type="spellStart"/>
+      <w:r>
+        <w:rPr>
+          <w:sz w:val="28"/>
+          <w:szCs w:val="28"/>
+          <w:lang w:val="en-US"/>
+        </w:rPr>
+        <w:t>securityDataSource</w:t>
+      </w:r>
+      <w:proofErr w:type="spellEnd"/>
+      <w:r>
+        <w:rPr>
+          <w:sz w:val="28"/>
+          <w:szCs w:val="28"/>
+          <w:lang w:val="en-US"/>
+        </w:rPr>
+        <w:t>()</w:t>
+      </w:r>
+    </w:p>
+    <w:p>
+      <w:pPr>
+        <w:pStyle w:val="a3"/>
+        <w:numPr>
+          <w:ilvl w:val="1"/>
+          <w:numId w:val="14"/>
+        </w:numPr>
+        <w:rPr>
+          <w:sz w:val="28"/>
+          <w:szCs w:val="28"/>
+          <w:lang w:val="en-US"/>
+        </w:rPr>
+      </w:pPr>
+      <w:r>
+        <w:rPr>
+          <w:sz w:val="28"/>
+          <w:szCs w:val="28"/>
+          <w:lang w:val="en-US"/>
+        </w:rPr>
+        <w:t>Create connection pool:</w:t>
+      </w:r>
+    </w:p>
+    <w:p>
+      <w:pPr>
+        <w:pStyle w:val="a3"/>
+        <w:numPr>
+          <w:ilvl w:val="2"/>
+          <w:numId w:val="14"/>
+        </w:numPr>
+        <w:rPr>
+          <w:sz w:val="28"/>
+          <w:szCs w:val="28"/>
+          <w:lang w:val="en-US"/>
+        </w:rPr>
+      </w:pPr>
+      <w:proofErr w:type="spellStart"/>
+      <w:r>
+        <w:rPr>
+          <w:sz w:val="28"/>
+          <w:szCs w:val="28"/>
+          <w:lang w:val="en-US"/>
+        </w:rPr>
+        <w:t>ComboPooledDataSource</w:t>
+      </w:r>
+      <w:proofErr w:type="spellEnd"/>
+    </w:p>
+    <w:p>
+      <w:pPr>
+        <w:pStyle w:val="a3"/>
+        <w:numPr>
+          <w:ilvl w:val="1"/>
+          <w:numId w:val="14"/>
+        </w:numPr>
+        <w:rPr>
+          <w:sz w:val="28"/>
+          <w:szCs w:val="28"/>
+          <w:lang w:val="en-US"/>
+        </w:rPr>
+      </w:pPr>
+      <w:r>
+        <w:rPr>
+          <w:sz w:val="28"/>
+          <w:szCs w:val="28"/>
+          <w:lang w:val="en-US"/>
+        </w:rPr>
+        <w:t xml:space="preserve">Set the </w:t>
+      </w:r>
+      <w:proofErr w:type="spellStart"/>
+      <w:r>
+        <w:rPr>
+          <w:sz w:val="28"/>
+          <w:szCs w:val="28"/>
+          <w:lang w:val="en-US"/>
+        </w:rPr>
+        <w:t>jdbc</w:t>
+      </w:r>
+      <w:proofErr w:type="spellEnd"/>
+      <w:r>
+        <w:rPr>
+          <w:sz w:val="28"/>
+          <w:szCs w:val="28"/>
+          <w:lang w:val="en-US"/>
+        </w:rPr>
+        <w:t xml:space="preserve"> driver</w:t>
+      </w:r>
+    </w:p>
+    <w:p>
+      <w:pPr>
+        <w:pStyle w:val="a3"/>
+        <w:numPr>
+          <w:ilvl w:val="2"/>
+          <w:numId w:val="14"/>
+        </w:numPr>
+        <w:rPr>
+          <w:sz w:val="28"/>
+          <w:szCs w:val="28"/>
+          <w:lang w:val="en-US"/>
+        </w:rPr>
+      </w:pPr>
+      <w:r>
+        <w:rPr>
+          <w:sz w:val="28"/>
+          <w:szCs w:val="28"/>
+          <w:lang w:val="en-US"/>
+        </w:rPr>
+        <w:t xml:space="preserve">Set </w:t>
+      </w:r>
+      <w:proofErr w:type="spellStart"/>
+      <w:r>
+        <w:rPr>
+          <w:sz w:val="28"/>
+          <w:szCs w:val="28"/>
+          <w:lang w:val="en-US"/>
+        </w:rPr>
+        <w:t>jdbc</w:t>
+      </w:r>
+      <w:proofErr w:type="spellEnd"/>
+      <w:r>
+        <w:rPr>
+          <w:sz w:val="28"/>
+          <w:szCs w:val="28"/>
+          <w:lang w:val="en-US"/>
+        </w:rPr>
+        <w:t xml:space="preserve"> driver on data source</w:t>
+      </w:r>
       <w:bookmarkStart w:id="0" w:name="_GoBack"/>
       <w:bookmarkEnd w:id="0"/>
+    </w:p>
+    <w:p>
+      <w:pPr>
+        <w:pStyle w:val="a3"/>
+        <w:numPr>
+          <w:ilvl w:val="1"/>
+          <w:numId w:val="14"/>
+        </w:numPr>
+        <w:rPr>
+          <w:sz w:val="28"/>
+          <w:szCs w:val="28"/>
+          <w:lang w:val="en-US"/>
+        </w:rPr>
+      </w:pPr>
+      <w:r>
+        <w:rPr>
+          <w:sz w:val="28"/>
+          <w:szCs w:val="28"/>
+          <w:lang w:val="en-US"/>
+        </w:rPr>
+        <w:t>Set database connection props</w:t>
+      </w:r>
+    </w:p>
+    <w:p>
+      <w:pPr>
+        <w:rPr>
+          <w:sz w:val="28"/>
+          <w:szCs w:val="28"/>
+          <w:lang w:val="en-US"/>
+        </w:rPr>
+      </w:pPr>
+      <w:r>
+        <w:rPr>
+          <w:sz w:val="28"/>
+          <w:szCs w:val="28"/>
+          <w:lang w:val="en-US"/>
+        </w:rPr>
+        <w:t>Spring Security Database Schema:</w:t>
+      </w:r>
+    </w:p>
+    <w:p>
+      <w:pPr>
+        <w:rPr>
+          <w:sz w:val="28"/>
+          <w:szCs w:val="28"/>
+          <w:lang w:val="en-US"/>
+        </w:rPr>
+      </w:pPr>
+      <w:proofErr w:type="gramStart"/>
+      <w:r>
+        <w:rPr>
+          <w:sz w:val="28"/>
+          <w:szCs w:val="28"/>
+          <w:lang w:val="en-US"/>
+        </w:rPr>
+        <w:t>users</w:t>
+      </w:r>
+      <w:proofErr w:type="gramEnd"/>
+      <w:r>
+        <w:rPr>
+          <w:sz w:val="28"/>
+          <w:szCs w:val="28"/>
+          <w:lang w:val="en-US"/>
+        </w:rPr>
+        <w:t>:</w:t>
+      </w:r>
+    </w:p>
+    <w:p>
+      <w:pPr>
+        <w:pStyle w:val="a3"/>
+        <w:numPr>
+          <w:ilvl w:val="0"/>
+          <w:numId w:val="15"/>
+        </w:numPr>
+        <w:rPr>
+          <w:sz w:val="28"/>
+          <w:szCs w:val="28"/>
+          <w:lang w:val="en-US"/>
+        </w:rPr>
+      </w:pPr>
+      <w:r>
+        <w:rPr>
+          <w:sz w:val="28"/>
+          <w:szCs w:val="28"/>
+          <w:lang w:val="en-US"/>
+        </w:rPr>
+        <w:t>username VARCHAR(50)</w:t>
+      </w:r>
+    </w:p>
+    <w:p>
+      <w:pPr>
+        <w:pStyle w:val="a3"/>
+        <w:numPr>
+          <w:ilvl w:val="0"/>
+          <w:numId w:val="15"/>
+        </w:numPr>
+        <w:rPr>
+          <w:sz w:val="28"/>
+          <w:szCs w:val="28"/>
+          <w:lang w:val="en-US"/>
+        </w:rPr>
+      </w:pPr>
+      <w:r>
+        <w:rPr>
+          <w:sz w:val="28"/>
+          <w:szCs w:val="28"/>
+          <w:lang w:val="en-US"/>
+        </w:rPr>
+        <w:t>password VARCHAR(50)</w:t>
+      </w:r>
+    </w:p>
+    <w:p>
+      <w:pPr>
+        <w:pStyle w:val="a3"/>
+        <w:numPr>
+          <w:ilvl w:val="0"/>
+          <w:numId w:val="15"/>
+        </w:numPr>
+        <w:rPr>
+          <w:sz w:val="28"/>
+          <w:szCs w:val="28"/>
+          <w:lang w:val="en-US"/>
+        </w:rPr>
+      </w:pPr>
+      <w:r>
+        <w:rPr>
+          <w:sz w:val="28"/>
+          <w:szCs w:val="28"/>
+          <w:lang w:val="en-US"/>
+        </w:rPr>
+        <w:t>enabled TINYINT(1)</w:t>
+      </w:r>
+    </w:p>
+    <w:p>
+      <w:pPr>
+        <w:rPr>
+          <w:sz w:val="28"/>
+          <w:szCs w:val="28"/>
+          <w:lang w:val="en-US"/>
+        </w:rPr>
+      </w:pPr>
+      <w:proofErr w:type="gramStart"/>
+      <w:r>
+        <w:rPr>
+          <w:sz w:val="28"/>
+          <w:szCs w:val="28"/>
+          <w:lang w:val="en-US"/>
+        </w:rPr>
+        <w:t>authorities</w:t>
+      </w:r>
+      <w:proofErr w:type="gramEnd"/>
+      <w:r>
+        <w:rPr>
+          <w:sz w:val="28"/>
+          <w:szCs w:val="28"/>
+          <w:lang w:val="en-US"/>
+        </w:rPr>
+        <w:t>:</w:t>
+      </w:r>
+    </w:p>
+    <w:p>
+      <w:pPr>
+        <w:pStyle w:val="a3"/>
+        <w:numPr>
+          <w:ilvl w:val="0"/>
+          <w:numId w:val="16"/>
+        </w:numPr>
+        <w:rPr>
+          <w:sz w:val="28"/>
+          <w:szCs w:val="28"/>
+          <w:lang w:val="en-US"/>
+        </w:rPr>
+      </w:pPr>
+      <w:r>
+        <w:rPr>
+          <w:sz w:val="28"/>
+          <w:szCs w:val="28"/>
+          <w:lang w:val="en-US"/>
+        </w:rPr>
+        <w:t>username VARCHAR(50)</w:t>
+      </w:r>
+    </w:p>
+    <w:p>
+      <w:pPr>
+        <w:pStyle w:val="a3"/>
+        <w:numPr>
+          <w:ilvl w:val="0"/>
+          <w:numId w:val="16"/>
+        </w:numPr>
+        <w:rPr>
+          <w:sz w:val="28"/>
+          <w:szCs w:val="28"/>
+          <w:lang w:val="en-US"/>
+        </w:rPr>
+      </w:pPr>
+      <w:r>
+        <w:rPr>
+          <w:sz w:val="28"/>
+          <w:szCs w:val="28"/>
+          <w:lang w:val="en-US"/>
+        </w:rPr>
+        <w:t>authority VARCHAR(50)</w:t>
+      </w:r>
+    </w:p>
+    <w:p>
+      <w:pPr>
+        <w:rPr>
+          <w:sz w:val="28"/>
+          <w:szCs w:val="28"/>
+          <w:lang w:val="en-US"/>
+        </w:rPr>
+      </w:pPr>
+      <w:r>
+        <w:rPr>
+          <w:sz w:val="28"/>
+          <w:szCs w:val="28"/>
+          <w:lang w:val="en-US"/>
+        </w:rPr>
+        <w:t>In Spring Security 5, passwords are stored using a specific format:</w:t>
+      </w:r>
+    </w:p>
+    <w:p>
+      <w:pPr>
+        <w:rPr>
+          <w:sz w:val="28"/>
+          <w:szCs w:val="28"/>
+          <w:lang w:val="en-US"/>
+        </w:rPr>
+      </w:pPr>
+      <w:r>
+        <w:rPr>
+          <w:sz w:val="28"/>
+          <w:szCs w:val="28"/>
+          <w:lang w:val="en-US"/>
+        </w:rPr>
+        <w:t>{</w:t>
+      </w:r>
+      <w:proofErr w:type="gramStart"/>
+      <w:r>
+        <w:rPr>
+          <w:sz w:val="28"/>
+          <w:szCs w:val="28"/>
+          <w:lang w:val="en-US"/>
+        </w:rPr>
+        <w:t>id}</w:t>
+      </w:r>
+      <w:proofErr w:type="spellStart"/>
+      <w:proofErr w:type="gramEnd"/>
+      <w:r>
+        <w:rPr>
+          <w:sz w:val="28"/>
+          <w:szCs w:val="28"/>
+          <w:lang w:val="en-US"/>
+        </w:rPr>
+        <w:t>encodedPassword</w:t>
+      </w:r>
+      <w:proofErr w:type="spellEnd"/>
+      <w:r>
+        <w:rPr>
+          <w:sz w:val="28"/>
+          <w:szCs w:val="28"/>
+          <w:lang w:val="en-US"/>
+        </w:rPr>
+        <w:t xml:space="preserve"> </w:t>
+      </w:r>
+    </w:p>
+    <w:p>
+      <w:pPr>
+        <w:rPr>
+          <w:sz w:val="28"/>
+          <w:szCs w:val="28"/>
+          <w:lang w:val="en-US"/>
+        </w:rPr>
+      </w:pPr>
+      <w:r>
+        <w:rPr>
+          <w:sz w:val="28"/>
+          <w:szCs w:val="28"/>
+          <w:lang w:val="en-US"/>
+        </w:rPr>
+        <w:t>Id:</w:t>
+      </w:r>
+    </w:p>
+    <w:p>
+      <w:pPr>
+        <w:pStyle w:val="a3"/>
+        <w:numPr>
+          <w:ilvl w:val="0"/>
+          <w:numId w:val="1"/>
+        </w:numPr>
+        <w:rPr>
+          <w:sz w:val="28"/>
+          <w:szCs w:val="28"/>
+          <w:lang w:val="en-US"/>
+        </w:rPr>
+      </w:pPr>
+      <w:proofErr w:type="spellStart"/>
+      <w:r>
+        <w:rPr>
+          <w:sz w:val="28"/>
+          <w:szCs w:val="28"/>
+          <w:lang w:val="en-US"/>
+        </w:rPr>
+        <w:t>noop</w:t>
+      </w:r>
+      <w:proofErr w:type="spellEnd"/>
+      <w:r>
+        <w:rPr>
+          <w:sz w:val="28"/>
+          <w:szCs w:val="28"/>
+          <w:lang w:val="en-US"/>
+        </w:rPr>
+        <w:t xml:space="preserve"> – plain text passwords</w:t>
+      </w:r>
+    </w:p>
+    <w:p>
+      <w:pPr>
+        <w:pStyle w:val="a3"/>
+        <w:numPr>
+          <w:ilvl w:val="0"/>
+          <w:numId w:val="1"/>
+        </w:numPr>
+        <w:rPr>
+          <w:sz w:val="28"/>
+          <w:szCs w:val="28"/>
+          <w:lang w:val="en-US"/>
+        </w:rPr>
+      </w:pPr>
+      <w:proofErr w:type="spellStart"/>
+      <w:r>
+        <w:rPr>
+          <w:sz w:val="28"/>
+          <w:szCs w:val="28"/>
+          <w:lang w:val="en-US"/>
+        </w:rPr>
+        <w:t>bcrypt</w:t>
+      </w:r>
+      <w:proofErr w:type="spellEnd"/>
+      <w:r>
+        <w:rPr>
+          <w:sz w:val="28"/>
+          <w:szCs w:val="28"/>
+          <w:lang w:val="en-US"/>
+        </w:rPr>
+        <w:t xml:space="preserve"> – </w:t>
+      </w:r>
+      <w:proofErr w:type="spellStart"/>
+      <w:r>
+        <w:rPr>
+          <w:sz w:val="28"/>
+          <w:szCs w:val="28"/>
+          <w:lang w:val="en-US"/>
+        </w:rPr>
+        <w:t>BCrypt</w:t>
+      </w:r>
+      <w:proofErr w:type="spellEnd"/>
+      <w:r>
+        <w:rPr>
+          <w:sz w:val="28"/>
+          <w:szCs w:val="28"/>
+          <w:lang w:val="en-US"/>
+        </w:rPr>
+        <w:t xml:space="preserve"> password hashing</w:t>
+      </w:r>
+    </w:p>
+    <w:p>
+      <w:pPr>
+        <w:rPr>
+          <w:sz w:val="28"/>
+          <w:szCs w:val="28"/>
+          <w:lang w:val="en-US"/>
+        </w:rPr>
+      </w:pPr>
     </w:p>
     <w:sectPr>
       <w:pgSz w:w="11906" w:h="16838"/>
@@ -9213,6 +10117,95 @@
     </w:lvl>
   </w:abstractNum>
   <w:abstractNum w:abstractNumId="3" w15:restartNumberingAfterBreak="0">
+    <w:nsid w:val="138C2716"/>
+    <w:multiLevelType w:val="hybridMultilevel"/>
+    <w:tmpl w:val="2AA09152"/>
+    <w:lvl w:ilvl="0" w:tplc="0419000F">
+      <w:start w:val="1"/>
+      <w:numFmt w:val="decimal"/>
+      <w:lvlText w:val="%1."/>
+      <w:lvlJc w:val="left"/>
+      <w:pPr>
+        <w:ind w:left="720" w:hanging="360"/>
+      </w:pPr>
+      <w:rPr>
+        <w:rFonts w:hint="default"/>
+      </w:rPr>
+    </w:lvl>
+    <w:lvl w:ilvl="1" w:tplc="04190019" w:tentative="1">
+      <w:start w:val="1"/>
+      <w:numFmt w:val="lowerLetter"/>
+      <w:lvlText w:val="%2."/>
+      <w:lvlJc w:val="left"/>
+      <w:pPr>
+        <w:ind w:left="1440" w:hanging="360"/>
+      </w:pPr>
+    </w:lvl>
+    <w:lvl w:ilvl="2" w:tplc="0419001B" w:tentative="1">
+      <w:start w:val="1"/>
+      <w:numFmt w:val="lowerRoman"/>
+      <w:lvlText w:val="%3."/>
+      <w:lvlJc w:val="right"/>
+      <w:pPr>
+        <w:ind w:left="2160" w:hanging="180"/>
+      </w:pPr>
+    </w:lvl>
+    <w:lvl w:ilvl="3" w:tplc="0419000F" w:tentative="1">
+      <w:start w:val="1"/>
+      <w:numFmt w:val="decimal"/>
+      <w:lvlText w:val="%4."/>
+      <w:lvlJc w:val="left"/>
+      <w:pPr>
+        <w:ind w:left="2880" w:hanging="360"/>
+      </w:pPr>
+    </w:lvl>
+    <w:lvl w:ilvl="4" w:tplc="04190019" w:tentative="1">
+      <w:start w:val="1"/>
+      <w:numFmt w:val="lowerLetter"/>
+      <w:lvlText w:val="%5."/>
+      <w:lvlJc w:val="left"/>
+      <w:pPr>
+        <w:ind w:left="3600" w:hanging="360"/>
+      </w:pPr>
+    </w:lvl>
+    <w:lvl w:ilvl="5" w:tplc="0419001B" w:tentative="1">
+      <w:start w:val="1"/>
+      <w:numFmt w:val="lowerRoman"/>
+      <w:lvlText w:val="%6."/>
+      <w:lvlJc w:val="right"/>
+      <w:pPr>
+        <w:ind w:left="4320" w:hanging="180"/>
+      </w:pPr>
+    </w:lvl>
+    <w:lvl w:ilvl="6" w:tplc="0419000F" w:tentative="1">
+      <w:start w:val="1"/>
+      <w:numFmt w:val="decimal"/>
+      <w:lvlText w:val="%7."/>
+      <w:lvlJc w:val="left"/>
+      <w:pPr>
+        <w:ind w:left="5040" w:hanging="360"/>
+      </w:pPr>
+    </w:lvl>
+    <w:lvl w:ilvl="7" w:tplc="04190019" w:tentative="1">
+      <w:start w:val="1"/>
+      <w:numFmt w:val="lowerLetter"/>
+      <w:lvlText w:val="%8."/>
+      <w:lvlJc w:val="left"/>
+      <w:pPr>
+        <w:ind w:left="5760" w:hanging="360"/>
+      </w:pPr>
+    </w:lvl>
+    <w:lvl w:ilvl="8" w:tplc="0419001B" w:tentative="1">
+      <w:start w:val="1"/>
+      <w:numFmt w:val="lowerRoman"/>
+      <w:lvlText w:val="%9."/>
+      <w:lvlJc w:val="right"/>
+      <w:pPr>
+        <w:ind w:left="6480" w:hanging="180"/>
+      </w:pPr>
+    </w:lvl>
+  </w:abstractNum>
+  <w:abstractNum w:abstractNumId="4" w15:restartNumberingAfterBreak="0">
     <w:nsid w:val="15023140"/>
     <w:multiLevelType w:val="hybridMultilevel"/>
     <w:tmpl w:val="088076C6"/>
@@ -9301,7 +10294,7 @@
       </w:pPr>
     </w:lvl>
   </w:abstractNum>
-  <w:abstractNum w:abstractNumId="4" w15:restartNumberingAfterBreak="0">
+  <w:abstractNum w:abstractNumId="5" w15:restartNumberingAfterBreak="0">
     <w:nsid w:val="1AF42F0D"/>
     <w:multiLevelType w:val="hybridMultilevel"/>
     <w:tmpl w:val="664018EA"/>
@@ -9390,7 +10383,96 @@
       </w:pPr>
     </w:lvl>
   </w:abstractNum>
-  <w:abstractNum w:abstractNumId="5" w15:restartNumberingAfterBreak="0">
+  <w:abstractNum w:abstractNumId="6" w15:restartNumberingAfterBreak="0">
+    <w:nsid w:val="221C3825"/>
+    <w:multiLevelType w:val="hybridMultilevel"/>
+    <w:tmpl w:val="E6E8F204"/>
+    <w:lvl w:ilvl="0" w:tplc="0419000F">
+      <w:start w:val="1"/>
+      <w:numFmt w:val="decimal"/>
+      <w:lvlText w:val="%1."/>
+      <w:lvlJc w:val="left"/>
+      <w:pPr>
+        <w:ind w:left="720" w:hanging="360"/>
+      </w:pPr>
+      <w:rPr>
+        <w:rFonts w:hint="default"/>
+      </w:rPr>
+    </w:lvl>
+    <w:lvl w:ilvl="1" w:tplc="04190019">
+      <w:start w:val="1"/>
+      <w:numFmt w:val="lowerLetter"/>
+      <w:lvlText w:val="%2."/>
+      <w:lvlJc w:val="left"/>
+      <w:pPr>
+        <w:ind w:left="1440" w:hanging="360"/>
+      </w:pPr>
+    </w:lvl>
+    <w:lvl w:ilvl="2" w:tplc="0419001B">
+      <w:start w:val="1"/>
+      <w:numFmt w:val="lowerRoman"/>
+      <w:lvlText w:val="%3."/>
+      <w:lvlJc w:val="right"/>
+      <w:pPr>
+        <w:ind w:left="2160" w:hanging="180"/>
+      </w:pPr>
+    </w:lvl>
+    <w:lvl w:ilvl="3" w:tplc="0419000F" w:tentative="1">
+      <w:start w:val="1"/>
+      <w:numFmt w:val="decimal"/>
+      <w:lvlText w:val="%4."/>
+      <w:lvlJc w:val="left"/>
+      <w:pPr>
+        <w:ind w:left="2880" w:hanging="360"/>
+      </w:pPr>
+    </w:lvl>
+    <w:lvl w:ilvl="4" w:tplc="04190019" w:tentative="1">
+      <w:start w:val="1"/>
+      <w:numFmt w:val="lowerLetter"/>
+      <w:lvlText w:val="%5."/>
+      <w:lvlJc w:val="left"/>
+      <w:pPr>
+        <w:ind w:left="3600" w:hanging="360"/>
+      </w:pPr>
+    </w:lvl>
+    <w:lvl w:ilvl="5" w:tplc="0419001B" w:tentative="1">
+      <w:start w:val="1"/>
+      <w:numFmt w:val="lowerRoman"/>
+      <w:lvlText w:val="%6."/>
+      <w:lvlJc w:val="right"/>
+      <w:pPr>
+        <w:ind w:left="4320" w:hanging="180"/>
+      </w:pPr>
+    </w:lvl>
+    <w:lvl w:ilvl="6" w:tplc="0419000F" w:tentative="1">
+      <w:start w:val="1"/>
+      <w:numFmt w:val="decimal"/>
+      <w:lvlText w:val="%7."/>
+      <w:lvlJc w:val="left"/>
+      <w:pPr>
+        <w:ind w:left="5040" w:hanging="360"/>
+      </w:pPr>
+    </w:lvl>
+    <w:lvl w:ilvl="7" w:tplc="04190019" w:tentative="1">
+      <w:start w:val="1"/>
+      <w:numFmt w:val="lowerLetter"/>
+      <w:lvlText w:val="%8."/>
+      <w:lvlJc w:val="left"/>
+      <w:pPr>
+        <w:ind w:left="5760" w:hanging="360"/>
+      </w:pPr>
+    </w:lvl>
+    <w:lvl w:ilvl="8" w:tplc="0419001B" w:tentative="1">
+      <w:start w:val="1"/>
+      <w:numFmt w:val="lowerRoman"/>
+      <w:lvlText w:val="%9."/>
+      <w:lvlJc w:val="right"/>
+      <w:pPr>
+        <w:ind w:left="6480" w:hanging="180"/>
+      </w:pPr>
+    </w:lvl>
+  </w:abstractNum>
+  <w:abstractNum w:abstractNumId="7" w15:restartNumberingAfterBreak="0">
     <w:nsid w:val="270C21AF"/>
     <w:multiLevelType w:val="hybridMultilevel"/>
     <w:tmpl w:val="82883058"/>
@@ -9479,7 +10561,7 @@
       </w:pPr>
     </w:lvl>
   </w:abstractNum>
-  <w:abstractNum w:abstractNumId="6" w15:restartNumberingAfterBreak="0">
+  <w:abstractNum w:abstractNumId="8" w15:restartNumberingAfterBreak="0">
     <w:nsid w:val="334406EC"/>
     <w:multiLevelType w:val="hybridMultilevel"/>
     <w:tmpl w:val="176ABBB2"/>
@@ -9568,7 +10650,7 @@
       </w:pPr>
     </w:lvl>
   </w:abstractNum>
-  <w:abstractNum w:abstractNumId="7" w15:restartNumberingAfterBreak="0">
+  <w:abstractNum w:abstractNumId="9" w15:restartNumberingAfterBreak="0">
     <w:nsid w:val="33B028FE"/>
     <w:multiLevelType w:val="hybridMultilevel"/>
     <w:tmpl w:val="586209B6"/>
@@ -9657,7 +10739,7 @@
       </w:pPr>
     </w:lvl>
   </w:abstractNum>
-  <w:abstractNum w:abstractNumId="8" w15:restartNumberingAfterBreak="0">
+  <w:abstractNum w:abstractNumId="10" w15:restartNumberingAfterBreak="0">
     <w:nsid w:val="422B35E8"/>
     <w:multiLevelType w:val="hybridMultilevel"/>
     <w:tmpl w:val="96DE62F2"/>
@@ -9746,7 +10828,7 @@
       </w:pPr>
     </w:lvl>
   </w:abstractNum>
-  <w:abstractNum w:abstractNumId="9" w15:restartNumberingAfterBreak="0">
+  <w:abstractNum w:abstractNumId="11" w15:restartNumberingAfterBreak="0">
     <w:nsid w:val="52D33655"/>
     <w:multiLevelType w:val="hybridMultilevel"/>
     <w:tmpl w:val="78D4DFF4"/>
@@ -9835,7 +10917,7 @@
       </w:pPr>
     </w:lvl>
   </w:abstractNum>
-  <w:abstractNum w:abstractNumId="10" w15:restartNumberingAfterBreak="0">
+  <w:abstractNum w:abstractNumId="12" w15:restartNumberingAfterBreak="0">
     <w:nsid w:val="566950CE"/>
     <w:multiLevelType w:val="hybridMultilevel"/>
     <w:tmpl w:val="B94AF46A"/>
@@ -9924,7 +11006,7 @@
       </w:pPr>
     </w:lvl>
   </w:abstractNum>
-  <w:abstractNum w:abstractNumId="11" w15:restartNumberingAfterBreak="0">
+  <w:abstractNum w:abstractNumId="13" w15:restartNumberingAfterBreak="0">
     <w:nsid w:val="578C6FDE"/>
     <w:multiLevelType w:val="hybridMultilevel"/>
     <w:tmpl w:val="CBD8CD1C"/>
@@ -10013,7 +11095,96 @@
       </w:pPr>
     </w:lvl>
   </w:abstractNum>
-  <w:abstractNum w:abstractNumId="12" w15:restartNumberingAfterBreak="0">
+  <w:abstractNum w:abstractNumId="14" w15:restartNumberingAfterBreak="0">
+    <w:nsid w:val="58D246B9"/>
+    <w:multiLevelType w:val="hybridMultilevel"/>
+    <w:tmpl w:val="B908023C"/>
+    <w:lvl w:ilvl="0" w:tplc="0419000F">
+      <w:start w:val="1"/>
+      <w:numFmt w:val="decimal"/>
+      <w:lvlText w:val="%1."/>
+      <w:lvlJc w:val="left"/>
+      <w:pPr>
+        <w:ind w:left="720" w:hanging="360"/>
+      </w:pPr>
+      <w:rPr>
+        <w:rFonts w:hint="default"/>
+      </w:rPr>
+    </w:lvl>
+    <w:lvl w:ilvl="1" w:tplc="04190019" w:tentative="1">
+      <w:start w:val="1"/>
+      <w:numFmt w:val="lowerLetter"/>
+      <w:lvlText w:val="%2."/>
+      <w:lvlJc w:val="left"/>
+      <w:pPr>
+        <w:ind w:left="1440" w:hanging="360"/>
+      </w:pPr>
+    </w:lvl>
+    <w:lvl w:ilvl="2" w:tplc="0419001B" w:tentative="1">
+      <w:start w:val="1"/>
+      <w:numFmt w:val="lowerRoman"/>
+      <w:lvlText w:val="%3."/>
+      <w:lvlJc w:val="right"/>
+      <w:pPr>
+        <w:ind w:left="2160" w:hanging="180"/>
+      </w:pPr>
+    </w:lvl>
+    <w:lvl w:ilvl="3" w:tplc="0419000F" w:tentative="1">
+      <w:start w:val="1"/>
+      <w:numFmt w:val="decimal"/>
+      <w:lvlText w:val="%4."/>
+      <w:lvlJc w:val="left"/>
+      <w:pPr>
+        <w:ind w:left="2880" w:hanging="360"/>
+      </w:pPr>
+    </w:lvl>
+    <w:lvl w:ilvl="4" w:tplc="04190019" w:tentative="1">
+      <w:start w:val="1"/>
+      <w:numFmt w:val="lowerLetter"/>
+      <w:lvlText w:val="%5."/>
+      <w:lvlJc w:val="left"/>
+      <w:pPr>
+        <w:ind w:left="3600" w:hanging="360"/>
+      </w:pPr>
+    </w:lvl>
+    <w:lvl w:ilvl="5" w:tplc="0419001B" w:tentative="1">
+      <w:start w:val="1"/>
+      <w:numFmt w:val="lowerRoman"/>
+      <w:lvlText w:val="%6."/>
+      <w:lvlJc w:val="right"/>
+      <w:pPr>
+        <w:ind w:left="4320" w:hanging="180"/>
+      </w:pPr>
+    </w:lvl>
+    <w:lvl w:ilvl="6" w:tplc="0419000F" w:tentative="1">
+      <w:start w:val="1"/>
+      <w:numFmt w:val="decimal"/>
+      <w:lvlText w:val="%7."/>
+      <w:lvlJc w:val="left"/>
+      <w:pPr>
+        <w:ind w:left="5040" w:hanging="360"/>
+      </w:pPr>
+    </w:lvl>
+    <w:lvl w:ilvl="7" w:tplc="04190019" w:tentative="1">
+      <w:start w:val="1"/>
+      <w:numFmt w:val="lowerLetter"/>
+      <w:lvlText w:val="%8."/>
+      <w:lvlJc w:val="left"/>
+      <w:pPr>
+        <w:ind w:left="5760" w:hanging="360"/>
+      </w:pPr>
+    </w:lvl>
+    <w:lvl w:ilvl="8" w:tplc="0419001B" w:tentative="1">
+      <w:start w:val="1"/>
+      <w:numFmt w:val="lowerRoman"/>
+      <w:lvlText w:val="%9."/>
+      <w:lvlJc w:val="right"/>
+      <w:pPr>
+        <w:ind w:left="6480" w:hanging="180"/>
+      </w:pPr>
+    </w:lvl>
+  </w:abstractNum>
+  <w:abstractNum w:abstractNumId="15" w15:restartNumberingAfterBreak="0">
     <w:nsid w:val="5E693450"/>
     <w:multiLevelType w:val="hybridMultilevel"/>
     <w:tmpl w:val="7F242318"/>
@@ -10106,40 +11277,49 @@
     <w:abstractNumId w:val="1"/>
   </w:num>
   <w:num w:numId="2">
-    <w:abstractNumId w:val="4"/>
+    <w:abstractNumId w:val="5"/>
   </w:num>
   <w:num w:numId="3">
     <w:abstractNumId w:val="2"/>
   </w:num>
   <w:num w:numId="4">
-    <w:abstractNumId w:val="9"/>
+    <w:abstractNumId w:val="11"/>
   </w:num>
   <w:num w:numId="5">
-    <w:abstractNumId w:val="8"/>
+    <w:abstractNumId w:val="10"/>
   </w:num>
   <w:num w:numId="6">
-    <w:abstractNumId w:val="5"/>
+    <w:abstractNumId w:val="7"/>
   </w:num>
   <w:num w:numId="7">
-    <w:abstractNumId w:val="11"/>
+    <w:abstractNumId w:val="13"/>
   </w:num>
   <w:num w:numId="8">
-    <w:abstractNumId w:val="3"/>
+    <w:abstractNumId w:val="4"/>
   </w:num>
   <w:num w:numId="9">
     <w:abstractNumId w:val="0"/>
   </w:num>
   <w:num w:numId="10">
+    <w:abstractNumId w:val="15"/>
+  </w:num>
+  <w:num w:numId="11">
+    <w:abstractNumId w:val="8"/>
+  </w:num>
+  <w:num w:numId="12">
     <w:abstractNumId w:val="12"/>
   </w:num>
-  <w:num w:numId="11">
+  <w:num w:numId="13">
+    <w:abstractNumId w:val="9"/>
+  </w:num>
+  <w:num w:numId="14">
     <w:abstractNumId w:val="6"/>
   </w:num>
-  <w:num w:numId="12">
-    <w:abstractNumId w:val="10"/>
+  <w:num w:numId="15">
+    <w:abstractNumId w:val="14"/>
   </w:num>
-  <w:num w:numId="13">
-    <w:abstractNumId w:val="7"/>
+  <w:num w:numId="16">
+    <w:abstractNumId w:val="3"/>
   </w:num>
 </w:numbering>
 </file>

</xml_diff>

<commit_message>
Add solution for "Spring Security - Password Encryption"
- Update Course lecture
</commit_message>
<xml_diff>
--- a/Course lecture 2.docx
+++ b/Course lecture 2.docx
@@ -9436,381 +9436,528 @@
         </w:rPr>
         <w:t xml:space="preserve"> driver on data source</w:t>
       </w:r>
+    </w:p>
+    <w:p>
+      <w:pPr>
+        <w:pStyle w:val="a3"/>
+        <w:numPr>
+          <w:ilvl w:val="1"/>
+          <w:numId w:val="14"/>
+        </w:numPr>
+        <w:rPr>
+          <w:sz w:val="28"/>
+          <w:szCs w:val="28"/>
+          <w:lang w:val="en-US"/>
+        </w:rPr>
+      </w:pPr>
+      <w:r>
+        <w:rPr>
+          <w:sz w:val="28"/>
+          <w:szCs w:val="28"/>
+          <w:lang w:val="en-US"/>
+        </w:rPr>
+        <w:t>Set database connection props</w:t>
+      </w:r>
+    </w:p>
+    <w:p>
+      <w:pPr>
+        <w:rPr>
+          <w:sz w:val="28"/>
+          <w:szCs w:val="28"/>
+          <w:lang w:val="en-US"/>
+        </w:rPr>
+      </w:pPr>
+      <w:r>
+        <w:rPr>
+          <w:sz w:val="28"/>
+          <w:szCs w:val="28"/>
+          <w:lang w:val="en-US"/>
+        </w:rPr>
+        <w:t>Spring Security Database Schema:</w:t>
+      </w:r>
+    </w:p>
+    <w:p>
+      <w:pPr>
+        <w:rPr>
+          <w:sz w:val="28"/>
+          <w:szCs w:val="28"/>
+          <w:lang w:val="en-US"/>
+        </w:rPr>
+      </w:pPr>
+      <w:proofErr w:type="gramStart"/>
+      <w:r>
+        <w:rPr>
+          <w:sz w:val="28"/>
+          <w:szCs w:val="28"/>
+          <w:lang w:val="en-US"/>
+        </w:rPr>
+        <w:t>users</w:t>
+      </w:r>
+      <w:proofErr w:type="gramEnd"/>
+      <w:r>
+        <w:rPr>
+          <w:sz w:val="28"/>
+          <w:szCs w:val="28"/>
+          <w:lang w:val="en-US"/>
+        </w:rPr>
+        <w:t>:</w:t>
+      </w:r>
+    </w:p>
+    <w:p>
+      <w:pPr>
+        <w:pStyle w:val="a3"/>
+        <w:numPr>
+          <w:ilvl w:val="0"/>
+          <w:numId w:val="15"/>
+        </w:numPr>
+        <w:rPr>
+          <w:sz w:val="28"/>
+          <w:szCs w:val="28"/>
+          <w:lang w:val="en-US"/>
+        </w:rPr>
+      </w:pPr>
+      <w:r>
+        <w:rPr>
+          <w:sz w:val="28"/>
+          <w:szCs w:val="28"/>
+          <w:lang w:val="en-US"/>
+        </w:rPr>
+        <w:t>username VARCHAR(50)</w:t>
+      </w:r>
+    </w:p>
+    <w:p>
+      <w:pPr>
+        <w:pStyle w:val="a3"/>
+        <w:numPr>
+          <w:ilvl w:val="0"/>
+          <w:numId w:val="15"/>
+        </w:numPr>
+        <w:rPr>
+          <w:sz w:val="28"/>
+          <w:szCs w:val="28"/>
+          <w:lang w:val="en-US"/>
+        </w:rPr>
+      </w:pPr>
+      <w:r>
+        <w:rPr>
+          <w:sz w:val="28"/>
+          <w:szCs w:val="28"/>
+          <w:lang w:val="en-US"/>
+        </w:rPr>
+        <w:t>password VARCHAR(50)</w:t>
+      </w:r>
+    </w:p>
+    <w:p>
+      <w:pPr>
+        <w:pStyle w:val="a3"/>
+        <w:numPr>
+          <w:ilvl w:val="0"/>
+          <w:numId w:val="15"/>
+        </w:numPr>
+        <w:rPr>
+          <w:sz w:val="28"/>
+          <w:szCs w:val="28"/>
+          <w:lang w:val="en-US"/>
+        </w:rPr>
+      </w:pPr>
+      <w:r>
+        <w:rPr>
+          <w:sz w:val="28"/>
+          <w:szCs w:val="28"/>
+          <w:lang w:val="en-US"/>
+        </w:rPr>
+        <w:t>enabled TINYINT(1)</w:t>
+      </w:r>
+    </w:p>
+    <w:p>
+      <w:pPr>
+        <w:rPr>
+          <w:sz w:val="28"/>
+          <w:szCs w:val="28"/>
+          <w:lang w:val="en-US"/>
+        </w:rPr>
+      </w:pPr>
+      <w:proofErr w:type="gramStart"/>
+      <w:r>
+        <w:rPr>
+          <w:sz w:val="28"/>
+          <w:szCs w:val="28"/>
+          <w:lang w:val="en-US"/>
+        </w:rPr>
+        <w:t>authorities</w:t>
+      </w:r>
+      <w:proofErr w:type="gramEnd"/>
+      <w:r>
+        <w:rPr>
+          <w:sz w:val="28"/>
+          <w:szCs w:val="28"/>
+          <w:lang w:val="en-US"/>
+        </w:rPr>
+        <w:t>:</w:t>
+      </w:r>
+    </w:p>
+    <w:p>
+      <w:pPr>
+        <w:pStyle w:val="a3"/>
+        <w:numPr>
+          <w:ilvl w:val="0"/>
+          <w:numId w:val="16"/>
+        </w:numPr>
+        <w:rPr>
+          <w:sz w:val="28"/>
+          <w:szCs w:val="28"/>
+          <w:lang w:val="en-US"/>
+        </w:rPr>
+      </w:pPr>
+      <w:r>
+        <w:rPr>
+          <w:sz w:val="28"/>
+          <w:szCs w:val="28"/>
+          <w:lang w:val="en-US"/>
+        </w:rPr>
+        <w:t>username VARCHAR(50)</w:t>
+      </w:r>
+    </w:p>
+    <w:p>
+      <w:pPr>
+        <w:pStyle w:val="a3"/>
+        <w:numPr>
+          <w:ilvl w:val="0"/>
+          <w:numId w:val="16"/>
+        </w:numPr>
+        <w:rPr>
+          <w:sz w:val="28"/>
+          <w:szCs w:val="28"/>
+          <w:lang w:val="en-US"/>
+        </w:rPr>
+      </w:pPr>
+      <w:r>
+        <w:rPr>
+          <w:sz w:val="28"/>
+          <w:szCs w:val="28"/>
+          <w:lang w:val="en-US"/>
+        </w:rPr>
+        <w:t>authority VARCHAR(50)</w:t>
+      </w:r>
+    </w:p>
+    <w:p>
+      <w:pPr>
+        <w:rPr>
+          <w:sz w:val="28"/>
+          <w:szCs w:val="28"/>
+          <w:lang w:val="en-US"/>
+        </w:rPr>
+      </w:pPr>
+      <w:r>
+        <w:rPr>
+          <w:sz w:val="28"/>
+          <w:szCs w:val="28"/>
+          <w:lang w:val="en-US"/>
+        </w:rPr>
+        <w:t>In Spring Security 5, passwords are stored using a specific format:</w:t>
+      </w:r>
+    </w:p>
+    <w:p>
+      <w:pPr>
+        <w:rPr>
+          <w:sz w:val="28"/>
+          <w:szCs w:val="28"/>
+          <w:lang w:val="en-US"/>
+        </w:rPr>
+      </w:pPr>
+      <w:r>
+        <w:rPr>
+          <w:sz w:val="28"/>
+          <w:szCs w:val="28"/>
+          <w:lang w:val="en-US"/>
+        </w:rPr>
+        <w:t>{</w:t>
+      </w:r>
+      <w:proofErr w:type="gramStart"/>
+      <w:r>
+        <w:rPr>
+          <w:sz w:val="28"/>
+          <w:szCs w:val="28"/>
+          <w:lang w:val="en-US"/>
+        </w:rPr>
+        <w:t>id}</w:t>
+      </w:r>
+      <w:proofErr w:type="spellStart"/>
+      <w:proofErr w:type="gramEnd"/>
+      <w:r>
+        <w:rPr>
+          <w:sz w:val="28"/>
+          <w:szCs w:val="28"/>
+          <w:lang w:val="en-US"/>
+        </w:rPr>
+        <w:t>encodedPassword</w:t>
+      </w:r>
+      <w:proofErr w:type="spellEnd"/>
+      <w:r>
+        <w:rPr>
+          <w:sz w:val="28"/>
+          <w:szCs w:val="28"/>
+          <w:lang w:val="en-US"/>
+        </w:rPr>
+        <w:t xml:space="preserve"> </w:t>
+      </w:r>
+    </w:p>
+    <w:p>
+      <w:pPr>
+        <w:rPr>
+          <w:sz w:val="28"/>
+          <w:szCs w:val="28"/>
+          <w:lang w:val="en-US"/>
+        </w:rPr>
+      </w:pPr>
+      <w:r>
+        <w:rPr>
+          <w:sz w:val="28"/>
+          <w:szCs w:val="28"/>
+          <w:lang w:val="en-US"/>
+        </w:rPr>
+        <w:t>Id:</w:t>
+      </w:r>
+    </w:p>
+    <w:p>
+      <w:pPr>
+        <w:pStyle w:val="a3"/>
+        <w:numPr>
+          <w:ilvl w:val="0"/>
+          <w:numId w:val="1"/>
+        </w:numPr>
+        <w:rPr>
+          <w:sz w:val="28"/>
+          <w:szCs w:val="28"/>
+          <w:lang w:val="en-US"/>
+        </w:rPr>
+      </w:pPr>
+      <w:proofErr w:type="spellStart"/>
+      <w:r>
+        <w:rPr>
+          <w:sz w:val="28"/>
+          <w:szCs w:val="28"/>
+          <w:lang w:val="en-US"/>
+        </w:rPr>
+        <w:t>noop</w:t>
+      </w:r>
+      <w:proofErr w:type="spellEnd"/>
+      <w:r>
+        <w:rPr>
+          <w:sz w:val="28"/>
+          <w:szCs w:val="28"/>
+          <w:lang w:val="en-US"/>
+        </w:rPr>
+        <w:t xml:space="preserve"> – plain text passwords</w:t>
+      </w:r>
+    </w:p>
+    <w:p>
+      <w:pPr>
+        <w:pStyle w:val="a3"/>
+        <w:numPr>
+          <w:ilvl w:val="0"/>
+          <w:numId w:val="1"/>
+        </w:numPr>
+        <w:rPr>
+          <w:sz w:val="28"/>
+          <w:szCs w:val="28"/>
+          <w:lang w:val="en-US"/>
+        </w:rPr>
+      </w:pPr>
+      <w:proofErr w:type="spellStart"/>
+      <w:r>
+        <w:rPr>
+          <w:sz w:val="28"/>
+          <w:szCs w:val="28"/>
+          <w:lang w:val="en-US"/>
+        </w:rPr>
+        <w:t>bcrypt</w:t>
+      </w:r>
+      <w:proofErr w:type="spellEnd"/>
+      <w:r>
+        <w:rPr>
+          <w:sz w:val="28"/>
+          <w:szCs w:val="28"/>
+          <w:lang w:val="en-US"/>
+        </w:rPr>
+        <w:t xml:space="preserve"> – </w:t>
+      </w:r>
+      <w:proofErr w:type="spellStart"/>
+      <w:r>
+        <w:rPr>
+          <w:sz w:val="28"/>
+          <w:szCs w:val="28"/>
+          <w:lang w:val="en-US"/>
+        </w:rPr>
+        <w:t>BCrypt</w:t>
+      </w:r>
+      <w:proofErr w:type="spellEnd"/>
+      <w:r>
+        <w:rPr>
+          <w:sz w:val="28"/>
+          <w:szCs w:val="28"/>
+          <w:lang w:val="en-US"/>
+        </w:rPr>
+        <w:t xml:space="preserve"> password hashing</w:t>
+      </w:r>
+    </w:p>
+    <w:p>
+      <w:pPr>
+        <w:rPr>
+          <w:b/>
+          <w:sz w:val="28"/>
+          <w:szCs w:val="28"/>
+          <w:lang w:val="en-US"/>
+        </w:rPr>
+      </w:pPr>
+      <w:r>
+        <w:rPr>
+          <w:b/>
+          <w:sz w:val="28"/>
+          <w:szCs w:val="28"/>
+          <w:lang w:val="en-US"/>
+        </w:rPr>
+        <w:lastRenderedPageBreak/>
+        <w:t>55. Spring Security - Password Encryption</w:t>
+      </w:r>
+    </w:p>
+    <w:p>
+      <w:pPr>
+        <w:rPr>
+          <w:sz w:val="28"/>
+          <w:szCs w:val="28"/>
+          <w:lang w:val="en-US"/>
+        </w:rPr>
+      </w:pPr>
+      <w:r>
+        <w:rPr>
+          <w:sz w:val="28"/>
+          <w:szCs w:val="28"/>
+          <w:lang w:val="en-US"/>
+        </w:rPr>
+        <w:t xml:space="preserve">Spring Security Team recommends using the </w:t>
+      </w:r>
+      <w:proofErr w:type="spellStart"/>
+      <w:r>
+        <w:rPr>
+          <w:sz w:val="28"/>
+          <w:szCs w:val="28"/>
+          <w:lang w:val="en-US"/>
+        </w:rPr>
+        <w:t>populat</w:t>
+      </w:r>
+      <w:proofErr w:type="spellEnd"/>
+      <w:r>
+        <w:rPr>
+          <w:sz w:val="28"/>
+          <w:szCs w:val="28"/>
+          <w:lang w:val="en-US"/>
+        </w:rPr>
+        <w:t xml:space="preserve"> </w:t>
+      </w:r>
+      <w:proofErr w:type="spellStart"/>
+      <w:r>
+        <w:rPr>
+          <w:sz w:val="28"/>
+          <w:szCs w:val="28"/>
+          <w:lang w:val="en-US"/>
+        </w:rPr>
+        <w:t>bcrypt</w:t>
+      </w:r>
+      <w:proofErr w:type="spellEnd"/>
+      <w:r>
+        <w:rPr>
+          <w:sz w:val="28"/>
+          <w:szCs w:val="28"/>
+          <w:lang w:val="en-US"/>
+        </w:rPr>
+        <w:t xml:space="preserve"> algorithm</w:t>
+      </w:r>
+    </w:p>
+    <w:p>
+      <w:pPr>
+        <w:rPr>
+          <w:sz w:val="28"/>
+          <w:szCs w:val="28"/>
+          <w:lang w:val="en-US"/>
+        </w:rPr>
+      </w:pPr>
+      <w:r>
+        <w:rPr>
+          <w:sz w:val="28"/>
+          <w:szCs w:val="28"/>
+          <w:lang w:val="en-US"/>
+        </w:rPr>
+        <w:t>Development process:</w:t>
+      </w:r>
+    </w:p>
+    <w:p>
+      <w:pPr>
+        <w:pStyle w:val="a3"/>
+        <w:numPr>
+          <w:ilvl w:val="0"/>
+          <w:numId w:val="17"/>
+        </w:numPr>
+        <w:rPr>
+          <w:sz w:val="28"/>
+          <w:szCs w:val="28"/>
+          <w:lang w:val="en-US"/>
+        </w:rPr>
+      </w:pPr>
+      <w:r>
+        <w:rPr>
+          <w:sz w:val="28"/>
+          <w:szCs w:val="28"/>
+          <w:lang w:val="en-US"/>
+        </w:rPr>
+        <w:t>Run SQL Script that contains encrypted passwords</w:t>
+      </w:r>
+    </w:p>
+    <w:p>
+      <w:pPr>
+        <w:pStyle w:val="a3"/>
+        <w:numPr>
+          <w:ilvl w:val="1"/>
+          <w:numId w:val="17"/>
+        </w:numPr>
+        <w:rPr>
+          <w:sz w:val="28"/>
+          <w:szCs w:val="28"/>
+          <w:lang w:val="en-US"/>
+        </w:rPr>
+      </w:pPr>
+      <w:r>
+        <w:rPr>
+          <w:sz w:val="28"/>
+          <w:szCs w:val="28"/>
+          <w:lang w:val="en-US"/>
+        </w:rPr>
+        <w:t>Modify DDL for password field, length should be 68</w:t>
+      </w:r>
+    </w:p>
+    <w:p>
+      <w:pPr>
+        <w:pStyle w:val="a3"/>
+        <w:numPr>
+          <w:ilvl w:val="0"/>
+          <w:numId w:val="17"/>
+        </w:numPr>
+        <w:rPr>
+          <w:sz w:val="28"/>
+          <w:szCs w:val="28"/>
+          <w:lang w:val="en-US"/>
+        </w:rPr>
+      </w:pPr>
+      <w:r>
+        <w:rPr>
+          <w:sz w:val="28"/>
+          <w:szCs w:val="28"/>
+          <w:lang w:val="en-US"/>
+        </w:rPr>
+        <w:t>Modify database properties file to point to new database schema</w:t>
+      </w:r>
       <w:bookmarkStart w:id="0" w:name="_GoBack"/>
       <w:bookmarkEnd w:id="0"/>
-    </w:p>
-    <w:p>
-      <w:pPr>
-        <w:pStyle w:val="a3"/>
-        <w:numPr>
-          <w:ilvl w:val="1"/>
-          <w:numId w:val="14"/>
-        </w:numPr>
-        <w:rPr>
-          <w:sz w:val="28"/>
-          <w:szCs w:val="28"/>
-          <w:lang w:val="en-US"/>
-        </w:rPr>
-      </w:pPr>
-      <w:r>
-        <w:rPr>
-          <w:sz w:val="28"/>
-          <w:szCs w:val="28"/>
-          <w:lang w:val="en-US"/>
-        </w:rPr>
-        <w:t>Set database connection props</w:t>
-      </w:r>
-    </w:p>
-    <w:p>
-      <w:pPr>
-        <w:rPr>
-          <w:sz w:val="28"/>
-          <w:szCs w:val="28"/>
-          <w:lang w:val="en-US"/>
-        </w:rPr>
-      </w:pPr>
-      <w:r>
-        <w:rPr>
-          <w:sz w:val="28"/>
-          <w:szCs w:val="28"/>
-          <w:lang w:val="en-US"/>
-        </w:rPr>
-        <w:t>Spring Security Database Schema:</w:t>
-      </w:r>
-    </w:p>
-    <w:p>
-      <w:pPr>
-        <w:rPr>
-          <w:sz w:val="28"/>
-          <w:szCs w:val="28"/>
-          <w:lang w:val="en-US"/>
-        </w:rPr>
-      </w:pPr>
-      <w:proofErr w:type="gramStart"/>
-      <w:r>
-        <w:rPr>
-          <w:sz w:val="28"/>
-          <w:szCs w:val="28"/>
-          <w:lang w:val="en-US"/>
-        </w:rPr>
-        <w:t>users</w:t>
-      </w:r>
-      <w:proofErr w:type="gramEnd"/>
-      <w:r>
-        <w:rPr>
-          <w:sz w:val="28"/>
-          <w:szCs w:val="28"/>
-          <w:lang w:val="en-US"/>
-        </w:rPr>
-        <w:t>:</w:t>
-      </w:r>
-    </w:p>
-    <w:p>
-      <w:pPr>
-        <w:pStyle w:val="a3"/>
-        <w:numPr>
-          <w:ilvl w:val="0"/>
-          <w:numId w:val="15"/>
-        </w:numPr>
-        <w:rPr>
-          <w:sz w:val="28"/>
-          <w:szCs w:val="28"/>
-          <w:lang w:val="en-US"/>
-        </w:rPr>
-      </w:pPr>
-      <w:r>
-        <w:rPr>
-          <w:sz w:val="28"/>
-          <w:szCs w:val="28"/>
-          <w:lang w:val="en-US"/>
-        </w:rPr>
-        <w:t>username VARCHAR(50)</w:t>
-      </w:r>
-    </w:p>
-    <w:p>
-      <w:pPr>
-        <w:pStyle w:val="a3"/>
-        <w:numPr>
-          <w:ilvl w:val="0"/>
-          <w:numId w:val="15"/>
-        </w:numPr>
-        <w:rPr>
-          <w:sz w:val="28"/>
-          <w:szCs w:val="28"/>
-          <w:lang w:val="en-US"/>
-        </w:rPr>
-      </w:pPr>
-      <w:r>
-        <w:rPr>
-          <w:sz w:val="28"/>
-          <w:szCs w:val="28"/>
-          <w:lang w:val="en-US"/>
-        </w:rPr>
-        <w:t>password VARCHAR(50)</w:t>
-      </w:r>
-    </w:p>
-    <w:p>
-      <w:pPr>
-        <w:pStyle w:val="a3"/>
-        <w:numPr>
-          <w:ilvl w:val="0"/>
-          <w:numId w:val="15"/>
-        </w:numPr>
-        <w:rPr>
-          <w:sz w:val="28"/>
-          <w:szCs w:val="28"/>
-          <w:lang w:val="en-US"/>
-        </w:rPr>
-      </w:pPr>
-      <w:r>
-        <w:rPr>
-          <w:sz w:val="28"/>
-          <w:szCs w:val="28"/>
-          <w:lang w:val="en-US"/>
-        </w:rPr>
-        <w:t>enabled TINYINT(1)</w:t>
-      </w:r>
-    </w:p>
-    <w:p>
-      <w:pPr>
-        <w:rPr>
-          <w:sz w:val="28"/>
-          <w:szCs w:val="28"/>
-          <w:lang w:val="en-US"/>
-        </w:rPr>
-      </w:pPr>
-      <w:proofErr w:type="gramStart"/>
-      <w:r>
-        <w:rPr>
-          <w:sz w:val="28"/>
-          <w:szCs w:val="28"/>
-          <w:lang w:val="en-US"/>
-        </w:rPr>
-        <w:t>authorities</w:t>
-      </w:r>
-      <w:proofErr w:type="gramEnd"/>
-      <w:r>
-        <w:rPr>
-          <w:sz w:val="28"/>
-          <w:szCs w:val="28"/>
-          <w:lang w:val="en-US"/>
-        </w:rPr>
-        <w:t>:</w:t>
-      </w:r>
-    </w:p>
-    <w:p>
-      <w:pPr>
-        <w:pStyle w:val="a3"/>
-        <w:numPr>
-          <w:ilvl w:val="0"/>
-          <w:numId w:val="16"/>
-        </w:numPr>
-        <w:rPr>
-          <w:sz w:val="28"/>
-          <w:szCs w:val="28"/>
-          <w:lang w:val="en-US"/>
-        </w:rPr>
-      </w:pPr>
-      <w:r>
-        <w:rPr>
-          <w:sz w:val="28"/>
-          <w:szCs w:val="28"/>
-          <w:lang w:val="en-US"/>
-        </w:rPr>
-        <w:t>username VARCHAR(50)</w:t>
-      </w:r>
-    </w:p>
-    <w:p>
-      <w:pPr>
-        <w:pStyle w:val="a3"/>
-        <w:numPr>
-          <w:ilvl w:val="0"/>
-          <w:numId w:val="16"/>
-        </w:numPr>
-        <w:rPr>
-          <w:sz w:val="28"/>
-          <w:szCs w:val="28"/>
-          <w:lang w:val="en-US"/>
-        </w:rPr>
-      </w:pPr>
-      <w:r>
-        <w:rPr>
-          <w:sz w:val="28"/>
-          <w:szCs w:val="28"/>
-          <w:lang w:val="en-US"/>
-        </w:rPr>
-        <w:t>authority VARCHAR(50)</w:t>
-      </w:r>
-    </w:p>
-    <w:p>
-      <w:pPr>
-        <w:rPr>
-          <w:sz w:val="28"/>
-          <w:szCs w:val="28"/>
-          <w:lang w:val="en-US"/>
-        </w:rPr>
-      </w:pPr>
-      <w:r>
-        <w:rPr>
-          <w:sz w:val="28"/>
-          <w:szCs w:val="28"/>
-          <w:lang w:val="en-US"/>
-        </w:rPr>
-        <w:t>In Spring Security 5, passwords are stored using a specific format:</w:t>
-      </w:r>
-    </w:p>
-    <w:p>
-      <w:pPr>
-        <w:rPr>
-          <w:sz w:val="28"/>
-          <w:szCs w:val="28"/>
-          <w:lang w:val="en-US"/>
-        </w:rPr>
-      </w:pPr>
-      <w:r>
-        <w:rPr>
-          <w:sz w:val="28"/>
-          <w:szCs w:val="28"/>
-          <w:lang w:val="en-US"/>
-        </w:rPr>
-        <w:t>{</w:t>
-      </w:r>
-      <w:proofErr w:type="gramStart"/>
-      <w:r>
-        <w:rPr>
-          <w:sz w:val="28"/>
-          <w:szCs w:val="28"/>
-          <w:lang w:val="en-US"/>
-        </w:rPr>
-        <w:t>id}</w:t>
-      </w:r>
-      <w:proofErr w:type="spellStart"/>
-      <w:proofErr w:type="gramEnd"/>
-      <w:r>
-        <w:rPr>
-          <w:sz w:val="28"/>
-          <w:szCs w:val="28"/>
-          <w:lang w:val="en-US"/>
-        </w:rPr>
-        <w:t>encodedPassword</w:t>
-      </w:r>
-      <w:proofErr w:type="spellEnd"/>
-      <w:r>
-        <w:rPr>
-          <w:sz w:val="28"/>
-          <w:szCs w:val="28"/>
-          <w:lang w:val="en-US"/>
-        </w:rPr>
-        <w:t xml:space="preserve"> </w:t>
-      </w:r>
-    </w:p>
-    <w:p>
-      <w:pPr>
-        <w:rPr>
-          <w:sz w:val="28"/>
-          <w:szCs w:val="28"/>
-          <w:lang w:val="en-US"/>
-        </w:rPr>
-      </w:pPr>
-      <w:r>
-        <w:rPr>
-          <w:sz w:val="28"/>
-          <w:szCs w:val="28"/>
-          <w:lang w:val="en-US"/>
-        </w:rPr>
-        <w:t>Id:</w:t>
-      </w:r>
-    </w:p>
-    <w:p>
-      <w:pPr>
-        <w:pStyle w:val="a3"/>
-        <w:numPr>
-          <w:ilvl w:val="0"/>
-          <w:numId w:val="1"/>
-        </w:numPr>
-        <w:rPr>
-          <w:sz w:val="28"/>
-          <w:szCs w:val="28"/>
-          <w:lang w:val="en-US"/>
-        </w:rPr>
-      </w:pPr>
-      <w:proofErr w:type="spellStart"/>
-      <w:r>
-        <w:rPr>
-          <w:sz w:val="28"/>
-          <w:szCs w:val="28"/>
-          <w:lang w:val="en-US"/>
-        </w:rPr>
-        <w:t>noop</w:t>
-      </w:r>
-      <w:proofErr w:type="spellEnd"/>
-      <w:r>
-        <w:rPr>
-          <w:sz w:val="28"/>
-          <w:szCs w:val="28"/>
-          <w:lang w:val="en-US"/>
-        </w:rPr>
-        <w:t xml:space="preserve"> – plain text passwords</w:t>
-      </w:r>
-    </w:p>
-    <w:p>
-      <w:pPr>
-        <w:pStyle w:val="a3"/>
-        <w:numPr>
-          <w:ilvl w:val="0"/>
-          <w:numId w:val="1"/>
-        </w:numPr>
-        <w:rPr>
-          <w:sz w:val="28"/>
-          <w:szCs w:val="28"/>
-          <w:lang w:val="en-US"/>
-        </w:rPr>
-      </w:pPr>
-      <w:proofErr w:type="spellStart"/>
-      <w:r>
-        <w:rPr>
-          <w:sz w:val="28"/>
-          <w:szCs w:val="28"/>
-          <w:lang w:val="en-US"/>
-        </w:rPr>
-        <w:t>bcrypt</w:t>
-      </w:r>
-      <w:proofErr w:type="spellEnd"/>
-      <w:r>
-        <w:rPr>
-          <w:sz w:val="28"/>
-          <w:szCs w:val="28"/>
-          <w:lang w:val="en-US"/>
-        </w:rPr>
-        <w:t xml:space="preserve"> – </w:t>
-      </w:r>
-      <w:proofErr w:type="spellStart"/>
-      <w:r>
-        <w:rPr>
-          <w:sz w:val="28"/>
-          <w:szCs w:val="28"/>
-          <w:lang w:val="en-US"/>
-        </w:rPr>
-        <w:t>BCrypt</w:t>
-      </w:r>
-      <w:proofErr w:type="spellEnd"/>
-      <w:r>
-        <w:rPr>
-          <w:sz w:val="28"/>
-          <w:szCs w:val="28"/>
-          <w:lang w:val="en-US"/>
-        </w:rPr>
-        <w:t xml:space="preserve"> password hashing</w:t>
-      </w:r>
-    </w:p>
-    <w:p>
-      <w:pPr>
-        <w:rPr>
-          <w:sz w:val="28"/>
-          <w:szCs w:val="28"/>
-          <w:lang w:val="en-US"/>
-        </w:rPr>
-      </w:pPr>
     </w:p>
     <w:sectPr>
       <w:pgSz w:w="11906" w:h="16838"/>
@@ -10829,6 +10976,95 @@
     </w:lvl>
   </w:abstractNum>
   <w:abstractNum w:abstractNumId="11" w15:restartNumberingAfterBreak="0">
+    <w:nsid w:val="49AC0D96"/>
+    <w:multiLevelType w:val="hybridMultilevel"/>
+    <w:tmpl w:val="29646BF4"/>
+    <w:lvl w:ilvl="0" w:tplc="0419000F">
+      <w:start w:val="1"/>
+      <w:numFmt w:val="decimal"/>
+      <w:lvlText w:val="%1."/>
+      <w:lvlJc w:val="left"/>
+      <w:pPr>
+        <w:ind w:left="720" w:hanging="360"/>
+      </w:pPr>
+      <w:rPr>
+        <w:rFonts w:hint="default"/>
+      </w:rPr>
+    </w:lvl>
+    <w:lvl w:ilvl="1" w:tplc="04190019">
+      <w:start w:val="1"/>
+      <w:numFmt w:val="lowerLetter"/>
+      <w:lvlText w:val="%2."/>
+      <w:lvlJc w:val="left"/>
+      <w:pPr>
+        <w:ind w:left="1440" w:hanging="360"/>
+      </w:pPr>
+    </w:lvl>
+    <w:lvl w:ilvl="2" w:tplc="0419001B" w:tentative="1">
+      <w:start w:val="1"/>
+      <w:numFmt w:val="lowerRoman"/>
+      <w:lvlText w:val="%3."/>
+      <w:lvlJc w:val="right"/>
+      <w:pPr>
+        <w:ind w:left="2160" w:hanging="180"/>
+      </w:pPr>
+    </w:lvl>
+    <w:lvl w:ilvl="3" w:tplc="0419000F" w:tentative="1">
+      <w:start w:val="1"/>
+      <w:numFmt w:val="decimal"/>
+      <w:lvlText w:val="%4."/>
+      <w:lvlJc w:val="left"/>
+      <w:pPr>
+        <w:ind w:left="2880" w:hanging="360"/>
+      </w:pPr>
+    </w:lvl>
+    <w:lvl w:ilvl="4" w:tplc="04190019" w:tentative="1">
+      <w:start w:val="1"/>
+      <w:numFmt w:val="lowerLetter"/>
+      <w:lvlText w:val="%5."/>
+      <w:lvlJc w:val="left"/>
+      <w:pPr>
+        <w:ind w:left="3600" w:hanging="360"/>
+      </w:pPr>
+    </w:lvl>
+    <w:lvl w:ilvl="5" w:tplc="0419001B" w:tentative="1">
+      <w:start w:val="1"/>
+      <w:numFmt w:val="lowerRoman"/>
+      <w:lvlText w:val="%6."/>
+      <w:lvlJc w:val="right"/>
+      <w:pPr>
+        <w:ind w:left="4320" w:hanging="180"/>
+      </w:pPr>
+    </w:lvl>
+    <w:lvl w:ilvl="6" w:tplc="0419000F" w:tentative="1">
+      <w:start w:val="1"/>
+      <w:numFmt w:val="decimal"/>
+      <w:lvlText w:val="%7."/>
+      <w:lvlJc w:val="left"/>
+      <w:pPr>
+        <w:ind w:left="5040" w:hanging="360"/>
+      </w:pPr>
+    </w:lvl>
+    <w:lvl w:ilvl="7" w:tplc="04190019" w:tentative="1">
+      <w:start w:val="1"/>
+      <w:numFmt w:val="lowerLetter"/>
+      <w:lvlText w:val="%8."/>
+      <w:lvlJc w:val="left"/>
+      <w:pPr>
+        <w:ind w:left="5760" w:hanging="360"/>
+      </w:pPr>
+    </w:lvl>
+    <w:lvl w:ilvl="8" w:tplc="0419001B" w:tentative="1">
+      <w:start w:val="1"/>
+      <w:numFmt w:val="lowerRoman"/>
+      <w:lvlText w:val="%9."/>
+      <w:lvlJc w:val="right"/>
+      <w:pPr>
+        <w:ind w:left="6480" w:hanging="180"/>
+      </w:pPr>
+    </w:lvl>
+  </w:abstractNum>
+  <w:abstractNum w:abstractNumId="12" w15:restartNumberingAfterBreak="0">
     <w:nsid w:val="52D33655"/>
     <w:multiLevelType w:val="hybridMultilevel"/>
     <w:tmpl w:val="78D4DFF4"/>
@@ -10917,7 +11153,7 @@
       </w:pPr>
     </w:lvl>
   </w:abstractNum>
-  <w:abstractNum w:abstractNumId="12" w15:restartNumberingAfterBreak="0">
+  <w:abstractNum w:abstractNumId="13" w15:restartNumberingAfterBreak="0">
     <w:nsid w:val="566950CE"/>
     <w:multiLevelType w:val="hybridMultilevel"/>
     <w:tmpl w:val="B94AF46A"/>
@@ -11006,7 +11242,7 @@
       </w:pPr>
     </w:lvl>
   </w:abstractNum>
-  <w:abstractNum w:abstractNumId="13" w15:restartNumberingAfterBreak="0">
+  <w:abstractNum w:abstractNumId="14" w15:restartNumberingAfterBreak="0">
     <w:nsid w:val="578C6FDE"/>
     <w:multiLevelType w:val="hybridMultilevel"/>
     <w:tmpl w:val="CBD8CD1C"/>
@@ -11095,7 +11331,7 @@
       </w:pPr>
     </w:lvl>
   </w:abstractNum>
-  <w:abstractNum w:abstractNumId="14" w15:restartNumberingAfterBreak="0">
+  <w:abstractNum w:abstractNumId="15" w15:restartNumberingAfterBreak="0">
     <w:nsid w:val="58D246B9"/>
     <w:multiLevelType w:val="hybridMultilevel"/>
     <w:tmpl w:val="B908023C"/>
@@ -11184,7 +11420,7 @@
       </w:pPr>
     </w:lvl>
   </w:abstractNum>
-  <w:abstractNum w:abstractNumId="15" w15:restartNumberingAfterBreak="0">
+  <w:abstractNum w:abstractNumId="16" w15:restartNumberingAfterBreak="0">
     <w:nsid w:val="5E693450"/>
     <w:multiLevelType w:val="hybridMultilevel"/>
     <w:tmpl w:val="7F242318"/>
@@ -11283,7 +11519,7 @@
     <w:abstractNumId w:val="2"/>
   </w:num>
   <w:num w:numId="4">
-    <w:abstractNumId w:val="11"/>
+    <w:abstractNumId w:val="12"/>
   </w:num>
   <w:num w:numId="5">
     <w:abstractNumId w:val="10"/>
@@ -11292,7 +11528,7 @@
     <w:abstractNumId w:val="7"/>
   </w:num>
   <w:num w:numId="7">
-    <w:abstractNumId w:val="13"/>
+    <w:abstractNumId w:val="14"/>
   </w:num>
   <w:num w:numId="8">
     <w:abstractNumId w:val="4"/>
@@ -11301,13 +11537,13 @@
     <w:abstractNumId w:val="0"/>
   </w:num>
   <w:num w:numId="10">
-    <w:abstractNumId w:val="15"/>
+    <w:abstractNumId w:val="16"/>
   </w:num>
   <w:num w:numId="11">
     <w:abstractNumId w:val="8"/>
   </w:num>
   <w:num w:numId="12">
-    <w:abstractNumId w:val="12"/>
+    <w:abstractNumId w:val="13"/>
   </w:num>
   <w:num w:numId="13">
     <w:abstractNumId w:val="9"/>
@@ -11316,10 +11552,13 @@
     <w:abstractNumId w:val="6"/>
   </w:num>
   <w:num w:numId="15">
-    <w:abstractNumId w:val="14"/>
+    <w:abstractNumId w:val="15"/>
   </w:num>
   <w:num w:numId="16">
     <w:abstractNumId w:val="3"/>
+  </w:num>
+  <w:num w:numId="17">
+    <w:abstractNumId w:val="11"/>
   </w:num>
 </w:numbering>
 </file>

</xml_diff>